<commit_message>
Escrito todo el contenido del GDD.
</commit_message>
<xml_diff>
--- a/GDD_2DASH.docx
+++ b/GDD_2DASH.docx
@@ -1,6 +1,6 @@
 
 <file path=word/document.xml><?xml version="1.0" encoding="utf-8"?>
-<w:document xmlns:ve="http://schemas.openxmlformats.org/markup-compatibility/2006" xmlns:o="urn:schemas-microsoft-com:office:office" xmlns:r="http://schemas.openxmlformats.org/officeDocument/2006/relationships" xmlns:m="http://schemas.openxmlformats.org/officeDocument/2006/math" xmlns:v="urn:schemas-microsoft-com:vml" xmlns:wp="http://schemas.openxmlformats.org/drawingml/2006/wordprocessingDrawing" xmlns:w10="urn:schemas-microsoft-com:office:word" xmlns:w="http://schemas.openxmlformats.org/wordprocessingml/2006/main" xmlns:wne="http://schemas.microsoft.com/office/word/2006/wordml">
+<w:document xmlns:wpc="http://schemas.microsoft.com/office/word/2010/wordprocessingCanvas" xmlns:mc="http://schemas.openxmlformats.org/markup-compatibility/2006" xmlns:o="urn:schemas-microsoft-com:office:office" xmlns:r="http://schemas.openxmlformats.org/officeDocument/2006/relationships" xmlns:m="http://schemas.openxmlformats.org/officeDocument/2006/math" xmlns:v="urn:schemas-microsoft-com:vml" xmlns:wp14="http://schemas.microsoft.com/office/word/2010/wordprocessingDrawing" xmlns:wp="http://schemas.openxmlformats.org/drawingml/2006/wordprocessingDrawing" xmlns:w10="urn:schemas-microsoft-com:office:word" xmlns:w="http://schemas.openxmlformats.org/wordprocessingml/2006/main" xmlns:w14="http://schemas.microsoft.com/office/word/2010/wordml" xmlns:wpg="http://schemas.microsoft.com/office/word/2010/wordprocessingGroup" xmlns:wpi="http://schemas.microsoft.com/office/word/2010/wordprocessingInk" xmlns:wne="http://schemas.microsoft.com/office/word/2006/wordml" xmlns:wps="http://schemas.microsoft.com/office/word/2010/wordprocessingShape" mc:Ignorable="w14 wp14">
   <w:body>
     <w:p>
       <w:pPr>
@@ -91,7 +91,7 @@
         <w:spacing w:after="0" w:line="276" w:lineRule="auto"/>
         <w:jc w:val="center"/>
       </w:pPr>
-      <w:hyperlink r:id="rId8" w:history="1">
+      <w:hyperlink r:id="rId9" w:history="1">
         <w:r>
           <w:rPr>
             <w:rStyle w:val="Hipervnculo"/>
@@ -196,6 +196,7 @@
           <w:docPartUnique/>
         </w:docPartObj>
       </w:sdtPr>
+      <w:sdtEndPr/>
       <w:sdtContent>
         <w:p>
           <w:pPr>
@@ -221,7 +222,7 @@
           <w:r>
             <w:fldChar w:fldCharType="separate"/>
           </w:r>
-          <w:hyperlink w:anchor="_Toc21105884" w:history="1">
+          <w:hyperlink w:anchor="_Toc22287121" w:history="1">
             <w:r>
               <w:rPr>
                 <w:rStyle w:val="Hipervnculo"/>
@@ -244,7 +245,7 @@
               <w:rPr>
                 <w:webHidden/>
               </w:rPr>
-              <w:instrText xml:space="preserve"> PAGEREF _Toc21105884 \h </w:instrText>
+              <w:instrText xml:space="preserve"> PAGEREF _Toc22287121 \h </w:instrText>
             </w:r>
             <w:r>
               <w:rPr>
@@ -278,7 +279,7 @@
               <w:u w:val="none"/>
             </w:rPr>
           </w:pPr>
-          <w:hyperlink w:anchor="_Toc21105885" w:history="1">
+          <w:hyperlink w:anchor="_Toc22287122" w:history="1">
             <w:r>
               <w:rPr>
                 <w:rStyle w:val="Hipervnculo"/>
@@ -301,7 +302,7 @@
               <w:rPr>
                 <w:webHidden/>
               </w:rPr>
-              <w:instrText xml:space="preserve"> PAGEREF _Toc21105885 \h </w:instrText>
+              <w:instrText xml:space="preserve"> PAGEREF _Toc22287122 \h </w:instrText>
             </w:r>
             <w:r>
               <w:rPr>
@@ -339,7 +340,7 @@
               <w:u w:val="none"/>
             </w:rPr>
           </w:pPr>
-          <w:hyperlink w:anchor="_Toc21105886" w:history="1">
+          <w:hyperlink w:anchor="_Toc22287123" w:history="1">
             <w:r>
               <w:rPr>
                 <w:rStyle w:val="Hipervnculo"/>
@@ -366,7 +367,7 @@
                 <w:noProof/>
                 <w:webHidden/>
               </w:rPr>
-              <w:instrText xml:space="preserve"> PAGEREF _Toc21105886 \h </w:instrText>
+              <w:instrText xml:space="preserve"> PAGEREF _Toc22287123 \h </w:instrText>
             </w:r>
             <w:r>
               <w:rPr>
@@ -404,7 +405,7 @@
               <w:u w:val="none"/>
             </w:rPr>
           </w:pPr>
-          <w:hyperlink w:anchor="_Toc21105887" w:history="1">
+          <w:hyperlink w:anchor="_Toc22287124" w:history="1">
             <w:r>
               <w:rPr>
                 <w:rStyle w:val="Hipervnculo"/>
@@ -427,7 +428,7 @@
               <w:rPr>
                 <w:webHidden/>
               </w:rPr>
-              <w:instrText xml:space="preserve"> PAGEREF _Toc21105887 \h </w:instrText>
+              <w:instrText xml:space="preserve"> PAGEREF _Toc22287124 \h </w:instrText>
             </w:r>
             <w:r>
               <w:rPr>
@@ -465,7 +466,7 @@
               <w:u w:val="none"/>
             </w:rPr>
           </w:pPr>
-          <w:hyperlink w:anchor="_Toc21105888" w:history="1">
+          <w:hyperlink w:anchor="_Toc22287125" w:history="1">
             <w:r>
               <w:rPr>
                 <w:rStyle w:val="Hipervnculo"/>
@@ -492,7 +493,7 @@
                 <w:noProof/>
                 <w:webHidden/>
               </w:rPr>
-              <w:instrText xml:space="preserve"> PAGEREF _Toc21105888 \h </w:instrText>
+              <w:instrText xml:space="preserve"> PAGEREF _Toc22287125 \h </w:instrText>
             </w:r>
             <w:r>
               <w:rPr>
@@ -534,7 +535,7 @@
               <w:u w:val="none"/>
             </w:rPr>
           </w:pPr>
-          <w:hyperlink w:anchor="_Toc21105889" w:history="1">
+          <w:hyperlink w:anchor="_Toc22287126" w:history="1">
             <w:r>
               <w:rPr>
                 <w:rStyle w:val="Hipervnculo"/>
@@ -561,7 +562,7 @@
                 <w:noProof/>
                 <w:webHidden/>
               </w:rPr>
-              <w:instrText xml:space="preserve"> PAGEREF _Toc21105889 \h </w:instrText>
+              <w:instrText xml:space="preserve"> PAGEREF _Toc22287126 \h </w:instrText>
             </w:r>
             <w:r>
               <w:rPr>
@@ -603,7 +604,7 @@
               <w:u w:val="none"/>
             </w:rPr>
           </w:pPr>
-          <w:hyperlink w:anchor="_Toc21105890" w:history="1">
+          <w:hyperlink w:anchor="_Toc22287127" w:history="1">
             <w:r>
               <w:rPr>
                 <w:rStyle w:val="Hipervnculo"/>
@@ -630,7 +631,7 @@
                 <w:noProof/>
                 <w:webHidden/>
               </w:rPr>
-              <w:instrText xml:space="preserve"> PAGEREF _Toc21105890 \h </w:instrText>
+              <w:instrText xml:space="preserve"> PAGEREF _Toc22287127 \h </w:instrText>
             </w:r>
             <w:r>
               <w:rPr>
@@ -650,7 +651,7 @@
                 <w:noProof/>
                 <w:webHidden/>
               </w:rPr>
-              <w:t>5</w:t>
+              <w:t>4</w:t>
             </w:r>
             <w:r>
               <w:rPr>
@@ -668,7 +669,7 @@
               <w:u w:val="none"/>
             </w:rPr>
           </w:pPr>
-          <w:hyperlink w:anchor="_Toc21105891" w:history="1">
+          <w:hyperlink w:anchor="_Toc22287128" w:history="1">
             <w:r>
               <w:rPr>
                 <w:rStyle w:val="Hipervnculo"/>
@@ -691,7 +692,7 @@
               <w:rPr>
                 <w:webHidden/>
               </w:rPr>
-              <w:instrText xml:space="preserve"> PAGEREF _Toc21105891 \h </w:instrText>
+              <w:instrText xml:space="preserve"> PAGEREF _Toc22287128 \h </w:instrText>
             </w:r>
             <w:r>
               <w:rPr>
@@ -725,7 +726,7 @@
               <w:u w:val="none"/>
             </w:rPr>
           </w:pPr>
-          <w:hyperlink w:anchor="_Toc21105892" w:history="1">
+          <w:hyperlink w:anchor="_Toc22287129" w:history="1">
             <w:r>
               <w:rPr>
                 <w:rStyle w:val="Hipervnculo"/>
@@ -748,7 +749,7 @@
               <w:rPr>
                 <w:webHidden/>
               </w:rPr>
-              <w:instrText xml:space="preserve"> PAGEREF _Toc21105892 \h </w:instrText>
+              <w:instrText xml:space="preserve"> PAGEREF _Toc22287129 \h </w:instrText>
             </w:r>
             <w:r>
               <w:rPr>
@@ -782,7 +783,7 @@
               <w:u w:val="none"/>
             </w:rPr>
           </w:pPr>
-          <w:hyperlink w:anchor="_Toc21105893" w:history="1">
+          <w:hyperlink w:anchor="_Toc22287130" w:history="1">
             <w:r>
               <w:rPr>
                 <w:rStyle w:val="Hipervnculo"/>
@@ -805,7 +806,7 @@
               <w:rPr>
                 <w:webHidden/>
               </w:rPr>
-              <w:instrText xml:space="preserve"> PAGEREF _Toc21105893 \h </w:instrText>
+              <w:instrText xml:space="preserve"> PAGEREF _Toc22287130 \h </w:instrText>
             </w:r>
             <w:r>
               <w:rPr>
@@ -839,7 +840,7 @@
               <w:u w:val="none"/>
             </w:rPr>
           </w:pPr>
-          <w:hyperlink w:anchor="_Toc21105894" w:history="1">
+          <w:hyperlink w:anchor="_Toc22287131" w:history="1">
             <w:r>
               <w:rPr>
                 <w:rStyle w:val="Hipervnculo"/>
@@ -862,7 +863,7 @@
               <w:rPr>
                 <w:webHidden/>
               </w:rPr>
-              <w:instrText xml:space="preserve"> PAGEREF _Toc21105894 \h </w:instrText>
+              <w:instrText xml:space="preserve"> PAGEREF _Toc22287131 \h </w:instrText>
             </w:r>
             <w:r>
               <w:rPr>
@@ -896,7 +897,7 @@
               <w:u w:val="none"/>
             </w:rPr>
           </w:pPr>
-          <w:hyperlink w:anchor="_Toc21105895" w:history="1">
+          <w:hyperlink w:anchor="_Toc22287132" w:history="1">
             <w:r>
               <w:rPr>
                 <w:rStyle w:val="Hipervnculo"/>
@@ -919,7 +920,7 @@
               <w:rPr>
                 <w:webHidden/>
               </w:rPr>
-              <w:instrText xml:space="preserve"> PAGEREF _Toc21105895 \h </w:instrText>
+              <w:instrText xml:space="preserve"> PAGEREF _Toc22287132 \h </w:instrText>
             </w:r>
             <w:r>
               <w:rPr>
@@ -936,7 +937,7 @@
               <w:rPr>
                 <w:webHidden/>
               </w:rPr>
-              <w:t>6</w:t>
+              <w:t>7</w:t>
             </w:r>
             <w:r>
               <w:rPr>
@@ -976,7 +977,7 @@
       <w:pPr>
         <w:pStyle w:val="Ttulo1"/>
       </w:pPr>
-      <w:bookmarkStart w:id="0" w:name="_Toc21105884"/>
+      <w:bookmarkStart w:id="0" w:name="_Toc22287121"/>
       <w:r>
         <w:lastRenderedPageBreak/>
         <w:t>ASPECTOS GENERALES</w:t>
@@ -1045,10 +1046,10 @@
                     <pic:cNvPicPr/>
                   </pic:nvPicPr>
                   <pic:blipFill>
-                    <a:blip r:embed="rId9" cstate="print">
+                    <a:blip r:embed="rId10" cstate="print">
                       <a:extLst>
                         <a:ext uri="{28A0092B-C50C-407E-A947-70E740481C1C}">
-                          <a14:useLocalDpi xmlns:a14="http://schemas.microsoft.com/office/drawing/2010/main" xmlns:wps="http://schemas.microsoft.com/office/word/2010/wordprocessingShape" xmlns:wpi="http://schemas.microsoft.com/office/word/2010/wordprocessingInk" xmlns:wpg="http://schemas.microsoft.com/office/word/2010/wordprocessingGroup" xmlns:w15="http://schemas.microsoft.com/office/word/2012/wordml" xmlns:w14="http://schemas.microsoft.com/office/word/2010/wordml" xmlns:w="http://schemas.openxmlformats.org/wordprocessingml/2006/main" xmlns:w10="urn:schemas-microsoft-com:office:word" xmlns:wp14="http://schemas.microsoft.com/office/word/2010/wordprocessingDrawing" xmlns:v="urn:schemas-microsoft-com:vml" xmlns:o="urn:schemas-microsoft-com:office:office" xmlns:mc="http://schemas.openxmlformats.org/markup-compatibility/2006" xmlns:wpc="http://schemas.microsoft.com/office/word/2010/wordprocessingCanvas" xmlns="" val="0"/>
+                          <a14:useLocalDpi xmlns:a14="http://schemas.microsoft.com/office/drawing/2010/main" val="0"/>
                         </a:ext>
                       </a:extLst>
                     </a:blip>
@@ -1104,7 +1105,7 @@
       <w:pPr>
         <w:pStyle w:val="Ttulo1"/>
       </w:pPr>
-      <w:bookmarkStart w:id="1" w:name="_Toc21105885"/>
+      <w:bookmarkStart w:id="1" w:name="_Toc22287122"/>
       <w:r>
         <w:lastRenderedPageBreak/>
         <w:t>MENÚS</w:t>
@@ -1232,10 +1233,10 @@
                     <pic:cNvPicPr/>
                   </pic:nvPicPr>
                   <pic:blipFill>
-                    <a:blip r:embed="rId10" cstate="print">
+                    <a:blip r:embed="rId11" cstate="print">
                       <a:extLst>
                         <a:ext uri="{28A0092B-C50C-407E-A947-70E740481C1C}">
-                          <a14:useLocalDpi xmlns:a14="http://schemas.microsoft.com/office/drawing/2010/main" xmlns:wps="http://schemas.microsoft.com/office/word/2010/wordprocessingShape" xmlns:wpi="http://schemas.microsoft.com/office/word/2010/wordprocessingInk" xmlns:wpg="http://schemas.microsoft.com/office/word/2010/wordprocessingGroup" xmlns:w15="http://schemas.microsoft.com/office/word/2012/wordml" xmlns:w14="http://schemas.microsoft.com/office/word/2010/wordml" xmlns:w="http://schemas.openxmlformats.org/wordprocessingml/2006/main" xmlns:w10="urn:schemas-microsoft-com:office:word" xmlns:wp14="http://schemas.microsoft.com/office/word/2010/wordprocessingDrawing" xmlns:v="urn:schemas-microsoft-com:vml" xmlns:o="urn:schemas-microsoft-com:office:office" xmlns:mc="http://schemas.openxmlformats.org/markup-compatibility/2006" xmlns:wpc="http://schemas.microsoft.com/office/word/2010/wordprocessingCanvas" xmlns="" val="0"/>
+                          <a14:useLocalDpi xmlns:a14="http://schemas.microsoft.com/office/drawing/2010/main" val="0"/>
                         </a:ext>
                       </a:extLst>
                     </a:blip>
@@ -1298,10 +1299,10 @@
                     <pic:cNvPicPr/>
                   </pic:nvPicPr>
                   <pic:blipFill>
-                    <a:blip r:embed="rId11" cstate="print">
+                    <a:blip r:embed="rId12" cstate="print">
                       <a:extLst>
                         <a:ext uri="{28A0092B-C50C-407E-A947-70E740481C1C}">
-                          <a14:useLocalDpi xmlns:a14="http://schemas.microsoft.com/office/drawing/2010/main" xmlns:wps="http://schemas.microsoft.com/office/word/2010/wordprocessingShape" xmlns:wpi="http://schemas.microsoft.com/office/word/2010/wordprocessingInk" xmlns:wpg="http://schemas.microsoft.com/office/word/2010/wordprocessingGroup" xmlns:w15="http://schemas.microsoft.com/office/word/2012/wordml" xmlns:w14="http://schemas.microsoft.com/office/word/2010/wordml" xmlns:w="http://schemas.openxmlformats.org/wordprocessingml/2006/main" xmlns:w10="urn:schemas-microsoft-com:office:word" xmlns:wp14="http://schemas.microsoft.com/office/word/2010/wordprocessingDrawing" xmlns:v="urn:schemas-microsoft-com:vml" xmlns:o="urn:schemas-microsoft-com:office:office" xmlns:mc="http://schemas.openxmlformats.org/markup-compatibility/2006" xmlns:wpc="http://schemas.microsoft.com/office/word/2010/wordprocessingCanvas" xmlns="" val="0"/>
+                          <a14:useLocalDpi xmlns:a14="http://schemas.microsoft.com/office/drawing/2010/main" val="0"/>
                         </a:ext>
                       </a:extLst>
                     </a:blip>
@@ -1334,7 +1335,7 @@
       <w:pPr>
         <w:pStyle w:val="Ttulo2"/>
       </w:pPr>
-      <w:bookmarkStart w:id="2" w:name="_Toc21105886"/>
+      <w:bookmarkStart w:id="2" w:name="_Toc22287123"/>
       <w:r>
         <w:lastRenderedPageBreak/>
         <w:t>INTERFAZ</w:t>
@@ -1388,10 +1389,10 @@
                     <pic:cNvPicPr/>
                   </pic:nvPicPr>
                   <pic:blipFill>
-                    <a:blip r:embed="rId12" cstate="print">
+                    <a:blip r:embed="rId13" cstate="print">
                       <a:extLst>
                         <a:ext uri="{28A0092B-C50C-407E-A947-70E740481C1C}">
-                          <a14:useLocalDpi xmlns:a14="http://schemas.microsoft.com/office/drawing/2010/main" xmlns:wps="http://schemas.microsoft.com/office/word/2010/wordprocessingShape" xmlns:wpi="http://schemas.microsoft.com/office/word/2010/wordprocessingInk" xmlns:wpg="http://schemas.microsoft.com/office/word/2010/wordprocessingGroup" xmlns:w15="http://schemas.microsoft.com/office/word/2012/wordml" xmlns:w14="http://schemas.microsoft.com/office/word/2010/wordml" xmlns:w="http://schemas.openxmlformats.org/wordprocessingml/2006/main" xmlns:w10="urn:schemas-microsoft-com:office:word" xmlns:wp14="http://schemas.microsoft.com/office/word/2010/wordprocessingDrawing" xmlns:v="urn:schemas-microsoft-com:vml" xmlns:o="urn:schemas-microsoft-com:office:office" xmlns:mc="http://schemas.openxmlformats.org/markup-compatibility/2006" xmlns:wpc="http://schemas.microsoft.com/office/word/2010/wordprocessingCanvas" xmlns="" val="0"/>
+                          <a14:useLocalDpi xmlns:a14="http://schemas.microsoft.com/office/drawing/2010/main" val="0"/>
                         </a:ext>
                       </a:extLst>
                     </a:blip>
@@ -1427,7 +1428,7 @@
       <w:pPr>
         <w:pStyle w:val="Ttulo1"/>
       </w:pPr>
-      <w:bookmarkStart w:id="3" w:name="_Toc21105887"/>
+      <w:bookmarkStart w:id="3" w:name="_Toc22287124"/>
       <w:r>
         <w:t>GAMEPLAY</w:t>
       </w:r>
@@ -1437,7 +1438,7 @@
       <w:pPr>
         <w:pStyle w:val="Ttulo2"/>
       </w:pPr>
-      <w:bookmarkStart w:id="4" w:name="_Toc21105888"/>
+      <w:bookmarkStart w:id="4" w:name="_Toc22287125"/>
       <w:r>
         <w:t>MECÁNICA</w:t>
       </w:r>
@@ -1552,7 +1553,7 @@
       <w:pPr>
         <w:pStyle w:val="Ttulo2"/>
       </w:pPr>
-      <w:bookmarkStart w:id="5" w:name="_Toc21105889"/>
+      <w:bookmarkStart w:id="5" w:name="_Toc22287126"/>
       <w:r>
         <w:t>DINÁMICA</w:t>
       </w:r>
@@ -1599,7 +1600,7 @@
       <w:pPr>
         <w:pStyle w:val="Ttulo2"/>
       </w:pPr>
-      <w:bookmarkStart w:id="6" w:name="_Toc21105890"/>
+      <w:bookmarkStart w:id="6" w:name="_Toc22287127"/>
       <w:r>
         <w:t>ESTÉTICA</w:t>
       </w:r>
@@ -1665,10 +1666,10 @@
                     <pic:cNvPicPr/>
                   </pic:nvPicPr>
                   <pic:blipFill>
-                    <a:blip r:embed="rId13" cstate="print">
+                    <a:blip r:embed="rId14" cstate="print">
                       <a:extLst>
                         <a:ext uri="{28A0092B-C50C-407E-A947-70E740481C1C}">
-                          <a14:useLocalDpi xmlns:a14="http://schemas.microsoft.com/office/drawing/2010/main" xmlns:wps="http://schemas.microsoft.com/office/word/2010/wordprocessingShape" xmlns:wpi="http://schemas.microsoft.com/office/word/2010/wordprocessingInk" xmlns:wpg="http://schemas.microsoft.com/office/word/2010/wordprocessingGroup" xmlns:w15="http://schemas.microsoft.com/office/word/2012/wordml" xmlns:w14="http://schemas.microsoft.com/office/word/2010/wordml" xmlns:w="http://schemas.openxmlformats.org/wordprocessingml/2006/main" xmlns:w10="urn:schemas-microsoft-com:office:word" xmlns:wp14="http://schemas.microsoft.com/office/word/2010/wordprocessingDrawing" xmlns:v="urn:schemas-microsoft-com:vml" xmlns:o="urn:schemas-microsoft-com:office:office" xmlns:mc="http://schemas.openxmlformats.org/markup-compatibility/2006" xmlns:wpc="http://schemas.microsoft.com/office/word/2010/wordprocessingCanvas" xmlns="" val="0"/>
+                          <a14:useLocalDpi xmlns:a14="http://schemas.microsoft.com/office/drawing/2010/main" val="0"/>
                         </a:ext>
                       </a:extLst>
                     </a:blip>
@@ -1712,10 +1713,10 @@
                     <pic:cNvPicPr/>
                   </pic:nvPicPr>
                   <pic:blipFill>
-                    <a:blip r:embed="rId14" cstate="print">
+                    <a:blip r:embed="rId15" cstate="print">
                       <a:extLst>
                         <a:ext uri="{28A0092B-C50C-407E-A947-70E740481C1C}">
-                          <a14:useLocalDpi xmlns:a14="http://schemas.microsoft.com/office/drawing/2010/main" xmlns:wps="http://schemas.microsoft.com/office/word/2010/wordprocessingShape" xmlns:wpi="http://schemas.microsoft.com/office/word/2010/wordprocessingInk" xmlns:wpg="http://schemas.microsoft.com/office/word/2010/wordprocessingGroup" xmlns:w15="http://schemas.microsoft.com/office/word/2012/wordml" xmlns:w14="http://schemas.microsoft.com/office/word/2010/wordml" xmlns:w="http://schemas.openxmlformats.org/wordprocessingml/2006/main" xmlns:w10="urn:schemas-microsoft-com:office:word" xmlns:wp14="http://schemas.microsoft.com/office/word/2010/wordprocessingDrawing" xmlns:v="urn:schemas-microsoft-com:vml" xmlns:o="urn:schemas-microsoft-com:office:office" xmlns:mc="http://schemas.openxmlformats.org/markup-compatibility/2006" xmlns:wpc="http://schemas.microsoft.com/office/word/2010/wordprocessingCanvas" xmlns="" val="0"/>
+                          <a14:useLocalDpi xmlns:a14="http://schemas.microsoft.com/office/drawing/2010/main" val="0"/>
                         </a:ext>
                       </a:extLst>
                     </a:blip>
@@ -1774,7 +1775,7 @@
       <w:pPr>
         <w:pStyle w:val="Ttulo1"/>
       </w:pPr>
-      <w:bookmarkStart w:id="7" w:name="_Toc21105891"/>
+      <w:bookmarkStart w:id="7" w:name="_Toc22287128"/>
       <w:r>
         <w:t>HISTORIA</w:t>
       </w:r>
@@ -1884,91 +1885,125 @@
         <w:t xml:space="preserve"> para </w:t>
       </w:r>
       <w:r>
+        <w:t>acabar</w:t>
+      </w:r>
+      <w:r>
+        <w:t xml:space="preserve"> con los enemigos de la humanidad.</w:t>
+      </w:r>
+    </w:p>
+    <w:p>
+      <w:pPr>
+        <w:pStyle w:val="Ttulo1"/>
+      </w:pPr>
+      <w:bookmarkStart w:id="8" w:name="_Toc22287129"/>
+      <w:r>
+        <w:t>NIVELES</w:t>
+      </w:r>
+      <w:bookmarkEnd w:id="8"/>
+    </w:p>
+    <w:p>
+      <w:pPr>
+        <w:jc w:val="both"/>
         <w:rPr>
-          <w:u w:val="single"/>
+          <w:i/>
         </w:rPr>
-        <w:t>acabar</w:t>
-      </w:r>
-      <w:r>
-        <w:t xml:space="preserve"> con los enemigos de la humanidad.</w:t>
+      </w:pPr>
+      <w:r>
+        <w:t>H</w:t>
+      </w:r>
+      <w:r>
+        <w:t xml:space="preserve">ay </w:t>
+      </w:r>
+      <w:r>
+        <w:t>cuatro</w:t>
+      </w:r>
+      <w:r>
+        <w:t xml:space="preserve"> niveles en total, que se suceden uno tras otro</w:t>
+      </w:r>
+      <w:r>
+        <w:t xml:space="preserve">. Cada nivel se centra </w:t>
+      </w:r>
+      <w:r>
+        <w:t>en torno a una idea específica, aunque los niveles tienen un diseño incremental.</w:t>
+      </w:r>
+      <w:bookmarkStart w:id="9" w:name="_GoBack"/>
+      <w:bookmarkEnd w:id="9"/>
+      <w:r>
+        <w:rPr>
+          <w:i/>
+        </w:rPr>
+        <w:t xml:space="preserve"> </w:t>
+      </w:r>
+    </w:p>
+    <w:p>
+      <w:pPr>
+        <w:jc w:val="both"/>
+      </w:pPr>
+      <w:r>
+        <w:t>El primer nivel consta de una parte inicial</w:t>
+      </w:r>
+      <w:r>
+        <w:t xml:space="preserve"> en la que hay plataformas cercanas y fáciles de atravesar, para introducir al jugador las mecánicas principales del juego.</w:t>
+      </w:r>
+      <w:r>
+        <w:t xml:space="preserve"> Conforme avanza el nivel, aparecen enemigos y más coleccionables, las plataformas son más escasas y hay más </w:t>
+      </w:r>
+      <w:r>
+        <w:lastRenderedPageBreak/>
+        <w:t xml:space="preserve">caídas </w:t>
+      </w:r>
+      <w:r>
+        <w:t>mortales</w:t>
+      </w:r>
+      <w:r>
+        <w:t>.</w:t>
+      </w:r>
+      <w:r>
+        <w:t xml:space="preserve"> Durante el nivel hay cristales esparcidos por distintas zonas que frenan al avatar.</w:t>
+      </w:r>
+    </w:p>
+    <w:p>
+      <w:pPr>
+        <w:jc w:val="both"/>
+      </w:pPr>
+      <w:r>
+        <w:t xml:space="preserve">En el segundo nivel hay plataformas dinámicas y enemigos con patrones de movimiento más complejos. Algunas plataformas suben y bajan simplemente, mientras que otras se mueven como un péndulo. </w:t>
+      </w:r>
+      <w:r>
+        <w:t>Hay algunas plataformas que al tocarlas el avatar se derrumban, reapareciendo al poco tiempo</w:t>
+      </w:r>
+      <w:r>
+        <w:t>. Además, hay enemigos que disparan hacia el avatar.</w:t>
+      </w:r>
+    </w:p>
+    <w:p>
+      <w:pPr>
+        <w:jc w:val="both"/>
+      </w:pPr>
+      <w:r>
+        <w:t>El tercer nivel obliga al jugador a ir rápido: muchas plataformas se derrumban a su paso y edificios completos acaban hechos escombros. Los enemigos son escasos y en determinadas zonas el avatar debe saltar sobre ellos para poder alcanzar la siguiente plataforma.</w:t>
+      </w:r>
+      <w:r>
+        <w:t xml:space="preserve"> Debido al estado de los edificios, hay cables pelados que crean chispas que dañan al avatar.</w:t>
+      </w:r>
+    </w:p>
+    <w:p>
+      <w:pPr>
+        <w:jc w:val="both"/>
+      </w:pPr>
+      <w:r>
+        <w:t>El cuarto nivel es el más difícil: hay menos plataformas y son de menor tamaño. Abundan los enemigos, que el avatar debe aprovechar para poder avanzar por el nivel rápidamente rebotando encima de los mismos. Hay obstáculos y plataformas que se derrumban, edificios inestables y plataformas móviles. Este nivel es el que más coleccionables tiene.</w:t>
       </w:r>
     </w:p>
     <w:p>
       <w:pPr>
         <w:pStyle w:val="Ttulo1"/>
       </w:pPr>
-      <w:bookmarkStart w:id="8" w:name="_Toc21105892"/>
-      <w:r>
-        <w:t>NIVELES</w:t>
-      </w:r>
-      <w:bookmarkEnd w:id="8"/>
-    </w:p>
-    <w:p>
-      <w:pPr>
-        <w:jc w:val="both"/>
-      </w:pPr>
-      <w:r>
-        <w:t>H</w:t>
-      </w:r>
-      <w:r>
-        <w:t>ay tres niveles en total, que se suceden uno tras otro</w:t>
-      </w:r>
-      <w:r>
-        <w:t xml:space="preserve">. Cada nivel se centra en torno a una idea específica. </w:t>
-      </w:r>
-    </w:p>
-    <w:p>
-      <w:pPr>
-        <w:jc w:val="both"/>
-      </w:pPr>
-      <w:r>
-        <w:t>El primer nivel consta de una parte inicial que busca introducir al jugador a las mecánicas con saltos sencillos y enemigos escasos, siendo guiados por coleccionables. Una vez superada es</w:t>
-      </w:r>
-      <w:r>
-        <w:t xml:space="preserve">ta parte, el nivel se expande añadiendo numerosas plataformas estáticas y abundantes </w:t>
-      </w:r>
-      <w:r>
-        <w:lastRenderedPageBreak/>
-        <w:t xml:space="preserve">enemigos. En este nivel el fallar un salto implica caer a una zona  en la que apenas hay coleccionables, pero no obliga al jugador a reiniciar el nivel. En esta zona hay varios lugares por los que se puede volver al camino </w:t>
-      </w:r>
-      <w:r>
-        <w:t>principal</w:t>
-      </w:r>
-      <w:r>
-        <w:t>.</w:t>
-      </w:r>
-    </w:p>
-    <w:p>
-      <w:pPr>
-        <w:jc w:val="both"/>
-      </w:pPr>
-      <w:r>
-        <w:t xml:space="preserve">En el segundo nivel </w:t>
-      </w:r>
-      <w:r>
-        <w:t>hay</w:t>
-      </w:r>
-      <w:r>
-        <w:t xml:space="preserve"> plataformas dinámicas y enemigos con patrones de movimiento más complejos. En este nivel, hay zonas en las que el caerse implica tener que reiniciar el nivel. Algunas plataformas suben y bajan simplemente, mientras que otras se mueven como un péndulo. Algunos enemigos flotan y otros tienen patrones de movimiento impredecibles.</w:t>
-      </w:r>
-    </w:p>
-    <w:p>
-      <w:pPr>
-        <w:jc w:val="both"/>
-      </w:pPr>
-      <w:r>
-        <w:t xml:space="preserve">El tercer nivel es el más difícil: hay menos plataformas y son de menor tamaño. Abundan los enemigos, que el jugador debe usar para poder avanzar por el nivel rápidamente rebotando encima de los mismos. Hay muchos coleccionables que requieren que el jugador sepa combinar su ataque y salto para alcanzarlos. </w:t>
-      </w:r>
-    </w:p>
-    <w:p>
-      <w:pPr>
-        <w:pStyle w:val="Ttulo1"/>
-      </w:pPr>
-      <w:bookmarkStart w:id="9" w:name="_Toc21105893"/>
+      <w:bookmarkStart w:id="10" w:name="_Toc22287130"/>
       <w:r>
         <w:t>PERSONAJES</w:t>
       </w:r>
-      <w:bookmarkEnd w:id="9"/>
+      <w:bookmarkEnd w:id="10"/>
     </w:p>
     <w:p>
       <w:pPr>
@@ -2021,7 +2056,10 @@
         <w:jc w:val="both"/>
       </w:pPr>
       <w:r>
-        <w:t>Enemigos: Dan puntuación al morir:</w:t>
+        <w:t>En</w:t>
+      </w:r>
+      <w:r>
+        <w:t>emigos: Dan puntuación al morir.</w:t>
       </w:r>
     </w:p>
     <w:p>
@@ -2128,19 +2166,11 @@
       <w:pPr>
         <w:pStyle w:val="Ttulo1"/>
       </w:pPr>
-      <w:bookmarkStart w:id="10" w:name="_Toc21105894"/>
+      <w:bookmarkStart w:id="11" w:name="_Toc22287131"/>
       <w:r>
         <w:t>OBJETOS</w:t>
       </w:r>
-      <w:bookmarkEnd w:id="10"/>
-    </w:p>
-    <w:p>
-      <w:pPr>
-        <w:jc w:val="both"/>
-      </w:pPr>
-      <w:r>
-        <w:t>Hablar de los obstáculos. También objetos decorativos.</w:t>
-      </w:r>
+      <w:bookmarkEnd w:id="11"/>
     </w:p>
     <w:p>
       <w:pPr>
@@ -2227,8 +2257,6 @@
       <w:r>
         <w:t>Plataforma inestable: Plataforma que se derrumba poco después de ser tocada.</w:t>
       </w:r>
-      <w:bookmarkStart w:id="11" w:name="_GoBack"/>
-      <w:bookmarkEnd w:id="11"/>
       <w:r>
         <w:t xml:space="preserve"> Reaparecen tras un tiempo.</w:t>
       </w:r>
@@ -2243,6 +2271,7 @@
         <w:jc w:val="both"/>
       </w:pPr>
       <w:r>
+        <w:lastRenderedPageBreak/>
         <w:t xml:space="preserve">Edificio inestable: Edificios que se derrumban hacia un lado al acercarse el jugador. No vuelven a enderezarse, por lo que pasar por ellos antes es necesario para seguir con el nivel. </w:t>
       </w:r>
     </w:p>
@@ -2256,7 +2285,6 @@
         <w:jc w:val="both"/>
       </w:pPr>
       <w:r>
-        <w:lastRenderedPageBreak/>
         <w:t>Cable defectuoso: Cable que genera una columna de chispas que dañan al jugador.</w:t>
       </w:r>
     </w:p>
@@ -2304,7 +2332,7 @@
       <w:pPr>
         <w:pStyle w:val="Ttulo1"/>
       </w:pPr>
-      <w:bookmarkStart w:id="12" w:name="_Toc21105895"/>
+      <w:bookmarkStart w:id="12" w:name="_Toc22287132"/>
       <w:r>
         <w:t>REFERENCIAS</w:t>
       </w:r>
@@ -2340,8 +2368,8 @@
       </w:r>
     </w:p>
     <w:sectPr>
-      <w:headerReference w:type="default" r:id="rId15"/>
-      <w:footerReference w:type="default" r:id="rId16"/>
+      <w:headerReference w:type="default" r:id="rId16"/>
+      <w:footerReference w:type="default" r:id="rId17"/>
       <w:pgSz w:w="11906" w:h="16838"/>
       <w:pgMar w:top="1417" w:right="1701" w:bottom="1417" w:left="1701" w:header="708" w:footer="708" w:gutter="0"/>
       <w:cols w:space="708"/>
@@ -2352,7 +2380,7 @@
 </file>
 
 <file path=word/endnotes.xml><?xml version="1.0" encoding="utf-8"?>
-<w:endnotes xmlns:ve="http://schemas.openxmlformats.org/markup-compatibility/2006" xmlns:o="urn:schemas-microsoft-com:office:office" xmlns:r="http://schemas.openxmlformats.org/officeDocument/2006/relationships" xmlns:m="http://schemas.openxmlformats.org/officeDocument/2006/math" xmlns:v="urn:schemas-microsoft-com:vml" xmlns:wp="http://schemas.openxmlformats.org/drawingml/2006/wordprocessingDrawing" xmlns:w10="urn:schemas-microsoft-com:office:word" xmlns:w="http://schemas.openxmlformats.org/wordprocessingml/2006/main" xmlns:wne="http://schemas.microsoft.com/office/word/2006/wordml">
+<w:endnotes xmlns:wpc="http://schemas.microsoft.com/office/word/2010/wordprocessingCanvas" xmlns:mc="http://schemas.openxmlformats.org/markup-compatibility/2006" xmlns:o="urn:schemas-microsoft-com:office:office" xmlns:r="http://schemas.openxmlformats.org/officeDocument/2006/relationships" xmlns:m="http://schemas.openxmlformats.org/officeDocument/2006/math" xmlns:v="urn:schemas-microsoft-com:vml" xmlns:wp14="http://schemas.microsoft.com/office/word/2010/wordprocessingDrawing" xmlns:wp="http://schemas.openxmlformats.org/drawingml/2006/wordprocessingDrawing" xmlns:w10="urn:schemas-microsoft-com:office:word" xmlns:w="http://schemas.openxmlformats.org/wordprocessingml/2006/main" xmlns:w14="http://schemas.microsoft.com/office/word/2010/wordml" xmlns:wpg="http://schemas.microsoft.com/office/word/2010/wordprocessingGroup" xmlns:wpi="http://schemas.microsoft.com/office/word/2010/wordprocessingInk" xmlns:wne="http://schemas.microsoft.com/office/word/2006/wordml" xmlns:wps="http://schemas.microsoft.com/office/word/2010/wordprocessingShape" mc:Ignorable="w14 wp14">
   <w:endnote w:type="separator" w:id="-1">
     <w:p>
       <w:pPr>
@@ -2377,7 +2405,7 @@
 </file>
 
 <file path=word/footer1.xml><?xml version="1.0" encoding="utf-8"?>
-<w:ftr xmlns:ve="http://schemas.openxmlformats.org/markup-compatibility/2006" xmlns:o="urn:schemas-microsoft-com:office:office" xmlns:r="http://schemas.openxmlformats.org/officeDocument/2006/relationships" xmlns:m="http://schemas.openxmlformats.org/officeDocument/2006/math" xmlns:v="urn:schemas-microsoft-com:vml" xmlns:wp="http://schemas.openxmlformats.org/drawingml/2006/wordprocessingDrawing" xmlns:w10="urn:schemas-microsoft-com:office:word" xmlns:w="http://schemas.openxmlformats.org/wordprocessingml/2006/main" xmlns:wne="http://schemas.microsoft.com/office/word/2006/wordml">
+<w:ftr xmlns:wpc="http://schemas.microsoft.com/office/word/2010/wordprocessingCanvas" xmlns:mc="http://schemas.openxmlformats.org/markup-compatibility/2006" xmlns:o="urn:schemas-microsoft-com:office:office" xmlns:r="http://schemas.openxmlformats.org/officeDocument/2006/relationships" xmlns:m="http://schemas.openxmlformats.org/officeDocument/2006/math" xmlns:v="urn:schemas-microsoft-com:vml" xmlns:wp14="http://schemas.microsoft.com/office/word/2010/wordprocessingDrawing" xmlns:wp="http://schemas.openxmlformats.org/drawingml/2006/wordprocessingDrawing" xmlns:w10="urn:schemas-microsoft-com:office:word" xmlns:w="http://schemas.openxmlformats.org/wordprocessingml/2006/main" xmlns:w14="http://schemas.microsoft.com/office/word/2010/wordml" xmlns:wpg="http://schemas.microsoft.com/office/word/2010/wordprocessingGroup" xmlns:wpi="http://schemas.microsoft.com/office/word/2010/wordprocessingInk" xmlns:wne="http://schemas.microsoft.com/office/word/2006/wordml" xmlns:wps="http://schemas.microsoft.com/office/word/2010/wordprocessingShape" mc:Ignorable="w14 wp14">
   <w:p>
     <w:pPr>
       <w:pStyle w:val="Piedepgina"/>
@@ -2400,6 +2428,7 @@
           <w:docPartUnique/>
         </w:docPartObj>
       </w:sdtPr>
+      <w:sdtEndPr/>
       <w:sdtContent>
         <w:sdt>
           <w:sdtPr>
@@ -2409,6 +2438,7 @@
               <w:docPartUnique/>
             </w:docPartObj>
           </w:sdtPr>
+          <w:sdtEndPr/>
           <w:sdtContent>
             <w:r>
               <w:t xml:space="preserve">Página </w:t>
@@ -2440,7 +2470,7 @@
                 <w:bCs/>
                 <w:noProof/>
               </w:rPr>
-              <w:t>5</w:t>
+              <w:t>6</w:t>
             </w:r>
             <w:r>
               <w:rPr>
@@ -2499,7 +2529,7 @@
 </file>
 
 <file path=word/footnotes.xml><?xml version="1.0" encoding="utf-8"?>
-<w:footnotes xmlns:ve="http://schemas.openxmlformats.org/markup-compatibility/2006" xmlns:o="urn:schemas-microsoft-com:office:office" xmlns:r="http://schemas.openxmlformats.org/officeDocument/2006/relationships" xmlns:m="http://schemas.openxmlformats.org/officeDocument/2006/math" xmlns:v="urn:schemas-microsoft-com:vml" xmlns:wp="http://schemas.openxmlformats.org/drawingml/2006/wordprocessingDrawing" xmlns:w10="urn:schemas-microsoft-com:office:word" xmlns:w="http://schemas.openxmlformats.org/wordprocessingml/2006/main" xmlns:wne="http://schemas.microsoft.com/office/word/2006/wordml">
+<w:footnotes xmlns:wpc="http://schemas.microsoft.com/office/word/2010/wordprocessingCanvas" xmlns:mc="http://schemas.openxmlformats.org/markup-compatibility/2006" xmlns:o="urn:schemas-microsoft-com:office:office" xmlns:r="http://schemas.openxmlformats.org/officeDocument/2006/relationships" xmlns:m="http://schemas.openxmlformats.org/officeDocument/2006/math" xmlns:v="urn:schemas-microsoft-com:vml" xmlns:wp14="http://schemas.microsoft.com/office/word/2010/wordprocessingDrawing" xmlns:wp="http://schemas.openxmlformats.org/drawingml/2006/wordprocessingDrawing" xmlns:w10="urn:schemas-microsoft-com:office:word" xmlns:w="http://schemas.openxmlformats.org/wordprocessingml/2006/main" xmlns:w14="http://schemas.microsoft.com/office/word/2010/wordml" xmlns:wpg="http://schemas.microsoft.com/office/word/2010/wordprocessingGroup" xmlns:wpi="http://schemas.microsoft.com/office/word/2010/wordprocessingInk" xmlns:wne="http://schemas.microsoft.com/office/word/2006/wordml" xmlns:wps="http://schemas.microsoft.com/office/word/2010/wordprocessingShape" mc:Ignorable="w14 wp14">
   <w:footnote w:type="separator" w:id="-1">
     <w:p>
       <w:pPr>
@@ -2524,7 +2554,7 @@
 </file>
 
 <file path=word/header1.xml><?xml version="1.0" encoding="utf-8"?>
-<w:hdr xmlns:ve="http://schemas.openxmlformats.org/markup-compatibility/2006" xmlns:o="urn:schemas-microsoft-com:office:office" xmlns:r="http://schemas.openxmlformats.org/officeDocument/2006/relationships" xmlns:m="http://schemas.openxmlformats.org/officeDocument/2006/math" xmlns:v="urn:schemas-microsoft-com:vml" xmlns:wp="http://schemas.openxmlformats.org/drawingml/2006/wordprocessingDrawing" xmlns:w10="urn:schemas-microsoft-com:office:word" xmlns:w="http://schemas.openxmlformats.org/wordprocessingml/2006/main" xmlns:wne="http://schemas.microsoft.com/office/word/2006/wordml">
+<w:hdr xmlns:wpc="http://schemas.microsoft.com/office/word/2010/wordprocessingCanvas" xmlns:mc="http://schemas.openxmlformats.org/markup-compatibility/2006" xmlns:o="urn:schemas-microsoft-com:office:office" xmlns:r="http://schemas.openxmlformats.org/officeDocument/2006/relationships" xmlns:m="http://schemas.openxmlformats.org/officeDocument/2006/math" xmlns:v="urn:schemas-microsoft-com:vml" xmlns:wp14="http://schemas.microsoft.com/office/word/2010/wordprocessingDrawing" xmlns:wp="http://schemas.openxmlformats.org/drawingml/2006/wordprocessingDrawing" xmlns:w10="urn:schemas-microsoft-com:office:word" xmlns:w="http://schemas.openxmlformats.org/wordprocessingml/2006/main" xmlns:w14="http://schemas.microsoft.com/office/word/2010/wordml" xmlns:wpg="http://schemas.microsoft.com/office/word/2010/wordprocessingGroup" xmlns:wpi="http://schemas.microsoft.com/office/word/2010/wordprocessingInk" xmlns:wne="http://schemas.microsoft.com/office/word/2006/wordml" xmlns:wps="http://schemas.microsoft.com/office/word/2010/wordprocessingShape" mc:Ignorable="w14 wp14">
   <w:p>
     <w:pPr>
       <w:pStyle w:val="Encabezado"/>
@@ -2542,21 +2572,7 @@
       <w:rPr>
         <w:lang w:val="en-US"/>
       </w:rPr>
-      <w:t xml:space="preserve"> 2019 Duo </w:t>
-    </w:r>
-    <w:proofErr w:type="spellStart"/>
-    <w:r>
-      <w:rPr>
-        <w:lang w:val="en-US"/>
-      </w:rPr>
-      <w:t>Bot</w:t>
-    </w:r>
-    <w:proofErr w:type="spellEnd"/>
-    <w:r>
-      <w:rPr>
-        <w:lang w:val="en-US"/>
-      </w:rPr>
-      <w:t xml:space="preserve"> </w:t>
+      <w:t xml:space="preserve"> 2019 Duo Bot </w:t>
     </w:r>
     <w:r>
       <w:rPr>
@@ -2597,7 +2613,7 @@
 </file>
 
 <file path=word/numbering.xml><?xml version="1.0" encoding="utf-8"?>
-<w:numbering xmlns:ve="http://schemas.openxmlformats.org/markup-compatibility/2006" xmlns:o="urn:schemas-microsoft-com:office:office" xmlns:r="http://schemas.openxmlformats.org/officeDocument/2006/relationships" xmlns:m="http://schemas.openxmlformats.org/officeDocument/2006/math" xmlns:v="urn:schemas-microsoft-com:vml" xmlns:wp="http://schemas.openxmlformats.org/drawingml/2006/wordprocessingDrawing" xmlns:w10="urn:schemas-microsoft-com:office:word" xmlns:w="http://schemas.openxmlformats.org/wordprocessingml/2006/main" xmlns:wne="http://schemas.microsoft.com/office/word/2006/wordml">
+<w:numbering xmlns:wpc="http://schemas.microsoft.com/office/word/2010/wordprocessingCanvas" xmlns:mc="http://schemas.openxmlformats.org/markup-compatibility/2006" xmlns:o="urn:schemas-microsoft-com:office:office" xmlns:r="http://schemas.openxmlformats.org/officeDocument/2006/relationships" xmlns:m="http://schemas.openxmlformats.org/officeDocument/2006/math" xmlns:v="urn:schemas-microsoft-com:vml" xmlns:wp14="http://schemas.microsoft.com/office/word/2010/wordprocessingDrawing" xmlns:wp="http://schemas.openxmlformats.org/drawingml/2006/wordprocessingDrawing" xmlns:w10="urn:schemas-microsoft-com:office:word" xmlns:w="http://schemas.openxmlformats.org/wordprocessingml/2006/main" xmlns:w14="http://schemas.microsoft.com/office/word/2010/wordml" xmlns:wpg="http://schemas.microsoft.com/office/word/2010/wordprocessingGroup" xmlns:wpi="http://schemas.microsoft.com/office/word/2010/wordprocessingInk" xmlns:wne="http://schemas.microsoft.com/office/word/2006/wordml" xmlns:wps="http://schemas.microsoft.com/office/word/2010/wordprocessingShape" mc:Ignorable="w14 wp14">
   <w:abstractNum w:abstractNumId="0">
     <w:nsid w:val="130E2CF1"/>
     <w:multiLevelType w:val="hybridMultilevel"/>
@@ -3413,7 +3429,7 @@
 </file>
 
 <file path=word/styles.xml><?xml version="1.0" encoding="utf-8"?>
-<w:styles xmlns:r="http://schemas.openxmlformats.org/officeDocument/2006/relationships" xmlns:w="http://schemas.openxmlformats.org/wordprocessingml/2006/main">
+<w:styles xmlns:mc="http://schemas.openxmlformats.org/markup-compatibility/2006" xmlns:r="http://schemas.openxmlformats.org/officeDocument/2006/relationships" xmlns:w="http://schemas.openxmlformats.org/wordprocessingml/2006/main" xmlns:w14="http://schemas.microsoft.com/office/word/2010/wordml" mc:Ignorable="w14">
   <w:docDefaults>
     <w:rPrDefault>
       <w:rPr>
@@ -3632,7 +3648,6 @@
     <w:uiPriority w:val="99"/>
     <w:semiHidden/>
     <w:unhideWhenUsed/>
-    <w:qFormat/>
     <w:tblPr>
       <w:tblInd w:w="0" w:type="dxa"/>
       <w:tblCellMar>
@@ -3870,6 +3885,196 @@
       <w:ind w:left="720"/>
       <w:contextualSpacing/>
     </w:pPr>
+  </w:style>
+</w:styles>
+</file>
+
+<file path=word/stylesWithEffects.xml><?xml version="1.0" encoding="utf-8"?>
+<w:styles xmlns:wpc="http://schemas.microsoft.com/office/word/2010/wordprocessingCanvas" xmlns:mc="http://schemas.openxmlformats.org/markup-compatibility/2006" xmlns:o="urn:schemas-microsoft-com:office:office" xmlns:r="http://schemas.openxmlformats.org/officeDocument/2006/relationships" xmlns:m="http://schemas.openxmlformats.org/officeDocument/2006/math" xmlns:v="urn:schemas-microsoft-com:vml" xmlns:wp14="http://schemas.microsoft.com/office/word/2010/wordprocessingDrawing" xmlns:wp="http://schemas.openxmlformats.org/drawingml/2006/wordprocessingDrawing" xmlns:w10="urn:schemas-microsoft-com:office:word" xmlns:w="http://schemas.openxmlformats.org/wordprocessingml/2006/main" xmlns:w14="http://schemas.microsoft.com/office/word/2010/wordml" xmlns:wpg="http://schemas.microsoft.com/office/word/2010/wordprocessingGroup" xmlns:wpi="http://schemas.microsoft.com/office/word/2010/wordprocessingInk" xmlns:wne="http://schemas.microsoft.com/office/word/2006/wordml" xmlns:wps="http://schemas.microsoft.com/office/word/2010/wordprocessingShape" mc:Ignorable="w14 wp14">
+  <w:docDefaults>
+    <w:rPrDefault>
+      <w:rPr>
+        <w:rFonts w:asciiTheme="minorHAnsi" w:eastAsiaTheme="minorEastAsia" w:hAnsiTheme="minorHAnsi" w:cstheme="minorBidi"/>
+        <w:sz w:val="22"/>
+        <w:szCs w:val="22"/>
+        <w:lang w:val="es-ES" w:eastAsia="es-ES" w:bidi="ar-SA"/>
+      </w:rPr>
+    </w:rPrDefault>
+    <w:pPrDefault>
+      <w:pPr>
+        <w:spacing w:after="200" w:line="276" w:lineRule="auto"/>
+      </w:pPr>
+    </w:pPrDefault>
+  </w:docDefaults>
+  <w:latentStyles w:defLockedState="0" w:defUIPriority="99" w:defSemiHidden="1" w:defUnhideWhenUsed="1" w:defQFormat="0" w:count="267">
+    <w:lsdException w:name="Normal" w:semiHidden="0" w:uiPriority="0" w:unhideWhenUsed="0" w:qFormat="1"/>
+    <w:lsdException w:name="heading 1" w:semiHidden="0" w:uiPriority="9" w:unhideWhenUsed="0" w:qFormat="1"/>
+    <w:lsdException w:name="heading 2" w:uiPriority="9" w:qFormat="1"/>
+    <w:lsdException w:name="heading 3" w:uiPriority="9" w:qFormat="1"/>
+    <w:lsdException w:name="heading 4" w:uiPriority="9" w:qFormat="1"/>
+    <w:lsdException w:name="heading 5" w:uiPriority="9" w:qFormat="1"/>
+    <w:lsdException w:name="heading 6" w:uiPriority="9" w:qFormat="1"/>
+    <w:lsdException w:name="heading 7" w:uiPriority="9" w:qFormat="1"/>
+    <w:lsdException w:name="heading 8" w:uiPriority="9" w:qFormat="1"/>
+    <w:lsdException w:name="heading 9" w:uiPriority="9" w:qFormat="1"/>
+    <w:lsdException w:name="toc 1" w:uiPriority="39"/>
+    <w:lsdException w:name="toc 2" w:uiPriority="39"/>
+    <w:lsdException w:name="toc 3" w:uiPriority="39"/>
+    <w:lsdException w:name="toc 4" w:uiPriority="39"/>
+    <w:lsdException w:name="toc 5" w:uiPriority="39"/>
+    <w:lsdException w:name="toc 6" w:uiPriority="39"/>
+    <w:lsdException w:name="toc 7" w:uiPriority="39"/>
+    <w:lsdException w:name="toc 8" w:uiPriority="39"/>
+    <w:lsdException w:name="toc 9" w:uiPriority="39"/>
+    <w:lsdException w:name="caption" w:uiPriority="35" w:qFormat="1"/>
+    <w:lsdException w:name="Title" w:semiHidden="0" w:uiPriority="10" w:unhideWhenUsed="0" w:qFormat="1"/>
+    <w:lsdException w:name="Default Paragraph Font" w:uiPriority="1"/>
+    <w:lsdException w:name="Subtitle" w:semiHidden="0" w:uiPriority="11" w:unhideWhenUsed="0" w:qFormat="1"/>
+    <w:lsdException w:name="Strong" w:semiHidden="0" w:uiPriority="22" w:unhideWhenUsed="0" w:qFormat="1"/>
+    <w:lsdException w:name="Emphasis" w:semiHidden="0" w:uiPriority="20" w:unhideWhenUsed="0" w:qFormat="1"/>
+    <w:lsdException w:name="Table Grid" w:semiHidden="0" w:uiPriority="59" w:unhideWhenUsed="0"/>
+    <w:lsdException w:name="Placeholder Text" w:unhideWhenUsed="0"/>
+    <w:lsdException w:name="No Spacing" w:semiHidden="0" w:uiPriority="1" w:unhideWhenUsed="0" w:qFormat="1"/>
+    <w:lsdException w:name="Light Shading" w:semiHidden="0" w:uiPriority="60" w:unhideWhenUsed="0"/>
+    <w:lsdException w:name="Light List" w:semiHidden="0" w:uiPriority="61" w:unhideWhenUsed="0"/>
+    <w:lsdException w:name="Light Grid" w:semiHidden="0" w:uiPriority="62" w:unhideWhenUsed="0"/>
+    <w:lsdException w:name="Medium Shading 1" w:semiHidden="0" w:uiPriority="63" w:unhideWhenUsed="0"/>
+    <w:lsdException w:name="Medium Shading 2" w:semiHidden="0" w:uiPriority="64" w:unhideWhenUsed="0"/>
+    <w:lsdException w:name="Medium List 1" w:semiHidden="0" w:uiPriority="65" w:unhideWhenUsed="0"/>
+    <w:lsdException w:name="Medium List 2" w:semiHidden="0" w:uiPriority="66" w:unhideWhenUsed="0"/>
+    <w:lsdException w:name="Medium Grid 1" w:semiHidden="0" w:uiPriority="67" w:unhideWhenUsed="0"/>
+    <w:lsdException w:name="Medium Grid 2" w:semiHidden="0" w:uiPriority="68" w:unhideWhenUsed="0"/>
+    <w:lsdException w:name="Medium Grid 3" w:semiHidden="0" w:uiPriority="69" w:unhideWhenUsed="0"/>
+    <w:lsdException w:name="Dark List" w:semiHidden="0" w:uiPriority="70" w:unhideWhenUsed="0"/>
+    <w:lsdException w:name="Colorful Shading" w:semiHidden="0" w:uiPriority="71" w:unhideWhenUsed="0"/>
+    <w:lsdException w:name="Colorful List" w:semiHidden="0" w:uiPriority="72" w:unhideWhenUsed="0"/>
+    <w:lsdException w:name="Colorful Grid" w:semiHidden="0" w:uiPriority="73" w:unhideWhenUsed="0"/>
+    <w:lsdException w:name="Light Shading Accent 1" w:semiHidden="0" w:uiPriority="60" w:unhideWhenUsed="0"/>
+    <w:lsdException w:name="Light List Accent 1" w:semiHidden="0" w:uiPriority="61" w:unhideWhenUsed="0"/>
+    <w:lsdException w:name="Light Grid Accent 1" w:semiHidden="0" w:uiPriority="62" w:unhideWhenUsed="0"/>
+    <w:lsdException w:name="Medium Shading 1 Accent 1" w:semiHidden="0" w:uiPriority="63" w:unhideWhenUsed="0"/>
+    <w:lsdException w:name="Medium Shading 2 Accent 1" w:semiHidden="0" w:uiPriority="64" w:unhideWhenUsed="0"/>
+    <w:lsdException w:name="Medium List 1 Accent 1" w:semiHidden="0" w:uiPriority="65" w:unhideWhenUsed="0"/>
+    <w:lsdException w:name="Revision" w:unhideWhenUsed="0"/>
+    <w:lsdException w:name="List Paragraph" w:semiHidden="0" w:uiPriority="34" w:unhideWhenUsed="0" w:qFormat="1"/>
+    <w:lsdException w:name="Quote" w:semiHidden="0" w:uiPriority="29" w:unhideWhenUsed="0" w:qFormat="1"/>
+    <w:lsdException w:name="Intense Quote" w:semiHidden="0" w:uiPriority="30" w:unhideWhenUsed="0" w:qFormat="1"/>
+    <w:lsdException w:name="Medium List 2 Accent 1" w:semiHidden="0" w:uiPriority="66" w:unhideWhenUsed="0"/>
+    <w:lsdException w:name="Medium Grid 1 Accent 1" w:semiHidden="0" w:uiPriority="67" w:unhideWhenUsed="0"/>
+    <w:lsdException w:name="Medium Grid 2 Accent 1" w:semiHidden="0" w:uiPriority="68" w:unhideWhenUsed="0"/>
+    <w:lsdException w:name="Medium Grid 3 Accent 1" w:semiHidden="0" w:uiPriority="69" w:unhideWhenUsed="0"/>
+    <w:lsdException w:name="Dark List Accent 1" w:semiHidden="0" w:uiPriority="70" w:unhideWhenUsed="0"/>
+    <w:lsdException w:name="Colorful Shading Accent 1" w:semiHidden="0" w:uiPriority="71" w:unhideWhenUsed="0"/>
+    <w:lsdException w:name="Colorful List Accent 1" w:semiHidden="0" w:uiPriority="72" w:unhideWhenUsed="0"/>
+    <w:lsdException w:name="Colorful Grid Accent 1" w:semiHidden="0" w:uiPriority="73" w:unhideWhenUsed="0"/>
+    <w:lsdException w:name="Light Shading Accent 2" w:semiHidden="0" w:uiPriority="60" w:unhideWhenUsed="0"/>
+    <w:lsdException w:name="Light List Accent 2" w:semiHidden="0" w:uiPriority="61" w:unhideWhenUsed="0"/>
+    <w:lsdException w:name="Light Grid Accent 2" w:semiHidden="0" w:uiPriority="62" w:unhideWhenUsed="0"/>
+    <w:lsdException w:name="Medium Shading 1 Accent 2" w:semiHidden="0" w:uiPriority="63" w:unhideWhenUsed="0"/>
+    <w:lsdException w:name="Medium Shading 2 Accent 2" w:semiHidden="0" w:uiPriority="64" w:unhideWhenUsed="0"/>
+    <w:lsdException w:name="Medium List 1 Accent 2" w:semiHidden="0" w:uiPriority="65" w:unhideWhenUsed="0"/>
+    <w:lsdException w:name="Medium List 2 Accent 2" w:semiHidden="0" w:uiPriority="66" w:unhideWhenUsed="0"/>
+    <w:lsdException w:name="Medium Grid 1 Accent 2" w:semiHidden="0" w:uiPriority="67" w:unhideWhenUsed="0"/>
+    <w:lsdException w:name="Medium Grid 2 Accent 2" w:semiHidden="0" w:uiPriority="68" w:unhideWhenUsed="0"/>
+    <w:lsdException w:name="Medium Grid 3 Accent 2" w:semiHidden="0" w:uiPriority="69" w:unhideWhenUsed="0"/>
+    <w:lsdException w:name="Dark List Accent 2" w:semiHidden="0" w:uiPriority="70" w:unhideWhenUsed="0"/>
+    <w:lsdException w:name="Colorful Shading Accent 2" w:semiHidden="0" w:uiPriority="71" w:unhideWhenUsed="0"/>
+    <w:lsdException w:name="Colorful List Accent 2" w:semiHidden="0" w:uiPriority="72" w:unhideWhenUsed="0"/>
+    <w:lsdException w:name="Colorful Grid Accent 2" w:semiHidden="0" w:uiPriority="73" w:unhideWhenUsed="0"/>
+    <w:lsdException w:name="Light Shading Accent 3" w:semiHidden="0" w:uiPriority="60" w:unhideWhenUsed="0"/>
+    <w:lsdException w:name="Light List Accent 3" w:semiHidden="0" w:uiPriority="61" w:unhideWhenUsed="0"/>
+    <w:lsdException w:name="Light Grid Accent 3" w:semiHidden="0" w:uiPriority="62" w:unhideWhenUsed="0"/>
+    <w:lsdException w:name="Medium Shading 1 Accent 3" w:semiHidden="0" w:uiPriority="63" w:unhideWhenUsed="0"/>
+    <w:lsdException w:name="Medium Shading 2 Accent 3" w:semiHidden="0" w:uiPriority="64" w:unhideWhenUsed="0"/>
+    <w:lsdException w:name="Medium List 1 Accent 3" w:semiHidden="0" w:uiPriority="65" w:unhideWhenUsed="0"/>
+    <w:lsdException w:name="Medium List 2 Accent 3" w:semiHidden="0" w:uiPriority="66" w:unhideWhenUsed="0"/>
+    <w:lsdException w:name="Medium Grid 1 Accent 3" w:semiHidden="0" w:uiPriority="67" w:unhideWhenUsed="0"/>
+    <w:lsdException w:name="Medium Grid 2 Accent 3" w:semiHidden="0" w:uiPriority="68" w:unhideWhenUsed="0"/>
+    <w:lsdException w:name="Medium Grid 3 Accent 3" w:semiHidden="0" w:uiPriority="69" w:unhideWhenUsed="0"/>
+    <w:lsdException w:name="Dark List Accent 3" w:semiHidden="0" w:uiPriority="70" w:unhideWhenUsed="0"/>
+    <w:lsdException w:name="Colorful Shading Accent 3" w:semiHidden="0" w:uiPriority="71" w:unhideWhenUsed="0"/>
+    <w:lsdException w:name="Colorful List Accent 3" w:semiHidden="0" w:uiPriority="72" w:unhideWhenUsed="0"/>
+    <w:lsdException w:name="Colorful Grid Accent 3" w:semiHidden="0" w:uiPriority="73" w:unhideWhenUsed="0"/>
+    <w:lsdException w:name="Light Shading Accent 4" w:semiHidden="0" w:uiPriority="60" w:unhideWhenUsed="0"/>
+    <w:lsdException w:name="Light List Accent 4" w:semiHidden="0" w:uiPriority="61" w:unhideWhenUsed="0"/>
+    <w:lsdException w:name="Light Grid Accent 4" w:semiHidden="0" w:uiPriority="62" w:unhideWhenUsed="0"/>
+    <w:lsdException w:name="Medium Shading 1 Accent 4" w:semiHidden="0" w:uiPriority="63" w:unhideWhenUsed="0"/>
+    <w:lsdException w:name="Medium Shading 2 Accent 4" w:semiHidden="0" w:uiPriority="64" w:unhideWhenUsed="0"/>
+    <w:lsdException w:name="Medium List 1 Accent 4" w:semiHidden="0" w:uiPriority="65" w:unhideWhenUsed="0"/>
+    <w:lsdException w:name="Medium List 2 Accent 4" w:semiHidden="0" w:uiPriority="66" w:unhideWhenUsed="0"/>
+    <w:lsdException w:name="Medium Grid 1 Accent 4" w:semiHidden="0" w:uiPriority="67" w:unhideWhenUsed="0"/>
+    <w:lsdException w:name="Medium Grid 2 Accent 4" w:semiHidden="0" w:uiPriority="68" w:unhideWhenUsed="0"/>
+    <w:lsdException w:name="Medium Grid 3 Accent 4" w:semiHidden="0" w:uiPriority="69" w:unhideWhenUsed="0"/>
+    <w:lsdException w:name="Dark List Accent 4" w:semiHidden="0" w:uiPriority="70" w:unhideWhenUsed="0"/>
+    <w:lsdException w:name="Colorful Shading Accent 4" w:semiHidden="0" w:uiPriority="71" w:unhideWhenUsed="0"/>
+    <w:lsdException w:name="Colorful List Accent 4" w:semiHidden="0" w:uiPriority="72" w:unhideWhenUsed="0"/>
+    <w:lsdException w:name="Colorful Grid Accent 4" w:semiHidden="0" w:uiPriority="73" w:unhideWhenUsed="0"/>
+    <w:lsdException w:name="Light Shading Accent 5" w:semiHidden="0" w:uiPriority="60" w:unhideWhenUsed="0"/>
+    <w:lsdException w:name="Light List Accent 5" w:semiHidden="0" w:uiPriority="61" w:unhideWhenUsed="0"/>
+    <w:lsdException w:name="Light Grid Accent 5" w:semiHidden="0" w:uiPriority="62" w:unhideWhenUsed="0"/>
+    <w:lsdException w:name="Medium Shading 1 Accent 5" w:semiHidden="0" w:uiPriority="63" w:unhideWhenUsed="0"/>
+    <w:lsdException w:name="Medium Shading 2 Accent 5" w:semiHidden="0" w:uiPriority="64" w:unhideWhenUsed="0"/>
+    <w:lsdException w:name="Medium List 1 Accent 5" w:semiHidden="0" w:uiPriority="65" w:unhideWhenUsed="0"/>
+    <w:lsdException w:name="Medium List 2 Accent 5" w:semiHidden="0" w:uiPriority="66" w:unhideWhenUsed="0"/>
+    <w:lsdException w:name="Medium Grid 1 Accent 5" w:semiHidden="0" w:uiPriority="67" w:unhideWhenUsed="0"/>
+    <w:lsdException w:name="Medium Grid 2 Accent 5" w:semiHidden="0" w:uiPriority="68" w:unhideWhenUsed="0"/>
+    <w:lsdException w:name="Medium Grid 3 Accent 5" w:semiHidden="0" w:uiPriority="69" w:unhideWhenUsed="0"/>
+    <w:lsdException w:name="Dark List Accent 5" w:semiHidden="0" w:uiPriority="70" w:unhideWhenUsed="0"/>
+    <w:lsdException w:name="Colorful Shading Accent 5" w:semiHidden="0" w:uiPriority="71" w:unhideWhenUsed="0"/>
+    <w:lsdException w:name="Colorful List Accent 5" w:semiHidden="0" w:uiPriority="72" w:unhideWhenUsed="0"/>
+    <w:lsdException w:name="Colorful Grid Accent 5" w:semiHidden="0" w:uiPriority="73" w:unhideWhenUsed="0"/>
+    <w:lsdException w:name="Light Shading Accent 6" w:semiHidden="0" w:uiPriority="60" w:unhideWhenUsed="0"/>
+    <w:lsdException w:name="Light List Accent 6" w:semiHidden="0" w:uiPriority="61" w:unhideWhenUsed="0"/>
+    <w:lsdException w:name="Light Grid Accent 6" w:semiHidden="0" w:uiPriority="62" w:unhideWhenUsed="0"/>
+    <w:lsdException w:name="Medium Shading 1 Accent 6" w:semiHidden="0" w:uiPriority="63" w:unhideWhenUsed="0"/>
+    <w:lsdException w:name="Medium Shading 2 Accent 6" w:semiHidden="0" w:uiPriority="64" w:unhideWhenUsed="0"/>
+    <w:lsdException w:name="Medium List 1 Accent 6" w:semiHidden="0" w:uiPriority="65" w:unhideWhenUsed="0"/>
+    <w:lsdException w:name="Medium List 2 Accent 6" w:semiHidden="0" w:uiPriority="66" w:unhideWhenUsed="0"/>
+    <w:lsdException w:name="Medium Grid 1 Accent 6" w:semiHidden="0" w:uiPriority="67" w:unhideWhenUsed="0"/>
+    <w:lsdException w:name="Medium Grid 2 Accent 6" w:semiHidden="0" w:uiPriority="68" w:unhideWhenUsed="0"/>
+    <w:lsdException w:name="Medium Grid 3 Accent 6" w:semiHidden="0" w:uiPriority="69" w:unhideWhenUsed="0"/>
+    <w:lsdException w:name="Dark List Accent 6" w:semiHidden="0" w:uiPriority="70" w:unhideWhenUsed="0"/>
+    <w:lsdException w:name="Colorful Shading Accent 6" w:semiHidden="0" w:uiPriority="71" w:unhideWhenUsed="0"/>
+    <w:lsdException w:name="Colorful List Accent 6" w:semiHidden="0" w:uiPriority="72" w:unhideWhenUsed="0"/>
+    <w:lsdException w:name="Colorful Grid Accent 6" w:semiHidden="0" w:uiPriority="73" w:unhideWhenUsed="0"/>
+    <w:lsdException w:name="Subtle Emphasis" w:semiHidden="0" w:uiPriority="19" w:unhideWhenUsed="0" w:qFormat="1"/>
+    <w:lsdException w:name="Intense Emphasis" w:semiHidden="0" w:uiPriority="21" w:unhideWhenUsed="0" w:qFormat="1"/>
+    <w:lsdException w:name="Subtle Reference" w:semiHidden="0" w:uiPriority="31" w:unhideWhenUsed="0" w:qFormat="1"/>
+    <w:lsdException w:name="Intense Reference" w:semiHidden="0" w:uiPriority="32" w:unhideWhenUsed="0" w:qFormat="1"/>
+    <w:lsdException w:name="Book Title" w:semiHidden="0" w:uiPriority="33" w:unhideWhenUsed="0" w:qFormat="1"/>
+    <w:lsdException w:name="Bibliography" w:uiPriority="37"/>
+    <w:lsdException w:name="TOC Heading" w:uiPriority="39" w:qFormat="1"/>
+  </w:latentStyles>
+  <w:style w:type="paragraph" w:default="1" w:styleId="Normal">
+    <w:name w:val="Normal"/>
+    <w:qFormat/>
+  </w:style>
+  <w:style w:type="character" w:default="1" w:styleId="Fuentedeprrafopredeter">
+    <w:name w:val="Default Paragraph Font"/>
+    <w:uiPriority w:val="1"/>
+    <w:semiHidden/>
+    <w:unhideWhenUsed/>
+  </w:style>
+  <w:style w:type="table" w:default="1" w:styleId="Tablanormal">
+    <w:name w:val="Normal Table"/>
+    <w:uiPriority w:val="99"/>
+    <w:semiHidden/>
+    <w:unhideWhenUsed/>
+    <w:tblPr>
+      <w:tblInd w:w="0" w:type="dxa"/>
+      <w:tblCellMar>
+        <w:top w:w="0" w:type="dxa"/>
+        <w:left w:w="108" w:type="dxa"/>
+        <w:bottom w:w="0" w:type="dxa"/>
+        <w:right w:w="108" w:type="dxa"/>
+      </w:tblCellMar>
+    </w:tblPr>
+  </w:style>
+  <w:style w:type="numbering" w:default="1" w:styleId="Sinlista">
+    <w:name w:val="No List"/>
+    <w:uiPriority w:val="99"/>
+    <w:semiHidden/>
+    <w:unhideWhenUsed/>
   </w:style>
 </w:styles>
 </file>
@@ -4129,7 +4334,7 @@
   <a:extraClrSchemeLst/>
   <a:extLst>
     <a:ext uri="{05A4C25C-085E-4340-85A3-A5531E510DB2}">
-      <thm15:themeFamily xmlns:thm15="http://schemas.microsoft.com/office/thememl/2012/main" xmlns="" name="Office Theme" id="{62F939B6-93AF-4DB8-9C6B-D6C7DFDC589F}" vid="{4A3C46E8-61CC-4603-A589-7422A47A8E4A}"/>
+      <thm15:themeFamily xmlns="" xmlns:thm15="http://schemas.microsoft.com/office/thememl/2012/main" name="Office Theme" id="{62F939B6-93AF-4DB8-9C6B-D6C7DFDC589F}" vid="{4A3C46E8-61CC-4603-A589-7422A47A8E4A}"/>
     </a:ext>
   </a:extLst>
 </a:theme>
@@ -4140,7 +4345,7 @@
 </file>
 
 <file path=customXml/itemProps1.xml><?xml version="1.0" encoding="utf-8"?>
-<ds:datastoreItem xmlns:ds="http://schemas.openxmlformats.org/officeDocument/2006/customXml" ds:itemID="{7BD5BE50-55AD-43C7-AB4A-16C26331FDE7}">
+<ds:datastoreItem xmlns:ds="http://schemas.openxmlformats.org/officeDocument/2006/customXml" ds:itemID="{6990DD40-89C5-4238-AF12-72E701D90985}">
   <ds:schemaRefs>
     <ds:schemaRef ds:uri="http://schemas.openxmlformats.org/officeDocument/2006/bibliography"/>
   </ds:schemaRefs>

</xml_diff>

<commit_message>
Añadido concept art en Recursos y GDD
</commit_message>
<xml_diff>
--- a/GDD_2DASH.docx
+++ b/GDD_2DASH.docx
@@ -1,6 +1,6 @@
 
 <file path=word/document.xml><?xml version="1.0" encoding="utf-8"?>
-<w:document xmlns:wpc="http://schemas.microsoft.com/office/word/2010/wordprocessingCanvas" xmlns:mc="http://schemas.openxmlformats.org/markup-compatibility/2006" xmlns:o="urn:schemas-microsoft-com:office:office" xmlns:r="http://schemas.openxmlformats.org/officeDocument/2006/relationships" xmlns:m="http://schemas.openxmlformats.org/officeDocument/2006/math" xmlns:v="urn:schemas-microsoft-com:vml" xmlns:wp14="http://schemas.microsoft.com/office/word/2010/wordprocessingDrawing" xmlns:wp="http://schemas.openxmlformats.org/drawingml/2006/wordprocessingDrawing" xmlns:w10="urn:schemas-microsoft-com:office:word" xmlns:w="http://schemas.openxmlformats.org/wordprocessingml/2006/main" xmlns:w14="http://schemas.microsoft.com/office/word/2010/wordml" xmlns:wpg="http://schemas.microsoft.com/office/word/2010/wordprocessingGroup" xmlns:wpi="http://schemas.microsoft.com/office/word/2010/wordprocessingInk" xmlns:wne="http://schemas.microsoft.com/office/word/2006/wordml" xmlns:wps="http://schemas.microsoft.com/office/word/2010/wordprocessingShape" mc:Ignorable="w14 wp14">
+<w:document xmlns:ve="http://schemas.openxmlformats.org/markup-compatibility/2006" xmlns:o="urn:schemas-microsoft-com:office:office" xmlns:r="http://schemas.openxmlformats.org/officeDocument/2006/relationships" xmlns:m="http://schemas.openxmlformats.org/officeDocument/2006/math" xmlns:v="urn:schemas-microsoft-com:vml" xmlns:wp="http://schemas.openxmlformats.org/drawingml/2006/wordprocessingDrawing" xmlns:w10="urn:schemas-microsoft-com:office:word" xmlns:w="http://schemas.openxmlformats.org/wordprocessingml/2006/main" xmlns:wne="http://schemas.microsoft.com/office/word/2006/wordml">
   <w:body>
     <w:p>
       <w:pPr>
@@ -91,7 +91,7 @@
         <w:spacing w:after="0" w:line="276" w:lineRule="auto"/>
         <w:jc w:val="center"/>
       </w:pPr>
-      <w:hyperlink r:id="rId9" w:history="1">
+      <w:hyperlink r:id="rId8" w:history="1">
         <w:r>
           <w:rPr>
             <w:rStyle w:val="Hipervnculo"/>
@@ -196,7 +196,6 @@
           <w:docPartUnique/>
         </w:docPartObj>
       </w:sdtPr>
-      <w:sdtEndPr/>
       <w:sdtContent>
         <w:p>
           <w:pPr>
@@ -1046,10 +1045,10 @@
                     <pic:cNvPicPr/>
                   </pic:nvPicPr>
                   <pic:blipFill>
-                    <a:blip r:embed="rId10" cstate="print">
+                    <a:blip r:embed="rId9" cstate="print">
                       <a:extLst>
                         <a:ext uri="{28A0092B-C50C-407E-A947-70E740481C1C}">
-                          <a14:useLocalDpi xmlns:a14="http://schemas.microsoft.com/office/drawing/2010/main" val="0"/>
+                          <a14:useLocalDpi xmlns:a14="http://schemas.microsoft.com/office/drawing/2010/main" xmlns:wps="http://schemas.microsoft.com/office/word/2010/wordprocessingShape" xmlns:wpi="http://schemas.microsoft.com/office/word/2010/wordprocessingInk" xmlns:wpg="http://schemas.microsoft.com/office/word/2010/wordprocessingGroup" xmlns:w14="http://schemas.microsoft.com/office/word/2010/wordml" xmlns:w="http://schemas.openxmlformats.org/wordprocessingml/2006/main" xmlns:w10="urn:schemas-microsoft-com:office:word" xmlns:wp14="http://schemas.microsoft.com/office/word/2010/wordprocessingDrawing" xmlns:v="urn:schemas-microsoft-com:vml" xmlns:o="urn:schemas-microsoft-com:office:office" xmlns:mc="http://schemas.openxmlformats.org/markup-compatibility/2006" xmlns:wpc="http://schemas.microsoft.com/office/word/2010/wordprocessingCanvas" xmlns="" val="0"/>
                         </a:ext>
                       </a:extLst>
                     </a:blip>
@@ -1233,10 +1232,10 @@
                     <pic:cNvPicPr/>
                   </pic:nvPicPr>
                   <pic:blipFill>
-                    <a:blip r:embed="rId11" cstate="print">
+                    <a:blip r:embed="rId10" cstate="print">
                       <a:extLst>
                         <a:ext uri="{28A0092B-C50C-407E-A947-70E740481C1C}">
-                          <a14:useLocalDpi xmlns:a14="http://schemas.microsoft.com/office/drawing/2010/main" val="0"/>
+                          <a14:useLocalDpi xmlns:a14="http://schemas.microsoft.com/office/drawing/2010/main" xmlns:wps="http://schemas.microsoft.com/office/word/2010/wordprocessingShape" xmlns:wpi="http://schemas.microsoft.com/office/word/2010/wordprocessingInk" xmlns:wpg="http://schemas.microsoft.com/office/word/2010/wordprocessingGroup" xmlns:w14="http://schemas.microsoft.com/office/word/2010/wordml" xmlns:w="http://schemas.openxmlformats.org/wordprocessingml/2006/main" xmlns:w10="urn:schemas-microsoft-com:office:word" xmlns:wp14="http://schemas.microsoft.com/office/word/2010/wordprocessingDrawing" xmlns:v="urn:schemas-microsoft-com:vml" xmlns:o="urn:schemas-microsoft-com:office:office" xmlns:mc="http://schemas.openxmlformats.org/markup-compatibility/2006" xmlns:wpc="http://schemas.microsoft.com/office/word/2010/wordprocessingCanvas" xmlns="" val="0"/>
                         </a:ext>
                       </a:extLst>
                     </a:blip>
@@ -1299,10 +1298,10 @@
                     <pic:cNvPicPr/>
                   </pic:nvPicPr>
                   <pic:blipFill>
-                    <a:blip r:embed="rId12" cstate="print">
+                    <a:blip r:embed="rId11" cstate="print">
                       <a:extLst>
                         <a:ext uri="{28A0092B-C50C-407E-A947-70E740481C1C}">
-                          <a14:useLocalDpi xmlns:a14="http://schemas.microsoft.com/office/drawing/2010/main" val="0"/>
+                          <a14:useLocalDpi xmlns:a14="http://schemas.microsoft.com/office/drawing/2010/main" xmlns:wps="http://schemas.microsoft.com/office/word/2010/wordprocessingShape" xmlns:wpi="http://schemas.microsoft.com/office/word/2010/wordprocessingInk" xmlns:wpg="http://schemas.microsoft.com/office/word/2010/wordprocessingGroup" xmlns:w14="http://schemas.microsoft.com/office/word/2010/wordml" xmlns:w="http://schemas.openxmlformats.org/wordprocessingml/2006/main" xmlns:w10="urn:schemas-microsoft-com:office:word" xmlns:wp14="http://schemas.microsoft.com/office/word/2010/wordprocessingDrawing" xmlns:v="urn:schemas-microsoft-com:vml" xmlns:o="urn:schemas-microsoft-com:office:office" xmlns:mc="http://schemas.openxmlformats.org/markup-compatibility/2006" xmlns:wpc="http://schemas.microsoft.com/office/word/2010/wordprocessingCanvas" xmlns="" val="0"/>
                         </a:ext>
                       </a:extLst>
                     </a:blip>
@@ -1389,10 +1388,10 @@
                     <pic:cNvPicPr/>
                   </pic:nvPicPr>
                   <pic:blipFill>
-                    <a:blip r:embed="rId13" cstate="print">
+                    <a:blip r:embed="rId12" cstate="print">
                       <a:extLst>
                         <a:ext uri="{28A0092B-C50C-407E-A947-70E740481C1C}">
-                          <a14:useLocalDpi xmlns:a14="http://schemas.microsoft.com/office/drawing/2010/main" val="0"/>
+                          <a14:useLocalDpi xmlns:a14="http://schemas.microsoft.com/office/drawing/2010/main" xmlns:wps="http://schemas.microsoft.com/office/word/2010/wordprocessingShape" xmlns:wpi="http://schemas.microsoft.com/office/word/2010/wordprocessingInk" xmlns:wpg="http://schemas.microsoft.com/office/word/2010/wordprocessingGroup" xmlns:w14="http://schemas.microsoft.com/office/word/2010/wordml" xmlns:w="http://schemas.openxmlformats.org/wordprocessingml/2006/main" xmlns:w10="urn:schemas-microsoft-com:office:word" xmlns:wp14="http://schemas.microsoft.com/office/word/2010/wordprocessingDrawing" xmlns:v="urn:schemas-microsoft-com:vml" xmlns:o="urn:schemas-microsoft-com:office:office" xmlns:mc="http://schemas.openxmlformats.org/markup-compatibility/2006" xmlns:wpc="http://schemas.microsoft.com/office/word/2010/wordprocessingCanvas" xmlns="" val="0"/>
                         </a:ext>
                       </a:extLst>
                     </a:blip>
@@ -1666,10 +1665,10 @@
                     <pic:cNvPicPr/>
                   </pic:nvPicPr>
                   <pic:blipFill>
-                    <a:blip r:embed="rId14" cstate="print">
+                    <a:blip r:embed="rId13" cstate="print">
                       <a:extLst>
                         <a:ext uri="{28A0092B-C50C-407E-A947-70E740481C1C}">
-                          <a14:useLocalDpi xmlns:a14="http://schemas.microsoft.com/office/drawing/2010/main" val="0"/>
+                          <a14:useLocalDpi xmlns:a14="http://schemas.microsoft.com/office/drawing/2010/main" xmlns:wps="http://schemas.microsoft.com/office/word/2010/wordprocessingShape" xmlns:wpi="http://schemas.microsoft.com/office/word/2010/wordprocessingInk" xmlns:wpg="http://schemas.microsoft.com/office/word/2010/wordprocessingGroup" xmlns:w14="http://schemas.microsoft.com/office/word/2010/wordml" xmlns:w="http://schemas.openxmlformats.org/wordprocessingml/2006/main" xmlns:w10="urn:schemas-microsoft-com:office:word" xmlns:wp14="http://schemas.microsoft.com/office/word/2010/wordprocessingDrawing" xmlns:v="urn:schemas-microsoft-com:vml" xmlns:o="urn:schemas-microsoft-com:office:office" xmlns:mc="http://schemas.openxmlformats.org/markup-compatibility/2006" xmlns:wpc="http://schemas.microsoft.com/office/word/2010/wordprocessingCanvas" xmlns="" val="0"/>
                         </a:ext>
                       </a:extLst>
                     </a:blip>
@@ -1713,10 +1712,10 @@
                     <pic:cNvPicPr/>
                   </pic:nvPicPr>
                   <pic:blipFill>
-                    <a:blip r:embed="rId15" cstate="print">
+                    <a:blip r:embed="rId14" cstate="print">
                       <a:extLst>
                         <a:ext uri="{28A0092B-C50C-407E-A947-70E740481C1C}">
-                          <a14:useLocalDpi xmlns:a14="http://schemas.microsoft.com/office/drawing/2010/main" val="0"/>
+                          <a14:useLocalDpi xmlns:a14="http://schemas.microsoft.com/office/drawing/2010/main" xmlns:wps="http://schemas.microsoft.com/office/word/2010/wordprocessingShape" xmlns:wpi="http://schemas.microsoft.com/office/word/2010/wordprocessingInk" xmlns:wpg="http://schemas.microsoft.com/office/word/2010/wordprocessingGroup" xmlns:w14="http://schemas.microsoft.com/office/word/2010/wordml" xmlns:w="http://schemas.openxmlformats.org/wordprocessingml/2006/main" xmlns:w10="urn:schemas-microsoft-com:office:word" xmlns:wp14="http://schemas.microsoft.com/office/word/2010/wordprocessingDrawing" xmlns:v="urn:schemas-microsoft-com:vml" xmlns:o="urn:schemas-microsoft-com:office:office" xmlns:mc="http://schemas.openxmlformats.org/markup-compatibility/2006" xmlns:wpc="http://schemas.microsoft.com/office/word/2010/wordprocessingCanvas" xmlns="" val="0"/>
                         </a:ext>
                       </a:extLst>
                     </a:blip>
@@ -2077,6 +2076,61 @@
       <w:r>
         <w:t>: Robot pequeño que se mueve de un extremo a otro de la plataforma en la que se encuentra.</w:t>
       </w:r>
+      <w:r>
+        <w:rPr>
+          <w:noProof/>
+          <w:lang w:eastAsia="es-ES"/>
+        </w:rPr>
+        <w:t xml:space="preserve"> </w:t>
+      </w:r>
+      <w:r>
+        <w:rPr>
+          <w:noProof/>
+          <w:lang w:eastAsia="es-ES"/>
+        </w:rPr>
+        <w:drawing>
+          <wp:inline distT="0" distB="0" distL="0" distR="0">
+            <wp:extent cx="742950" cy="742950"/>
+            <wp:effectExtent l="0" t="0" r="0" b="0"/>
+            <wp:docPr id="12" name="11 Imagen" descr="Boba.png"/>
+            <wp:cNvGraphicFramePr>
+              <a:graphicFrameLocks xmlns:a="http://schemas.openxmlformats.org/drawingml/2006/main" noChangeAspect="1"/>
+            </wp:cNvGraphicFramePr>
+            <a:graphic xmlns:a="http://schemas.openxmlformats.org/drawingml/2006/main">
+              <a:graphicData uri="http://schemas.openxmlformats.org/drawingml/2006/picture">
+                <pic:pic xmlns:pic="http://schemas.openxmlformats.org/drawingml/2006/picture">
+                  <pic:nvPicPr>
+                    <pic:cNvPr id="0" name="Boba.png"/>
+                    <pic:cNvPicPr/>
+                  </pic:nvPicPr>
+                  <pic:blipFill>
+                    <a:blip r:embed="rId15" cstate="print"/>
+                    <a:stretch>
+                      <a:fillRect/>
+                    </a:stretch>
+                  </pic:blipFill>
+                  <pic:spPr>
+                    <a:xfrm>
+                      <a:off x="0" y="0"/>
+                      <a:ext cx="743054" cy="743054"/>
+                    </a:xfrm>
+                    <a:prstGeom prst="rect">
+                      <a:avLst/>
+                    </a:prstGeom>
+                  </pic:spPr>
+                </pic:pic>
+              </a:graphicData>
+            </a:graphic>
+          </wp:inline>
+        </w:drawing>
+      </w:r>
+      <w:r>
+        <w:rPr>
+          <w:noProof/>
+          <w:lang w:eastAsia="es-ES"/>
+        </w:rPr>
+        <w:t xml:space="preserve"> </w:t>
+      </w:r>
     </w:p>
     <w:p>
       <w:pPr>
@@ -2109,6 +2163,47 @@
       <w:r>
         <w:t xml:space="preserve"> que oscila en el aire en una misma posición.</w:t>
       </w:r>
+      <w:r>
+        <w:rPr>
+          <w:noProof/>
+          <w:lang w:eastAsia="es-ES"/>
+        </w:rPr>
+        <w:drawing>
+          <wp:inline distT="0" distB="0" distL="0" distR="0">
+            <wp:extent cx="733425" cy="733425"/>
+            <wp:effectExtent l="0" t="0" r="0" b="0"/>
+            <wp:docPr id="10" name="9 Imagen" descr="Dron Ciudadano.png"/>
+            <wp:cNvGraphicFramePr>
+              <a:graphicFrameLocks xmlns:a="http://schemas.openxmlformats.org/drawingml/2006/main" noChangeAspect="1"/>
+            </wp:cNvGraphicFramePr>
+            <a:graphic xmlns:a="http://schemas.openxmlformats.org/drawingml/2006/main">
+              <a:graphicData uri="http://schemas.openxmlformats.org/drawingml/2006/picture">
+                <pic:pic xmlns:pic="http://schemas.openxmlformats.org/drawingml/2006/picture">
+                  <pic:nvPicPr>
+                    <pic:cNvPr id="0" name="Dron Ciudadano.png"/>
+                    <pic:cNvPicPr/>
+                  </pic:nvPicPr>
+                  <pic:blipFill>
+                    <a:blip r:embed="rId16" cstate="print"/>
+                    <a:stretch>
+                      <a:fillRect/>
+                    </a:stretch>
+                  </pic:blipFill>
+                  <pic:spPr>
+                    <a:xfrm>
+                      <a:off x="0" y="0"/>
+                      <a:ext cx="733527" cy="733527"/>
+                    </a:xfrm>
+                    <a:prstGeom prst="rect">
+                      <a:avLst/>
+                    </a:prstGeom>
+                  </pic:spPr>
+                </pic:pic>
+              </a:graphicData>
+            </a:graphic>
+          </wp:inline>
+        </w:drawing>
+      </w:r>
     </w:p>
     <w:p>
       <w:pPr>
@@ -2143,6 +2238,47 @@
       <w:r>
         <w:t>: Persona agachada que dispara continua y lentamente hacia la izquierda a una misma altura.</w:t>
       </w:r>
+      <w:r>
+        <w:rPr>
+          <w:noProof/>
+          <w:lang w:eastAsia="es-ES"/>
+        </w:rPr>
+        <w:drawing>
+          <wp:inline distT="0" distB="0" distL="0" distR="0">
+            <wp:extent cx="657225" cy="657225"/>
+            <wp:effectExtent l="0" t="0" r="0" b="0"/>
+            <wp:docPr id="11" name="10 Imagen" descr="NotSoSharpShooter.png"/>
+            <wp:cNvGraphicFramePr>
+              <a:graphicFrameLocks xmlns:a="http://schemas.openxmlformats.org/drawingml/2006/main" noChangeAspect="1"/>
+            </wp:cNvGraphicFramePr>
+            <a:graphic xmlns:a="http://schemas.openxmlformats.org/drawingml/2006/main">
+              <a:graphicData uri="http://schemas.openxmlformats.org/drawingml/2006/picture">
+                <pic:pic xmlns:pic="http://schemas.openxmlformats.org/drawingml/2006/picture">
+                  <pic:nvPicPr>
+                    <pic:cNvPr id="0" name="NotSoSharpShooter.png"/>
+                    <pic:cNvPicPr/>
+                  </pic:nvPicPr>
+                  <pic:blipFill>
+                    <a:blip r:embed="rId17" cstate="print"/>
+                    <a:stretch>
+                      <a:fillRect/>
+                    </a:stretch>
+                  </pic:blipFill>
+                  <pic:spPr>
+                    <a:xfrm>
+                      <a:off x="0" y="0"/>
+                      <a:ext cx="657317" cy="657317"/>
+                    </a:xfrm>
+                    <a:prstGeom prst="rect">
+                      <a:avLst/>
+                    </a:prstGeom>
+                  </pic:spPr>
+                </pic:pic>
+              </a:graphicData>
+            </a:graphic>
+          </wp:inline>
+        </w:drawing>
+      </w:r>
     </w:p>
     <w:p>
       <w:pPr>
@@ -2161,6 +2297,47 @@
       <w:r>
         <w:t>: Misil robótico que va hacia la izquierda.</w:t>
       </w:r>
+      <w:r>
+        <w:rPr>
+          <w:noProof/>
+          <w:lang w:eastAsia="es-ES"/>
+        </w:rPr>
+        <w:drawing>
+          <wp:inline distT="0" distB="0" distL="0" distR="0">
+            <wp:extent cx="781050" cy="781050"/>
+            <wp:effectExtent l="0" t="0" r="0" b="0"/>
+            <wp:docPr id="13" name="12 Imagen" descr="Misiluro.png"/>
+            <wp:cNvGraphicFramePr>
+              <a:graphicFrameLocks xmlns:a="http://schemas.openxmlformats.org/drawingml/2006/main" noChangeAspect="1"/>
+            </wp:cNvGraphicFramePr>
+            <a:graphic xmlns:a="http://schemas.openxmlformats.org/drawingml/2006/main">
+              <a:graphicData uri="http://schemas.openxmlformats.org/drawingml/2006/picture">
+                <pic:pic xmlns:pic="http://schemas.openxmlformats.org/drawingml/2006/picture">
+                  <pic:nvPicPr>
+                    <pic:cNvPr id="0" name="Misiluro.png"/>
+                    <pic:cNvPicPr/>
+                  </pic:nvPicPr>
+                  <pic:blipFill>
+                    <a:blip r:embed="rId18" cstate="print"/>
+                    <a:stretch>
+                      <a:fillRect/>
+                    </a:stretch>
+                  </pic:blipFill>
+                  <pic:spPr>
+                    <a:xfrm>
+                      <a:off x="0" y="0"/>
+                      <a:ext cx="781159" cy="781159"/>
+                    </a:xfrm>
+                    <a:prstGeom prst="rect">
+                      <a:avLst/>
+                    </a:prstGeom>
+                  </pic:spPr>
+                </pic:pic>
+              </a:graphicData>
+            </a:graphic>
+          </wp:inline>
+        </w:drawing>
+      </w:r>
     </w:p>
     <w:p>
       <w:pPr>
@@ -2168,6 +2345,7 @@
       </w:pPr>
       <w:bookmarkStart w:id="11" w:name="_Toc22287131"/>
       <w:r>
+        <w:lastRenderedPageBreak/>
         <w:t>OBJETOS</w:t>
       </w:r>
       <w:bookmarkEnd w:id="11"/>
@@ -2271,7 +2449,6 @@
         <w:jc w:val="both"/>
       </w:pPr>
       <w:r>
-        <w:lastRenderedPageBreak/>
         <w:t xml:space="preserve">Edificio inestable: Edificios que se derrumban hacia un lado al acercarse el jugador. No vuelven a enderezarse, por lo que pasar por ellos antes es necesario para seguir con el nivel. </w:t>
       </w:r>
     </w:p>
@@ -2368,8 +2545,8 @@
       </w:r>
     </w:p>
     <w:sectPr>
-      <w:headerReference w:type="default" r:id="rId16"/>
-      <w:footerReference w:type="default" r:id="rId17"/>
+      <w:headerReference w:type="default" r:id="rId19"/>
+      <w:footerReference w:type="default" r:id="rId20"/>
       <w:pgSz w:w="11906" w:h="16838"/>
       <w:pgMar w:top="1417" w:right="1701" w:bottom="1417" w:left="1701" w:header="708" w:footer="708" w:gutter="0"/>
       <w:cols w:space="708"/>
@@ -2380,7 +2557,7 @@
 </file>
 
 <file path=word/endnotes.xml><?xml version="1.0" encoding="utf-8"?>
-<w:endnotes xmlns:wpc="http://schemas.microsoft.com/office/word/2010/wordprocessingCanvas" xmlns:mc="http://schemas.openxmlformats.org/markup-compatibility/2006" xmlns:o="urn:schemas-microsoft-com:office:office" xmlns:r="http://schemas.openxmlformats.org/officeDocument/2006/relationships" xmlns:m="http://schemas.openxmlformats.org/officeDocument/2006/math" xmlns:v="urn:schemas-microsoft-com:vml" xmlns:wp14="http://schemas.microsoft.com/office/word/2010/wordprocessingDrawing" xmlns:wp="http://schemas.openxmlformats.org/drawingml/2006/wordprocessingDrawing" xmlns:w10="urn:schemas-microsoft-com:office:word" xmlns:w="http://schemas.openxmlformats.org/wordprocessingml/2006/main" xmlns:w14="http://schemas.microsoft.com/office/word/2010/wordml" xmlns:wpg="http://schemas.microsoft.com/office/word/2010/wordprocessingGroup" xmlns:wpi="http://schemas.microsoft.com/office/word/2010/wordprocessingInk" xmlns:wne="http://schemas.microsoft.com/office/word/2006/wordml" xmlns:wps="http://schemas.microsoft.com/office/word/2010/wordprocessingShape" mc:Ignorable="w14 wp14">
+<w:endnotes xmlns:ve="http://schemas.openxmlformats.org/markup-compatibility/2006" xmlns:o="urn:schemas-microsoft-com:office:office" xmlns:r="http://schemas.openxmlformats.org/officeDocument/2006/relationships" xmlns:m="http://schemas.openxmlformats.org/officeDocument/2006/math" xmlns:v="urn:schemas-microsoft-com:vml" xmlns:wp="http://schemas.openxmlformats.org/drawingml/2006/wordprocessingDrawing" xmlns:w10="urn:schemas-microsoft-com:office:word" xmlns:w="http://schemas.openxmlformats.org/wordprocessingml/2006/main" xmlns:wne="http://schemas.microsoft.com/office/word/2006/wordml">
   <w:endnote w:type="separator" w:id="-1">
     <w:p>
       <w:pPr>
@@ -2405,7 +2582,7 @@
 </file>
 
 <file path=word/footer1.xml><?xml version="1.0" encoding="utf-8"?>
-<w:ftr xmlns:wpc="http://schemas.microsoft.com/office/word/2010/wordprocessingCanvas" xmlns:mc="http://schemas.openxmlformats.org/markup-compatibility/2006" xmlns:o="urn:schemas-microsoft-com:office:office" xmlns:r="http://schemas.openxmlformats.org/officeDocument/2006/relationships" xmlns:m="http://schemas.openxmlformats.org/officeDocument/2006/math" xmlns:v="urn:schemas-microsoft-com:vml" xmlns:wp14="http://schemas.microsoft.com/office/word/2010/wordprocessingDrawing" xmlns:wp="http://schemas.openxmlformats.org/drawingml/2006/wordprocessingDrawing" xmlns:w10="urn:schemas-microsoft-com:office:word" xmlns:w="http://schemas.openxmlformats.org/wordprocessingml/2006/main" xmlns:w14="http://schemas.microsoft.com/office/word/2010/wordml" xmlns:wpg="http://schemas.microsoft.com/office/word/2010/wordprocessingGroup" xmlns:wpi="http://schemas.microsoft.com/office/word/2010/wordprocessingInk" xmlns:wne="http://schemas.microsoft.com/office/word/2006/wordml" xmlns:wps="http://schemas.microsoft.com/office/word/2010/wordprocessingShape" mc:Ignorable="w14 wp14">
+<w:ftr xmlns:ve="http://schemas.openxmlformats.org/markup-compatibility/2006" xmlns:o="urn:schemas-microsoft-com:office:office" xmlns:r="http://schemas.openxmlformats.org/officeDocument/2006/relationships" xmlns:m="http://schemas.openxmlformats.org/officeDocument/2006/math" xmlns:v="urn:schemas-microsoft-com:vml" xmlns:wp="http://schemas.openxmlformats.org/drawingml/2006/wordprocessingDrawing" xmlns:w10="urn:schemas-microsoft-com:office:word" xmlns:w="http://schemas.openxmlformats.org/wordprocessingml/2006/main" xmlns:wne="http://schemas.microsoft.com/office/word/2006/wordml">
   <w:p>
     <w:pPr>
       <w:pStyle w:val="Piedepgina"/>
@@ -2428,7 +2605,6 @@
           <w:docPartUnique/>
         </w:docPartObj>
       </w:sdtPr>
-      <w:sdtEndPr/>
       <w:sdtContent>
         <w:sdt>
           <w:sdtPr>
@@ -2438,7 +2614,6 @@
               <w:docPartUnique/>
             </w:docPartObj>
           </w:sdtPr>
-          <w:sdtEndPr/>
           <w:sdtContent>
             <w:r>
               <w:t xml:space="preserve">Página </w:t>
@@ -2529,7 +2704,7 @@
 </file>
 
 <file path=word/footnotes.xml><?xml version="1.0" encoding="utf-8"?>
-<w:footnotes xmlns:wpc="http://schemas.microsoft.com/office/word/2010/wordprocessingCanvas" xmlns:mc="http://schemas.openxmlformats.org/markup-compatibility/2006" xmlns:o="urn:schemas-microsoft-com:office:office" xmlns:r="http://schemas.openxmlformats.org/officeDocument/2006/relationships" xmlns:m="http://schemas.openxmlformats.org/officeDocument/2006/math" xmlns:v="urn:schemas-microsoft-com:vml" xmlns:wp14="http://schemas.microsoft.com/office/word/2010/wordprocessingDrawing" xmlns:wp="http://schemas.openxmlformats.org/drawingml/2006/wordprocessingDrawing" xmlns:w10="urn:schemas-microsoft-com:office:word" xmlns:w="http://schemas.openxmlformats.org/wordprocessingml/2006/main" xmlns:w14="http://schemas.microsoft.com/office/word/2010/wordml" xmlns:wpg="http://schemas.microsoft.com/office/word/2010/wordprocessingGroup" xmlns:wpi="http://schemas.microsoft.com/office/word/2010/wordprocessingInk" xmlns:wne="http://schemas.microsoft.com/office/word/2006/wordml" xmlns:wps="http://schemas.microsoft.com/office/word/2010/wordprocessingShape" mc:Ignorable="w14 wp14">
+<w:footnotes xmlns:ve="http://schemas.openxmlformats.org/markup-compatibility/2006" xmlns:o="urn:schemas-microsoft-com:office:office" xmlns:r="http://schemas.openxmlformats.org/officeDocument/2006/relationships" xmlns:m="http://schemas.openxmlformats.org/officeDocument/2006/math" xmlns:v="urn:schemas-microsoft-com:vml" xmlns:wp="http://schemas.openxmlformats.org/drawingml/2006/wordprocessingDrawing" xmlns:w10="urn:schemas-microsoft-com:office:word" xmlns:w="http://schemas.openxmlformats.org/wordprocessingml/2006/main" xmlns:wne="http://schemas.microsoft.com/office/word/2006/wordml">
   <w:footnote w:type="separator" w:id="-1">
     <w:p>
       <w:pPr>
@@ -2554,7 +2729,7 @@
 </file>
 
 <file path=word/header1.xml><?xml version="1.0" encoding="utf-8"?>
-<w:hdr xmlns:wpc="http://schemas.microsoft.com/office/word/2010/wordprocessingCanvas" xmlns:mc="http://schemas.openxmlformats.org/markup-compatibility/2006" xmlns:o="urn:schemas-microsoft-com:office:office" xmlns:r="http://schemas.openxmlformats.org/officeDocument/2006/relationships" xmlns:m="http://schemas.openxmlformats.org/officeDocument/2006/math" xmlns:v="urn:schemas-microsoft-com:vml" xmlns:wp14="http://schemas.microsoft.com/office/word/2010/wordprocessingDrawing" xmlns:wp="http://schemas.openxmlformats.org/drawingml/2006/wordprocessingDrawing" xmlns:w10="urn:schemas-microsoft-com:office:word" xmlns:w="http://schemas.openxmlformats.org/wordprocessingml/2006/main" xmlns:w14="http://schemas.microsoft.com/office/word/2010/wordml" xmlns:wpg="http://schemas.microsoft.com/office/word/2010/wordprocessingGroup" xmlns:wpi="http://schemas.microsoft.com/office/word/2010/wordprocessingInk" xmlns:wne="http://schemas.microsoft.com/office/word/2006/wordml" xmlns:wps="http://schemas.microsoft.com/office/word/2010/wordprocessingShape" mc:Ignorable="w14 wp14">
+<w:hdr xmlns:ve="http://schemas.openxmlformats.org/markup-compatibility/2006" xmlns:o="urn:schemas-microsoft-com:office:office" xmlns:r="http://schemas.openxmlformats.org/officeDocument/2006/relationships" xmlns:m="http://schemas.openxmlformats.org/officeDocument/2006/math" xmlns:v="urn:schemas-microsoft-com:vml" xmlns:wp="http://schemas.openxmlformats.org/drawingml/2006/wordprocessingDrawing" xmlns:w10="urn:schemas-microsoft-com:office:word" xmlns:w="http://schemas.openxmlformats.org/wordprocessingml/2006/main" xmlns:wne="http://schemas.microsoft.com/office/word/2006/wordml">
   <w:p>
     <w:pPr>
       <w:pStyle w:val="Encabezado"/>
@@ -2572,7 +2747,21 @@
       <w:rPr>
         <w:lang w:val="en-US"/>
       </w:rPr>
-      <w:t xml:space="preserve"> 2019 Duo Bot </w:t>
+      <w:t xml:space="preserve"> 2019 Duo </w:t>
+    </w:r>
+    <w:proofErr w:type="spellStart"/>
+    <w:r>
+      <w:rPr>
+        <w:lang w:val="en-US"/>
+      </w:rPr>
+      <w:t>Bot</w:t>
+    </w:r>
+    <w:proofErr w:type="spellEnd"/>
+    <w:r>
+      <w:rPr>
+        <w:lang w:val="en-US"/>
+      </w:rPr>
+      <w:t xml:space="preserve"> </w:t>
     </w:r>
     <w:r>
       <w:rPr>
@@ -2613,7 +2802,7 @@
 </file>
 
 <file path=word/numbering.xml><?xml version="1.0" encoding="utf-8"?>
-<w:numbering xmlns:wpc="http://schemas.microsoft.com/office/word/2010/wordprocessingCanvas" xmlns:mc="http://schemas.openxmlformats.org/markup-compatibility/2006" xmlns:o="urn:schemas-microsoft-com:office:office" xmlns:r="http://schemas.openxmlformats.org/officeDocument/2006/relationships" xmlns:m="http://schemas.openxmlformats.org/officeDocument/2006/math" xmlns:v="urn:schemas-microsoft-com:vml" xmlns:wp14="http://schemas.microsoft.com/office/word/2010/wordprocessingDrawing" xmlns:wp="http://schemas.openxmlformats.org/drawingml/2006/wordprocessingDrawing" xmlns:w10="urn:schemas-microsoft-com:office:word" xmlns:w="http://schemas.openxmlformats.org/wordprocessingml/2006/main" xmlns:w14="http://schemas.microsoft.com/office/word/2010/wordml" xmlns:wpg="http://schemas.microsoft.com/office/word/2010/wordprocessingGroup" xmlns:wpi="http://schemas.microsoft.com/office/word/2010/wordprocessingInk" xmlns:wne="http://schemas.microsoft.com/office/word/2006/wordml" xmlns:wps="http://schemas.microsoft.com/office/word/2010/wordprocessingShape" mc:Ignorable="w14 wp14">
+<w:numbering xmlns:ve="http://schemas.openxmlformats.org/markup-compatibility/2006" xmlns:o="urn:schemas-microsoft-com:office:office" xmlns:r="http://schemas.openxmlformats.org/officeDocument/2006/relationships" xmlns:m="http://schemas.openxmlformats.org/officeDocument/2006/math" xmlns:v="urn:schemas-microsoft-com:vml" xmlns:wp="http://schemas.openxmlformats.org/drawingml/2006/wordprocessingDrawing" xmlns:w10="urn:schemas-microsoft-com:office:word" xmlns:w="http://schemas.openxmlformats.org/wordprocessingml/2006/main" xmlns:wne="http://schemas.microsoft.com/office/word/2006/wordml">
   <w:abstractNum w:abstractNumId="0">
     <w:nsid w:val="130E2CF1"/>
     <w:multiLevelType w:val="hybridMultilevel"/>
@@ -3429,7 +3618,7 @@
 </file>
 
 <file path=word/styles.xml><?xml version="1.0" encoding="utf-8"?>
-<w:styles xmlns:mc="http://schemas.openxmlformats.org/markup-compatibility/2006" xmlns:r="http://schemas.openxmlformats.org/officeDocument/2006/relationships" xmlns:w="http://schemas.openxmlformats.org/wordprocessingml/2006/main" xmlns:w14="http://schemas.microsoft.com/office/word/2010/wordml" mc:Ignorable="w14">
+<w:styles xmlns:r="http://schemas.openxmlformats.org/officeDocument/2006/relationships" xmlns:w="http://schemas.openxmlformats.org/wordprocessingml/2006/main">
   <w:docDefaults>
     <w:rPrDefault>
       <w:rPr>
@@ -3648,6 +3837,7 @@
     <w:uiPriority w:val="99"/>
     <w:semiHidden/>
     <w:unhideWhenUsed/>
+    <w:qFormat/>
     <w:tblPr>
       <w:tblInd w:w="0" w:type="dxa"/>
       <w:tblCellMar>
@@ -4334,7 +4524,7 @@
   <a:extraClrSchemeLst/>
   <a:extLst>
     <a:ext uri="{05A4C25C-085E-4340-85A3-A5531E510DB2}">
-      <thm15:themeFamily xmlns="" xmlns:thm15="http://schemas.microsoft.com/office/thememl/2012/main" name="Office Theme" id="{62F939B6-93AF-4DB8-9C6B-D6C7DFDC589F}" vid="{4A3C46E8-61CC-4603-A589-7422A47A8E4A}"/>
+      <thm15:themeFamily xmlns:thm15="http://schemas.microsoft.com/office/thememl/2012/main" xmlns="" name="Office Theme" id="{62F939B6-93AF-4DB8-9C6B-D6C7DFDC589F}" vid="{4A3C46E8-61CC-4603-A589-7422A47A8E4A}"/>
     </a:ext>
   </a:extLst>
 </a:theme>
@@ -4345,7 +4535,7 @@
 </file>
 
 <file path=customXml/itemProps1.xml><?xml version="1.0" encoding="utf-8"?>
-<ds:datastoreItem xmlns:ds="http://schemas.openxmlformats.org/officeDocument/2006/customXml" ds:itemID="{6990DD40-89C5-4238-AF12-72E701D90985}">
+<ds:datastoreItem xmlns:ds="http://schemas.openxmlformats.org/officeDocument/2006/customXml" ds:itemID="{1BF5F990-5777-4074-BFF3-0B453E1D65D8}">
   <ds:schemaRefs>
     <ds:schemaRef ds:uri="http://schemas.openxmlformats.org/officeDocument/2006/bibliography"/>
   </ds:schemaRefs>

</xml_diff>

<commit_message>
Empezada a hacer estructura de clases.
</commit_message>
<xml_diff>
--- a/GDD_2DASH.docx
+++ b/GDD_2DASH.docx
@@ -1,6 +1,6 @@
 
 <file path=word/document.xml><?xml version="1.0" encoding="utf-8"?>
-<w:document xmlns:ve="http://schemas.openxmlformats.org/markup-compatibility/2006" xmlns:o="urn:schemas-microsoft-com:office:office" xmlns:r="http://schemas.openxmlformats.org/officeDocument/2006/relationships" xmlns:m="http://schemas.openxmlformats.org/officeDocument/2006/math" xmlns:v="urn:schemas-microsoft-com:vml" xmlns:wp="http://schemas.openxmlformats.org/drawingml/2006/wordprocessingDrawing" xmlns:w10="urn:schemas-microsoft-com:office:word" xmlns:w="http://schemas.openxmlformats.org/wordprocessingml/2006/main" xmlns:wne="http://schemas.microsoft.com/office/word/2006/wordml">
+<w:document xmlns:wpc="http://schemas.microsoft.com/office/word/2010/wordprocessingCanvas" xmlns:mc="http://schemas.openxmlformats.org/markup-compatibility/2006" xmlns:o="urn:schemas-microsoft-com:office:office" xmlns:r="http://schemas.openxmlformats.org/officeDocument/2006/relationships" xmlns:m="http://schemas.openxmlformats.org/officeDocument/2006/math" xmlns:v="urn:schemas-microsoft-com:vml" xmlns:wp14="http://schemas.microsoft.com/office/word/2010/wordprocessingDrawing" xmlns:wp="http://schemas.openxmlformats.org/drawingml/2006/wordprocessingDrawing" xmlns:w10="urn:schemas-microsoft-com:office:word" xmlns:w="http://schemas.openxmlformats.org/wordprocessingml/2006/main" xmlns:w14="http://schemas.microsoft.com/office/word/2010/wordml" xmlns:w15="http://schemas.microsoft.com/office/word/2012/wordml" xmlns:wpg="http://schemas.microsoft.com/office/word/2010/wordprocessingGroup" xmlns:wpi="http://schemas.microsoft.com/office/word/2010/wordprocessingInk" xmlns:wne="http://schemas.microsoft.com/office/word/2006/wordml" xmlns:wps="http://schemas.microsoft.com/office/word/2010/wordprocessingShape" mc:Ignorable="w14 w15 wp14">
   <w:body>
     <w:p>
       <w:pPr>
@@ -196,6 +196,7 @@
           <w:docPartUnique/>
         </w:docPartObj>
       </w:sdtPr>
+      <w:sdtEndPr/>
       <w:sdtContent>
         <w:p>
           <w:pPr>
@@ -1048,7 +1049,7 @@
                     <a:blip r:embed="rId9" cstate="print">
                       <a:extLst>
                         <a:ext uri="{28A0092B-C50C-407E-A947-70E740481C1C}">
-                          <a14:useLocalDpi xmlns:a14="http://schemas.microsoft.com/office/drawing/2010/main" xmlns:wps="http://schemas.microsoft.com/office/word/2010/wordprocessingShape" xmlns:wpi="http://schemas.microsoft.com/office/word/2010/wordprocessingInk" xmlns:wpg="http://schemas.microsoft.com/office/word/2010/wordprocessingGroup" xmlns:w14="http://schemas.microsoft.com/office/word/2010/wordml" xmlns:w="http://schemas.openxmlformats.org/wordprocessingml/2006/main" xmlns:w10="urn:schemas-microsoft-com:office:word" xmlns:wp14="http://schemas.microsoft.com/office/word/2010/wordprocessingDrawing" xmlns:v="urn:schemas-microsoft-com:vml" xmlns:o="urn:schemas-microsoft-com:office:office" xmlns:mc="http://schemas.openxmlformats.org/markup-compatibility/2006" xmlns:wpc="http://schemas.microsoft.com/office/word/2010/wordprocessingCanvas" xmlns="" val="0"/>
+                          <a14:useLocalDpi xmlns:a14="http://schemas.microsoft.com/office/drawing/2010/main" val="0"/>
                         </a:ext>
                       </a:extLst>
                     </a:blip>
@@ -1235,7 +1236,7 @@
                     <a:blip r:embed="rId10" cstate="print">
                       <a:extLst>
                         <a:ext uri="{28A0092B-C50C-407E-A947-70E740481C1C}">
-                          <a14:useLocalDpi xmlns:a14="http://schemas.microsoft.com/office/drawing/2010/main" xmlns:wps="http://schemas.microsoft.com/office/word/2010/wordprocessingShape" xmlns:wpi="http://schemas.microsoft.com/office/word/2010/wordprocessingInk" xmlns:wpg="http://schemas.microsoft.com/office/word/2010/wordprocessingGroup" xmlns:w14="http://schemas.microsoft.com/office/word/2010/wordml" xmlns:w="http://schemas.openxmlformats.org/wordprocessingml/2006/main" xmlns:w10="urn:schemas-microsoft-com:office:word" xmlns:wp14="http://schemas.microsoft.com/office/word/2010/wordprocessingDrawing" xmlns:v="urn:schemas-microsoft-com:vml" xmlns:o="urn:schemas-microsoft-com:office:office" xmlns:mc="http://schemas.openxmlformats.org/markup-compatibility/2006" xmlns:wpc="http://schemas.microsoft.com/office/word/2010/wordprocessingCanvas" xmlns="" val="0"/>
+                          <a14:useLocalDpi xmlns:a14="http://schemas.microsoft.com/office/drawing/2010/main" val="0"/>
                         </a:ext>
                       </a:extLst>
                     </a:blip>
@@ -1301,7 +1302,7 @@
                     <a:blip r:embed="rId11" cstate="print">
                       <a:extLst>
                         <a:ext uri="{28A0092B-C50C-407E-A947-70E740481C1C}">
-                          <a14:useLocalDpi xmlns:a14="http://schemas.microsoft.com/office/drawing/2010/main" xmlns:wps="http://schemas.microsoft.com/office/word/2010/wordprocessingShape" xmlns:wpi="http://schemas.microsoft.com/office/word/2010/wordprocessingInk" xmlns:wpg="http://schemas.microsoft.com/office/word/2010/wordprocessingGroup" xmlns:w14="http://schemas.microsoft.com/office/word/2010/wordml" xmlns:w="http://schemas.openxmlformats.org/wordprocessingml/2006/main" xmlns:w10="urn:schemas-microsoft-com:office:word" xmlns:wp14="http://schemas.microsoft.com/office/word/2010/wordprocessingDrawing" xmlns:v="urn:schemas-microsoft-com:vml" xmlns:o="urn:schemas-microsoft-com:office:office" xmlns:mc="http://schemas.openxmlformats.org/markup-compatibility/2006" xmlns:wpc="http://schemas.microsoft.com/office/word/2010/wordprocessingCanvas" xmlns="" val="0"/>
+                          <a14:useLocalDpi xmlns:a14="http://schemas.microsoft.com/office/drawing/2010/main" val="0"/>
                         </a:ext>
                       </a:extLst>
                     </a:blip>
@@ -1391,7 +1392,7 @@
                     <a:blip r:embed="rId12" cstate="print">
                       <a:extLst>
                         <a:ext uri="{28A0092B-C50C-407E-A947-70E740481C1C}">
-                          <a14:useLocalDpi xmlns:a14="http://schemas.microsoft.com/office/drawing/2010/main" xmlns:wps="http://schemas.microsoft.com/office/word/2010/wordprocessingShape" xmlns:wpi="http://schemas.microsoft.com/office/word/2010/wordprocessingInk" xmlns:wpg="http://schemas.microsoft.com/office/word/2010/wordprocessingGroup" xmlns:w14="http://schemas.microsoft.com/office/word/2010/wordml" xmlns:w="http://schemas.openxmlformats.org/wordprocessingml/2006/main" xmlns:w10="urn:schemas-microsoft-com:office:word" xmlns:wp14="http://schemas.microsoft.com/office/word/2010/wordprocessingDrawing" xmlns:v="urn:schemas-microsoft-com:vml" xmlns:o="urn:schemas-microsoft-com:office:office" xmlns:mc="http://schemas.openxmlformats.org/markup-compatibility/2006" xmlns:wpc="http://schemas.microsoft.com/office/word/2010/wordprocessingCanvas" xmlns="" val="0"/>
+                          <a14:useLocalDpi xmlns:a14="http://schemas.microsoft.com/office/drawing/2010/main" val="0"/>
                         </a:ext>
                       </a:extLst>
                     </a:blip>
@@ -1422,26 +1423,28 @@
       <w:r>
         <w:t>Las flechas derecha e izquierda mueven al avatar, la Z hace que salte, y la X que ataque. La tecla M silencia el juego, y la tecla Escape lo pausa.</w:t>
       </w:r>
+      <w:bookmarkStart w:id="3" w:name="_GoBack"/>
+      <w:bookmarkEnd w:id="3"/>
     </w:p>
     <w:p>
       <w:pPr>
         <w:pStyle w:val="Ttulo1"/>
       </w:pPr>
-      <w:bookmarkStart w:id="3" w:name="_Toc22287124"/>
+      <w:bookmarkStart w:id="4" w:name="_Toc22287124"/>
       <w:r>
         <w:t>GAMEPLAY</w:t>
       </w:r>
-      <w:bookmarkEnd w:id="3"/>
+      <w:bookmarkEnd w:id="4"/>
     </w:p>
     <w:p>
       <w:pPr>
         <w:pStyle w:val="Ttulo2"/>
       </w:pPr>
-      <w:bookmarkStart w:id="4" w:name="_Toc22287125"/>
+      <w:bookmarkStart w:id="5" w:name="_Toc22287125"/>
       <w:r>
         <w:t>MECÁNICA</w:t>
       </w:r>
-      <w:bookmarkEnd w:id="4"/>
+      <w:bookmarkEnd w:id="5"/>
     </w:p>
     <w:p>
       <w:pPr>
@@ -1552,11 +1555,11 @@
       <w:pPr>
         <w:pStyle w:val="Ttulo2"/>
       </w:pPr>
-      <w:bookmarkStart w:id="5" w:name="_Toc22287126"/>
+      <w:bookmarkStart w:id="6" w:name="_Toc22287126"/>
       <w:r>
         <w:t>DINÁMICA</w:t>
       </w:r>
-      <w:bookmarkEnd w:id="5"/>
+      <w:bookmarkEnd w:id="6"/>
     </w:p>
     <w:p>
       <w:pPr>
@@ -1599,11 +1602,11 @@
       <w:pPr>
         <w:pStyle w:val="Ttulo2"/>
       </w:pPr>
-      <w:bookmarkStart w:id="6" w:name="_Toc22287127"/>
+      <w:bookmarkStart w:id="7" w:name="_Toc22287127"/>
       <w:r>
         <w:t>ESTÉTICA</w:t>
       </w:r>
-      <w:bookmarkEnd w:id="6"/>
+      <w:bookmarkEnd w:id="7"/>
     </w:p>
     <w:p>
       <w:pPr>
@@ -1668,7 +1671,7 @@
                     <a:blip r:embed="rId13" cstate="print">
                       <a:extLst>
                         <a:ext uri="{28A0092B-C50C-407E-A947-70E740481C1C}">
-                          <a14:useLocalDpi xmlns:a14="http://schemas.microsoft.com/office/drawing/2010/main" xmlns:wps="http://schemas.microsoft.com/office/word/2010/wordprocessingShape" xmlns:wpi="http://schemas.microsoft.com/office/word/2010/wordprocessingInk" xmlns:wpg="http://schemas.microsoft.com/office/word/2010/wordprocessingGroup" xmlns:w14="http://schemas.microsoft.com/office/word/2010/wordml" xmlns:w="http://schemas.openxmlformats.org/wordprocessingml/2006/main" xmlns:w10="urn:schemas-microsoft-com:office:word" xmlns:wp14="http://schemas.microsoft.com/office/word/2010/wordprocessingDrawing" xmlns:v="urn:schemas-microsoft-com:vml" xmlns:o="urn:schemas-microsoft-com:office:office" xmlns:mc="http://schemas.openxmlformats.org/markup-compatibility/2006" xmlns:wpc="http://schemas.microsoft.com/office/word/2010/wordprocessingCanvas" xmlns="" val="0"/>
+                          <a14:useLocalDpi xmlns:a14="http://schemas.microsoft.com/office/drawing/2010/main" val="0"/>
                         </a:ext>
                       </a:extLst>
                     </a:blip>
@@ -1715,7 +1718,7 @@
                     <a:blip r:embed="rId14" cstate="print">
                       <a:extLst>
                         <a:ext uri="{28A0092B-C50C-407E-A947-70E740481C1C}">
-                          <a14:useLocalDpi xmlns:a14="http://schemas.microsoft.com/office/drawing/2010/main" xmlns:wps="http://schemas.microsoft.com/office/word/2010/wordprocessingShape" xmlns:wpi="http://schemas.microsoft.com/office/word/2010/wordprocessingInk" xmlns:wpg="http://schemas.microsoft.com/office/word/2010/wordprocessingGroup" xmlns:w14="http://schemas.microsoft.com/office/word/2010/wordml" xmlns:w="http://schemas.openxmlformats.org/wordprocessingml/2006/main" xmlns:w10="urn:schemas-microsoft-com:office:word" xmlns:wp14="http://schemas.microsoft.com/office/word/2010/wordprocessingDrawing" xmlns:v="urn:schemas-microsoft-com:vml" xmlns:o="urn:schemas-microsoft-com:office:office" xmlns:mc="http://schemas.openxmlformats.org/markup-compatibility/2006" xmlns:wpc="http://schemas.microsoft.com/office/word/2010/wordprocessingCanvas" xmlns="" val="0"/>
+                          <a14:useLocalDpi xmlns:a14="http://schemas.microsoft.com/office/drawing/2010/main" val="0"/>
                         </a:ext>
                       </a:extLst>
                     </a:blip>
@@ -1745,7 +1748,7 @@
     </w:p>
     <w:p>
       <w:pPr>
-        <w:pStyle w:val="Epgrafe"/>
+        <w:pStyle w:val="Descripcin"/>
         <w:ind w:left="708" w:firstLine="708"/>
         <w:rPr>
           <w:color w:val="auto"/>
@@ -1774,11 +1777,11 @@
       <w:pPr>
         <w:pStyle w:val="Ttulo1"/>
       </w:pPr>
-      <w:bookmarkStart w:id="7" w:name="_Toc22287128"/>
+      <w:bookmarkStart w:id="8" w:name="_Toc22287128"/>
       <w:r>
         <w:t>HISTORIA</w:t>
       </w:r>
-      <w:bookmarkEnd w:id="7"/>
+      <w:bookmarkEnd w:id="8"/>
     </w:p>
     <w:p>
       <w:pPr>
@@ -1894,11 +1897,11 @@
       <w:pPr>
         <w:pStyle w:val="Ttulo1"/>
       </w:pPr>
-      <w:bookmarkStart w:id="8" w:name="_Toc22287129"/>
+      <w:bookmarkStart w:id="9" w:name="_Toc22287129"/>
       <w:r>
         <w:t>NIVELES</w:t>
       </w:r>
-      <w:bookmarkEnd w:id="8"/>
+      <w:bookmarkEnd w:id="9"/>
     </w:p>
     <w:p>
       <w:pPr>
@@ -1925,8 +1928,6 @@
       <w:r>
         <w:t>en torno a una idea específica, aunque los niveles tienen un diseño incremental.</w:t>
       </w:r>
-      <w:bookmarkStart w:id="9" w:name="_GoBack"/>
-      <w:bookmarkEnd w:id="9"/>
       <w:r>
         <w:rPr>
           <w:i/>
@@ -2141,27 +2142,14 @@
         </w:numPr>
         <w:jc w:val="both"/>
       </w:pPr>
-      <w:proofErr w:type="spellStart"/>
       <w:r>
         <w:t>Dro</w:t>
       </w:r>
       <w:r>
-        <w:t>n</w:t>
-      </w:r>
-      <w:proofErr w:type="spellEnd"/>
-      <w:r>
-        <w:t xml:space="preserve"> Ciudadano</w:t>
-      </w:r>
-      <w:r>
-        <w:t xml:space="preserve">: </w:t>
-      </w:r>
-      <w:proofErr w:type="spellStart"/>
-      <w:r>
-        <w:t>Dron</w:t>
-      </w:r>
-      <w:proofErr w:type="spellEnd"/>
-      <w:r>
-        <w:t xml:space="preserve"> que oscila en el aire en una misma posición.</w:t>
+        <w:t>n Ciudadano</w:t>
+      </w:r>
+      <w:r>
+        <w:t>: Dron que oscila en el aire en una misma posición.</w:t>
       </w:r>
       <w:r>
         <w:rPr>
@@ -2557,7 +2545,7 @@
 </file>
 
 <file path=word/endnotes.xml><?xml version="1.0" encoding="utf-8"?>
-<w:endnotes xmlns:ve="http://schemas.openxmlformats.org/markup-compatibility/2006" xmlns:o="urn:schemas-microsoft-com:office:office" xmlns:r="http://schemas.openxmlformats.org/officeDocument/2006/relationships" xmlns:m="http://schemas.openxmlformats.org/officeDocument/2006/math" xmlns:v="urn:schemas-microsoft-com:vml" xmlns:wp="http://schemas.openxmlformats.org/drawingml/2006/wordprocessingDrawing" xmlns:w10="urn:schemas-microsoft-com:office:word" xmlns:w="http://schemas.openxmlformats.org/wordprocessingml/2006/main" xmlns:wne="http://schemas.microsoft.com/office/word/2006/wordml">
+<w:endnotes xmlns:wpc="http://schemas.microsoft.com/office/word/2010/wordprocessingCanvas" xmlns:mc="http://schemas.openxmlformats.org/markup-compatibility/2006" xmlns:o="urn:schemas-microsoft-com:office:office" xmlns:r="http://schemas.openxmlformats.org/officeDocument/2006/relationships" xmlns:m="http://schemas.openxmlformats.org/officeDocument/2006/math" xmlns:v="urn:schemas-microsoft-com:vml" xmlns:wp14="http://schemas.microsoft.com/office/word/2010/wordprocessingDrawing" xmlns:wp="http://schemas.openxmlformats.org/drawingml/2006/wordprocessingDrawing" xmlns:w10="urn:schemas-microsoft-com:office:word" xmlns:w="http://schemas.openxmlformats.org/wordprocessingml/2006/main" xmlns:w14="http://schemas.microsoft.com/office/word/2010/wordml" xmlns:w15="http://schemas.microsoft.com/office/word/2012/wordml" xmlns:wpg="http://schemas.microsoft.com/office/word/2010/wordprocessingGroup" xmlns:wpi="http://schemas.microsoft.com/office/word/2010/wordprocessingInk" xmlns:wne="http://schemas.microsoft.com/office/word/2006/wordml" xmlns:wps="http://schemas.microsoft.com/office/word/2010/wordprocessingShape" mc:Ignorable="w14 w15 wp14">
   <w:endnote w:type="separator" w:id="-1">
     <w:p>
       <w:pPr>
@@ -2582,7 +2570,7 @@
 </file>
 
 <file path=word/footer1.xml><?xml version="1.0" encoding="utf-8"?>
-<w:ftr xmlns:ve="http://schemas.openxmlformats.org/markup-compatibility/2006" xmlns:o="urn:schemas-microsoft-com:office:office" xmlns:r="http://schemas.openxmlformats.org/officeDocument/2006/relationships" xmlns:m="http://schemas.openxmlformats.org/officeDocument/2006/math" xmlns:v="urn:schemas-microsoft-com:vml" xmlns:wp="http://schemas.openxmlformats.org/drawingml/2006/wordprocessingDrawing" xmlns:w10="urn:schemas-microsoft-com:office:word" xmlns:w="http://schemas.openxmlformats.org/wordprocessingml/2006/main" xmlns:wne="http://schemas.microsoft.com/office/word/2006/wordml">
+<w:ftr xmlns:wpc="http://schemas.microsoft.com/office/word/2010/wordprocessingCanvas" xmlns:mc="http://schemas.openxmlformats.org/markup-compatibility/2006" xmlns:o="urn:schemas-microsoft-com:office:office" xmlns:r="http://schemas.openxmlformats.org/officeDocument/2006/relationships" xmlns:m="http://schemas.openxmlformats.org/officeDocument/2006/math" xmlns:v="urn:schemas-microsoft-com:vml" xmlns:wp14="http://schemas.microsoft.com/office/word/2010/wordprocessingDrawing" xmlns:wp="http://schemas.openxmlformats.org/drawingml/2006/wordprocessingDrawing" xmlns:w10="urn:schemas-microsoft-com:office:word" xmlns:w="http://schemas.openxmlformats.org/wordprocessingml/2006/main" xmlns:w14="http://schemas.microsoft.com/office/word/2010/wordml" xmlns:w15="http://schemas.microsoft.com/office/word/2012/wordml" xmlns:wpg="http://schemas.microsoft.com/office/word/2010/wordprocessingGroup" xmlns:wpi="http://schemas.microsoft.com/office/word/2010/wordprocessingInk" xmlns:wne="http://schemas.microsoft.com/office/word/2006/wordml" xmlns:wps="http://schemas.microsoft.com/office/word/2010/wordprocessingShape" mc:Ignorable="w14 w15 wp14">
   <w:p>
     <w:pPr>
       <w:pStyle w:val="Piedepgina"/>
@@ -2605,6 +2593,7 @@
           <w:docPartUnique/>
         </w:docPartObj>
       </w:sdtPr>
+      <w:sdtEndPr/>
       <w:sdtContent>
         <w:sdt>
           <w:sdtPr>
@@ -2614,6 +2603,7 @@
               <w:docPartUnique/>
             </w:docPartObj>
           </w:sdtPr>
+          <w:sdtEndPr/>
           <w:sdtContent>
             <w:r>
               <w:t xml:space="preserve">Página </w:t>
@@ -2645,7 +2635,7 @@
                 <w:bCs/>
                 <w:noProof/>
               </w:rPr>
-              <w:t>6</w:t>
+              <w:t>7</w:t>
             </w:r>
             <w:r>
               <w:rPr>
@@ -2704,7 +2694,7 @@
 </file>
 
 <file path=word/footnotes.xml><?xml version="1.0" encoding="utf-8"?>
-<w:footnotes xmlns:ve="http://schemas.openxmlformats.org/markup-compatibility/2006" xmlns:o="urn:schemas-microsoft-com:office:office" xmlns:r="http://schemas.openxmlformats.org/officeDocument/2006/relationships" xmlns:m="http://schemas.openxmlformats.org/officeDocument/2006/math" xmlns:v="urn:schemas-microsoft-com:vml" xmlns:wp="http://schemas.openxmlformats.org/drawingml/2006/wordprocessingDrawing" xmlns:w10="urn:schemas-microsoft-com:office:word" xmlns:w="http://schemas.openxmlformats.org/wordprocessingml/2006/main" xmlns:wne="http://schemas.microsoft.com/office/word/2006/wordml">
+<w:footnotes xmlns:wpc="http://schemas.microsoft.com/office/word/2010/wordprocessingCanvas" xmlns:mc="http://schemas.openxmlformats.org/markup-compatibility/2006" xmlns:o="urn:schemas-microsoft-com:office:office" xmlns:r="http://schemas.openxmlformats.org/officeDocument/2006/relationships" xmlns:m="http://schemas.openxmlformats.org/officeDocument/2006/math" xmlns:v="urn:schemas-microsoft-com:vml" xmlns:wp14="http://schemas.microsoft.com/office/word/2010/wordprocessingDrawing" xmlns:wp="http://schemas.openxmlformats.org/drawingml/2006/wordprocessingDrawing" xmlns:w10="urn:schemas-microsoft-com:office:word" xmlns:w="http://schemas.openxmlformats.org/wordprocessingml/2006/main" xmlns:w14="http://schemas.microsoft.com/office/word/2010/wordml" xmlns:w15="http://schemas.microsoft.com/office/word/2012/wordml" xmlns:wpg="http://schemas.microsoft.com/office/word/2010/wordprocessingGroup" xmlns:wpi="http://schemas.microsoft.com/office/word/2010/wordprocessingInk" xmlns:wne="http://schemas.microsoft.com/office/word/2006/wordml" xmlns:wps="http://schemas.microsoft.com/office/word/2010/wordprocessingShape" mc:Ignorable="w14 w15 wp14">
   <w:footnote w:type="separator" w:id="-1">
     <w:p>
       <w:pPr>
@@ -2729,7 +2719,7 @@
 </file>
 
 <file path=word/header1.xml><?xml version="1.0" encoding="utf-8"?>
-<w:hdr xmlns:ve="http://schemas.openxmlformats.org/markup-compatibility/2006" xmlns:o="urn:schemas-microsoft-com:office:office" xmlns:r="http://schemas.openxmlformats.org/officeDocument/2006/relationships" xmlns:m="http://schemas.openxmlformats.org/officeDocument/2006/math" xmlns:v="urn:schemas-microsoft-com:vml" xmlns:wp="http://schemas.openxmlformats.org/drawingml/2006/wordprocessingDrawing" xmlns:w10="urn:schemas-microsoft-com:office:word" xmlns:w="http://schemas.openxmlformats.org/wordprocessingml/2006/main" xmlns:wne="http://schemas.microsoft.com/office/word/2006/wordml">
+<w:hdr xmlns:wpc="http://schemas.microsoft.com/office/word/2010/wordprocessingCanvas" xmlns:mc="http://schemas.openxmlformats.org/markup-compatibility/2006" xmlns:o="urn:schemas-microsoft-com:office:office" xmlns:r="http://schemas.openxmlformats.org/officeDocument/2006/relationships" xmlns:m="http://schemas.openxmlformats.org/officeDocument/2006/math" xmlns:v="urn:schemas-microsoft-com:vml" xmlns:wp14="http://schemas.microsoft.com/office/word/2010/wordprocessingDrawing" xmlns:wp="http://schemas.openxmlformats.org/drawingml/2006/wordprocessingDrawing" xmlns:w10="urn:schemas-microsoft-com:office:word" xmlns:w="http://schemas.openxmlformats.org/wordprocessingml/2006/main" xmlns:w14="http://schemas.microsoft.com/office/word/2010/wordml" xmlns:w15="http://schemas.microsoft.com/office/word/2012/wordml" xmlns:wpg="http://schemas.microsoft.com/office/word/2010/wordprocessingGroup" xmlns:wpi="http://schemas.microsoft.com/office/word/2010/wordprocessingInk" xmlns:wne="http://schemas.microsoft.com/office/word/2006/wordml" xmlns:wps="http://schemas.microsoft.com/office/word/2010/wordprocessingShape" mc:Ignorable="w14 w15 wp14">
   <w:p>
     <w:pPr>
       <w:pStyle w:val="Encabezado"/>
@@ -2747,21 +2737,7 @@
       <w:rPr>
         <w:lang w:val="en-US"/>
       </w:rPr>
-      <w:t xml:space="preserve"> 2019 Duo </w:t>
-    </w:r>
-    <w:proofErr w:type="spellStart"/>
-    <w:r>
-      <w:rPr>
-        <w:lang w:val="en-US"/>
-      </w:rPr>
-      <w:t>Bot</w:t>
-    </w:r>
-    <w:proofErr w:type="spellEnd"/>
-    <w:r>
-      <w:rPr>
-        <w:lang w:val="en-US"/>
-      </w:rPr>
-      <w:t xml:space="preserve"> </w:t>
+      <w:t xml:space="preserve"> 2019 Duo Bot </w:t>
     </w:r>
     <w:r>
       <w:rPr>
@@ -2773,21 +2749,7 @@
       <w:rPr>
         <w:lang w:val="en-US"/>
       </w:rPr>
-      <w:t xml:space="preserve"> </w:t>
-    </w:r>
-    <w:proofErr w:type="spellStart"/>
-    <w:r>
-      <w:rPr>
-        <w:lang w:val="en-US"/>
-      </w:rPr>
-      <w:t>Eloy</w:t>
-    </w:r>
-    <w:proofErr w:type="spellEnd"/>
-    <w:r>
-      <w:rPr>
-        <w:lang w:val="en-US"/>
-      </w:rPr>
-      <w:t xml:space="preserve"> Moreno, Daniel </w:t>
+      <w:t xml:space="preserve"> Eloy Moreno, Daniel </w:t>
     </w:r>
     <w:proofErr w:type="spellStart"/>
     <w:r>
@@ -2802,8 +2764,8 @@
 </file>
 
 <file path=word/numbering.xml><?xml version="1.0" encoding="utf-8"?>
-<w:numbering xmlns:ve="http://schemas.openxmlformats.org/markup-compatibility/2006" xmlns:o="urn:schemas-microsoft-com:office:office" xmlns:r="http://schemas.openxmlformats.org/officeDocument/2006/relationships" xmlns:m="http://schemas.openxmlformats.org/officeDocument/2006/math" xmlns:v="urn:schemas-microsoft-com:vml" xmlns:wp="http://schemas.openxmlformats.org/drawingml/2006/wordprocessingDrawing" xmlns:w10="urn:schemas-microsoft-com:office:word" xmlns:w="http://schemas.openxmlformats.org/wordprocessingml/2006/main" xmlns:wne="http://schemas.microsoft.com/office/word/2006/wordml">
-  <w:abstractNum w:abstractNumId="0">
+<w:numbering xmlns:wpc="http://schemas.microsoft.com/office/word/2010/wordprocessingCanvas" xmlns:mc="http://schemas.openxmlformats.org/markup-compatibility/2006" xmlns:o="urn:schemas-microsoft-com:office:office" xmlns:r="http://schemas.openxmlformats.org/officeDocument/2006/relationships" xmlns:m="http://schemas.openxmlformats.org/officeDocument/2006/math" xmlns:v="urn:schemas-microsoft-com:vml" xmlns:wp14="http://schemas.microsoft.com/office/word/2010/wordprocessingDrawing" xmlns:wp="http://schemas.openxmlformats.org/drawingml/2006/wordprocessingDrawing" xmlns:w10="urn:schemas-microsoft-com:office:word" xmlns:w="http://schemas.openxmlformats.org/wordprocessingml/2006/main" xmlns:w14="http://schemas.microsoft.com/office/word/2010/wordml" xmlns:w15="http://schemas.microsoft.com/office/word/2012/wordml" xmlns:wpg="http://schemas.microsoft.com/office/word/2010/wordprocessingGroup" xmlns:wpi="http://schemas.microsoft.com/office/word/2010/wordprocessingInk" xmlns:wne="http://schemas.microsoft.com/office/word/2006/wordml" xmlns:wps="http://schemas.microsoft.com/office/word/2010/wordprocessingShape" mc:Ignorable="w14 w15 wp14">
+  <w:abstractNum w:abstractNumId="0" w15:restartNumberingAfterBreak="0">
     <w:nsid w:val="130E2CF1"/>
     <w:multiLevelType w:val="hybridMultilevel"/>
     <w:tmpl w:val="BB1A5BC6"/>
@@ -2916,7 +2878,7 @@
       </w:rPr>
     </w:lvl>
   </w:abstractNum>
-  <w:abstractNum w:abstractNumId="1">
+  <w:abstractNum w:abstractNumId="1" w15:restartNumberingAfterBreak="0">
     <w:nsid w:val="18095874"/>
     <w:multiLevelType w:val="hybridMultilevel"/>
     <w:tmpl w:val="63F04772"/>
@@ -3029,7 +2991,7 @@
       </w:rPr>
     </w:lvl>
   </w:abstractNum>
-  <w:abstractNum w:abstractNumId="2">
+  <w:abstractNum w:abstractNumId="2" w15:restartNumberingAfterBreak="0">
     <w:nsid w:val="1DAE5EAF"/>
     <w:multiLevelType w:val="hybridMultilevel"/>
     <w:tmpl w:val="339AF8B6"/>
@@ -3142,7 +3104,7 @@
       </w:rPr>
     </w:lvl>
   </w:abstractNum>
-  <w:abstractNum w:abstractNumId="3">
+  <w:abstractNum w:abstractNumId="3" w15:restartNumberingAfterBreak="0">
     <w:nsid w:val="2B383FEC"/>
     <w:multiLevelType w:val="hybridMultilevel"/>
     <w:tmpl w:val="326EF498"/>
@@ -3254,7 +3216,7 @@
       </w:rPr>
     </w:lvl>
   </w:abstractNum>
-  <w:abstractNum w:abstractNumId="4">
+  <w:abstractNum w:abstractNumId="4" w15:restartNumberingAfterBreak="0">
     <w:nsid w:val="67CD6F54"/>
     <w:multiLevelType w:val="hybridMultilevel"/>
     <w:tmpl w:val="94225788"/>
@@ -3367,7 +3329,7 @@
       </w:rPr>
     </w:lvl>
   </w:abstractNum>
-  <w:abstractNum w:abstractNumId="5">
+  <w:abstractNum w:abstractNumId="5" w15:restartNumberingAfterBreak="0">
     <w:nsid w:val="755E7603"/>
     <w:multiLevelType w:val="hybridMultilevel"/>
     <w:tmpl w:val="2294F998"/>
@@ -3480,7 +3442,7 @@
       </w:rPr>
     </w:lvl>
   </w:abstractNum>
-  <w:abstractNum w:abstractNumId="6">
+  <w:abstractNum w:abstractNumId="6" w15:restartNumberingAfterBreak="0">
     <w:nsid w:val="7C7E3604"/>
     <w:multiLevelType w:val="hybridMultilevel"/>
     <w:tmpl w:val="01EACD7E"/>
@@ -3618,7 +3580,7 @@
 </file>
 
 <file path=word/styles.xml><?xml version="1.0" encoding="utf-8"?>
-<w:styles xmlns:r="http://schemas.openxmlformats.org/officeDocument/2006/relationships" xmlns:w="http://schemas.openxmlformats.org/wordprocessingml/2006/main">
+<w:styles xmlns:mc="http://schemas.openxmlformats.org/markup-compatibility/2006" xmlns:r="http://schemas.openxmlformats.org/officeDocument/2006/relationships" xmlns:w="http://schemas.openxmlformats.org/wordprocessingml/2006/main" xmlns:w14="http://schemas.microsoft.com/office/word/2010/wordml" xmlns:w15="http://schemas.microsoft.com/office/word/2012/wordml" mc:Ignorable="w14 w15">
   <w:docDefaults>
     <w:rPrDefault>
       <w:rPr>
@@ -3634,144 +3596,378 @@
       </w:pPr>
     </w:pPrDefault>
   </w:docDefaults>
-  <w:latentStyles w:defLockedState="0" w:defUIPriority="99" w:defSemiHidden="1" w:defUnhideWhenUsed="1" w:defQFormat="0" w:count="267">
-    <w:lsdException w:name="Normal" w:semiHidden="0" w:uiPriority="0" w:unhideWhenUsed="0" w:qFormat="1"/>
-    <w:lsdException w:name="heading 1" w:semiHidden="0" w:uiPriority="9" w:unhideWhenUsed="0" w:qFormat="1"/>
-    <w:lsdException w:name="heading 2" w:uiPriority="9" w:qFormat="1"/>
-    <w:lsdException w:name="heading 3" w:uiPriority="9" w:qFormat="1"/>
-    <w:lsdException w:name="heading 4" w:uiPriority="9" w:qFormat="1"/>
-    <w:lsdException w:name="heading 5" w:uiPriority="9" w:qFormat="1"/>
-    <w:lsdException w:name="heading 6" w:uiPriority="9" w:qFormat="1"/>
-    <w:lsdException w:name="heading 7" w:uiPriority="9" w:qFormat="1"/>
-    <w:lsdException w:name="heading 8" w:uiPriority="9" w:qFormat="1"/>
-    <w:lsdException w:name="heading 9" w:uiPriority="9" w:qFormat="1"/>
-    <w:lsdException w:name="toc 1" w:uiPriority="39" w:qFormat="1"/>
-    <w:lsdException w:name="toc 2" w:uiPriority="39" w:qFormat="1"/>
-    <w:lsdException w:name="toc 3" w:uiPriority="39" w:qFormat="1"/>
-    <w:lsdException w:name="toc 4" w:uiPriority="39"/>
-    <w:lsdException w:name="toc 5" w:uiPriority="39"/>
-    <w:lsdException w:name="toc 6" w:uiPriority="39"/>
-    <w:lsdException w:name="toc 7" w:uiPriority="39"/>
-    <w:lsdException w:name="toc 8" w:uiPriority="39"/>
-    <w:lsdException w:name="toc 9" w:uiPriority="39"/>
-    <w:lsdException w:name="caption" w:uiPriority="35" w:qFormat="1"/>
-    <w:lsdException w:name="Title" w:semiHidden="0" w:uiPriority="10" w:unhideWhenUsed="0" w:qFormat="1"/>
-    <w:lsdException w:name="Default Paragraph Font" w:uiPriority="1"/>
-    <w:lsdException w:name="Subtitle" w:semiHidden="0" w:uiPriority="11" w:unhideWhenUsed="0" w:qFormat="1"/>
-    <w:lsdException w:name="Strong" w:semiHidden="0" w:uiPriority="22" w:unhideWhenUsed="0" w:qFormat="1"/>
-    <w:lsdException w:name="Emphasis" w:semiHidden="0" w:uiPriority="20" w:unhideWhenUsed="0" w:qFormat="1"/>
-    <w:lsdException w:name="Table Grid" w:semiHidden="0" w:uiPriority="39" w:unhideWhenUsed="0"/>
-    <w:lsdException w:name="Placeholder Text" w:unhideWhenUsed="0"/>
-    <w:lsdException w:name="No Spacing" w:semiHidden="0" w:uiPriority="1" w:unhideWhenUsed="0" w:qFormat="1"/>
-    <w:lsdException w:name="Light Shading" w:semiHidden="0" w:uiPriority="60" w:unhideWhenUsed="0"/>
-    <w:lsdException w:name="Light List" w:semiHidden="0" w:uiPriority="61" w:unhideWhenUsed="0"/>
-    <w:lsdException w:name="Light Grid" w:semiHidden="0" w:uiPriority="62" w:unhideWhenUsed="0"/>
-    <w:lsdException w:name="Medium Shading 1" w:semiHidden="0" w:uiPriority="63" w:unhideWhenUsed="0"/>
-    <w:lsdException w:name="Medium Shading 2" w:semiHidden="0" w:uiPriority="64" w:unhideWhenUsed="0"/>
-    <w:lsdException w:name="Medium List 1" w:semiHidden="0" w:uiPriority="65" w:unhideWhenUsed="0"/>
-    <w:lsdException w:name="Medium List 2" w:semiHidden="0" w:uiPriority="66" w:unhideWhenUsed="0"/>
-    <w:lsdException w:name="Medium Grid 1" w:semiHidden="0" w:uiPriority="67" w:unhideWhenUsed="0"/>
-    <w:lsdException w:name="Medium Grid 2" w:semiHidden="0" w:uiPriority="68" w:unhideWhenUsed="0"/>
-    <w:lsdException w:name="Medium Grid 3" w:semiHidden="0" w:uiPriority="69" w:unhideWhenUsed="0"/>
-    <w:lsdException w:name="Dark List" w:semiHidden="0" w:uiPriority="70" w:unhideWhenUsed="0"/>
-    <w:lsdException w:name="Colorful Shading" w:semiHidden="0" w:uiPriority="71" w:unhideWhenUsed="0"/>
-    <w:lsdException w:name="Colorful List" w:semiHidden="0" w:uiPriority="72" w:unhideWhenUsed="0"/>
-    <w:lsdException w:name="Colorful Grid" w:semiHidden="0" w:uiPriority="73" w:unhideWhenUsed="0"/>
-    <w:lsdException w:name="Light Shading Accent 1" w:semiHidden="0" w:uiPriority="60" w:unhideWhenUsed="0"/>
-    <w:lsdException w:name="Light List Accent 1" w:semiHidden="0" w:uiPriority="61" w:unhideWhenUsed="0"/>
-    <w:lsdException w:name="Light Grid Accent 1" w:semiHidden="0" w:uiPriority="62" w:unhideWhenUsed="0"/>
-    <w:lsdException w:name="Medium Shading 1 Accent 1" w:semiHidden="0" w:uiPriority="63" w:unhideWhenUsed="0"/>
-    <w:lsdException w:name="Medium Shading 2 Accent 1" w:semiHidden="0" w:uiPriority="64" w:unhideWhenUsed="0"/>
-    <w:lsdException w:name="Medium List 1 Accent 1" w:semiHidden="0" w:uiPriority="65" w:unhideWhenUsed="0"/>
-    <w:lsdException w:name="Revision" w:unhideWhenUsed="0"/>
-    <w:lsdException w:name="List Paragraph" w:semiHidden="0" w:uiPriority="34" w:unhideWhenUsed="0" w:qFormat="1"/>
-    <w:lsdException w:name="Quote" w:semiHidden="0" w:uiPriority="29" w:unhideWhenUsed="0" w:qFormat="1"/>
-    <w:lsdException w:name="Intense Quote" w:semiHidden="0" w:uiPriority="30" w:unhideWhenUsed="0" w:qFormat="1"/>
-    <w:lsdException w:name="Medium List 2 Accent 1" w:semiHidden="0" w:uiPriority="66" w:unhideWhenUsed="0"/>
-    <w:lsdException w:name="Medium Grid 1 Accent 1" w:semiHidden="0" w:uiPriority="67" w:unhideWhenUsed="0"/>
-    <w:lsdException w:name="Medium Grid 2 Accent 1" w:semiHidden="0" w:uiPriority="68" w:unhideWhenUsed="0"/>
-    <w:lsdException w:name="Medium Grid 3 Accent 1" w:semiHidden="0" w:uiPriority="69" w:unhideWhenUsed="0"/>
-    <w:lsdException w:name="Dark List Accent 1" w:semiHidden="0" w:uiPriority="70" w:unhideWhenUsed="0"/>
-    <w:lsdException w:name="Colorful Shading Accent 1" w:semiHidden="0" w:uiPriority="71" w:unhideWhenUsed="0"/>
-    <w:lsdException w:name="Colorful List Accent 1" w:semiHidden="0" w:uiPriority="72" w:unhideWhenUsed="0"/>
-    <w:lsdException w:name="Colorful Grid Accent 1" w:semiHidden="0" w:uiPriority="73" w:unhideWhenUsed="0"/>
-    <w:lsdException w:name="Light Shading Accent 2" w:semiHidden="0" w:uiPriority="60" w:unhideWhenUsed="0"/>
-    <w:lsdException w:name="Light List Accent 2" w:semiHidden="0" w:uiPriority="61" w:unhideWhenUsed="0"/>
-    <w:lsdException w:name="Light Grid Accent 2" w:semiHidden="0" w:uiPriority="62" w:unhideWhenUsed="0"/>
-    <w:lsdException w:name="Medium Shading 1 Accent 2" w:semiHidden="0" w:uiPriority="63" w:unhideWhenUsed="0"/>
-    <w:lsdException w:name="Medium Shading 2 Accent 2" w:semiHidden="0" w:uiPriority="64" w:unhideWhenUsed="0"/>
-    <w:lsdException w:name="Medium List 1 Accent 2" w:semiHidden="0" w:uiPriority="65" w:unhideWhenUsed="0"/>
-    <w:lsdException w:name="Medium List 2 Accent 2" w:semiHidden="0" w:uiPriority="66" w:unhideWhenUsed="0"/>
-    <w:lsdException w:name="Medium Grid 1 Accent 2" w:semiHidden="0" w:uiPriority="67" w:unhideWhenUsed="0"/>
-    <w:lsdException w:name="Medium Grid 2 Accent 2" w:semiHidden="0" w:uiPriority="68" w:unhideWhenUsed="0"/>
-    <w:lsdException w:name="Medium Grid 3 Accent 2" w:semiHidden="0" w:uiPriority="69" w:unhideWhenUsed="0"/>
-    <w:lsdException w:name="Dark List Accent 2" w:semiHidden="0" w:uiPriority="70" w:unhideWhenUsed="0"/>
-    <w:lsdException w:name="Colorful Shading Accent 2" w:semiHidden="0" w:uiPriority="71" w:unhideWhenUsed="0"/>
-    <w:lsdException w:name="Colorful List Accent 2" w:semiHidden="0" w:uiPriority="72" w:unhideWhenUsed="0"/>
-    <w:lsdException w:name="Colorful Grid Accent 2" w:semiHidden="0" w:uiPriority="73" w:unhideWhenUsed="0"/>
-    <w:lsdException w:name="Light Shading Accent 3" w:semiHidden="0" w:uiPriority="60" w:unhideWhenUsed="0"/>
-    <w:lsdException w:name="Light List Accent 3" w:semiHidden="0" w:uiPriority="61" w:unhideWhenUsed="0"/>
-    <w:lsdException w:name="Light Grid Accent 3" w:semiHidden="0" w:uiPriority="62" w:unhideWhenUsed="0"/>
-    <w:lsdException w:name="Medium Shading 1 Accent 3" w:semiHidden="0" w:uiPriority="63" w:unhideWhenUsed="0"/>
-    <w:lsdException w:name="Medium Shading 2 Accent 3" w:semiHidden="0" w:uiPriority="64" w:unhideWhenUsed="0"/>
-    <w:lsdException w:name="Medium List 1 Accent 3" w:semiHidden="0" w:uiPriority="65" w:unhideWhenUsed="0"/>
-    <w:lsdException w:name="Medium List 2 Accent 3" w:semiHidden="0" w:uiPriority="66" w:unhideWhenUsed="0"/>
-    <w:lsdException w:name="Medium Grid 1 Accent 3" w:semiHidden="0" w:uiPriority="67" w:unhideWhenUsed="0"/>
-    <w:lsdException w:name="Medium Grid 2 Accent 3" w:semiHidden="0" w:uiPriority="68" w:unhideWhenUsed="0"/>
-    <w:lsdException w:name="Medium Grid 3 Accent 3" w:semiHidden="0" w:uiPriority="69" w:unhideWhenUsed="0"/>
-    <w:lsdException w:name="Dark List Accent 3" w:semiHidden="0" w:uiPriority="70" w:unhideWhenUsed="0"/>
-    <w:lsdException w:name="Colorful Shading Accent 3" w:semiHidden="0" w:uiPriority="71" w:unhideWhenUsed="0"/>
-    <w:lsdException w:name="Colorful List Accent 3" w:semiHidden="0" w:uiPriority="72" w:unhideWhenUsed="0"/>
-    <w:lsdException w:name="Colorful Grid Accent 3" w:semiHidden="0" w:uiPriority="73" w:unhideWhenUsed="0"/>
-    <w:lsdException w:name="Light Shading Accent 4" w:semiHidden="0" w:uiPriority="60" w:unhideWhenUsed="0"/>
-    <w:lsdException w:name="Light List Accent 4" w:semiHidden="0" w:uiPriority="61" w:unhideWhenUsed="0"/>
-    <w:lsdException w:name="Light Grid Accent 4" w:semiHidden="0" w:uiPriority="62" w:unhideWhenUsed="0"/>
-    <w:lsdException w:name="Medium Shading 1 Accent 4" w:semiHidden="0" w:uiPriority="63" w:unhideWhenUsed="0"/>
-    <w:lsdException w:name="Medium Shading 2 Accent 4" w:semiHidden="0" w:uiPriority="64" w:unhideWhenUsed="0"/>
-    <w:lsdException w:name="Medium List 1 Accent 4" w:semiHidden="0" w:uiPriority="65" w:unhideWhenUsed="0"/>
-    <w:lsdException w:name="Medium List 2 Accent 4" w:semiHidden="0" w:uiPriority="66" w:unhideWhenUsed="0"/>
-    <w:lsdException w:name="Medium Grid 1 Accent 4" w:semiHidden="0" w:uiPriority="67" w:unhideWhenUsed="0"/>
-    <w:lsdException w:name="Medium Grid 2 Accent 4" w:semiHidden="0" w:uiPriority="68" w:unhideWhenUsed="0"/>
-    <w:lsdException w:name="Medium Grid 3 Accent 4" w:semiHidden="0" w:uiPriority="69" w:unhideWhenUsed="0"/>
-    <w:lsdException w:name="Dark List Accent 4" w:semiHidden="0" w:uiPriority="70" w:unhideWhenUsed="0"/>
-    <w:lsdException w:name="Colorful Shading Accent 4" w:semiHidden="0" w:uiPriority="71" w:unhideWhenUsed="0"/>
-    <w:lsdException w:name="Colorful List Accent 4" w:semiHidden="0" w:uiPriority="72" w:unhideWhenUsed="0"/>
-    <w:lsdException w:name="Colorful Grid Accent 4" w:semiHidden="0" w:uiPriority="73" w:unhideWhenUsed="0"/>
-    <w:lsdException w:name="Light Shading Accent 5" w:semiHidden="0" w:uiPriority="60" w:unhideWhenUsed="0"/>
-    <w:lsdException w:name="Light List Accent 5" w:semiHidden="0" w:uiPriority="61" w:unhideWhenUsed="0"/>
-    <w:lsdException w:name="Light Grid Accent 5" w:semiHidden="0" w:uiPriority="62" w:unhideWhenUsed="0"/>
-    <w:lsdException w:name="Medium Shading 1 Accent 5" w:semiHidden="0" w:uiPriority="63" w:unhideWhenUsed="0"/>
-    <w:lsdException w:name="Medium Shading 2 Accent 5" w:semiHidden="0" w:uiPriority="64" w:unhideWhenUsed="0"/>
-    <w:lsdException w:name="Medium List 1 Accent 5" w:semiHidden="0" w:uiPriority="65" w:unhideWhenUsed="0"/>
-    <w:lsdException w:name="Medium List 2 Accent 5" w:semiHidden="0" w:uiPriority="66" w:unhideWhenUsed="0"/>
-    <w:lsdException w:name="Medium Grid 1 Accent 5" w:semiHidden="0" w:uiPriority="67" w:unhideWhenUsed="0"/>
-    <w:lsdException w:name="Medium Grid 2 Accent 5" w:semiHidden="0" w:uiPriority="68" w:unhideWhenUsed="0"/>
-    <w:lsdException w:name="Medium Grid 3 Accent 5" w:semiHidden="0" w:uiPriority="69" w:unhideWhenUsed="0"/>
-    <w:lsdException w:name="Dark List Accent 5" w:semiHidden="0" w:uiPriority="70" w:unhideWhenUsed="0"/>
-    <w:lsdException w:name="Colorful Shading Accent 5" w:semiHidden="0" w:uiPriority="71" w:unhideWhenUsed="0"/>
-    <w:lsdException w:name="Colorful List Accent 5" w:semiHidden="0" w:uiPriority="72" w:unhideWhenUsed="0"/>
-    <w:lsdException w:name="Colorful Grid Accent 5" w:semiHidden="0" w:uiPriority="73" w:unhideWhenUsed="0"/>
-    <w:lsdException w:name="Light Shading Accent 6" w:semiHidden="0" w:uiPriority="60" w:unhideWhenUsed="0"/>
-    <w:lsdException w:name="Light List Accent 6" w:semiHidden="0" w:uiPriority="61" w:unhideWhenUsed="0"/>
-    <w:lsdException w:name="Light Grid Accent 6" w:semiHidden="0" w:uiPriority="62" w:unhideWhenUsed="0"/>
-    <w:lsdException w:name="Medium Shading 1 Accent 6" w:semiHidden="0" w:uiPriority="63" w:unhideWhenUsed="0"/>
-    <w:lsdException w:name="Medium Shading 2 Accent 6" w:semiHidden="0" w:uiPriority="64" w:unhideWhenUsed="0"/>
-    <w:lsdException w:name="Medium List 1 Accent 6" w:semiHidden="0" w:uiPriority="65" w:unhideWhenUsed="0"/>
-    <w:lsdException w:name="Medium List 2 Accent 6" w:semiHidden="0" w:uiPriority="66" w:unhideWhenUsed="0"/>
-    <w:lsdException w:name="Medium Grid 1 Accent 6" w:semiHidden="0" w:uiPriority="67" w:unhideWhenUsed="0"/>
-    <w:lsdException w:name="Medium Grid 2 Accent 6" w:semiHidden="0" w:uiPriority="68" w:unhideWhenUsed="0"/>
-    <w:lsdException w:name="Medium Grid 3 Accent 6" w:semiHidden="0" w:uiPriority="69" w:unhideWhenUsed="0"/>
-    <w:lsdException w:name="Dark List Accent 6" w:semiHidden="0" w:uiPriority="70" w:unhideWhenUsed="0"/>
-    <w:lsdException w:name="Colorful Shading Accent 6" w:semiHidden="0" w:uiPriority="71" w:unhideWhenUsed="0"/>
-    <w:lsdException w:name="Colorful List Accent 6" w:semiHidden="0" w:uiPriority="72" w:unhideWhenUsed="0"/>
-    <w:lsdException w:name="Colorful Grid Accent 6" w:semiHidden="0" w:uiPriority="73" w:unhideWhenUsed="0"/>
-    <w:lsdException w:name="Subtle Emphasis" w:semiHidden="0" w:uiPriority="19" w:unhideWhenUsed="0" w:qFormat="1"/>
-    <w:lsdException w:name="Intense Emphasis" w:semiHidden="0" w:uiPriority="21" w:unhideWhenUsed="0" w:qFormat="1"/>
-    <w:lsdException w:name="Subtle Reference" w:semiHidden="0" w:uiPriority="31" w:unhideWhenUsed="0" w:qFormat="1"/>
-    <w:lsdException w:name="Intense Reference" w:semiHidden="0" w:uiPriority="32" w:unhideWhenUsed="0" w:qFormat="1"/>
-    <w:lsdException w:name="Book Title" w:semiHidden="0" w:uiPriority="33" w:unhideWhenUsed="0" w:qFormat="1"/>
-    <w:lsdException w:name="Bibliography" w:uiPriority="37"/>
-    <w:lsdException w:name="TOC Heading" w:uiPriority="39" w:qFormat="1"/>
+  <w:latentStyles w:defLockedState="0" w:defUIPriority="99" w:defSemiHidden="0" w:defUnhideWhenUsed="0" w:defQFormat="0" w:count="371">
+    <w:lsdException w:name="Normal" w:uiPriority="0" w:qFormat="1"/>
+    <w:lsdException w:name="heading 1" w:uiPriority="9" w:qFormat="1"/>
+    <w:lsdException w:name="heading 2" w:semiHidden="1" w:uiPriority="9" w:unhideWhenUsed="1" w:qFormat="1"/>
+    <w:lsdException w:name="heading 3" w:semiHidden="1" w:uiPriority="9" w:unhideWhenUsed="1" w:qFormat="1"/>
+    <w:lsdException w:name="heading 4" w:semiHidden="1" w:uiPriority="9" w:unhideWhenUsed="1" w:qFormat="1"/>
+    <w:lsdException w:name="heading 5" w:semiHidden="1" w:uiPriority="9" w:unhideWhenUsed="1" w:qFormat="1"/>
+    <w:lsdException w:name="heading 6" w:semiHidden="1" w:uiPriority="9" w:unhideWhenUsed="1" w:qFormat="1"/>
+    <w:lsdException w:name="heading 7" w:semiHidden="1" w:uiPriority="9" w:unhideWhenUsed="1" w:qFormat="1"/>
+    <w:lsdException w:name="heading 8" w:semiHidden="1" w:uiPriority="9" w:unhideWhenUsed="1" w:qFormat="1"/>
+    <w:lsdException w:name="heading 9" w:semiHidden="1" w:uiPriority="9" w:unhideWhenUsed="1" w:qFormat="1"/>
+    <w:lsdException w:name="index 1" w:semiHidden="1" w:unhideWhenUsed="1"/>
+    <w:lsdException w:name="index 2" w:semiHidden="1" w:unhideWhenUsed="1"/>
+    <w:lsdException w:name="index 3" w:semiHidden="1" w:unhideWhenUsed="1"/>
+    <w:lsdException w:name="index 4" w:semiHidden="1" w:unhideWhenUsed="1"/>
+    <w:lsdException w:name="index 5" w:semiHidden="1" w:unhideWhenUsed="1"/>
+    <w:lsdException w:name="index 6" w:semiHidden="1" w:unhideWhenUsed="1"/>
+    <w:lsdException w:name="index 7" w:semiHidden="1" w:unhideWhenUsed="1"/>
+    <w:lsdException w:name="index 8" w:semiHidden="1" w:unhideWhenUsed="1"/>
+    <w:lsdException w:name="index 9" w:semiHidden="1" w:unhideWhenUsed="1"/>
+    <w:lsdException w:name="toc 1" w:semiHidden="1" w:uiPriority="39" w:unhideWhenUsed="1" w:qFormat="1"/>
+    <w:lsdException w:name="toc 2" w:semiHidden="1" w:uiPriority="39" w:unhideWhenUsed="1" w:qFormat="1"/>
+    <w:lsdException w:name="toc 3" w:semiHidden="1" w:uiPriority="39" w:unhideWhenUsed="1" w:qFormat="1"/>
+    <w:lsdException w:name="toc 4" w:semiHidden="1" w:uiPriority="39" w:unhideWhenUsed="1"/>
+    <w:lsdException w:name="toc 5" w:semiHidden="1" w:uiPriority="39" w:unhideWhenUsed="1"/>
+    <w:lsdException w:name="toc 6" w:semiHidden="1" w:uiPriority="39" w:unhideWhenUsed="1"/>
+    <w:lsdException w:name="toc 7" w:semiHidden="1" w:uiPriority="39" w:unhideWhenUsed="1"/>
+    <w:lsdException w:name="toc 8" w:semiHidden="1" w:uiPriority="39" w:unhideWhenUsed="1"/>
+    <w:lsdException w:name="toc 9" w:semiHidden="1" w:uiPriority="39" w:unhideWhenUsed="1"/>
+    <w:lsdException w:name="Normal Indent" w:semiHidden="1" w:unhideWhenUsed="1"/>
+    <w:lsdException w:name="footnote text" w:semiHidden="1" w:unhideWhenUsed="1"/>
+    <w:lsdException w:name="annotation text" w:semiHidden="1" w:unhideWhenUsed="1"/>
+    <w:lsdException w:name="header" w:semiHidden="1" w:unhideWhenUsed="1"/>
+    <w:lsdException w:name="footer" w:semiHidden="1" w:unhideWhenUsed="1"/>
+    <w:lsdException w:name="index heading" w:semiHidden="1" w:unhideWhenUsed="1"/>
+    <w:lsdException w:name="caption" w:semiHidden="1" w:uiPriority="35" w:unhideWhenUsed="1" w:qFormat="1"/>
+    <w:lsdException w:name="table of figures" w:semiHidden="1" w:unhideWhenUsed="1"/>
+    <w:lsdException w:name="envelope address" w:semiHidden="1" w:unhideWhenUsed="1"/>
+    <w:lsdException w:name="envelope return" w:semiHidden="1" w:unhideWhenUsed="1"/>
+    <w:lsdException w:name="footnote reference" w:semiHidden="1" w:unhideWhenUsed="1"/>
+    <w:lsdException w:name="annotation reference" w:semiHidden="1" w:unhideWhenUsed="1"/>
+    <w:lsdException w:name="line number" w:semiHidden="1" w:unhideWhenUsed="1"/>
+    <w:lsdException w:name="page number" w:semiHidden="1" w:unhideWhenUsed="1"/>
+    <w:lsdException w:name="endnote reference" w:semiHidden="1" w:unhideWhenUsed="1"/>
+    <w:lsdException w:name="endnote text" w:semiHidden="1" w:unhideWhenUsed="1"/>
+    <w:lsdException w:name="table of authorities" w:semiHidden="1" w:unhideWhenUsed="1"/>
+    <w:lsdException w:name="macro" w:semiHidden="1" w:unhideWhenUsed="1"/>
+    <w:lsdException w:name="toa heading" w:semiHidden="1" w:unhideWhenUsed="1"/>
+    <w:lsdException w:name="List" w:semiHidden="1" w:unhideWhenUsed="1"/>
+    <w:lsdException w:name="List Bullet" w:semiHidden="1" w:unhideWhenUsed="1"/>
+    <w:lsdException w:name="List Number" w:semiHidden="1" w:unhideWhenUsed="1"/>
+    <w:lsdException w:name="List 2" w:semiHidden="1" w:unhideWhenUsed="1"/>
+    <w:lsdException w:name="List 3" w:semiHidden="1" w:unhideWhenUsed="1"/>
+    <w:lsdException w:name="List 4" w:semiHidden="1" w:unhideWhenUsed="1"/>
+    <w:lsdException w:name="List 5" w:semiHidden="1" w:unhideWhenUsed="1"/>
+    <w:lsdException w:name="List Bullet 2" w:semiHidden="1" w:unhideWhenUsed="1"/>
+    <w:lsdException w:name="List Bullet 3" w:semiHidden="1" w:unhideWhenUsed="1"/>
+    <w:lsdException w:name="List Bullet 4" w:semiHidden="1" w:unhideWhenUsed="1"/>
+    <w:lsdException w:name="List Bullet 5" w:semiHidden="1" w:unhideWhenUsed="1"/>
+    <w:lsdException w:name="List Number 2" w:semiHidden="1" w:unhideWhenUsed="1"/>
+    <w:lsdException w:name="List Number 3" w:semiHidden="1" w:unhideWhenUsed="1"/>
+    <w:lsdException w:name="List Number 4" w:semiHidden="1" w:unhideWhenUsed="1"/>
+    <w:lsdException w:name="List Number 5" w:semiHidden="1" w:unhideWhenUsed="1"/>
+    <w:lsdException w:name="Title" w:uiPriority="10" w:qFormat="1"/>
+    <w:lsdException w:name="Closing" w:semiHidden="1" w:unhideWhenUsed="1"/>
+    <w:lsdException w:name="Signature" w:semiHidden="1" w:unhideWhenUsed="1"/>
+    <w:lsdException w:name="Default Paragraph Font" w:semiHidden="1" w:uiPriority="1" w:unhideWhenUsed="1"/>
+    <w:lsdException w:name="Body Text" w:semiHidden="1" w:unhideWhenUsed="1"/>
+    <w:lsdException w:name="Body Text Indent" w:semiHidden="1" w:unhideWhenUsed="1"/>
+    <w:lsdException w:name="List Continue" w:semiHidden="1" w:unhideWhenUsed="1"/>
+    <w:lsdException w:name="List Continue 2" w:semiHidden="1" w:unhideWhenUsed="1"/>
+    <w:lsdException w:name="List Continue 3" w:semiHidden="1" w:unhideWhenUsed="1"/>
+    <w:lsdException w:name="List Continue 4" w:semiHidden="1" w:unhideWhenUsed="1"/>
+    <w:lsdException w:name="List Continue 5" w:semiHidden="1" w:unhideWhenUsed="1"/>
+    <w:lsdException w:name="Message Header" w:semiHidden="1" w:unhideWhenUsed="1"/>
+    <w:lsdException w:name="Subtitle" w:uiPriority="11" w:qFormat="1"/>
+    <w:lsdException w:name="Salutation" w:semiHidden="1" w:unhideWhenUsed="1"/>
+    <w:lsdException w:name="Date" w:semiHidden="1" w:unhideWhenUsed="1"/>
+    <w:lsdException w:name="Body Text First Indent" w:semiHidden="1" w:unhideWhenUsed="1"/>
+    <w:lsdException w:name="Body Text First Indent 2" w:semiHidden="1" w:unhideWhenUsed="1"/>
+    <w:lsdException w:name="Note Heading" w:semiHidden="1" w:unhideWhenUsed="1"/>
+    <w:lsdException w:name="Body Text 2" w:semiHidden="1" w:unhideWhenUsed="1"/>
+    <w:lsdException w:name="Body Text 3" w:semiHidden="1" w:unhideWhenUsed="1"/>
+    <w:lsdException w:name="Body Text Indent 2" w:semiHidden="1" w:unhideWhenUsed="1"/>
+    <w:lsdException w:name="Body Text Indent 3" w:semiHidden="1" w:unhideWhenUsed="1"/>
+    <w:lsdException w:name="Block Text" w:semiHidden="1" w:unhideWhenUsed="1"/>
+    <w:lsdException w:name="Hyperlink" w:semiHidden="1" w:unhideWhenUsed="1"/>
+    <w:lsdException w:name="FollowedHyperlink" w:semiHidden="1" w:unhideWhenUsed="1"/>
+    <w:lsdException w:name="Strong" w:uiPriority="22" w:qFormat="1"/>
+    <w:lsdException w:name="Emphasis" w:uiPriority="20" w:qFormat="1"/>
+    <w:lsdException w:name="Document Map" w:semiHidden="1" w:unhideWhenUsed="1"/>
+    <w:lsdException w:name="Plain Text" w:semiHidden="1" w:unhideWhenUsed="1"/>
+    <w:lsdException w:name="E-mail Signature" w:semiHidden="1" w:unhideWhenUsed="1"/>
+    <w:lsdException w:name="HTML Top of Form" w:semiHidden="1" w:unhideWhenUsed="1"/>
+    <w:lsdException w:name="HTML Bottom of Form" w:semiHidden="1" w:unhideWhenUsed="1"/>
+    <w:lsdException w:name="Normal (Web)" w:semiHidden="1" w:unhideWhenUsed="1"/>
+    <w:lsdException w:name="HTML Acronym" w:semiHidden="1" w:unhideWhenUsed="1"/>
+    <w:lsdException w:name="HTML Address" w:semiHidden="1" w:unhideWhenUsed="1"/>
+    <w:lsdException w:name="HTML Cite" w:semiHidden="1" w:unhideWhenUsed="1"/>
+    <w:lsdException w:name="HTML Code" w:semiHidden="1" w:unhideWhenUsed="1"/>
+    <w:lsdException w:name="HTML Definition" w:semiHidden="1" w:unhideWhenUsed="1"/>
+    <w:lsdException w:name="HTML Keyboard" w:semiHidden="1" w:unhideWhenUsed="1"/>
+    <w:lsdException w:name="HTML Preformatted" w:semiHidden="1" w:unhideWhenUsed="1"/>
+    <w:lsdException w:name="HTML Sample" w:semiHidden="1" w:unhideWhenUsed="1"/>
+    <w:lsdException w:name="HTML Typewriter" w:semiHidden="1" w:unhideWhenUsed="1"/>
+    <w:lsdException w:name="HTML Variable" w:semiHidden="1" w:unhideWhenUsed="1"/>
+    <w:lsdException w:name="Normal Table" w:semiHidden="1" w:unhideWhenUsed="1"/>
+    <w:lsdException w:name="annotation subject" w:semiHidden="1" w:unhideWhenUsed="1"/>
+    <w:lsdException w:name="No List" w:semiHidden="1" w:unhideWhenUsed="1"/>
+    <w:lsdException w:name="Outline List 1" w:semiHidden="1" w:unhideWhenUsed="1"/>
+    <w:lsdException w:name="Outline List 2" w:semiHidden="1" w:unhideWhenUsed="1"/>
+    <w:lsdException w:name="Outline List 3" w:semiHidden="1" w:unhideWhenUsed="1"/>
+    <w:lsdException w:name="Table Simple 1" w:semiHidden="1" w:unhideWhenUsed="1"/>
+    <w:lsdException w:name="Table Simple 2" w:semiHidden="1" w:unhideWhenUsed="1"/>
+    <w:lsdException w:name="Table Simple 3" w:semiHidden="1" w:unhideWhenUsed="1"/>
+    <w:lsdException w:name="Table Classic 1" w:semiHidden="1" w:unhideWhenUsed="1"/>
+    <w:lsdException w:name="Table Classic 2" w:semiHidden="1" w:unhideWhenUsed="1"/>
+    <w:lsdException w:name="Table Classic 3" w:semiHidden="1" w:unhideWhenUsed="1"/>
+    <w:lsdException w:name="Table Classic 4" w:semiHidden="1" w:unhideWhenUsed="1"/>
+    <w:lsdException w:name="Table Colorful 1" w:semiHidden="1" w:unhideWhenUsed="1"/>
+    <w:lsdException w:name="Table Colorful 2" w:semiHidden="1" w:unhideWhenUsed="1"/>
+    <w:lsdException w:name="Table Colorful 3" w:semiHidden="1" w:unhideWhenUsed="1"/>
+    <w:lsdException w:name="Table Columns 1" w:semiHidden="1" w:unhideWhenUsed="1"/>
+    <w:lsdException w:name="Table Columns 2" w:semiHidden="1" w:unhideWhenUsed="1"/>
+    <w:lsdException w:name="Table Columns 3" w:semiHidden="1" w:unhideWhenUsed="1"/>
+    <w:lsdException w:name="Table Columns 4" w:semiHidden="1" w:unhideWhenUsed="1"/>
+    <w:lsdException w:name="Table Columns 5" w:semiHidden="1" w:unhideWhenUsed="1"/>
+    <w:lsdException w:name="Table Grid 1" w:semiHidden="1" w:unhideWhenUsed="1"/>
+    <w:lsdException w:name="Table Grid 2" w:semiHidden="1" w:unhideWhenUsed="1"/>
+    <w:lsdException w:name="Table Grid 3" w:semiHidden="1" w:unhideWhenUsed="1"/>
+    <w:lsdException w:name="Table Grid 4" w:semiHidden="1" w:unhideWhenUsed="1"/>
+    <w:lsdException w:name="Table Grid 5" w:semiHidden="1" w:unhideWhenUsed="1"/>
+    <w:lsdException w:name="Table Grid 6" w:semiHidden="1" w:unhideWhenUsed="1"/>
+    <w:lsdException w:name="Table Grid 7" w:semiHidden="1" w:unhideWhenUsed="1"/>
+    <w:lsdException w:name="Table Grid 8" w:semiHidden="1" w:unhideWhenUsed="1"/>
+    <w:lsdException w:name="Table List 1" w:semiHidden="1" w:unhideWhenUsed="1"/>
+    <w:lsdException w:name="Table List 2" w:semiHidden="1" w:unhideWhenUsed="1"/>
+    <w:lsdException w:name="Table List 3" w:semiHidden="1" w:unhideWhenUsed="1"/>
+    <w:lsdException w:name="Table List 4" w:semiHidden="1" w:unhideWhenUsed="1"/>
+    <w:lsdException w:name="Table List 5" w:semiHidden="1" w:unhideWhenUsed="1"/>
+    <w:lsdException w:name="Table List 6" w:semiHidden="1" w:unhideWhenUsed="1"/>
+    <w:lsdException w:name="Table List 7" w:semiHidden="1" w:unhideWhenUsed="1"/>
+    <w:lsdException w:name="Table List 8" w:semiHidden="1" w:unhideWhenUsed="1"/>
+    <w:lsdException w:name="Table 3D effects 1" w:semiHidden="1" w:unhideWhenUsed="1"/>
+    <w:lsdException w:name="Table 3D effects 2" w:semiHidden="1" w:unhideWhenUsed="1"/>
+    <w:lsdException w:name="Table 3D effects 3" w:semiHidden="1" w:unhideWhenUsed="1"/>
+    <w:lsdException w:name="Table Contemporary" w:semiHidden="1" w:unhideWhenUsed="1"/>
+    <w:lsdException w:name="Table Elegant" w:semiHidden="1" w:unhideWhenUsed="1"/>
+    <w:lsdException w:name="Table Professional" w:semiHidden="1" w:unhideWhenUsed="1"/>
+    <w:lsdException w:name="Table Subtle 1" w:semiHidden="1" w:unhideWhenUsed="1"/>
+    <w:lsdException w:name="Table Subtle 2" w:semiHidden="1" w:unhideWhenUsed="1"/>
+    <w:lsdException w:name="Table Web 1" w:semiHidden="1" w:unhideWhenUsed="1"/>
+    <w:lsdException w:name="Table Web 2" w:semiHidden="1" w:unhideWhenUsed="1"/>
+    <w:lsdException w:name="Table Web 3" w:semiHidden="1" w:unhideWhenUsed="1"/>
+    <w:lsdException w:name="Balloon Text" w:semiHidden="1" w:unhideWhenUsed="1"/>
+    <w:lsdException w:name="Table Grid" w:uiPriority="39"/>
+    <w:lsdException w:name="Table Theme" w:semiHidden="1" w:unhideWhenUsed="1"/>
+    <w:lsdException w:name="Placeholder Text" w:semiHidden="1"/>
+    <w:lsdException w:name="No Spacing" w:uiPriority="1" w:qFormat="1"/>
+    <w:lsdException w:name="Light Shading" w:uiPriority="60"/>
+    <w:lsdException w:name="Light List" w:uiPriority="61"/>
+    <w:lsdException w:name="Light Grid" w:uiPriority="62"/>
+    <w:lsdException w:name="Medium Shading 1" w:uiPriority="63"/>
+    <w:lsdException w:name="Medium Shading 2" w:uiPriority="64"/>
+    <w:lsdException w:name="Medium List 1" w:uiPriority="65"/>
+    <w:lsdException w:name="Medium List 2" w:uiPriority="66"/>
+    <w:lsdException w:name="Medium Grid 1" w:uiPriority="67"/>
+    <w:lsdException w:name="Medium Grid 2" w:uiPriority="68"/>
+    <w:lsdException w:name="Medium Grid 3" w:uiPriority="69"/>
+    <w:lsdException w:name="Dark List" w:uiPriority="70"/>
+    <w:lsdException w:name="Colorful Shading" w:uiPriority="71"/>
+    <w:lsdException w:name="Colorful List" w:uiPriority="72"/>
+    <w:lsdException w:name="Colorful Grid" w:uiPriority="73"/>
+    <w:lsdException w:name="Light Shading Accent 1" w:uiPriority="60"/>
+    <w:lsdException w:name="Light List Accent 1" w:uiPriority="61"/>
+    <w:lsdException w:name="Light Grid Accent 1" w:uiPriority="62"/>
+    <w:lsdException w:name="Medium Shading 1 Accent 1" w:uiPriority="63"/>
+    <w:lsdException w:name="Medium Shading 2 Accent 1" w:uiPriority="64"/>
+    <w:lsdException w:name="Medium List 1 Accent 1" w:uiPriority="65"/>
+    <w:lsdException w:name="Revision" w:semiHidden="1"/>
+    <w:lsdException w:name="List Paragraph" w:uiPriority="34" w:qFormat="1"/>
+    <w:lsdException w:name="Quote" w:uiPriority="29" w:qFormat="1"/>
+    <w:lsdException w:name="Intense Quote" w:uiPriority="30" w:qFormat="1"/>
+    <w:lsdException w:name="Medium List 2 Accent 1" w:uiPriority="66"/>
+    <w:lsdException w:name="Medium Grid 1 Accent 1" w:uiPriority="67"/>
+    <w:lsdException w:name="Medium Grid 2 Accent 1" w:uiPriority="68"/>
+    <w:lsdException w:name="Medium Grid 3 Accent 1" w:uiPriority="69"/>
+    <w:lsdException w:name="Dark List Accent 1" w:uiPriority="70"/>
+    <w:lsdException w:name="Colorful Shading Accent 1" w:uiPriority="71"/>
+    <w:lsdException w:name="Colorful List Accent 1" w:uiPriority="72"/>
+    <w:lsdException w:name="Colorful Grid Accent 1" w:uiPriority="73"/>
+    <w:lsdException w:name="Light Shading Accent 2" w:uiPriority="60"/>
+    <w:lsdException w:name="Light List Accent 2" w:uiPriority="61"/>
+    <w:lsdException w:name="Light Grid Accent 2" w:uiPriority="62"/>
+    <w:lsdException w:name="Medium Shading 1 Accent 2" w:uiPriority="63"/>
+    <w:lsdException w:name="Medium Shading 2 Accent 2" w:uiPriority="64"/>
+    <w:lsdException w:name="Medium List 1 Accent 2" w:uiPriority="65"/>
+    <w:lsdException w:name="Medium List 2 Accent 2" w:uiPriority="66"/>
+    <w:lsdException w:name="Medium Grid 1 Accent 2" w:uiPriority="67"/>
+    <w:lsdException w:name="Medium Grid 2 Accent 2" w:uiPriority="68"/>
+    <w:lsdException w:name="Medium Grid 3 Accent 2" w:uiPriority="69"/>
+    <w:lsdException w:name="Dark List Accent 2" w:uiPriority="70"/>
+    <w:lsdException w:name="Colorful Shading Accent 2" w:uiPriority="71"/>
+    <w:lsdException w:name="Colorful List Accent 2" w:uiPriority="72"/>
+    <w:lsdException w:name="Colorful Grid Accent 2" w:uiPriority="73"/>
+    <w:lsdException w:name="Light Shading Accent 3" w:uiPriority="60"/>
+    <w:lsdException w:name="Light List Accent 3" w:uiPriority="61"/>
+    <w:lsdException w:name="Light Grid Accent 3" w:uiPriority="62"/>
+    <w:lsdException w:name="Medium Shading 1 Accent 3" w:uiPriority="63"/>
+    <w:lsdException w:name="Medium Shading 2 Accent 3" w:uiPriority="64"/>
+    <w:lsdException w:name="Medium List 1 Accent 3" w:uiPriority="65"/>
+    <w:lsdException w:name="Medium List 2 Accent 3" w:uiPriority="66"/>
+    <w:lsdException w:name="Medium Grid 1 Accent 3" w:uiPriority="67"/>
+    <w:lsdException w:name="Medium Grid 2 Accent 3" w:uiPriority="68"/>
+    <w:lsdException w:name="Medium Grid 3 Accent 3" w:uiPriority="69"/>
+    <w:lsdException w:name="Dark List Accent 3" w:uiPriority="70"/>
+    <w:lsdException w:name="Colorful Shading Accent 3" w:uiPriority="71"/>
+    <w:lsdException w:name="Colorful List Accent 3" w:uiPriority="72"/>
+    <w:lsdException w:name="Colorful Grid Accent 3" w:uiPriority="73"/>
+    <w:lsdException w:name="Light Shading Accent 4" w:uiPriority="60"/>
+    <w:lsdException w:name="Light List Accent 4" w:uiPriority="61"/>
+    <w:lsdException w:name="Light Grid Accent 4" w:uiPriority="62"/>
+    <w:lsdException w:name="Medium Shading 1 Accent 4" w:uiPriority="63"/>
+    <w:lsdException w:name="Medium Shading 2 Accent 4" w:uiPriority="64"/>
+    <w:lsdException w:name="Medium List 1 Accent 4" w:uiPriority="65"/>
+    <w:lsdException w:name="Medium List 2 Accent 4" w:uiPriority="66"/>
+    <w:lsdException w:name="Medium Grid 1 Accent 4" w:uiPriority="67"/>
+    <w:lsdException w:name="Medium Grid 2 Accent 4" w:uiPriority="68"/>
+    <w:lsdException w:name="Medium Grid 3 Accent 4" w:uiPriority="69"/>
+    <w:lsdException w:name="Dark List Accent 4" w:uiPriority="70"/>
+    <w:lsdException w:name="Colorful Shading Accent 4" w:uiPriority="71"/>
+    <w:lsdException w:name="Colorful List Accent 4" w:uiPriority="72"/>
+    <w:lsdException w:name="Colorful Grid Accent 4" w:uiPriority="73"/>
+    <w:lsdException w:name="Light Shading Accent 5" w:uiPriority="60"/>
+    <w:lsdException w:name="Light List Accent 5" w:uiPriority="61"/>
+    <w:lsdException w:name="Light Grid Accent 5" w:uiPriority="62"/>
+    <w:lsdException w:name="Medium Shading 1 Accent 5" w:uiPriority="63"/>
+    <w:lsdException w:name="Medium Shading 2 Accent 5" w:uiPriority="64"/>
+    <w:lsdException w:name="Medium List 1 Accent 5" w:uiPriority="65"/>
+    <w:lsdException w:name="Medium List 2 Accent 5" w:uiPriority="66"/>
+    <w:lsdException w:name="Medium Grid 1 Accent 5" w:uiPriority="67"/>
+    <w:lsdException w:name="Medium Grid 2 Accent 5" w:uiPriority="68"/>
+    <w:lsdException w:name="Medium Grid 3 Accent 5" w:uiPriority="69"/>
+    <w:lsdException w:name="Dark List Accent 5" w:uiPriority="70"/>
+    <w:lsdException w:name="Colorful Shading Accent 5" w:uiPriority="71"/>
+    <w:lsdException w:name="Colorful List Accent 5" w:uiPriority="72"/>
+    <w:lsdException w:name="Colorful Grid Accent 5" w:uiPriority="73"/>
+    <w:lsdException w:name="Light Shading Accent 6" w:uiPriority="60"/>
+    <w:lsdException w:name="Light List Accent 6" w:uiPriority="61"/>
+    <w:lsdException w:name="Light Grid Accent 6" w:uiPriority="62"/>
+    <w:lsdException w:name="Medium Shading 1 Accent 6" w:uiPriority="63"/>
+    <w:lsdException w:name="Medium Shading 2 Accent 6" w:uiPriority="64"/>
+    <w:lsdException w:name="Medium List 1 Accent 6" w:uiPriority="65"/>
+    <w:lsdException w:name="Medium List 2 Accent 6" w:uiPriority="66"/>
+    <w:lsdException w:name="Medium Grid 1 Accent 6" w:uiPriority="67"/>
+    <w:lsdException w:name="Medium Grid 2 Accent 6" w:uiPriority="68"/>
+    <w:lsdException w:name="Medium Grid 3 Accent 6" w:uiPriority="69"/>
+    <w:lsdException w:name="Dark List Accent 6" w:uiPriority="70"/>
+    <w:lsdException w:name="Colorful Shading Accent 6" w:uiPriority="71"/>
+    <w:lsdException w:name="Colorful List Accent 6" w:uiPriority="72"/>
+    <w:lsdException w:name="Colorful Grid Accent 6" w:uiPriority="73"/>
+    <w:lsdException w:name="Subtle Emphasis" w:uiPriority="19" w:qFormat="1"/>
+    <w:lsdException w:name="Intense Emphasis" w:uiPriority="21" w:qFormat="1"/>
+    <w:lsdException w:name="Subtle Reference" w:uiPriority="31" w:qFormat="1"/>
+    <w:lsdException w:name="Intense Reference" w:uiPriority="32" w:qFormat="1"/>
+    <w:lsdException w:name="Book Title" w:uiPriority="33" w:qFormat="1"/>
+    <w:lsdException w:name="Bibliography" w:semiHidden="1" w:uiPriority="37" w:unhideWhenUsed="1"/>
+    <w:lsdException w:name="TOC Heading" w:semiHidden="1" w:uiPriority="39" w:unhideWhenUsed="1" w:qFormat="1"/>
+    <w:lsdException w:name="Plain Table 1" w:uiPriority="41"/>
+    <w:lsdException w:name="Plain Table 2" w:uiPriority="42"/>
+    <w:lsdException w:name="Plain Table 3" w:uiPriority="43"/>
+    <w:lsdException w:name="Plain Table 4" w:uiPriority="44"/>
+    <w:lsdException w:name="Plain Table 5" w:uiPriority="45"/>
+    <w:lsdException w:name="Grid Table Light" w:uiPriority="40"/>
+    <w:lsdException w:name="Grid Table 1 Light" w:uiPriority="46"/>
+    <w:lsdException w:name="Grid Table 2" w:uiPriority="47"/>
+    <w:lsdException w:name="Grid Table 3" w:uiPriority="48"/>
+    <w:lsdException w:name="Grid Table 4" w:uiPriority="49"/>
+    <w:lsdException w:name="Grid Table 5 Dark" w:uiPriority="50"/>
+    <w:lsdException w:name="Grid Table 6 Colorful" w:uiPriority="51"/>
+    <w:lsdException w:name="Grid Table 7 Colorful" w:uiPriority="52"/>
+    <w:lsdException w:name="Grid Table 1 Light Accent 1" w:uiPriority="46"/>
+    <w:lsdException w:name="Grid Table 2 Accent 1" w:uiPriority="47"/>
+    <w:lsdException w:name="Grid Table 3 Accent 1" w:uiPriority="48"/>
+    <w:lsdException w:name="Grid Table 4 Accent 1" w:uiPriority="49"/>
+    <w:lsdException w:name="Grid Table 5 Dark Accent 1" w:uiPriority="50"/>
+    <w:lsdException w:name="Grid Table 6 Colorful Accent 1" w:uiPriority="51"/>
+    <w:lsdException w:name="Grid Table 7 Colorful Accent 1" w:uiPriority="52"/>
+    <w:lsdException w:name="Grid Table 1 Light Accent 2" w:uiPriority="46"/>
+    <w:lsdException w:name="Grid Table 2 Accent 2" w:uiPriority="47"/>
+    <w:lsdException w:name="Grid Table 3 Accent 2" w:uiPriority="48"/>
+    <w:lsdException w:name="Grid Table 4 Accent 2" w:uiPriority="49"/>
+    <w:lsdException w:name="Grid Table 5 Dark Accent 2" w:uiPriority="50"/>
+    <w:lsdException w:name="Grid Table 6 Colorful Accent 2" w:uiPriority="51"/>
+    <w:lsdException w:name="Grid Table 7 Colorful Accent 2" w:uiPriority="52"/>
+    <w:lsdException w:name="Grid Table 1 Light Accent 3" w:uiPriority="46"/>
+    <w:lsdException w:name="Grid Table 2 Accent 3" w:uiPriority="47"/>
+    <w:lsdException w:name="Grid Table 3 Accent 3" w:uiPriority="48"/>
+    <w:lsdException w:name="Grid Table 4 Accent 3" w:uiPriority="49"/>
+    <w:lsdException w:name="Grid Table 5 Dark Accent 3" w:uiPriority="50"/>
+    <w:lsdException w:name="Grid Table 6 Colorful Accent 3" w:uiPriority="51"/>
+    <w:lsdException w:name="Grid Table 7 Colorful Accent 3" w:uiPriority="52"/>
+    <w:lsdException w:name="Grid Table 1 Light Accent 4" w:uiPriority="46"/>
+    <w:lsdException w:name="Grid Table 2 Accent 4" w:uiPriority="47"/>
+    <w:lsdException w:name="Grid Table 3 Accent 4" w:uiPriority="48"/>
+    <w:lsdException w:name="Grid Table 4 Accent 4" w:uiPriority="49"/>
+    <w:lsdException w:name="Grid Table 5 Dark Accent 4" w:uiPriority="50"/>
+    <w:lsdException w:name="Grid Table 6 Colorful Accent 4" w:uiPriority="51"/>
+    <w:lsdException w:name="Grid Table 7 Colorful Accent 4" w:uiPriority="52"/>
+    <w:lsdException w:name="Grid Table 1 Light Accent 5" w:uiPriority="46"/>
+    <w:lsdException w:name="Grid Table 2 Accent 5" w:uiPriority="47"/>
+    <w:lsdException w:name="Grid Table 3 Accent 5" w:uiPriority="48"/>
+    <w:lsdException w:name="Grid Table 4 Accent 5" w:uiPriority="49"/>
+    <w:lsdException w:name="Grid Table 5 Dark Accent 5" w:uiPriority="50"/>
+    <w:lsdException w:name="Grid Table 6 Colorful Accent 5" w:uiPriority="51"/>
+    <w:lsdException w:name="Grid Table 7 Colorful Accent 5" w:uiPriority="52"/>
+    <w:lsdException w:name="Grid Table 1 Light Accent 6" w:uiPriority="46"/>
+    <w:lsdException w:name="Grid Table 2 Accent 6" w:uiPriority="47"/>
+    <w:lsdException w:name="Grid Table 3 Accent 6" w:uiPriority="48"/>
+    <w:lsdException w:name="Grid Table 4 Accent 6" w:uiPriority="49"/>
+    <w:lsdException w:name="Grid Table 5 Dark Accent 6" w:uiPriority="50"/>
+    <w:lsdException w:name="Grid Table 6 Colorful Accent 6" w:uiPriority="51"/>
+    <w:lsdException w:name="Grid Table 7 Colorful Accent 6" w:uiPriority="52"/>
+    <w:lsdException w:name="List Table 1 Light" w:uiPriority="46"/>
+    <w:lsdException w:name="List Table 2" w:uiPriority="47"/>
+    <w:lsdException w:name="List Table 3" w:uiPriority="48"/>
+    <w:lsdException w:name="List Table 4" w:uiPriority="49"/>
+    <w:lsdException w:name="List Table 5 Dark" w:uiPriority="50"/>
+    <w:lsdException w:name="List Table 6 Colorful" w:uiPriority="51"/>
+    <w:lsdException w:name="List Table 7 Colorful" w:uiPriority="52"/>
+    <w:lsdException w:name="List Table 1 Light Accent 1" w:uiPriority="46"/>
+    <w:lsdException w:name="List Table 2 Accent 1" w:uiPriority="47"/>
+    <w:lsdException w:name="List Table 3 Accent 1" w:uiPriority="48"/>
+    <w:lsdException w:name="List Table 4 Accent 1" w:uiPriority="49"/>
+    <w:lsdException w:name="List Table 5 Dark Accent 1" w:uiPriority="50"/>
+    <w:lsdException w:name="List Table 6 Colorful Accent 1" w:uiPriority="51"/>
+    <w:lsdException w:name="List Table 7 Colorful Accent 1" w:uiPriority="52"/>
+    <w:lsdException w:name="List Table 1 Light Accent 2" w:uiPriority="46"/>
+    <w:lsdException w:name="List Table 2 Accent 2" w:uiPriority="47"/>
+    <w:lsdException w:name="List Table 3 Accent 2" w:uiPriority="48"/>
+    <w:lsdException w:name="List Table 4 Accent 2" w:uiPriority="49"/>
+    <w:lsdException w:name="List Table 5 Dark Accent 2" w:uiPriority="50"/>
+    <w:lsdException w:name="List Table 6 Colorful Accent 2" w:uiPriority="51"/>
+    <w:lsdException w:name="List Table 7 Colorful Accent 2" w:uiPriority="52"/>
+    <w:lsdException w:name="List Table 1 Light Accent 3" w:uiPriority="46"/>
+    <w:lsdException w:name="List Table 2 Accent 3" w:uiPriority="47"/>
+    <w:lsdException w:name="List Table 3 Accent 3" w:uiPriority="48"/>
+    <w:lsdException w:name="List Table 4 Accent 3" w:uiPriority="49"/>
+    <w:lsdException w:name="List Table 5 Dark Accent 3" w:uiPriority="50"/>
+    <w:lsdException w:name="List Table 6 Colorful Accent 3" w:uiPriority="51"/>
+    <w:lsdException w:name="List Table 7 Colorful Accent 3" w:uiPriority="52"/>
+    <w:lsdException w:name="List Table 1 Light Accent 4" w:uiPriority="46"/>
+    <w:lsdException w:name="List Table 2 Accent 4" w:uiPriority="47"/>
+    <w:lsdException w:name="List Table 3 Accent 4" w:uiPriority="48"/>
+    <w:lsdException w:name="List Table 4 Accent 4" w:uiPriority="49"/>
+    <w:lsdException w:name="List Table 5 Dark Accent 4" w:uiPriority="50"/>
+    <w:lsdException w:name="List Table 6 Colorful Accent 4" w:uiPriority="51"/>
+    <w:lsdException w:name="List Table 7 Colorful Accent 4" w:uiPriority="52"/>
+    <w:lsdException w:name="List Table 1 Light Accent 5" w:uiPriority="46"/>
+    <w:lsdException w:name="List Table 2 Accent 5" w:uiPriority="47"/>
+    <w:lsdException w:name="List Table 3 Accent 5" w:uiPriority="48"/>
+    <w:lsdException w:name="List Table 4 Accent 5" w:uiPriority="49"/>
+    <w:lsdException w:name="List Table 5 Dark Accent 5" w:uiPriority="50"/>
+    <w:lsdException w:name="List Table 6 Colorful Accent 5" w:uiPriority="51"/>
+    <w:lsdException w:name="List Table 7 Colorful Accent 5" w:uiPriority="52"/>
+    <w:lsdException w:name="List Table 1 Light Accent 6" w:uiPriority="46"/>
+    <w:lsdException w:name="List Table 2 Accent 6" w:uiPriority="47"/>
+    <w:lsdException w:name="List Table 3 Accent 6" w:uiPriority="48"/>
+    <w:lsdException w:name="List Table 4 Accent 6" w:uiPriority="49"/>
+    <w:lsdException w:name="List Table 5 Dark Accent 6" w:uiPriority="50"/>
+    <w:lsdException w:name="List Table 6 Colorful Accent 6" w:uiPriority="51"/>
+    <w:lsdException w:name="List Table 7 Colorful Accent 6" w:uiPriority="52"/>
   </w:latentStyles>
   <w:style w:type="paragraph" w:default="1" w:styleId="Normal">
     <w:name w:val="Normal"/>
@@ -3837,7 +4033,6 @@
     <w:uiPriority w:val="99"/>
     <w:semiHidden/>
     <w:unhideWhenUsed/>
-    <w:qFormat/>
     <w:tblPr>
       <w:tblInd w:w="0" w:type="dxa"/>
       <w:tblCellMar>
@@ -3884,7 +4079,7 @@
       <w:szCs w:val="16"/>
     </w:rPr>
   </w:style>
-  <w:style w:type="paragraph" w:styleId="Epgrafe">
+  <w:style w:type="paragraph" w:styleId="Descripcin">
     <w:name w:val="caption"/>
     <w:basedOn w:val="Normal"/>
     <w:next w:val="Normal"/>
@@ -4075,196 +4270,6 @@
       <w:ind w:left="720"/>
       <w:contextualSpacing/>
     </w:pPr>
-  </w:style>
-</w:styles>
-</file>
-
-<file path=word/stylesWithEffects.xml><?xml version="1.0" encoding="utf-8"?>
-<w:styles xmlns:wpc="http://schemas.microsoft.com/office/word/2010/wordprocessingCanvas" xmlns:mc="http://schemas.openxmlformats.org/markup-compatibility/2006" xmlns:o="urn:schemas-microsoft-com:office:office" xmlns:r="http://schemas.openxmlformats.org/officeDocument/2006/relationships" xmlns:m="http://schemas.openxmlformats.org/officeDocument/2006/math" xmlns:v="urn:schemas-microsoft-com:vml" xmlns:wp14="http://schemas.microsoft.com/office/word/2010/wordprocessingDrawing" xmlns:wp="http://schemas.openxmlformats.org/drawingml/2006/wordprocessingDrawing" xmlns:w10="urn:schemas-microsoft-com:office:word" xmlns:w="http://schemas.openxmlformats.org/wordprocessingml/2006/main" xmlns:w14="http://schemas.microsoft.com/office/word/2010/wordml" xmlns:wpg="http://schemas.microsoft.com/office/word/2010/wordprocessingGroup" xmlns:wpi="http://schemas.microsoft.com/office/word/2010/wordprocessingInk" xmlns:wne="http://schemas.microsoft.com/office/word/2006/wordml" xmlns:wps="http://schemas.microsoft.com/office/word/2010/wordprocessingShape" mc:Ignorable="w14 wp14">
-  <w:docDefaults>
-    <w:rPrDefault>
-      <w:rPr>
-        <w:rFonts w:asciiTheme="minorHAnsi" w:eastAsiaTheme="minorEastAsia" w:hAnsiTheme="minorHAnsi" w:cstheme="minorBidi"/>
-        <w:sz w:val="22"/>
-        <w:szCs w:val="22"/>
-        <w:lang w:val="es-ES" w:eastAsia="es-ES" w:bidi="ar-SA"/>
-      </w:rPr>
-    </w:rPrDefault>
-    <w:pPrDefault>
-      <w:pPr>
-        <w:spacing w:after="200" w:line="276" w:lineRule="auto"/>
-      </w:pPr>
-    </w:pPrDefault>
-  </w:docDefaults>
-  <w:latentStyles w:defLockedState="0" w:defUIPriority="99" w:defSemiHidden="1" w:defUnhideWhenUsed="1" w:defQFormat="0" w:count="267">
-    <w:lsdException w:name="Normal" w:semiHidden="0" w:uiPriority="0" w:unhideWhenUsed="0" w:qFormat="1"/>
-    <w:lsdException w:name="heading 1" w:semiHidden="0" w:uiPriority="9" w:unhideWhenUsed="0" w:qFormat="1"/>
-    <w:lsdException w:name="heading 2" w:uiPriority="9" w:qFormat="1"/>
-    <w:lsdException w:name="heading 3" w:uiPriority="9" w:qFormat="1"/>
-    <w:lsdException w:name="heading 4" w:uiPriority="9" w:qFormat="1"/>
-    <w:lsdException w:name="heading 5" w:uiPriority="9" w:qFormat="1"/>
-    <w:lsdException w:name="heading 6" w:uiPriority="9" w:qFormat="1"/>
-    <w:lsdException w:name="heading 7" w:uiPriority="9" w:qFormat="1"/>
-    <w:lsdException w:name="heading 8" w:uiPriority="9" w:qFormat="1"/>
-    <w:lsdException w:name="heading 9" w:uiPriority="9" w:qFormat="1"/>
-    <w:lsdException w:name="toc 1" w:uiPriority="39"/>
-    <w:lsdException w:name="toc 2" w:uiPriority="39"/>
-    <w:lsdException w:name="toc 3" w:uiPriority="39"/>
-    <w:lsdException w:name="toc 4" w:uiPriority="39"/>
-    <w:lsdException w:name="toc 5" w:uiPriority="39"/>
-    <w:lsdException w:name="toc 6" w:uiPriority="39"/>
-    <w:lsdException w:name="toc 7" w:uiPriority="39"/>
-    <w:lsdException w:name="toc 8" w:uiPriority="39"/>
-    <w:lsdException w:name="toc 9" w:uiPriority="39"/>
-    <w:lsdException w:name="caption" w:uiPriority="35" w:qFormat="1"/>
-    <w:lsdException w:name="Title" w:semiHidden="0" w:uiPriority="10" w:unhideWhenUsed="0" w:qFormat="1"/>
-    <w:lsdException w:name="Default Paragraph Font" w:uiPriority="1"/>
-    <w:lsdException w:name="Subtitle" w:semiHidden="0" w:uiPriority="11" w:unhideWhenUsed="0" w:qFormat="1"/>
-    <w:lsdException w:name="Strong" w:semiHidden="0" w:uiPriority="22" w:unhideWhenUsed="0" w:qFormat="1"/>
-    <w:lsdException w:name="Emphasis" w:semiHidden="0" w:uiPriority="20" w:unhideWhenUsed="0" w:qFormat="1"/>
-    <w:lsdException w:name="Table Grid" w:semiHidden="0" w:uiPriority="59" w:unhideWhenUsed="0"/>
-    <w:lsdException w:name="Placeholder Text" w:unhideWhenUsed="0"/>
-    <w:lsdException w:name="No Spacing" w:semiHidden="0" w:uiPriority="1" w:unhideWhenUsed="0" w:qFormat="1"/>
-    <w:lsdException w:name="Light Shading" w:semiHidden="0" w:uiPriority="60" w:unhideWhenUsed="0"/>
-    <w:lsdException w:name="Light List" w:semiHidden="0" w:uiPriority="61" w:unhideWhenUsed="0"/>
-    <w:lsdException w:name="Light Grid" w:semiHidden="0" w:uiPriority="62" w:unhideWhenUsed="0"/>
-    <w:lsdException w:name="Medium Shading 1" w:semiHidden="0" w:uiPriority="63" w:unhideWhenUsed="0"/>
-    <w:lsdException w:name="Medium Shading 2" w:semiHidden="0" w:uiPriority="64" w:unhideWhenUsed="0"/>
-    <w:lsdException w:name="Medium List 1" w:semiHidden="0" w:uiPriority="65" w:unhideWhenUsed="0"/>
-    <w:lsdException w:name="Medium List 2" w:semiHidden="0" w:uiPriority="66" w:unhideWhenUsed="0"/>
-    <w:lsdException w:name="Medium Grid 1" w:semiHidden="0" w:uiPriority="67" w:unhideWhenUsed="0"/>
-    <w:lsdException w:name="Medium Grid 2" w:semiHidden="0" w:uiPriority="68" w:unhideWhenUsed="0"/>
-    <w:lsdException w:name="Medium Grid 3" w:semiHidden="0" w:uiPriority="69" w:unhideWhenUsed="0"/>
-    <w:lsdException w:name="Dark List" w:semiHidden="0" w:uiPriority="70" w:unhideWhenUsed="0"/>
-    <w:lsdException w:name="Colorful Shading" w:semiHidden="0" w:uiPriority="71" w:unhideWhenUsed="0"/>
-    <w:lsdException w:name="Colorful List" w:semiHidden="0" w:uiPriority="72" w:unhideWhenUsed="0"/>
-    <w:lsdException w:name="Colorful Grid" w:semiHidden="0" w:uiPriority="73" w:unhideWhenUsed="0"/>
-    <w:lsdException w:name="Light Shading Accent 1" w:semiHidden="0" w:uiPriority="60" w:unhideWhenUsed="0"/>
-    <w:lsdException w:name="Light List Accent 1" w:semiHidden="0" w:uiPriority="61" w:unhideWhenUsed="0"/>
-    <w:lsdException w:name="Light Grid Accent 1" w:semiHidden="0" w:uiPriority="62" w:unhideWhenUsed="0"/>
-    <w:lsdException w:name="Medium Shading 1 Accent 1" w:semiHidden="0" w:uiPriority="63" w:unhideWhenUsed="0"/>
-    <w:lsdException w:name="Medium Shading 2 Accent 1" w:semiHidden="0" w:uiPriority="64" w:unhideWhenUsed="0"/>
-    <w:lsdException w:name="Medium List 1 Accent 1" w:semiHidden="0" w:uiPriority="65" w:unhideWhenUsed="0"/>
-    <w:lsdException w:name="Revision" w:unhideWhenUsed="0"/>
-    <w:lsdException w:name="List Paragraph" w:semiHidden="0" w:uiPriority="34" w:unhideWhenUsed="0" w:qFormat="1"/>
-    <w:lsdException w:name="Quote" w:semiHidden="0" w:uiPriority="29" w:unhideWhenUsed="0" w:qFormat="1"/>
-    <w:lsdException w:name="Intense Quote" w:semiHidden="0" w:uiPriority="30" w:unhideWhenUsed="0" w:qFormat="1"/>
-    <w:lsdException w:name="Medium List 2 Accent 1" w:semiHidden="0" w:uiPriority="66" w:unhideWhenUsed="0"/>
-    <w:lsdException w:name="Medium Grid 1 Accent 1" w:semiHidden="0" w:uiPriority="67" w:unhideWhenUsed="0"/>
-    <w:lsdException w:name="Medium Grid 2 Accent 1" w:semiHidden="0" w:uiPriority="68" w:unhideWhenUsed="0"/>
-    <w:lsdException w:name="Medium Grid 3 Accent 1" w:semiHidden="0" w:uiPriority="69" w:unhideWhenUsed="0"/>
-    <w:lsdException w:name="Dark List Accent 1" w:semiHidden="0" w:uiPriority="70" w:unhideWhenUsed="0"/>
-    <w:lsdException w:name="Colorful Shading Accent 1" w:semiHidden="0" w:uiPriority="71" w:unhideWhenUsed="0"/>
-    <w:lsdException w:name="Colorful List Accent 1" w:semiHidden="0" w:uiPriority="72" w:unhideWhenUsed="0"/>
-    <w:lsdException w:name="Colorful Grid Accent 1" w:semiHidden="0" w:uiPriority="73" w:unhideWhenUsed="0"/>
-    <w:lsdException w:name="Light Shading Accent 2" w:semiHidden="0" w:uiPriority="60" w:unhideWhenUsed="0"/>
-    <w:lsdException w:name="Light List Accent 2" w:semiHidden="0" w:uiPriority="61" w:unhideWhenUsed="0"/>
-    <w:lsdException w:name="Light Grid Accent 2" w:semiHidden="0" w:uiPriority="62" w:unhideWhenUsed="0"/>
-    <w:lsdException w:name="Medium Shading 1 Accent 2" w:semiHidden="0" w:uiPriority="63" w:unhideWhenUsed="0"/>
-    <w:lsdException w:name="Medium Shading 2 Accent 2" w:semiHidden="0" w:uiPriority="64" w:unhideWhenUsed="0"/>
-    <w:lsdException w:name="Medium List 1 Accent 2" w:semiHidden="0" w:uiPriority="65" w:unhideWhenUsed="0"/>
-    <w:lsdException w:name="Medium List 2 Accent 2" w:semiHidden="0" w:uiPriority="66" w:unhideWhenUsed="0"/>
-    <w:lsdException w:name="Medium Grid 1 Accent 2" w:semiHidden="0" w:uiPriority="67" w:unhideWhenUsed="0"/>
-    <w:lsdException w:name="Medium Grid 2 Accent 2" w:semiHidden="0" w:uiPriority="68" w:unhideWhenUsed="0"/>
-    <w:lsdException w:name="Medium Grid 3 Accent 2" w:semiHidden="0" w:uiPriority="69" w:unhideWhenUsed="0"/>
-    <w:lsdException w:name="Dark List Accent 2" w:semiHidden="0" w:uiPriority="70" w:unhideWhenUsed="0"/>
-    <w:lsdException w:name="Colorful Shading Accent 2" w:semiHidden="0" w:uiPriority="71" w:unhideWhenUsed="0"/>
-    <w:lsdException w:name="Colorful List Accent 2" w:semiHidden="0" w:uiPriority="72" w:unhideWhenUsed="0"/>
-    <w:lsdException w:name="Colorful Grid Accent 2" w:semiHidden="0" w:uiPriority="73" w:unhideWhenUsed="0"/>
-    <w:lsdException w:name="Light Shading Accent 3" w:semiHidden="0" w:uiPriority="60" w:unhideWhenUsed="0"/>
-    <w:lsdException w:name="Light List Accent 3" w:semiHidden="0" w:uiPriority="61" w:unhideWhenUsed="0"/>
-    <w:lsdException w:name="Light Grid Accent 3" w:semiHidden="0" w:uiPriority="62" w:unhideWhenUsed="0"/>
-    <w:lsdException w:name="Medium Shading 1 Accent 3" w:semiHidden="0" w:uiPriority="63" w:unhideWhenUsed="0"/>
-    <w:lsdException w:name="Medium Shading 2 Accent 3" w:semiHidden="0" w:uiPriority="64" w:unhideWhenUsed="0"/>
-    <w:lsdException w:name="Medium List 1 Accent 3" w:semiHidden="0" w:uiPriority="65" w:unhideWhenUsed="0"/>
-    <w:lsdException w:name="Medium List 2 Accent 3" w:semiHidden="0" w:uiPriority="66" w:unhideWhenUsed="0"/>
-    <w:lsdException w:name="Medium Grid 1 Accent 3" w:semiHidden="0" w:uiPriority="67" w:unhideWhenUsed="0"/>
-    <w:lsdException w:name="Medium Grid 2 Accent 3" w:semiHidden="0" w:uiPriority="68" w:unhideWhenUsed="0"/>
-    <w:lsdException w:name="Medium Grid 3 Accent 3" w:semiHidden="0" w:uiPriority="69" w:unhideWhenUsed="0"/>
-    <w:lsdException w:name="Dark List Accent 3" w:semiHidden="0" w:uiPriority="70" w:unhideWhenUsed="0"/>
-    <w:lsdException w:name="Colorful Shading Accent 3" w:semiHidden="0" w:uiPriority="71" w:unhideWhenUsed="0"/>
-    <w:lsdException w:name="Colorful List Accent 3" w:semiHidden="0" w:uiPriority="72" w:unhideWhenUsed="0"/>
-    <w:lsdException w:name="Colorful Grid Accent 3" w:semiHidden="0" w:uiPriority="73" w:unhideWhenUsed="0"/>
-    <w:lsdException w:name="Light Shading Accent 4" w:semiHidden="0" w:uiPriority="60" w:unhideWhenUsed="0"/>
-    <w:lsdException w:name="Light List Accent 4" w:semiHidden="0" w:uiPriority="61" w:unhideWhenUsed="0"/>
-    <w:lsdException w:name="Light Grid Accent 4" w:semiHidden="0" w:uiPriority="62" w:unhideWhenUsed="0"/>
-    <w:lsdException w:name="Medium Shading 1 Accent 4" w:semiHidden="0" w:uiPriority="63" w:unhideWhenUsed="0"/>
-    <w:lsdException w:name="Medium Shading 2 Accent 4" w:semiHidden="0" w:uiPriority="64" w:unhideWhenUsed="0"/>
-    <w:lsdException w:name="Medium List 1 Accent 4" w:semiHidden="0" w:uiPriority="65" w:unhideWhenUsed="0"/>
-    <w:lsdException w:name="Medium List 2 Accent 4" w:semiHidden="0" w:uiPriority="66" w:unhideWhenUsed="0"/>
-    <w:lsdException w:name="Medium Grid 1 Accent 4" w:semiHidden="0" w:uiPriority="67" w:unhideWhenUsed="0"/>
-    <w:lsdException w:name="Medium Grid 2 Accent 4" w:semiHidden="0" w:uiPriority="68" w:unhideWhenUsed="0"/>
-    <w:lsdException w:name="Medium Grid 3 Accent 4" w:semiHidden="0" w:uiPriority="69" w:unhideWhenUsed="0"/>
-    <w:lsdException w:name="Dark List Accent 4" w:semiHidden="0" w:uiPriority="70" w:unhideWhenUsed="0"/>
-    <w:lsdException w:name="Colorful Shading Accent 4" w:semiHidden="0" w:uiPriority="71" w:unhideWhenUsed="0"/>
-    <w:lsdException w:name="Colorful List Accent 4" w:semiHidden="0" w:uiPriority="72" w:unhideWhenUsed="0"/>
-    <w:lsdException w:name="Colorful Grid Accent 4" w:semiHidden="0" w:uiPriority="73" w:unhideWhenUsed="0"/>
-    <w:lsdException w:name="Light Shading Accent 5" w:semiHidden="0" w:uiPriority="60" w:unhideWhenUsed="0"/>
-    <w:lsdException w:name="Light List Accent 5" w:semiHidden="0" w:uiPriority="61" w:unhideWhenUsed="0"/>
-    <w:lsdException w:name="Light Grid Accent 5" w:semiHidden="0" w:uiPriority="62" w:unhideWhenUsed="0"/>
-    <w:lsdException w:name="Medium Shading 1 Accent 5" w:semiHidden="0" w:uiPriority="63" w:unhideWhenUsed="0"/>
-    <w:lsdException w:name="Medium Shading 2 Accent 5" w:semiHidden="0" w:uiPriority="64" w:unhideWhenUsed="0"/>
-    <w:lsdException w:name="Medium List 1 Accent 5" w:semiHidden="0" w:uiPriority="65" w:unhideWhenUsed="0"/>
-    <w:lsdException w:name="Medium List 2 Accent 5" w:semiHidden="0" w:uiPriority="66" w:unhideWhenUsed="0"/>
-    <w:lsdException w:name="Medium Grid 1 Accent 5" w:semiHidden="0" w:uiPriority="67" w:unhideWhenUsed="0"/>
-    <w:lsdException w:name="Medium Grid 2 Accent 5" w:semiHidden="0" w:uiPriority="68" w:unhideWhenUsed="0"/>
-    <w:lsdException w:name="Medium Grid 3 Accent 5" w:semiHidden="0" w:uiPriority="69" w:unhideWhenUsed="0"/>
-    <w:lsdException w:name="Dark List Accent 5" w:semiHidden="0" w:uiPriority="70" w:unhideWhenUsed="0"/>
-    <w:lsdException w:name="Colorful Shading Accent 5" w:semiHidden="0" w:uiPriority="71" w:unhideWhenUsed="0"/>
-    <w:lsdException w:name="Colorful List Accent 5" w:semiHidden="0" w:uiPriority="72" w:unhideWhenUsed="0"/>
-    <w:lsdException w:name="Colorful Grid Accent 5" w:semiHidden="0" w:uiPriority="73" w:unhideWhenUsed="0"/>
-    <w:lsdException w:name="Light Shading Accent 6" w:semiHidden="0" w:uiPriority="60" w:unhideWhenUsed="0"/>
-    <w:lsdException w:name="Light List Accent 6" w:semiHidden="0" w:uiPriority="61" w:unhideWhenUsed="0"/>
-    <w:lsdException w:name="Light Grid Accent 6" w:semiHidden="0" w:uiPriority="62" w:unhideWhenUsed="0"/>
-    <w:lsdException w:name="Medium Shading 1 Accent 6" w:semiHidden="0" w:uiPriority="63" w:unhideWhenUsed="0"/>
-    <w:lsdException w:name="Medium Shading 2 Accent 6" w:semiHidden="0" w:uiPriority="64" w:unhideWhenUsed="0"/>
-    <w:lsdException w:name="Medium List 1 Accent 6" w:semiHidden="0" w:uiPriority="65" w:unhideWhenUsed="0"/>
-    <w:lsdException w:name="Medium List 2 Accent 6" w:semiHidden="0" w:uiPriority="66" w:unhideWhenUsed="0"/>
-    <w:lsdException w:name="Medium Grid 1 Accent 6" w:semiHidden="0" w:uiPriority="67" w:unhideWhenUsed="0"/>
-    <w:lsdException w:name="Medium Grid 2 Accent 6" w:semiHidden="0" w:uiPriority="68" w:unhideWhenUsed="0"/>
-    <w:lsdException w:name="Medium Grid 3 Accent 6" w:semiHidden="0" w:uiPriority="69" w:unhideWhenUsed="0"/>
-    <w:lsdException w:name="Dark List Accent 6" w:semiHidden="0" w:uiPriority="70" w:unhideWhenUsed="0"/>
-    <w:lsdException w:name="Colorful Shading Accent 6" w:semiHidden="0" w:uiPriority="71" w:unhideWhenUsed="0"/>
-    <w:lsdException w:name="Colorful List Accent 6" w:semiHidden="0" w:uiPriority="72" w:unhideWhenUsed="0"/>
-    <w:lsdException w:name="Colorful Grid Accent 6" w:semiHidden="0" w:uiPriority="73" w:unhideWhenUsed="0"/>
-    <w:lsdException w:name="Subtle Emphasis" w:semiHidden="0" w:uiPriority="19" w:unhideWhenUsed="0" w:qFormat="1"/>
-    <w:lsdException w:name="Intense Emphasis" w:semiHidden="0" w:uiPriority="21" w:unhideWhenUsed="0" w:qFormat="1"/>
-    <w:lsdException w:name="Subtle Reference" w:semiHidden="0" w:uiPriority="31" w:unhideWhenUsed="0" w:qFormat="1"/>
-    <w:lsdException w:name="Intense Reference" w:semiHidden="0" w:uiPriority="32" w:unhideWhenUsed="0" w:qFormat="1"/>
-    <w:lsdException w:name="Book Title" w:semiHidden="0" w:uiPriority="33" w:unhideWhenUsed="0" w:qFormat="1"/>
-    <w:lsdException w:name="Bibliography" w:uiPriority="37"/>
-    <w:lsdException w:name="TOC Heading" w:uiPriority="39" w:qFormat="1"/>
-  </w:latentStyles>
-  <w:style w:type="paragraph" w:default="1" w:styleId="Normal">
-    <w:name w:val="Normal"/>
-    <w:qFormat/>
-  </w:style>
-  <w:style w:type="character" w:default="1" w:styleId="Fuentedeprrafopredeter">
-    <w:name w:val="Default Paragraph Font"/>
-    <w:uiPriority w:val="1"/>
-    <w:semiHidden/>
-    <w:unhideWhenUsed/>
-  </w:style>
-  <w:style w:type="table" w:default="1" w:styleId="Tablanormal">
-    <w:name w:val="Normal Table"/>
-    <w:uiPriority w:val="99"/>
-    <w:semiHidden/>
-    <w:unhideWhenUsed/>
-    <w:tblPr>
-      <w:tblInd w:w="0" w:type="dxa"/>
-      <w:tblCellMar>
-        <w:top w:w="0" w:type="dxa"/>
-        <w:left w:w="108" w:type="dxa"/>
-        <w:bottom w:w="0" w:type="dxa"/>
-        <w:right w:w="108" w:type="dxa"/>
-      </w:tblCellMar>
-    </w:tblPr>
-  </w:style>
-  <w:style w:type="numbering" w:default="1" w:styleId="Sinlista">
-    <w:name w:val="No List"/>
-    <w:uiPriority w:val="99"/>
-    <w:semiHidden/>
-    <w:unhideWhenUsed/>
   </w:style>
 </w:styles>
 </file>
@@ -4524,7 +4529,7 @@
   <a:extraClrSchemeLst/>
   <a:extLst>
     <a:ext uri="{05A4C25C-085E-4340-85A3-A5531E510DB2}">
-      <thm15:themeFamily xmlns:thm15="http://schemas.microsoft.com/office/thememl/2012/main" xmlns="" name="Office Theme" id="{62F939B6-93AF-4DB8-9C6B-D6C7DFDC589F}" vid="{4A3C46E8-61CC-4603-A589-7422A47A8E4A}"/>
+      <thm15:themeFamily xmlns:thm15="http://schemas.microsoft.com/office/thememl/2012/main" name="Office Theme" id="{62F939B6-93AF-4DB8-9C6B-D6C7DFDC589F}" vid="{4A3C46E8-61CC-4603-A589-7422A47A8E4A}"/>
     </a:ext>
   </a:extLst>
 </a:theme>
@@ -4535,7 +4540,7 @@
 </file>
 
 <file path=customXml/itemProps1.xml><?xml version="1.0" encoding="utf-8"?>
-<ds:datastoreItem xmlns:ds="http://schemas.openxmlformats.org/officeDocument/2006/customXml" ds:itemID="{1BF5F990-5777-4074-BFF3-0B453E1D65D8}">
+<ds:datastoreItem xmlns:ds="http://schemas.openxmlformats.org/officeDocument/2006/customXml" ds:itemID="{4BAB825F-29B2-4F43-8039-58079F9F3C20}">
   <ds:schemaRefs>
     <ds:schemaRef ds:uri="http://schemas.openxmlformats.org/officeDocument/2006/bibliography"/>
   </ds:schemaRefs>

</xml_diff>

<commit_message>
Añadida Resistencia al lore y creada carpeta de presentación
</commit_message>
<xml_diff>
--- a/GDD_2DASH.docx
+++ b/GDD_2DASH.docx
@@ -1,6 +1,6 @@
 
 <file path=word/document.xml><?xml version="1.0" encoding="utf-8"?>
-<w:document xmlns:wpc="http://schemas.microsoft.com/office/word/2010/wordprocessingCanvas" xmlns:mc="http://schemas.openxmlformats.org/markup-compatibility/2006" xmlns:o="urn:schemas-microsoft-com:office:office" xmlns:r="http://schemas.openxmlformats.org/officeDocument/2006/relationships" xmlns:m="http://schemas.openxmlformats.org/officeDocument/2006/math" xmlns:v="urn:schemas-microsoft-com:vml" xmlns:wp14="http://schemas.microsoft.com/office/word/2010/wordprocessingDrawing" xmlns:wp="http://schemas.openxmlformats.org/drawingml/2006/wordprocessingDrawing" xmlns:w10="urn:schemas-microsoft-com:office:word" xmlns:w="http://schemas.openxmlformats.org/wordprocessingml/2006/main" xmlns:w14="http://schemas.microsoft.com/office/word/2010/wordml" xmlns:w15="http://schemas.microsoft.com/office/word/2012/wordml" xmlns:wpg="http://schemas.microsoft.com/office/word/2010/wordprocessingGroup" xmlns:wpi="http://schemas.microsoft.com/office/word/2010/wordprocessingInk" xmlns:wne="http://schemas.microsoft.com/office/word/2006/wordml" xmlns:wps="http://schemas.microsoft.com/office/word/2010/wordprocessingShape" mc:Ignorable="w14 w15 wp14">
+<w:document xmlns:ve="http://schemas.openxmlformats.org/markup-compatibility/2006" xmlns:o="urn:schemas-microsoft-com:office:office" xmlns:r="http://schemas.openxmlformats.org/officeDocument/2006/relationships" xmlns:m="http://schemas.openxmlformats.org/officeDocument/2006/math" xmlns:v="urn:schemas-microsoft-com:vml" xmlns:wp="http://schemas.openxmlformats.org/drawingml/2006/wordprocessingDrawing" xmlns:w10="urn:schemas-microsoft-com:office:word" xmlns:w="http://schemas.openxmlformats.org/wordprocessingml/2006/main" xmlns:wne="http://schemas.microsoft.com/office/word/2006/wordml">
   <w:body>
     <w:p>
       <w:pPr>
@@ -196,7 +196,6 @@
           <w:docPartUnique/>
         </w:docPartObj>
       </w:sdtPr>
-      <w:sdtEndPr/>
       <w:sdtContent>
         <w:p>
           <w:pPr>
@@ -1049,7 +1048,7 @@
                     <a:blip r:embed="rId9" cstate="print">
                       <a:extLst>
                         <a:ext uri="{28A0092B-C50C-407E-A947-70E740481C1C}">
-                          <a14:useLocalDpi xmlns:a14="http://schemas.microsoft.com/office/drawing/2010/main" val="0"/>
+                          <a14:useLocalDpi xmlns:a14="http://schemas.microsoft.com/office/drawing/2010/main" xmlns:wps="http://schemas.microsoft.com/office/word/2010/wordprocessingShape" xmlns:wpi="http://schemas.microsoft.com/office/word/2010/wordprocessingInk" xmlns:wpg="http://schemas.microsoft.com/office/word/2010/wordprocessingGroup" xmlns:w15="http://schemas.microsoft.com/office/word/2012/wordml" xmlns:w14="http://schemas.microsoft.com/office/word/2010/wordml" xmlns:w="http://schemas.openxmlformats.org/wordprocessingml/2006/main" xmlns:w10="urn:schemas-microsoft-com:office:word" xmlns:wp14="http://schemas.microsoft.com/office/word/2010/wordprocessingDrawing" xmlns:v="urn:schemas-microsoft-com:vml" xmlns:o="urn:schemas-microsoft-com:office:office" xmlns:mc="http://schemas.openxmlformats.org/markup-compatibility/2006" xmlns:wpc="http://schemas.microsoft.com/office/word/2010/wordprocessingCanvas" xmlns="" val="0"/>
                         </a:ext>
                       </a:extLst>
                     </a:blip>
@@ -1236,7 +1235,7 @@
                     <a:blip r:embed="rId10" cstate="print">
                       <a:extLst>
                         <a:ext uri="{28A0092B-C50C-407E-A947-70E740481C1C}">
-                          <a14:useLocalDpi xmlns:a14="http://schemas.microsoft.com/office/drawing/2010/main" val="0"/>
+                          <a14:useLocalDpi xmlns:a14="http://schemas.microsoft.com/office/drawing/2010/main" xmlns:wps="http://schemas.microsoft.com/office/word/2010/wordprocessingShape" xmlns:wpi="http://schemas.microsoft.com/office/word/2010/wordprocessingInk" xmlns:wpg="http://schemas.microsoft.com/office/word/2010/wordprocessingGroup" xmlns:w15="http://schemas.microsoft.com/office/word/2012/wordml" xmlns:w14="http://schemas.microsoft.com/office/word/2010/wordml" xmlns:w="http://schemas.openxmlformats.org/wordprocessingml/2006/main" xmlns:w10="urn:schemas-microsoft-com:office:word" xmlns:wp14="http://schemas.microsoft.com/office/word/2010/wordprocessingDrawing" xmlns:v="urn:schemas-microsoft-com:vml" xmlns:o="urn:schemas-microsoft-com:office:office" xmlns:mc="http://schemas.openxmlformats.org/markup-compatibility/2006" xmlns:wpc="http://schemas.microsoft.com/office/word/2010/wordprocessingCanvas" xmlns="" val="0"/>
                         </a:ext>
                       </a:extLst>
                     </a:blip>
@@ -1302,7 +1301,7 @@
                     <a:blip r:embed="rId11" cstate="print">
                       <a:extLst>
                         <a:ext uri="{28A0092B-C50C-407E-A947-70E740481C1C}">
-                          <a14:useLocalDpi xmlns:a14="http://schemas.microsoft.com/office/drawing/2010/main" val="0"/>
+                          <a14:useLocalDpi xmlns:a14="http://schemas.microsoft.com/office/drawing/2010/main" xmlns:wps="http://schemas.microsoft.com/office/word/2010/wordprocessingShape" xmlns:wpi="http://schemas.microsoft.com/office/word/2010/wordprocessingInk" xmlns:wpg="http://schemas.microsoft.com/office/word/2010/wordprocessingGroup" xmlns:w15="http://schemas.microsoft.com/office/word/2012/wordml" xmlns:w14="http://schemas.microsoft.com/office/word/2010/wordml" xmlns:w="http://schemas.openxmlformats.org/wordprocessingml/2006/main" xmlns:w10="urn:schemas-microsoft-com:office:word" xmlns:wp14="http://schemas.microsoft.com/office/word/2010/wordprocessingDrawing" xmlns:v="urn:schemas-microsoft-com:vml" xmlns:o="urn:schemas-microsoft-com:office:office" xmlns:mc="http://schemas.openxmlformats.org/markup-compatibility/2006" xmlns:wpc="http://schemas.microsoft.com/office/word/2010/wordprocessingCanvas" xmlns="" val="0"/>
                         </a:ext>
                       </a:extLst>
                     </a:blip>
@@ -1392,7 +1391,7 @@
                     <a:blip r:embed="rId12" cstate="print">
                       <a:extLst>
                         <a:ext uri="{28A0092B-C50C-407E-A947-70E740481C1C}">
-                          <a14:useLocalDpi xmlns:a14="http://schemas.microsoft.com/office/drawing/2010/main" val="0"/>
+                          <a14:useLocalDpi xmlns:a14="http://schemas.microsoft.com/office/drawing/2010/main" xmlns:wps="http://schemas.microsoft.com/office/word/2010/wordprocessingShape" xmlns:wpi="http://schemas.microsoft.com/office/word/2010/wordprocessingInk" xmlns:wpg="http://schemas.microsoft.com/office/word/2010/wordprocessingGroup" xmlns:w15="http://schemas.microsoft.com/office/word/2012/wordml" xmlns:w14="http://schemas.microsoft.com/office/word/2010/wordml" xmlns:w="http://schemas.openxmlformats.org/wordprocessingml/2006/main" xmlns:w10="urn:schemas-microsoft-com:office:word" xmlns:wp14="http://schemas.microsoft.com/office/word/2010/wordprocessingDrawing" xmlns:v="urn:schemas-microsoft-com:vml" xmlns:o="urn:schemas-microsoft-com:office:office" xmlns:mc="http://schemas.openxmlformats.org/markup-compatibility/2006" xmlns:wpc="http://schemas.microsoft.com/office/word/2010/wordprocessingCanvas" xmlns="" val="0"/>
                         </a:ext>
                       </a:extLst>
                     </a:blip>
@@ -1671,7 +1670,7 @@
                     <a:blip r:embed="rId13" cstate="print">
                       <a:extLst>
                         <a:ext uri="{28A0092B-C50C-407E-A947-70E740481C1C}">
-                          <a14:useLocalDpi xmlns:a14="http://schemas.microsoft.com/office/drawing/2010/main" val="0"/>
+                          <a14:useLocalDpi xmlns:a14="http://schemas.microsoft.com/office/drawing/2010/main" xmlns:wps="http://schemas.microsoft.com/office/word/2010/wordprocessingShape" xmlns:wpi="http://schemas.microsoft.com/office/word/2010/wordprocessingInk" xmlns:wpg="http://schemas.microsoft.com/office/word/2010/wordprocessingGroup" xmlns:w15="http://schemas.microsoft.com/office/word/2012/wordml" xmlns:w14="http://schemas.microsoft.com/office/word/2010/wordml" xmlns:w="http://schemas.openxmlformats.org/wordprocessingml/2006/main" xmlns:w10="urn:schemas-microsoft-com:office:word" xmlns:wp14="http://schemas.microsoft.com/office/word/2010/wordprocessingDrawing" xmlns:v="urn:schemas-microsoft-com:vml" xmlns:o="urn:schemas-microsoft-com:office:office" xmlns:mc="http://schemas.openxmlformats.org/markup-compatibility/2006" xmlns:wpc="http://schemas.microsoft.com/office/word/2010/wordprocessingCanvas" xmlns="" val="0"/>
                         </a:ext>
                       </a:extLst>
                     </a:blip>
@@ -1718,7 +1717,7 @@
                     <a:blip r:embed="rId14" cstate="print">
                       <a:extLst>
                         <a:ext uri="{28A0092B-C50C-407E-A947-70E740481C1C}">
-                          <a14:useLocalDpi xmlns:a14="http://schemas.microsoft.com/office/drawing/2010/main" val="0"/>
+                          <a14:useLocalDpi xmlns:a14="http://schemas.microsoft.com/office/drawing/2010/main" xmlns:wps="http://schemas.microsoft.com/office/word/2010/wordprocessingShape" xmlns:wpi="http://schemas.microsoft.com/office/word/2010/wordprocessingInk" xmlns:wpg="http://schemas.microsoft.com/office/word/2010/wordprocessingGroup" xmlns:w15="http://schemas.microsoft.com/office/word/2012/wordml" xmlns:w14="http://schemas.microsoft.com/office/word/2010/wordml" xmlns:w="http://schemas.openxmlformats.org/wordprocessingml/2006/main" xmlns:w10="urn:schemas-microsoft-com:office:word" xmlns:wp14="http://schemas.microsoft.com/office/word/2010/wordprocessingDrawing" xmlns:v="urn:schemas-microsoft-com:vml" xmlns:o="urn:schemas-microsoft-com:office:office" xmlns:mc="http://schemas.openxmlformats.org/markup-compatibility/2006" xmlns:wpc="http://schemas.microsoft.com/office/word/2010/wordprocessingCanvas" xmlns="" val="0"/>
                         </a:ext>
                       </a:extLst>
                     </a:blip>
@@ -1748,7 +1747,7 @@
     </w:p>
     <w:p>
       <w:pPr>
-        <w:pStyle w:val="Descripcin"/>
+        <w:pStyle w:val="Epgrafe"/>
         <w:ind w:left="708" w:firstLine="708"/>
         <w:rPr>
           <w:color w:val="auto"/>
@@ -1863,7 +1862,10 @@
         <w:t>Mach Fox</w:t>
       </w:r>
       <w:r>
-        <w:t xml:space="preserve"> es una persona</w:t>
+        <w:t xml:space="preserve"> es </w:t>
+      </w:r>
+      <w:r>
+        <w:t>un miembro de la Resistencia</w:t>
       </w:r>
       <w:r>
         <w:t xml:space="preserve"> que</w:t>
@@ -1872,7 +1874,7 @@
         <w:t xml:space="preserve"> </w:t>
       </w:r>
       <w:r>
-        <w:t>decidió actuar cuando nadie lo hacía y poner freno al CONSTRUCT-0R</w:t>
+        <w:t>decidió actuar y poner freno al CONSTRUCT-0R</w:t>
       </w:r>
       <w:r>
         <w:t>.</w:t>
@@ -1891,6 +1893,14 @@
       </w:r>
       <w:r>
         <w:t xml:space="preserve"> con los enemigos de la humanidad.</w:t>
+      </w:r>
+    </w:p>
+    <w:p>
+      <w:pPr>
+        <w:jc w:val="both"/>
+      </w:pPr>
+      <w:r>
+        <w:t>La Resistencia es una red de supervivientes que se apoyan entre sí y tratan de encontrar un manera de acabar con el CONSTRUCT-0R.</w:t>
       </w:r>
     </w:p>
     <w:p>
@@ -1940,17 +1950,14 @@
         <w:jc w:val="both"/>
       </w:pPr>
       <w:r>
+        <w:lastRenderedPageBreak/>
         <w:t>El primer nivel consta de una parte inicial</w:t>
       </w:r>
       <w:r>
         <w:t xml:space="preserve"> en la que hay plataformas cercanas y fáciles de atravesar, para introducir al jugador las mecánicas principales del juego.</w:t>
       </w:r>
       <w:r>
-        <w:t xml:space="preserve"> Conforme avanza el nivel, aparecen enemigos y más coleccionables, las plataformas son más escasas y hay más </w:t>
-      </w:r>
-      <w:r>
-        <w:lastRenderedPageBreak/>
-        <w:t xml:space="preserve">caídas </w:t>
+        <w:t xml:space="preserve"> Conforme avanza el nivel, aparecen enemigos y más coleccionables, las plataformas son más escasas y hay más caídas </w:t>
       </w:r>
       <w:r>
         <w:t>mortales</w:t>
@@ -2279,6 +2286,7 @@
       </w:pPr>
       <w:proofErr w:type="spellStart"/>
       <w:r>
+        <w:lastRenderedPageBreak/>
         <w:t>Misiluro</w:t>
       </w:r>
       <w:proofErr w:type="spellEnd"/>
@@ -2333,7 +2341,6 @@
       </w:pPr>
       <w:bookmarkStart w:id="11" w:name="_Toc22287131"/>
       <w:r>
-        <w:lastRenderedPageBreak/>
         <w:t>OBJETOS</w:t>
       </w:r>
       <w:bookmarkEnd w:id="11"/>
@@ -2545,7 +2552,7 @@
 </file>
 
 <file path=word/endnotes.xml><?xml version="1.0" encoding="utf-8"?>
-<w:endnotes xmlns:wpc="http://schemas.microsoft.com/office/word/2010/wordprocessingCanvas" xmlns:mc="http://schemas.openxmlformats.org/markup-compatibility/2006" xmlns:o="urn:schemas-microsoft-com:office:office" xmlns:r="http://schemas.openxmlformats.org/officeDocument/2006/relationships" xmlns:m="http://schemas.openxmlformats.org/officeDocument/2006/math" xmlns:v="urn:schemas-microsoft-com:vml" xmlns:wp14="http://schemas.microsoft.com/office/word/2010/wordprocessingDrawing" xmlns:wp="http://schemas.openxmlformats.org/drawingml/2006/wordprocessingDrawing" xmlns:w10="urn:schemas-microsoft-com:office:word" xmlns:w="http://schemas.openxmlformats.org/wordprocessingml/2006/main" xmlns:w14="http://schemas.microsoft.com/office/word/2010/wordml" xmlns:w15="http://schemas.microsoft.com/office/word/2012/wordml" xmlns:wpg="http://schemas.microsoft.com/office/word/2010/wordprocessingGroup" xmlns:wpi="http://schemas.microsoft.com/office/word/2010/wordprocessingInk" xmlns:wne="http://schemas.microsoft.com/office/word/2006/wordml" xmlns:wps="http://schemas.microsoft.com/office/word/2010/wordprocessingShape" mc:Ignorable="w14 w15 wp14">
+<w:endnotes xmlns:ve="http://schemas.openxmlformats.org/markup-compatibility/2006" xmlns:o="urn:schemas-microsoft-com:office:office" xmlns:r="http://schemas.openxmlformats.org/officeDocument/2006/relationships" xmlns:m="http://schemas.openxmlformats.org/officeDocument/2006/math" xmlns:v="urn:schemas-microsoft-com:vml" xmlns:wp="http://schemas.openxmlformats.org/drawingml/2006/wordprocessingDrawing" xmlns:w10="urn:schemas-microsoft-com:office:word" xmlns:w="http://schemas.openxmlformats.org/wordprocessingml/2006/main" xmlns:wne="http://schemas.microsoft.com/office/word/2006/wordml">
   <w:endnote w:type="separator" w:id="-1">
     <w:p>
       <w:pPr>
@@ -2570,7 +2577,7 @@
 </file>
 
 <file path=word/footer1.xml><?xml version="1.0" encoding="utf-8"?>
-<w:ftr xmlns:wpc="http://schemas.microsoft.com/office/word/2010/wordprocessingCanvas" xmlns:mc="http://schemas.openxmlformats.org/markup-compatibility/2006" xmlns:o="urn:schemas-microsoft-com:office:office" xmlns:r="http://schemas.openxmlformats.org/officeDocument/2006/relationships" xmlns:m="http://schemas.openxmlformats.org/officeDocument/2006/math" xmlns:v="urn:schemas-microsoft-com:vml" xmlns:wp14="http://schemas.microsoft.com/office/word/2010/wordprocessingDrawing" xmlns:wp="http://schemas.openxmlformats.org/drawingml/2006/wordprocessingDrawing" xmlns:w10="urn:schemas-microsoft-com:office:word" xmlns:w="http://schemas.openxmlformats.org/wordprocessingml/2006/main" xmlns:w14="http://schemas.microsoft.com/office/word/2010/wordml" xmlns:w15="http://schemas.microsoft.com/office/word/2012/wordml" xmlns:wpg="http://schemas.microsoft.com/office/word/2010/wordprocessingGroup" xmlns:wpi="http://schemas.microsoft.com/office/word/2010/wordprocessingInk" xmlns:wne="http://schemas.microsoft.com/office/word/2006/wordml" xmlns:wps="http://schemas.microsoft.com/office/word/2010/wordprocessingShape" mc:Ignorable="w14 w15 wp14">
+<w:ftr xmlns:ve="http://schemas.openxmlformats.org/markup-compatibility/2006" xmlns:o="urn:schemas-microsoft-com:office:office" xmlns:r="http://schemas.openxmlformats.org/officeDocument/2006/relationships" xmlns:m="http://schemas.openxmlformats.org/officeDocument/2006/math" xmlns:v="urn:schemas-microsoft-com:vml" xmlns:wp="http://schemas.openxmlformats.org/drawingml/2006/wordprocessingDrawing" xmlns:w10="urn:schemas-microsoft-com:office:word" xmlns:w="http://schemas.openxmlformats.org/wordprocessingml/2006/main" xmlns:wne="http://schemas.microsoft.com/office/word/2006/wordml">
   <w:p>
     <w:pPr>
       <w:pStyle w:val="Piedepgina"/>
@@ -2593,7 +2600,6 @@
           <w:docPartUnique/>
         </w:docPartObj>
       </w:sdtPr>
-      <w:sdtEndPr/>
       <w:sdtContent>
         <w:sdt>
           <w:sdtPr>
@@ -2603,7 +2609,6 @@
               <w:docPartUnique/>
             </w:docPartObj>
           </w:sdtPr>
-          <w:sdtEndPr/>
           <w:sdtContent>
             <w:r>
               <w:t xml:space="preserve">Página </w:t>
@@ -2635,7 +2640,7 @@
                 <w:bCs/>
                 <w:noProof/>
               </w:rPr>
-              <w:t>7</w:t>
+              <w:t>5</w:t>
             </w:r>
             <w:r>
               <w:rPr>
@@ -2694,7 +2699,7 @@
 </file>
 
 <file path=word/footnotes.xml><?xml version="1.0" encoding="utf-8"?>
-<w:footnotes xmlns:wpc="http://schemas.microsoft.com/office/word/2010/wordprocessingCanvas" xmlns:mc="http://schemas.openxmlformats.org/markup-compatibility/2006" xmlns:o="urn:schemas-microsoft-com:office:office" xmlns:r="http://schemas.openxmlformats.org/officeDocument/2006/relationships" xmlns:m="http://schemas.openxmlformats.org/officeDocument/2006/math" xmlns:v="urn:schemas-microsoft-com:vml" xmlns:wp14="http://schemas.microsoft.com/office/word/2010/wordprocessingDrawing" xmlns:wp="http://schemas.openxmlformats.org/drawingml/2006/wordprocessingDrawing" xmlns:w10="urn:schemas-microsoft-com:office:word" xmlns:w="http://schemas.openxmlformats.org/wordprocessingml/2006/main" xmlns:w14="http://schemas.microsoft.com/office/word/2010/wordml" xmlns:w15="http://schemas.microsoft.com/office/word/2012/wordml" xmlns:wpg="http://schemas.microsoft.com/office/word/2010/wordprocessingGroup" xmlns:wpi="http://schemas.microsoft.com/office/word/2010/wordprocessingInk" xmlns:wne="http://schemas.microsoft.com/office/word/2006/wordml" xmlns:wps="http://schemas.microsoft.com/office/word/2010/wordprocessingShape" mc:Ignorable="w14 w15 wp14">
+<w:footnotes xmlns:ve="http://schemas.openxmlformats.org/markup-compatibility/2006" xmlns:o="urn:schemas-microsoft-com:office:office" xmlns:r="http://schemas.openxmlformats.org/officeDocument/2006/relationships" xmlns:m="http://schemas.openxmlformats.org/officeDocument/2006/math" xmlns:v="urn:schemas-microsoft-com:vml" xmlns:wp="http://schemas.openxmlformats.org/drawingml/2006/wordprocessingDrawing" xmlns:w10="urn:schemas-microsoft-com:office:word" xmlns:w="http://schemas.openxmlformats.org/wordprocessingml/2006/main" xmlns:wne="http://schemas.microsoft.com/office/word/2006/wordml">
   <w:footnote w:type="separator" w:id="-1">
     <w:p>
       <w:pPr>
@@ -2719,7 +2724,7 @@
 </file>
 
 <file path=word/header1.xml><?xml version="1.0" encoding="utf-8"?>
-<w:hdr xmlns:wpc="http://schemas.microsoft.com/office/word/2010/wordprocessingCanvas" xmlns:mc="http://schemas.openxmlformats.org/markup-compatibility/2006" xmlns:o="urn:schemas-microsoft-com:office:office" xmlns:r="http://schemas.openxmlformats.org/officeDocument/2006/relationships" xmlns:m="http://schemas.openxmlformats.org/officeDocument/2006/math" xmlns:v="urn:schemas-microsoft-com:vml" xmlns:wp14="http://schemas.microsoft.com/office/word/2010/wordprocessingDrawing" xmlns:wp="http://schemas.openxmlformats.org/drawingml/2006/wordprocessingDrawing" xmlns:w10="urn:schemas-microsoft-com:office:word" xmlns:w="http://schemas.openxmlformats.org/wordprocessingml/2006/main" xmlns:w14="http://schemas.microsoft.com/office/word/2010/wordml" xmlns:w15="http://schemas.microsoft.com/office/word/2012/wordml" xmlns:wpg="http://schemas.microsoft.com/office/word/2010/wordprocessingGroup" xmlns:wpi="http://schemas.microsoft.com/office/word/2010/wordprocessingInk" xmlns:wne="http://schemas.microsoft.com/office/word/2006/wordml" xmlns:wps="http://schemas.microsoft.com/office/word/2010/wordprocessingShape" mc:Ignorable="w14 w15 wp14">
+<w:hdr xmlns:ve="http://schemas.openxmlformats.org/markup-compatibility/2006" xmlns:o="urn:schemas-microsoft-com:office:office" xmlns:r="http://schemas.openxmlformats.org/officeDocument/2006/relationships" xmlns:m="http://schemas.openxmlformats.org/officeDocument/2006/math" xmlns:v="urn:schemas-microsoft-com:vml" xmlns:wp="http://schemas.openxmlformats.org/drawingml/2006/wordprocessingDrawing" xmlns:w10="urn:schemas-microsoft-com:office:word" xmlns:w="http://schemas.openxmlformats.org/wordprocessingml/2006/main" xmlns:wne="http://schemas.microsoft.com/office/word/2006/wordml">
   <w:p>
     <w:pPr>
       <w:pStyle w:val="Encabezado"/>
@@ -2749,7 +2754,21 @@
       <w:rPr>
         <w:lang w:val="en-US"/>
       </w:rPr>
-      <w:t xml:space="preserve"> Eloy Moreno, Daniel </w:t>
+      <w:t xml:space="preserve"> </w:t>
+    </w:r>
+    <w:proofErr w:type="spellStart"/>
+    <w:r>
+      <w:rPr>
+        <w:lang w:val="en-US"/>
+      </w:rPr>
+      <w:t>Eloy</w:t>
+    </w:r>
+    <w:proofErr w:type="spellEnd"/>
+    <w:r>
+      <w:rPr>
+        <w:lang w:val="en-US"/>
+      </w:rPr>
+      <w:t xml:space="preserve"> Moreno, Daniel </w:t>
     </w:r>
     <w:proofErr w:type="spellStart"/>
     <w:r>
@@ -2764,8 +2783,8 @@
 </file>
 
 <file path=word/numbering.xml><?xml version="1.0" encoding="utf-8"?>
-<w:numbering xmlns:wpc="http://schemas.microsoft.com/office/word/2010/wordprocessingCanvas" xmlns:mc="http://schemas.openxmlformats.org/markup-compatibility/2006" xmlns:o="urn:schemas-microsoft-com:office:office" xmlns:r="http://schemas.openxmlformats.org/officeDocument/2006/relationships" xmlns:m="http://schemas.openxmlformats.org/officeDocument/2006/math" xmlns:v="urn:schemas-microsoft-com:vml" xmlns:wp14="http://schemas.microsoft.com/office/word/2010/wordprocessingDrawing" xmlns:wp="http://schemas.openxmlformats.org/drawingml/2006/wordprocessingDrawing" xmlns:w10="urn:schemas-microsoft-com:office:word" xmlns:w="http://schemas.openxmlformats.org/wordprocessingml/2006/main" xmlns:w14="http://schemas.microsoft.com/office/word/2010/wordml" xmlns:w15="http://schemas.microsoft.com/office/word/2012/wordml" xmlns:wpg="http://schemas.microsoft.com/office/word/2010/wordprocessingGroup" xmlns:wpi="http://schemas.microsoft.com/office/word/2010/wordprocessingInk" xmlns:wne="http://schemas.microsoft.com/office/word/2006/wordml" xmlns:wps="http://schemas.microsoft.com/office/word/2010/wordprocessingShape" mc:Ignorable="w14 w15 wp14">
-  <w:abstractNum w:abstractNumId="0" w15:restartNumberingAfterBreak="0">
+<w:numbering xmlns:ve="http://schemas.openxmlformats.org/markup-compatibility/2006" xmlns:o="urn:schemas-microsoft-com:office:office" xmlns:r="http://schemas.openxmlformats.org/officeDocument/2006/relationships" xmlns:m="http://schemas.openxmlformats.org/officeDocument/2006/math" xmlns:v="urn:schemas-microsoft-com:vml" xmlns:wp="http://schemas.openxmlformats.org/drawingml/2006/wordprocessingDrawing" xmlns:w10="urn:schemas-microsoft-com:office:word" xmlns:w="http://schemas.openxmlformats.org/wordprocessingml/2006/main" xmlns:wne="http://schemas.microsoft.com/office/word/2006/wordml">
+  <w:abstractNum w:abstractNumId="0">
     <w:nsid w:val="130E2CF1"/>
     <w:multiLevelType w:val="hybridMultilevel"/>
     <w:tmpl w:val="BB1A5BC6"/>
@@ -2878,7 +2897,7 @@
       </w:rPr>
     </w:lvl>
   </w:abstractNum>
-  <w:abstractNum w:abstractNumId="1" w15:restartNumberingAfterBreak="0">
+  <w:abstractNum w:abstractNumId="1">
     <w:nsid w:val="18095874"/>
     <w:multiLevelType w:val="hybridMultilevel"/>
     <w:tmpl w:val="63F04772"/>
@@ -2991,7 +3010,7 @@
       </w:rPr>
     </w:lvl>
   </w:abstractNum>
-  <w:abstractNum w:abstractNumId="2" w15:restartNumberingAfterBreak="0">
+  <w:abstractNum w:abstractNumId="2">
     <w:nsid w:val="1DAE5EAF"/>
     <w:multiLevelType w:val="hybridMultilevel"/>
     <w:tmpl w:val="339AF8B6"/>
@@ -3104,7 +3123,7 @@
       </w:rPr>
     </w:lvl>
   </w:abstractNum>
-  <w:abstractNum w:abstractNumId="3" w15:restartNumberingAfterBreak="0">
+  <w:abstractNum w:abstractNumId="3">
     <w:nsid w:val="2B383FEC"/>
     <w:multiLevelType w:val="hybridMultilevel"/>
     <w:tmpl w:val="326EF498"/>
@@ -3216,7 +3235,7 @@
       </w:rPr>
     </w:lvl>
   </w:abstractNum>
-  <w:abstractNum w:abstractNumId="4" w15:restartNumberingAfterBreak="0">
+  <w:abstractNum w:abstractNumId="4">
     <w:nsid w:val="67CD6F54"/>
     <w:multiLevelType w:val="hybridMultilevel"/>
     <w:tmpl w:val="94225788"/>
@@ -3329,7 +3348,7 @@
       </w:rPr>
     </w:lvl>
   </w:abstractNum>
-  <w:abstractNum w:abstractNumId="5" w15:restartNumberingAfterBreak="0">
+  <w:abstractNum w:abstractNumId="5">
     <w:nsid w:val="755E7603"/>
     <w:multiLevelType w:val="hybridMultilevel"/>
     <w:tmpl w:val="2294F998"/>
@@ -3442,7 +3461,7 @@
       </w:rPr>
     </w:lvl>
   </w:abstractNum>
-  <w:abstractNum w:abstractNumId="6" w15:restartNumberingAfterBreak="0">
+  <w:abstractNum w:abstractNumId="6">
     <w:nsid w:val="7C7E3604"/>
     <w:multiLevelType w:val="hybridMultilevel"/>
     <w:tmpl w:val="01EACD7E"/>
@@ -3580,7 +3599,7 @@
 </file>
 
 <file path=word/styles.xml><?xml version="1.0" encoding="utf-8"?>
-<w:styles xmlns:mc="http://schemas.openxmlformats.org/markup-compatibility/2006" xmlns:r="http://schemas.openxmlformats.org/officeDocument/2006/relationships" xmlns:w="http://schemas.openxmlformats.org/wordprocessingml/2006/main" xmlns:w14="http://schemas.microsoft.com/office/word/2010/wordml" xmlns:w15="http://schemas.microsoft.com/office/word/2012/wordml" mc:Ignorable="w14 w15">
+<w:styles xmlns:r="http://schemas.openxmlformats.org/officeDocument/2006/relationships" xmlns:w="http://schemas.openxmlformats.org/wordprocessingml/2006/main">
   <w:docDefaults>
     <w:rPrDefault>
       <w:rPr>
@@ -3596,378 +3615,144 @@
       </w:pPr>
     </w:pPrDefault>
   </w:docDefaults>
-  <w:latentStyles w:defLockedState="0" w:defUIPriority="99" w:defSemiHidden="0" w:defUnhideWhenUsed="0" w:defQFormat="0" w:count="371">
-    <w:lsdException w:name="Normal" w:uiPriority="0" w:qFormat="1"/>
-    <w:lsdException w:name="heading 1" w:uiPriority="9" w:qFormat="1"/>
-    <w:lsdException w:name="heading 2" w:semiHidden="1" w:uiPriority="9" w:unhideWhenUsed="1" w:qFormat="1"/>
-    <w:lsdException w:name="heading 3" w:semiHidden="1" w:uiPriority="9" w:unhideWhenUsed="1" w:qFormat="1"/>
-    <w:lsdException w:name="heading 4" w:semiHidden="1" w:uiPriority="9" w:unhideWhenUsed="1" w:qFormat="1"/>
-    <w:lsdException w:name="heading 5" w:semiHidden="1" w:uiPriority="9" w:unhideWhenUsed="1" w:qFormat="1"/>
-    <w:lsdException w:name="heading 6" w:semiHidden="1" w:uiPriority="9" w:unhideWhenUsed="1" w:qFormat="1"/>
-    <w:lsdException w:name="heading 7" w:semiHidden="1" w:uiPriority="9" w:unhideWhenUsed="1" w:qFormat="1"/>
-    <w:lsdException w:name="heading 8" w:semiHidden="1" w:uiPriority="9" w:unhideWhenUsed="1" w:qFormat="1"/>
-    <w:lsdException w:name="heading 9" w:semiHidden="1" w:uiPriority="9" w:unhideWhenUsed="1" w:qFormat="1"/>
-    <w:lsdException w:name="index 1" w:semiHidden="1" w:unhideWhenUsed="1"/>
-    <w:lsdException w:name="index 2" w:semiHidden="1" w:unhideWhenUsed="1"/>
-    <w:lsdException w:name="index 3" w:semiHidden="1" w:unhideWhenUsed="1"/>
-    <w:lsdException w:name="index 4" w:semiHidden="1" w:unhideWhenUsed="1"/>
-    <w:lsdException w:name="index 5" w:semiHidden="1" w:unhideWhenUsed="1"/>
-    <w:lsdException w:name="index 6" w:semiHidden="1" w:unhideWhenUsed="1"/>
-    <w:lsdException w:name="index 7" w:semiHidden="1" w:unhideWhenUsed="1"/>
-    <w:lsdException w:name="index 8" w:semiHidden="1" w:unhideWhenUsed="1"/>
-    <w:lsdException w:name="index 9" w:semiHidden="1" w:unhideWhenUsed="1"/>
-    <w:lsdException w:name="toc 1" w:semiHidden="1" w:uiPriority="39" w:unhideWhenUsed="1" w:qFormat="1"/>
-    <w:lsdException w:name="toc 2" w:semiHidden="1" w:uiPriority="39" w:unhideWhenUsed="1" w:qFormat="1"/>
-    <w:lsdException w:name="toc 3" w:semiHidden="1" w:uiPriority="39" w:unhideWhenUsed="1" w:qFormat="1"/>
-    <w:lsdException w:name="toc 4" w:semiHidden="1" w:uiPriority="39" w:unhideWhenUsed="1"/>
-    <w:lsdException w:name="toc 5" w:semiHidden="1" w:uiPriority="39" w:unhideWhenUsed="1"/>
-    <w:lsdException w:name="toc 6" w:semiHidden="1" w:uiPriority="39" w:unhideWhenUsed="1"/>
-    <w:lsdException w:name="toc 7" w:semiHidden="1" w:uiPriority="39" w:unhideWhenUsed="1"/>
-    <w:lsdException w:name="toc 8" w:semiHidden="1" w:uiPriority="39" w:unhideWhenUsed="1"/>
-    <w:lsdException w:name="toc 9" w:semiHidden="1" w:uiPriority="39" w:unhideWhenUsed="1"/>
-    <w:lsdException w:name="Normal Indent" w:semiHidden="1" w:unhideWhenUsed="1"/>
-    <w:lsdException w:name="footnote text" w:semiHidden="1" w:unhideWhenUsed="1"/>
-    <w:lsdException w:name="annotation text" w:semiHidden="1" w:unhideWhenUsed="1"/>
-    <w:lsdException w:name="header" w:semiHidden="1" w:unhideWhenUsed="1"/>
-    <w:lsdException w:name="footer" w:semiHidden="1" w:unhideWhenUsed="1"/>
-    <w:lsdException w:name="index heading" w:semiHidden="1" w:unhideWhenUsed="1"/>
-    <w:lsdException w:name="caption" w:semiHidden="1" w:uiPriority="35" w:unhideWhenUsed="1" w:qFormat="1"/>
-    <w:lsdException w:name="table of figures" w:semiHidden="1" w:unhideWhenUsed="1"/>
-    <w:lsdException w:name="envelope address" w:semiHidden="1" w:unhideWhenUsed="1"/>
-    <w:lsdException w:name="envelope return" w:semiHidden="1" w:unhideWhenUsed="1"/>
-    <w:lsdException w:name="footnote reference" w:semiHidden="1" w:unhideWhenUsed="1"/>
-    <w:lsdException w:name="annotation reference" w:semiHidden="1" w:unhideWhenUsed="1"/>
-    <w:lsdException w:name="line number" w:semiHidden="1" w:unhideWhenUsed="1"/>
-    <w:lsdException w:name="page number" w:semiHidden="1" w:unhideWhenUsed="1"/>
-    <w:lsdException w:name="endnote reference" w:semiHidden="1" w:unhideWhenUsed="1"/>
-    <w:lsdException w:name="endnote text" w:semiHidden="1" w:unhideWhenUsed="1"/>
-    <w:lsdException w:name="table of authorities" w:semiHidden="1" w:unhideWhenUsed="1"/>
-    <w:lsdException w:name="macro" w:semiHidden="1" w:unhideWhenUsed="1"/>
-    <w:lsdException w:name="toa heading" w:semiHidden="1" w:unhideWhenUsed="1"/>
-    <w:lsdException w:name="List" w:semiHidden="1" w:unhideWhenUsed="1"/>
-    <w:lsdException w:name="List Bullet" w:semiHidden="1" w:unhideWhenUsed="1"/>
-    <w:lsdException w:name="List Number" w:semiHidden="1" w:unhideWhenUsed="1"/>
-    <w:lsdException w:name="List 2" w:semiHidden="1" w:unhideWhenUsed="1"/>
-    <w:lsdException w:name="List 3" w:semiHidden="1" w:unhideWhenUsed="1"/>
-    <w:lsdException w:name="List 4" w:semiHidden="1" w:unhideWhenUsed="1"/>
-    <w:lsdException w:name="List 5" w:semiHidden="1" w:unhideWhenUsed="1"/>
-    <w:lsdException w:name="List Bullet 2" w:semiHidden="1" w:unhideWhenUsed="1"/>
-    <w:lsdException w:name="List Bullet 3" w:semiHidden="1" w:unhideWhenUsed="1"/>
-    <w:lsdException w:name="List Bullet 4" w:semiHidden="1" w:unhideWhenUsed="1"/>
-    <w:lsdException w:name="List Bullet 5" w:semiHidden="1" w:unhideWhenUsed="1"/>
-    <w:lsdException w:name="List Number 2" w:semiHidden="1" w:unhideWhenUsed="1"/>
-    <w:lsdException w:name="List Number 3" w:semiHidden="1" w:unhideWhenUsed="1"/>
-    <w:lsdException w:name="List Number 4" w:semiHidden="1" w:unhideWhenUsed="1"/>
-    <w:lsdException w:name="List Number 5" w:semiHidden="1" w:unhideWhenUsed="1"/>
-    <w:lsdException w:name="Title" w:uiPriority="10" w:qFormat="1"/>
-    <w:lsdException w:name="Closing" w:semiHidden="1" w:unhideWhenUsed="1"/>
-    <w:lsdException w:name="Signature" w:semiHidden="1" w:unhideWhenUsed="1"/>
-    <w:lsdException w:name="Default Paragraph Font" w:semiHidden="1" w:uiPriority="1" w:unhideWhenUsed="1"/>
-    <w:lsdException w:name="Body Text" w:semiHidden="1" w:unhideWhenUsed="1"/>
-    <w:lsdException w:name="Body Text Indent" w:semiHidden="1" w:unhideWhenUsed="1"/>
-    <w:lsdException w:name="List Continue" w:semiHidden="1" w:unhideWhenUsed="1"/>
-    <w:lsdException w:name="List Continue 2" w:semiHidden="1" w:unhideWhenUsed="1"/>
-    <w:lsdException w:name="List Continue 3" w:semiHidden="1" w:unhideWhenUsed="1"/>
-    <w:lsdException w:name="List Continue 4" w:semiHidden="1" w:unhideWhenUsed="1"/>
-    <w:lsdException w:name="List Continue 5" w:semiHidden="1" w:unhideWhenUsed="1"/>
-    <w:lsdException w:name="Message Header" w:semiHidden="1" w:unhideWhenUsed="1"/>
-    <w:lsdException w:name="Subtitle" w:uiPriority="11" w:qFormat="1"/>
-    <w:lsdException w:name="Salutation" w:semiHidden="1" w:unhideWhenUsed="1"/>
-    <w:lsdException w:name="Date" w:semiHidden="1" w:unhideWhenUsed="1"/>
-    <w:lsdException w:name="Body Text First Indent" w:semiHidden="1" w:unhideWhenUsed="1"/>
-    <w:lsdException w:name="Body Text First Indent 2" w:semiHidden="1" w:unhideWhenUsed="1"/>
-    <w:lsdException w:name="Note Heading" w:semiHidden="1" w:unhideWhenUsed="1"/>
-    <w:lsdException w:name="Body Text 2" w:semiHidden="1" w:unhideWhenUsed="1"/>
-    <w:lsdException w:name="Body Text 3" w:semiHidden="1" w:unhideWhenUsed="1"/>
-    <w:lsdException w:name="Body Text Indent 2" w:semiHidden="1" w:unhideWhenUsed="1"/>
-    <w:lsdException w:name="Body Text Indent 3" w:semiHidden="1" w:unhideWhenUsed="1"/>
-    <w:lsdException w:name="Block Text" w:semiHidden="1" w:unhideWhenUsed="1"/>
-    <w:lsdException w:name="Hyperlink" w:semiHidden="1" w:unhideWhenUsed="1"/>
-    <w:lsdException w:name="FollowedHyperlink" w:semiHidden="1" w:unhideWhenUsed="1"/>
-    <w:lsdException w:name="Strong" w:uiPriority="22" w:qFormat="1"/>
-    <w:lsdException w:name="Emphasis" w:uiPriority="20" w:qFormat="1"/>
-    <w:lsdException w:name="Document Map" w:semiHidden="1" w:unhideWhenUsed="1"/>
-    <w:lsdException w:name="Plain Text" w:semiHidden="1" w:unhideWhenUsed="1"/>
-    <w:lsdException w:name="E-mail Signature" w:semiHidden="1" w:unhideWhenUsed="1"/>
-    <w:lsdException w:name="HTML Top of Form" w:semiHidden="1" w:unhideWhenUsed="1"/>
-    <w:lsdException w:name="HTML Bottom of Form" w:semiHidden="1" w:unhideWhenUsed="1"/>
-    <w:lsdException w:name="Normal (Web)" w:semiHidden="1" w:unhideWhenUsed="1"/>
-    <w:lsdException w:name="HTML Acronym" w:semiHidden="1" w:unhideWhenUsed="1"/>
-    <w:lsdException w:name="HTML Address" w:semiHidden="1" w:unhideWhenUsed="1"/>
-    <w:lsdException w:name="HTML Cite" w:semiHidden="1" w:unhideWhenUsed="1"/>
-    <w:lsdException w:name="HTML Code" w:semiHidden="1" w:unhideWhenUsed="1"/>
-    <w:lsdException w:name="HTML Definition" w:semiHidden="1" w:unhideWhenUsed="1"/>
-    <w:lsdException w:name="HTML Keyboard" w:semiHidden="1" w:unhideWhenUsed="1"/>
-    <w:lsdException w:name="HTML Preformatted" w:semiHidden="1" w:unhideWhenUsed="1"/>
-    <w:lsdException w:name="HTML Sample" w:semiHidden="1" w:unhideWhenUsed="1"/>
-    <w:lsdException w:name="HTML Typewriter" w:semiHidden="1" w:unhideWhenUsed="1"/>
-    <w:lsdException w:name="HTML Variable" w:semiHidden="1" w:unhideWhenUsed="1"/>
-    <w:lsdException w:name="Normal Table" w:semiHidden="1" w:unhideWhenUsed="1"/>
-    <w:lsdException w:name="annotation subject" w:semiHidden="1" w:unhideWhenUsed="1"/>
-    <w:lsdException w:name="No List" w:semiHidden="1" w:unhideWhenUsed="1"/>
-    <w:lsdException w:name="Outline List 1" w:semiHidden="1" w:unhideWhenUsed="1"/>
-    <w:lsdException w:name="Outline List 2" w:semiHidden="1" w:unhideWhenUsed="1"/>
-    <w:lsdException w:name="Outline List 3" w:semiHidden="1" w:unhideWhenUsed="1"/>
-    <w:lsdException w:name="Table Simple 1" w:semiHidden="1" w:unhideWhenUsed="1"/>
-    <w:lsdException w:name="Table Simple 2" w:semiHidden="1" w:unhideWhenUsed="1"/>
-    <w:lsdException w:name="Table Simple 3" w:semiHidden="1" w:unhideWhenUsed="1"/>
-    <w:lsdException w:name="Table Classic 1" w:semiHidden="1" w:unhideWhenUsed="1"/>
-    <w:lsdException w:name="Table Classic 2" w:semiHidden="1" w:unhideWhenUsed="1"/>
-    <w:lsdException w:name="Table Classic 3" w:semiHidden="1" w:unhideWhenUsed="1"/>
-    <w:lsdException w:name="Table Classic 4" w:semiHidden="1" w:unhideWhenUsed="1"/>
-    <w:lsdException w:name="Table Colorful 1" w:semiHidden="1" w:unhideWhenUsed="1"/>
-    <w:lsdException w:name="Table Colorful 2" w:semiHidden="1" w:unhideWhenUsed="1"/>
-    <w:lsdException w:name="Table Colorful 3" w:semiHidden="1" w:unhideWhenUsed="1"/>
-    <w:lsdException w:name="Table Columns 1" w:semiHidden="1" w:unhideWhenUsed="1"/>
-    <w:lsdException w:name="Table Columns 2" w:semiHidden="1" w:unhideWhenUsed="1"/>
-    <w:lsdException w:name="Table Columns 3" w:semiHidden="1" w:unhideWhenUsed="1"/>
-    <w:lsdException w:name="Table Columns 4" w:semiHidden="1" w:unhideWhenUsed="1"/>
-    <w:lsdException w:name="Table Columns 5" w:semiHidden="1" w:unhideWhenUsed="1"/>
-    <w:lsdException w:name="Table Grid 1" w:semiHidden="1" w:unhideWhenUsed="1"/>
-    <w:lsdException w:name="Table Grid 2" w:semiHidden="1" w:unhideWhenUsed="1"/>
-    <w:lsdException w:name="Table Grid 3" w:semiHidden="1" w:unhideWhenUsed="1"/>
-    <w:lsdException w:name="Table Grid 4" w:semiHidden="1" w:unhideWhenUsed="1"/>
-    <w:lsdException w:name="Table Grid 5" w:semiHidden="1" w:unhideWhenUsed="1"/>
-    <w:lsdException w:name="Table Grid 6" w:semiHidden="1" w:unhideWhenUsed="1"/>
-    <w:lsdException w:name="Table Grid 7" w:semiHidden="1" w:unhideWhenUsed="1"/>
-    <w:lsdException w:name="Table Grid 8" w:semiHidden="1" w:unhideWhenUsed="1"/>
-    <w:lsdException w:name="Table List 1" w:semiHidden="1" w:unhideWhenUsed="1"/>
-    <w:lsdException w:name="Table List 2" w:semiHidden="1" w:unhideWhenUsed="1"/>
-    <w:lsdException w:name="Table List 3" w:semiHidden="1" w:unhideWhenUsed="1"/>
-    <w:lsdException w:name="Table List 4" w:semiHidden="1" w:unhideWhenUsed="1"/>
-    <w:lsdException w:name="Table List 5" w:semiHidden="1" w:unhideWhenUsed="1"/>
-    <w:lsdException w:name="Table List 6" w:semiHidden="1" w:unhideWhenUsed="1"/>
-    <w:lsdException w:name="Table List 7" w:semiHidden="1" w:unhideWhenUsed="1"/>
-    <w:lsdException w:name="Table List 8" w:semiHidden="1" w:unhideWhenUsed="1"/>
-    <w:lsdException w:name="Table 3D effects 1" w:semiHidden="1" w:unhideWhenUsed="1"/>
-    <w:lsdException w:name="Table 3D effects 2" w:semiHidden="1" w:unhideWhenUsed="1"/>
-    <w:lsdException w:name="Table 3D effects 3" w:semiHidden="1" w:unhideWhenUsed="1"/>
-    <w:lsdException w:name="Table Contemporary" w:semiHidden="1" w:unhideWhenUsed="1"/>
-    <w:lsdException w:name="Table Elegant" w:semiHidden="1" w:unhideWhenUsed="1"/>
-    <w:lsdException w:name="Table Professional" w:semiHidden="1" w:unhideWhenUsed="1"/>
-    <w:lsdException w:name="Table Subtle 1" w:semiHidden="1" w:unhideWhenUsed="1"/>
-    <w:lsdException w:name="Table Subtle 2" w:semiHidden="1" w:unhideWhenUsed="1"/>
-    <w:lsdException w:name="Table Web 1" w:semiHidden="1" w:unhideWhenUsed="1"/>
-    <w:lsdException w:name="Table Web 2" w:semiHidden="1" w:unhideWhenUsed="1"/>
-    <w:lsdException w:name="Table Web 3" w:semiHidden="1" w:unhideWhenUsed="1"/>
-    <w:lsdException w:name="Balloon Text" w:semiHidden="1" w:unhideWhenUsed="1"/>
-    <w:lsdException w:name="Table Grid" w:uiPriority="39"/>
-    <w:lsdException w:name="Table Theme" w:semiHidden="1" w:unhideWhenUsed="1"/>
-    <w:lsdException w:name="Placeholder Text" w:semiHidden="1"/>
-    <w:lsdException w:name="No Spacing" w:uiPriority="1" w:qFormat="1"/>
-    <w:lsdException w:name="Light Shading" w:uiPriority="60"/>
-    <w:lsdException w:name="Light List" w:uiPriority="61"/>
-    <w:lsdException w:name="Light Grid" w:uiPriority="62"/>
-    <w:lsdException w:name="Medium Shading 1" w:uiPriority="63"/>
-    <w:lsdException w:name="Medium Shading 2" w:uiPriority="64"/>
-    <w:lsdException w:name="Medium List 1" w:uiPriority="65"/>
-    <w:lsdException w:name="Medium List 2" w:uiPriority="66"/>
-    <w:lsdException w:name="Medium Grid 1" w:uiPriority="67"/>
-    <w:lsdException w:name="Medium Grid 2" w:uiPriority="68"/>
-    <w:lsdException w:name="Medium Grid 3" w:uiPriority="69"/>
-    <w:lsdException w:name="Dark List" w:uiPriority="70"/>
-    <w:lsdException w:name="Colorful Shading" w:uiPriority="71"/>
-    <w:lsdException w:name="Colorful List" w:uiPriority="72"/>
-    <w:lsdException w:name="Colorful Grid" w:uiPriority="73"/>
-    <w:lsdException w:name="Light Shading Accent 1" w:uiPriority="60"/>
-    <w:lsdException w:name="Light List Accent 1" w:uiPriority="61"/>
-    <w:lsdException w:name="Light Grid Accent 1" w:uiPriority="62"/>
-    <w:lsdException w:name="Medium Shading 1 Accent 1" w:uiPriority="63"/>
-    <w:lsdException w:name="Medium Shading 2 Accent 1" w:uiPriority="64"/>
-    <w:lsdException w:name="Medium List 1 Accent 1" w:uiPriority="65"/>
-    <w:lsdException w:name="Revision" w:semiHidden="1"/>
-    <w:lsdException w:name="List Paragraph" w:uiPriority="34" w:qFormat="1"/>
-    <w:lsdException w:name="Quote" w:uiPriority="29" w:qFormat="1"/>
-    <w:lsdException w:name="Intense Quote" w:uiPriority="30" w:qFormat="1"/>
-    <w:lsdException w:name="Medium List 2 Accent 1" w:uiPriority="66"/>
-    <w:lsdException w:name="Medium Grid 1 Accent 1" w:uiPriority="67"/>
-    <w:lsdException w:name="Medium Grid 2 Accent 1" w:uiPriority="68"/>
-    <w:lsdException w:name="Medium Grid 3 Accent 1" w:uiPriority="69"/>
-    <w:lsdException w:name="Dark List Accent 1" w:uiPriority="70"/>
-    <w:lsdException w:name="Colorful Shading Accent 1" w:uiPriority="71"/>
-    <w:lsdException w:name="Colorful List Accent 1" w:uiPriority="72"/>
-    <w:lsdException w:name="Colorful Grid Accent 1" w:uiPriority="73"/>
-    <w:lsdException w:name="Light Shading Accent 2" w:uiPriority="60"/>
-    <w:lsdException w:name="Light List Accent 2" w:uiPriority="61"/>
-    <w:lsdException w:name="Light Grid Accent 2" w:uiPriority="62"/>
-    <w:lsdException w:name="Medium Shading 1 Accent 2" w:uiPriority="63"/>
-    <w:lsdException w:name="Medium Shading 2 Accent 2" w:uiPriority="64"/>
-    <w:lsdException w:name="Medium List 1 Accent 2" w:uiPriority="65"/>
-    <w:lsdException w:name="Medium List 2 Accent 2" w:uiPriority="66"/>
-    <w:lsdException w:name="Medium Grid 1 Accent 2" w:uiPriority="67"/>
-    <w:lsdException w:name="Medium Grid 2 Accent 2" w:uiPriority="68"/>
-    <w:lsdException w:name="Medium Grid 3 Accent 2" w:uiPriority="69"/>
-    <w:lsdException w:name="Dark List Accent 2" w:uiPriority="70"/>
-    <w:lsdException w:name="Colorful Shading Accent 2" w:uiPriority="71"/>
-    <w:lsdException w:name="Colorful List Accent 2" w:uiPriority="72"/>
-    <w:lsdException w:name="Colorful Grid Accent 2" w:uiPriority="73"/>
-    <w:lsdException w:name="Light Shading Accent 3" w:uiPriority="60"/>
-    <w:lsdException w:name="Light List Accent 3" w:uiPriority="61"/>
-    <w:lsdException w:name="Light Grid Accent 3" w:uiPriority="62"/>
-    <w:lsdException w:name="Medium Shading 1 Accent 3" w:uiPriority="63"/>
-    <w:lsdException w:name="Medium Shading 2 Accent 3" w:uiPriority="64"/>
-    <w:lsdException w:name="Medium List 1 Accent 3" w:uiPriority="65"/>
-    <w:lsdException w:name="Medium List 2 Accent 3" w:uiPriority="66"/>
-    <w:lsdException w:name="Medium Grid 1 Accent 3" w:uiPriority="67"/>
-    <w:lsdException w:name="Medium Grid 2 Accent 3" w:uiPriority="68"/>
-    <w:lsdException w:name="Medium Grid 3 Accent 3" w:uiPriority="69"/>
-    <w:lsdException w:name="Dark List Accent 3" w:uiPriority="70"/>
-    <w:lsdException w:name="Colorful Shading Accent 3" w:uiPriority="71"/>
-    <w:lsdException w:name="Colorful List Accent 3" w:uiPriority="72"/>
-    <w:lsdException w:name="Colorful Grid Accent 3" w:uiPriority="73"/>
-    <w:lsdException w:name="Light Shading Accent 4" w:uiPriority="60"/>
-    <w:lsdException w:name="Light List Accent 4" w:uiPriority="61"/>
-    <w:lsdException w:name="Light Grid Accent 4" w:uiPriority="62"/>
-    <w:lsdException w:name="Medium Shading 1 Accent 4" w:uiPriority="63"/>
-    <w:lsdException w:name="Medium Shading 2 Accent 4" w:uiPriority="64"/>
-    <w:lsdException w:name="Medium List 1 Accent 4" w:uiPriority="65"/>
-    <w:lsdException w:name="Medium List 2 Accent 4" w:uiPriority="66"/>
-    <w:lsdException w:name="Medium Grid 1 Accent 4" w:uiPriority="67"/>
-    <w:lsdException w:name="Medium Grid 2 Accent 4" w:uiPriority="68"/>
-    <w:lsdException w:name="Medium Grid 3 Accent 4" w:uiPriority="69"/>
-    <w:lsdException w:name="Dark List Accent 4" w:uiPriority="70"/>
-    <w:lsdException w:name="Colorful Shading Accent 4" w:uiPriority="71"/>
-    <w:lsdException w:name="Colorful List Accent 4" w:uiPriority="72"/>
-    <w:lsdException w:name="Colorful Grid Accent 4" w:uiPriority="73"/>
-    <w:lsdException w:name="Light Shading Accent 5" w:uiPriority="60"/>
-    <w:lsdException w:name="Light List Accent 5" w:uiPriority="61"/>
-    <w:lsdException w:name="Light Grid Accent 5" w:uiPriority="62"/>
-    <w:lsdException w:name="Medium Shading 1 Accent 5" w:uiPriority="63"/>
-    <w:lsdException w:name="Medium Shading 2 Accent 5" w:uiPriority="64"/>
-    <w:lsdException w:name="Medium List 1 Accent 5" w:uiPriority="65"/>
-    <w:lsdException w:name="Medium List 2 Accent 5" w:uiPriority="66"/>
-    <w:lsdException w:name="Medium Grid 1 Accent 5" w:uiPriority="67"/>
-    <w:lsdException w:name="Medium Grid 2 Accent 5" w:uiPriority="68"/>
-    <w:lsdException w:name="Medium Grid 3 Accent 5" w:uiPriority="69"/>
-    <w:lsdException w:name="Dark List Accent 5" w:uiPriority="70"/>
-    <w:lsdException w:name="Colorful Shading Accent 5" w:uiPriority="71"/>
-    <w:lsdException w:name="Colorful List Accent 5" w:uiPriority="72"/>
-    <w:lsdException w:name="Colorful Grid Accent 5" w:uiPriority="73"/>
-    <w:lsdException w:name="Light Shading Accent 6" w:uiPriority="60"/>
-    <w:lsdException w:name="Light List Accent 6" w:uiPriority="61"/>
-    <w:lsdException w:name="Light Grid Accent 6" w:uiPriority="62"/>
-    <w:lsdException w:name="Medium Shading 1 Accent 6" w:uiPriority="63"/>
-    <w:lsdException w:name="Medium Shading 2 Accent 6" w:uiPriority="64"/>
-    <w:lsdException w:name="Medium List 1 Accent 6" w:uiPriority="65"/>
-    <w:lsdException w:name="Medium List 2 Accent 6" w:uiPriority="66"/>
-    <w:lsdException w:name="Medium Grid 1 Accent 6" w:uiPriority="67"/>
-    <w:lsdException w:name="Medium Grid 2 Accent 6" w:uiPriority="68"/>
-    <w:lsdException w:name="Medium Grid 3 Accent 6" w:uiPriority="69"/>
-    <w:lsdException w:name="Dark List Accent 6" w:uiPriority="70"/>
-    <w:lsdException w:name="Colorful Shading Accent 6" w:uiPriority="71"/>
-    <w:lsdException w:name="Colorful List Accent 6" w:uiPriority="72"/>
-    <w:lsdException w:name="Colorful Grid Accent 6" w:uiPriority="73"/>
-    <w:lsdException w:name="Subtle Emphasis" w:uiPriority="19" w:qFormat="1"/>
-    <w:lsdException w:name="Intense Emphasis" w:uiPriority="21" w:qFormat="1"/>
-    <w:lsdException w:name="Subtle Reference" w:uiPriority="31" w:qFormat="1"/>
-    <w:lsdException w:name="Intense Reference" w:uiPriority="32" w:qFormat="1"/>
-    <w:lsdException w:name="Book Title" w:uiPriority="33" w:qFormat="1"/>
-    <w:lsdException w:name="Bibliography" w:semiHidden="1" w:uiPriority="37" w:unhideWhenUsed="1"/>
-    <w:lsdException w:name="TOC Heading" w:semiHidden="1" w:uiPriority="39" w:unhideWhenUsed="1" w:qFormat="1"/>
-    <w:lsdException w:name="Plain Table 1" w:uiPriority="41"/>
-    <w:lsdException w:name="Plain Table 2" w:uiPriority="42"/>
-    <w:lsdException w:name="Plain Table 3" w:uiPriority="43"/>
-    <w:lsdException w:name="Plain Table 4" w:uiPriority="44"/>
-    <w:lsdException w:name="Plain Table 5" w:uiPriority="45"/>
-    <w:lsdException w:name="Grid Table Light" w:uiPriority="40"/>
-    <w:lsdException w:name="Grid Table 1 Light" w:uiPriority="46"/>
-    <w:lsdException w:name="Grid Table 2" w:uiPriority="47"/>
-    <w:lsdException w:name="Grid Table 3" w:uiPriority="48"/>
-    <w:lsdException w:name="Grid Table 4" w:uiPriority="49"/>
-    <w:lsdException w:name="Grid Table 5 Dark" w:uiPriority="50"/>
-    <w:lsdException w:name="Grid Table 6 Colorful" w:uiPriority="51"/>
-    <w:lsdException w:name="Grid Table 7 Colorful" w:uiPriority="52"/>
-    <w:lsdException w:name="Grid Table 1 Light Accent 1" w:uiPriority="46"/>
-    <w:lsdException w:name="Grid Table 2 Accent 1" w:uiPriority="47"/>
-    <w:lsdException w:name="Grid Table 3 Accent 1" w:uiPriority="48"/>
-    <w:lsdException w:name="Grid Table 4 Accent 1" w:uiPriority="49"/>
-    <w:lsdException w:name="Grid Table 5 Dark Accent 1" w:uiPriority="50"/>
-    <w:lsdException w:name="Grid Table 6 Colorful Accent 1" w:uiPriority="51"/>
-    <w:lsdException w:name="Grid Table 7 Colorful Accent 1" w:uiPriority="52"/>
-    <w:lsdException w:name="Grid Table 1 Light Accent 2" w:uiPriority="46"/>
-    <w:lsdException w:name="Grid Table 2 Accent 2" w:uiPriority="47"/>
-    <w:lsdException w:name="Grid Table 3 Accent 2" w:uiPriority="48"/>
-    <w:lsdException w:name="Grid Table 4 Accent 2" w:uiPriority="49"/>
-    <w:lsdException w:name="Grid Table 5 Dark Accent 2" w:uiPriority="50"/>
-    <w:lsdException w:name="Grid Table 6 Colorful Accent 2" w:uiPriority="51"/>
-    <w:lsdException w:name="Grid Table 7 Colorful Accent 2" w:uiPriority="52"/>
-    <w:lsdException w:name="Grid Table 1 Light Accent 3" w:uiPriority="46"/>
-    <w:lsdException w:name="Grid Table 2 Accent 3" w:uiPriority="47"/>
-    <w:lsdException w:name="Grid Table 3 Accent 3" w:uiPriority="48"/>
-    <w:lsdException w:name="Grid Table 4 Accent 3" w:uiPriority="49"/>
-    <w:lsdException w:name="Grid Table 5 Dark Accent 3" w:uiPriority="50"/>
-    <w:lsdException w:name="Grid Table 6 Colorful Accent 3" w:uiPriority="51"/>
-    <w:lsdException w:name="Grid Table 7 Colorful Accent 3" w:uiPriority="52"/>
-    <w:lsdException w:name="Grid Table 1 Light Accent 4" w:uiPriority="46"/>
-    <w:lsdException w:name="Grid Table 2 Accent 4" w:uiPriority="47"/>
-    <w:lsdException w:name="Grid Table 3 Accent 4" w:uiPriority="48"/>
-    <w:lsdException w:name="Grid Table 4 Accent 4" w:uiPriority="49"/>
-    <w:lsdException w:name="Grid Table 5 Dark Accent 4" w:uiPriority="50"/>
-    <w:lsdException w:name="Grid Table 6 Colorful Accent 4" w:uiPriority="51"/>
-    <w:lsdException w:name="Grid Table 7 Colorful Accent 4" w:uiPriority="52"/>
-    <w:lsdException w:name="Grid Table 1 Light Accent 5" w:uiPriority="46"/>
-    <w:lsdException w:name="Grid Table 2 Accent 5" w:uiPriority="47"/>
-    <w:lsdException w:name="Grid Table 3 Accent 5" w:uiPriority="48"/>
-    <w:lsdException w:name="Grid Table 4 Accent 5" w:uiPriority="49"/>
-    <w:lsdException w:name="Grid Table 5 Dark Accent 5" w:uiPriority="50"/>
-    <w:lsdException w:name="Grid Table 6 Colorful Accent 5" w:uiPriority="51"/>
-    <w:lsdException w:name="Grid Table 7 Colorful Accent 5" w:uiPriority="52"/>
-    <w:lsdException w:name="Grid Table 1 Light Accent 6" w:uiPriority="46"/>
-    <w:lsdException w:name="Grid Table 2 Accent 6" w:uiPriority="47"/>
-    <w:lsdException w:name="Grid Table 3 Accent 6" w:uiPriority="48"/>
-    <w:lsdException w:name="Grid Table 4 Accent 6" w:uiPriority="49"/>
-    <w:lsdException w:name="Grid Table 5 Dark Accent 6" w:uiPriority="50"/>
-    <w:lsdException w:name="Grid Table 6 Colorful Accent 6" w:uiPriority="51"/>
-    <w:lsdException w:name="Grid Table 7 Colorful Accent 6" w:uiPriority="52"/>
-    <w:lsdException w:name="List Table 1 Light" w:uiPriority="46"/>
-    <w:lsdException w:name="List Table 2" w:uiPriority="47"/>
-    <w:lsdException w:name="List Table 3" w:uiPriority="48"/>
-    <w:lsdException w:name="List Table 4" w:uiPriority="49"/>
-    <w:lsdException w:name="List Table 5 Dark" w:uiPriority="50"/>
-    <w:lsdException w:name="List Table 6 Colorful" w:uiPriority="51"/>
-    <w:lsdException w:name="List Table 7 Colorful" w:uiPriority="52"/>
-    <w:lsdException w:name="List Table 1 Light Accent 1" w:uiPriority="46"/>
-    <w:lsdException w:name="List Table 2 Accent 1" w:uiPriority="47"/>
-    <w:lsdException w:name="List Table 3 Accent 1" w:uiPriority="48"/>
-    <w:lsdException w:name="List Table 4 Accent 1" w:uiPriority="49"/>
-    <w:lsdException w:name="List Table 5 Dark Accent 1" w:uiPriority="50"/>
-    <w:lsdException w:name="List Table 6 Colorful Accent 1" w:uiPriority="51"/>
-    <w:lsdException w:name="List Table 7 Colorful Accent 1" w:uiPriority="52"/>
-    <w:lsdException w:name="List Table 1 Light Accent 2" w:uiPriority="46"/>
-    <w:lsdException w:name="List Table 2 Accent 2" w:uiPriority="47"/>
-    <w:lsdException w:name="List Table 3 Accent 2" w:uiPriority="48"/>
-    <w:lsdException w:name="List Table 4 Accent 2" w:uiPriority="49"/>
-    <w:lsdException w:name="List Table 5 Dark Accent 2" w:uiPriority="50"/>
-    <w:lsdException w:name="List Table 6 Colorful Accent 2" w:uiPriority="51"/>
-    <w:lsdException w:name="List Table 7 Colorful Accent 2" w:uiPriority="52"/>
-    <w:lsdException w:name="List Table 1 Light Accent 3" w:uiPriority="46"/>
-    <w:lsdException w:name="List Table 2 Accent 3" w:uiPriority="47"/>
-    <w:lsdException w:name="List Table 3 Accent 3" w:uiPriority="48"/>
-    <w:lsdException w:name="List Table 4 Accent 3" w:uiPriority="49"/>
-    <w:lsdException w:name="List Table 5 Dark Accent 3" w:uiPriority="50"/>
-    <w:lsdException w:name="List Table 6 Colorful Accent 3" w:uiPriority="51"/>
-    <w:lsdException w:name="List Table 7 Colorful Accent 3" w:uiPriority="52"/>
-    <w:lsdException w:name="List Table 1 Light Accent 4" w:uiPriority="46"/>
-    <w:lsdException w:name="List Table 2 Accent 4" w:uiPriority="47"/>
-    <w:lsdException w:name="List Table 3 Accent 4" w:uiPriority="48"/>
-    <w:lsdException w:name="List Table 4 Accent 4" w:uiPriority="49"/>
-    <w:lsdException w:name="List Table 5 Dark Accent 4" w:uiPriority="50"/>
-    <w:lsdException w:name="List Table 6 Colorful Accent 4" w:uiPriority="51"/>
-    <w:lsdException w:name="List Table 7 Colorful Accent 4" w:uiPriority="52"/>
-    <w:lsdException w:name="List Table 1 Light Accent 5" w:uiPriority="46"/>
-    <w:lsdException w:name="List Table 2 Accent 5" w:uiPriority="47"/>
-    <w:lsdException w:name="List Table 3 Accent 5" w:uiPriority="48"/>
-    <w:lsdException w:name="List Table 4 Accent 5" w:uiPriority="49"/>
-    <w:lsdException w:name="List Table 5 Dark Accent 5" w:uiPriority="50"/>
-    <w:lsdException w:name="List Table 6 Colorful Accent 5" w:uiPriority="51"/>
-    <w:lsdException w:name="List Table 7 Colorful Accent 5" w:uiPriority="52"/>
-    <w:lsdException w:name="List Table 1 Light Accent 6" w:uiPriority="46"/>
-    <w:lsdException w:name="List Table 2 Accent 6" w:uiPriority="47"/>
-    <w:lsdException w:name="List Table 3 Accent 6" w:uiPriority="48"/>
-    <w:lsdException w:name="List Table 4 Accent 6" w:uiPriority="49"/>
-    <w:lsdException w:name="List Table 5 Dark Accent 6" w:uiPriority="50"/>
-    <w:lsdException w:name="List Table 6 Colorful Accent 6" w:uiPriority="51"/>
-    <w:lsdException w:name="List Table 7 Colorful Accent 6" w:uiPriority="52"/>
+  <w:latentStyles w:defLockedState="0" w:defUIPriority="99" w:defSemiHidden="1" w:defUnhideWhenUsed="1" w:defQFormat="0" w:count="267">
+    <w:lsdException w:name="Normal" w:semiHidden="0" w:uiPriority="0" w:unhideWhenUsed="0" w:qFormat="1"/>
+    <w:lsdException w:name="heading 1" w:semiHidden="0" w:uiPriority="9" w:unhideWhenUsed="0" w:qFormat="1"/>
+    <w:lsdException w:name="heading 2" w:uiPriority="9" w:qFormat="1"/>
+    <w:lsdException w:name="heading 3" w:uiPriority="9" w:qFormat="1"/>
+    <w:lsdException w:name="heading 4" w:uiPriority="9" w:qFormat="1"/>
+    <w:lsdException w:name="heading 5" w:uiPriority="9" w:qFormat="1"/>
+    <w:lsdException w:name="heading 6" w:uiPriority="9" w:qFormat="1"/>
+    <w:lsdException w:name="heading 7" w:uiPriority="9" w:qFormat="1"/>
+    <w:lsdException w:name="heading 8" w:uiPriority="9" w:qFormat="1"/>
+    <w:lsdException w:name="heading 9" w:uiPriority="9" w:qFormat="1"/>
+    <w:lsdException w:name="toc 1" w:uiPriority="39" w:qFormat="1"/>
+    <w:lsdException w:name="toc 2" w:uiPriority="39" w:qFormat="1"/>
+    <w:lsdException w:name="toc 3" w:uiPriority="39" w:qFormat="1"/>
+    <w:lsdException w:name="toc 4" w:uiPriority="39"/>
+    <w:lsdException w:name="toc 5" w:uiPriority="39"/>
+    <w:lsdException w:name="toc 6" w:uiPriority="39"/>
+    <w:lsdException w:name="toc 7" w:uiPriority="39"/>
+    <w:lsdException w:name="toc 8" w:uiPriority="39"/>
+    <w:lsdException w:name="toc 9" w:uiPriority="39"/>
+    <w:lsdException w:name="caption" w:uiPriority="35" w:qFormat="1"/>
+    <w:lsdException w:name="Title" w:semiHidden="0" w:uiPriority="10" w:unhideWhenUsed="0" w:qFormat="1"/>
+    <w:lsdException w:name="Default Paragraph Font" w:uiPriority="1"/>
+    <w:lsdException w:name="Subtitle" w:semiHidden="0" w:uiPriority="11" w:unhideWhenUsed="0" w:qFormat="1"/>
+    <w:lsdException w:name="Strong" w:semiHidden="0" w:uiPriority="22" w:unhideWhenUsed="0" w:qFormat="1"/>
+    <w:lsdException w:name="Emphasis" w:semiHidden="0" w:uiPriority="20" w:unhideWhenUsed="0" w:qFormat="1"/>
+    <w:lsdException w:name="Table Grid" w:semiHidden="0" w:uiPriority="39" w:unhideWhenUsed="0"/>
+    <w:lsdException w:name="Placeholder Text" w:unhideWhenUsed="0"/>
+    <w:lsdException w:name="No Spacing" w:semiHidden="0" w:uiPriority="1" w:unhideWhenUsed="0" w:qFormat="1"/>
+    <w:lsdException w:name="Light Shading" w:semiHidden="0" w:uiPriority="60" w:unhideWhenUsed="0"/>
+    <w:lsdException w:name="Light List" w:semiHidden="0" w:uiPriority="61" w:unhideWhenUsed="0"/>
+    <w:lsdException w:name="Light Grid" w:semiHidden="0" w:uiPriority="62" w:unhideWhenUsed="0"/>
+    <w:lsdException w:name="Medium Shading 1" w:semiHidden="0" w:uiPriority="63" w:unhideWhenUsed="0"/>
+    <w:lsdException w:name="Medium Shading 2" w:semiHidden="0" w:uiPriority="64" w:unhideWhenUsed="0"/>
+    <w:lsdException w:name="Medium List 1" w:semiHidden="0" w:uiPriority="65" w:unhideWhenUsed="0"/>
+    <w:lsdException w:name="Medium List 2" w:semiHidden="0" w:uiPriority="66" w:unhideWhenUsed="0"/>
+    <w:lsdException w:name="Medium Grid 1" w:semiHidden="0" w:uiPriority="67" w:unhideWhenUsed="0"/>
+    <w:lsdException w:name="Medium Grid 2" w:semiHidden="0" w:uiPriority="68" w:unhideWhenUsed="0"/>
+    <w:lsdException w:name="Medium Grid 3" w:semiHidden="0" w:uiPriority="69" w:unhideWhenUsed="0"/>
+    <w:lsdException w:name="Dark List" w:semiHidden="0" w:uiPriority="70" w:unhideWhenUsed="0"/>
+    <w:lsdException w:name="Colorful Shading" w:semiHidden="0" w:uiPriority="71" w:unhideWhenUsed="0"/>
+    <w:lsdException w:name="Colorful List" w:semiHidden="0" w:uiPriority="72" w:unhideWhenUsed="0"/>
+    <w:lsdException w:name="Colorful Grid" w:semiHidden="0" w:uiPriority="73" w:unhideWhenUsed="0"/>
+    <w:lsdException w:name="Light Shading Accent 1" w:semiHidden="0" w:uiPriority="60" w:unhideWhenUsed="0"/>
+    <w:lsdException w:name="Light List Accent 1" w:semiHidden="0" w:uiPriority="61" w:unhideWhenUsed="0"/>
+    <w:lsdException w:name="Light Grid Accent 1" w:semiHidden="0" w:uiPriority="62" w:unhideWhenUsed="0"/>
+    <w:lsdException w:name="Medium Shading 1 Accent 1" w:semiHidden="0" w:uiPriority="63" w:unhideWhenUsed="0"/>
+    <w:lsdException w:name="Medium Shading 2 Accent 1" w:semiHidden="0" w:uiPriority="64" w:unhideWhenUsed="0"/>
+    <w:lsdException w:name="Medium List 1 Accent 1" w:semiHidden="0" w:uiPriority="65" w:unhideWhenUsed="0"/>
+    <w:lsdException w:name="Revision" w:unhideWhenUsed="0"/>
+    <w:lsdException w:name="List Paragraph" w:semiHidden="0" w:uiPriority="34" w:unhideWhenUsed="0" w:qFormat="1"/>
+    <w:lsdException w:name="Quote" w:semiHidden="0" w:uiPriority="29" w:unhideWhenUsed="0" w:qFormat="1"/>
+    <w:lsdException w:name="Intense Quote" w:semiHidden="0" w:uiPriority="30" w:unhideWhenUsed="0" w:qFormat="1"/>
+    <w:lsdException w:name="Medium List 2 Accent 1" w:semiHidden="0" w:uiPriority="66" w:unhideWhenUsed="0"/>
+    <w:lsdException w:name="Medium Grid 1 Accent 1" w:semiHidden="0" w:uiPriority="67" w:unhideWhenUsed="0"/>
+    <w:lsdException w:name="Medium Grid 2 Accent 1" w:semiHidden="0" w:uiPriority="68" w:unhideWhenUsed="0"/>
+    <w:lsdException w:name="Medium Grid 3 Accent 1" w:semiHidden="0" w:uiPriority="69" w:unhideWhenUsed="0"/>
+    <w:lsdException w:name="Dark List Accent 1" w:semiHidden="0" w:uiPriority="70" w:unhideWhenUsed="0"/>
+    <w:lsdException w:name="Colorful Shading Accent 1" w:semiHidden="0" w:uiPriority="71" w:unhideWhenUsed="0"/>
+    <w:lsdException w:name="Colorful List Accent 1" w:semiHidden="0" w:uiPriority="72" w:unhideWhenUsed="0"/>
+    <w:lsdException w:name="Colorful Grid Accent 1" w:semiHidden="0" w:uiPriority="73" w:unhideWhenUsed="0"/>
+    <w:lsdException w:name="Light Shading Accent 2" w:semiHidden="0" w:uiPriority="60" w:unhideWhenUsed="0"/>
+    <w:lsdException w:name="Light List Accent 2" w:semiHidden="0" w:uiPriority="61" w:unhideWhenUsed="0"/>
+    <w:lsdException w:name="Light Grid Accent 2" w:semiHidden="0" w:uiPriority="62" w:unhideWhenUsed="0"/>
+    <w:lsdException w:name="Medium Shading 1 Accent 2" w:semiHidden="0" w:uiPriority="63" w:unhideWhenUsed="0"/>
+    <w:lsdException w:name="Medium Shading 2 Accent 2" w:semiHidden="0" w:uiPriority="64" w:unhideWhenUsed="0"/>
+    <w:lsdException w:name="Medium List 1 Accent 2" w:semiHidden="0" w:uiPriority="65" w:unhideWhenUsed="0"/>
+    <w:lsdException w:name="Medium List 2 Accent 2" w:semiHidden="0" w:uiPriority="66" w:unhideWhenUsed="0"/>
+    <w:lsdException w:name="Medium Grid 1 Accent 2" w:semiHidden="0" w:uiPriority="67" w:unhideWhenUsed="0"/>
+    <w:lsdException w:name="Medium Grid 2 Accent 2" w:semiHidden="0" w:uiPriority="68" w:unhideWhenUsed="0"/>
+    <w:lsdException w:name="Medium Grid 3 Accent 2" w:semiHidden="0" w:uiPriority="69" w:unhideWhenUsed="0"/>
+    <w:lsdException w:name="Dark List Accent 2" w:semiHidden="0" w:uiPriority="70" w:unhideWhenUsed="0"/>
+    <w:lsdException w:name="Colorful Shading Accent 2" w:semiHidden="0" w:uiPriority="71" w:unhideWhenUsed="0"/>
+    <w:lsdException w:name="Colorful List Accent 2" w:semiHidden="0" w:uiPriority="72" w:unhideWhenUsed="0"/>
+    <w:lsdException w:name="Colorful Grid Accent 2" w:semiHidden="0" w:uiPriority="73" w:unhideWhenUsed="0"/>
+    <w:lsdException w:name="Light Shading Accent 3" w:semiHidden="0" w:uiPriority="60" w:unhideWhenUsed="0"/>
+    <w:lsdException w:name="Light List Accent 3" w:semiHidden="0" w:uiPriority="61" w:unhideWhenUsed="0"/>
+    <w:lsdException w:name="Light Grid Accent 3" w:semiHidden="0" w:uiPriority="62" w:unhideWhenUsed="0"/>
+    <w:lsdException w:name="Medium Shading 1 Accent 3" w:semiHidden="0" w:uiPriority="63" w:unhideWhenUsed="0"/>
+    <w:lsdException w:name="Medium Shading 2 Accent 3" w:semiHidden="0" w:uiPriority="64" w:unhideWhenUsed="0"/>
+    <w:lsdException w:name="Medium List 1 Accent 3" w:semiHidden="0" w:uiPriority="65" w:unhideWhenUsed="0"/>
+    <w:lsdException w:name="Medium List 2 Accent 3" w:semiHidden="0" w:uiPriority="66" w:unhideWhenUsed="0"/>
+    <w:lsdException w:name="Medium Grid 1 Accent 3" w:semiHidden="0" w:uiPriority="67" w:unhideWhenUsed="0"/>
+    <w:lsdException w:name="Medium Grid 2 Accent 3" w:semiHidden="0" w:uiPriority="68" w:unhideWhenUsed="0"/>
+    <w:lsdException w:name="Medium Grid 3 Accent 3" w:semiHidden="0" w:uiPriority="69" w:unhideWhenUsed="0"/>
+    <w:lsdException w:name="Dark List Accent 3" w:semiHidden="0" w:uiPriority="70" w:unhideWhenUsed="0"/>
+    <w:lsdException w:name="Colorful Shading Accent 3" w:semiHidden="0" w:uiPriority="71" w:unhideWhenUsed="0"/>
+    <w:lsdException w:name="Colorful List Accent 3" w:semiHidden="0" w:uiPriority="72" w:unhideWhenUsed="0"/>
+    <w:lsdException w:name="Colorful Grid Accent 3" w:semiHidden="0" w:uiPriority="73" w:unhideWhenUsed="0"/>
+    <w:lsdException w:name="Light Shading Accent 4" w:semiHidden="0" w:uiPriority="60" w:unhideWhenUsed="0"/>
+    <w:lsdException w:name="Light List Accent 4" w:semiHidden="0" w:uiPriority="61" w:unhideWhenUsed="0"/>
+    <w:lsdException w:name="Light Grid Accent 4" w:semiHidden="0" w:uiPriority="62" w:unhideWhenUsed="0"/>
+    <w:lsdException w:name="Medium Shading 1 Accent 4" w:semiHidden="0" w:uiPriority="63" w:unhideWhenUsed="0"/>
+    <w:lsdException w:name="Medium Shading 2 Accent 4" w:semiHidden="0" w:uiPriority="64" w:unhideWhenUsed="0"/>
+    <w:lsdException w:name="Medium List 1 Accent 4" w:semiHidden="0" w:uiPriority="65" w:unhideWhenUsed="0"/>
+    <w:lsdException w:name="Medium List 2 Accent 4" w:semiHidden="0" w:uiPriority="66" w:unhideWhenUsed="0"/>
+    <w:lsdException w:name="Medium Grid 1 Accent 4" w:semiHidden="0" w:uiPriority="67" w:unhideWhenUsed="0"/>
+    <w:lsdException w:name="Medium Grid 2 Accent 4" w:semiHidden="0" w:uiPriority="68" w:unhideWhenUsed="0"/>
+    <w:lsdException w:name="Medium Grid 3 Accent 4" w:semiHidden="0" w:uiPriority="69" w:unhideWhenUsed="0"/>
+    <w:lsdException w:name="Dark List Accent 4" w:semiHidden="0" w:uiPriority="70" w:unhideWhenUsed="0"/>
+    <w:lsdException w:name="Colorful Shading Accent 4" w:semiHidden="0" w:uiPriority="71" w:unhideWhenUsed="0"/>
+    <w:lsdException w:name="Colorful List Accent 4" w:semiHidden="0" w:uiPriority="72" w:unhideWhenUsed="0"/>
+    <w:lsdException w:name="Colorful Grid Accent 4" w:semiHidden="0" w:uiPriority="73" w:unhideWhenUsed="0"/>
+    <w:lsdException w:name="Light Shading Accent 5" w:semiHidden="0" w:uiPriority="60" w:unhideWhenUsed="0"/>
+    <w:lsdException w:name="Light List Accent 5" w:semiHidden="0" w:uiPriority="61" w:unhideWhenUsed="0"/>
+    <w:lsdException w:name="Light Grid Accent 5" w:semiHidden="0" w:uiPriority="62" w:unhideWhenUsed="0"/>
+    <w:lsdException w:name="Medium Shading 1 Accent 5" w:semiHidden="0" w:uiPriority="63" w:unhideWhenUsed="0"/>
+    <w:lsdException w:name="Medium Shading 2 Accent 5" w:semiHidden="0" w:uiPriority="64" w:unhideWhenUsed="0"/>
+    <w:lsdException w:name="Medium List 1 Accent 5" w:semiHidden="0" w:uiPriority="65" w:unhideWhenUsed="0"/>
+    <w:lsdException w:name="Medium List 2 Accent 5" w:semiHidden="0" w:uiPriority="66" w:unhideWhenUsed="0"/>
+    <w:lsdException w:name="Medium Grid 1 Accent 5" w:semiHidden="0" w:uiPriority="67" w:unhideWhenUsed="0"/>
+    <w:lsdException w:name="Medium Grid 2 Accent 5" w:semiHidden="0" w:uiPriority="68" w:unhideWhenUsed="0"/>
+    <w:lsdException w:name="Medium Grid 3 Accent 5" w:semiHidden="0" w:uiPriority="69" w:unhideWhenUsed="0"/>
+    <w:lsdException w:name="Dark List Accent 5" w:semiHidden="0" w:uiPriority="70" w:unhideWhenUsed="0"/>
+    <w:lsdException w:name="Colorful Shading Accent 5" w:semiHidden="0" w:uiPriority="71" w:unhideWhenUsed="0"/>
+    <w:lsdException w:name="Colorful List Accent 5" w:semiHidden="0" w:uiPriority="72" w:unhideWhenUsed="0"/>
+    <w:lsdException w:name="Colorful Grid Accent 5" w:semiHidden="0" w:uiPriority="73" w:unhideWhenUsed="0"/>
+    <w:lsdException w:name="Light Shading Accent 6" w:semiHidden="0" w:uiPriority="60" w:unhideWhenUsed="0"/>
+    <w:lsdException w:name="Light List Accent 6" w:semiHidden="0" w:uiPriority="61" w:unhideWhenUsed="0"/>
+    <w:lsdException w:name="Light Grid Accent 6" w:semiHidden="0" w:uiPriority="62" w:unhideWhenUsed="0"/>
+    <w:lsdException w:name="Medium Shading 1 Accent 6" w:semiHidden="0" w:uiPriority="63" w:unhideWhenUsed="0"/>
+    <w:lsdException w:name="Medium Shading 2 Accent 6" w:semiHidden="0" w:uiPriority="64" w:unhideWhenUsed="0"/>
+    <w:lsdException w:name="Medium List 1 Accent 6" w:semiHidden="0" w:uiPriority="65" w:unhideWhenUsed="0"/>
+    <w:lsdException w:name="Medium List 2 Accent 6" w:semiHidden="0" w:uiPriority="66" w:unhideWhenUsed="0"/>
+    <w:lsdException w:name="Medium Grid 1 Accent 6" w:semiHidden="0" w:uiPriority="67" w:unhideWhenUsed="0"/>
+    <w:lsdException w:name="Medium Grid 2 Accent 6" w:semiHidden="0" w:uiPriority="68" w:unhideWhenUsed="0"/>
+    <w:lsdException w:name="Medium Grid 3 Accent 6" w:semiHidden="0" w:uiPriority="69" w:unhideWhenUsed="0"/>
+    <w:lsdException w:name="Dark List Accent 6" w:semiHidden="0" w:uiPriority="70" w:unhideWhenUsed="0"/>
+    <w:lsdException w:name="Colorful Shading Accent 6" w:semiHidden="0" w:uiPriority="71" w:unhideWhenUsed="0"/>
+    <w:lsdException w:name="Colorful List Accent 6" w:semiHidden="0" w:uiPriority="72" w:unhideWhenUsed="0"/>
+    <w:lsdException w:name="Colorful Grid Accent 6" w:semiHidden="0" w:uiPriority="73" w:unhideWhenUsed="0"/>
+    <w:lsdException w:name="Subtle Emphasis" w:semiHidden="0" w:uiPriority="19" w:unhideWhenUsed="0" w:qFormat="1"/>
+    <w:lsdException w:name="Intense Emphasis" w:semiHidden="0" w:uiPriority="21" w:unhideWhenUsed="0" w:qFormat="1"/>
+    <w:lsdException w:name="Subtle Reference" w:semiHidden="0" w:uiPriority="31" w:unhideWhenUsed="0" w:qFormat="1"/>
+    <w:lsdException w:name="Intense Reference" w:semiHidden="0" w:uiPriority="32" w:unhideWhenUsed="0" w:qFormat="1"/>
+    <w:lsdException w:name="Book Title" w:semiHidden="0" w:uiPriority="33" w:unhideWhenUsed="0" w:qFormat="1"/>
+    <w:lsdException w:name="Bibliography" w:uiPriority="37"/>
+    <w:lsdException w:name="TOC Heading" w:uiPriority="39" w:qFormat="1"/>
   </w:latentStyles>
   <w:style w:type="paragraph" w:default="1" w:styleId="Normal">
     <w:name w:val="Normal"/>
@@ -4033,6 +3818,7 @@
     <w:uiPriority w:val="99"/>
     <w:semiHidden/>
     <w:unhideWhenUsed/>
+    <w:qFormat/>
     <w:tblPr>
       <w:tblInd w:w="0" w:type="dxa"/>
       <w:tblCellMar>
@@ -4079,7 +3865,7 @@
       <w:szCs w:val="16"/>
     </w:rPr>
   </w:style>
-  <w:style w:type="paragraph" w:styleId="Descripcin">
+  <w:style w:type="paragraph" w:styleId="Epgrafe">
     <w:name w:val="caption"/>
     <w:basedOn w:val="Normal"/>
     <w:next w:val="Normal"/>
@@ -4529,7 +4315,7 @@
   <a:extraClrSchemeLst/>
   <a:extLst>
     <a:ext uri="{05A4C25C-085E-4340-85A3-A5531E510DB2}">
-      <thm15:themeFamily xmlns:thm15="http://schemas.microsoft.com/office/thememl/2012/main" name="Office Theme" id="{62F939B6-93AF-4DB8-9C6B-D6C7DFDC589F}" vid="{4A3C46E8-61CC-4603-A589-7422A47A8E4A}"/>
+      <thm15:themeFamily xmlns:thm15="http://schemas.microsoft.com/office/thememl/2012/main" xmlns="" name="Office Theme" id="{62F939B6-93AF-4DB8-9C6B-D6C7DFDC589F}" vid="{4A3C46E8-61CC-4603-A589-7422A47A8E4A}"/>
     </a:ext>
   </a:extLst>
 </a:theme>
@@ -4540,7 +4326,7 @@
 </file>
 
 <file path=customXml/itemProps1.xml><?xml version="1.0" encoding="utf-8"?>
-<ds:datastoreItem xmlns:ds="http://schemas.openxmlformats.org/officeDocument/2006/customXml" ds:itemID="{4BAB825F-29B2-4F43-8039-58079F9F3C20}">
+<ds:datastoreItem xmlns:ds="http://schemas.openxmlformats.org/officeDocument/2006/customXml" ds:itemID="{FBC59A48-44B2-4B07-823F-225DA2C7CE2D}">
   <ds:schemaRefs>
     <ds:schemaRef ds:uri="http://schemas.openxmlformats.org/officeDocument/2006/bibliography"/>
   </ds:schemaRefs>

</xml_diff>

<commit_message>
Eliminada mecánica de agacharse.
</commit_message>
<xml_diff>
--- a/GDD_2DASH.docx
+++ b/GDD_2DASH.docx
@@ -1,6 +1,6 @@
 
 <file path=word/document.xml><?xml version="1.0" encoding="utf-8"?>
-<w:document xmlns:ve="http://schemas.openxmlformats.org/markup-compatibility/2006" xmlns:o="urn:schemas-microsoft-com:office:office" xmlns:r="http://schemas.openxmlformats.org/officeDocument/2006/relationships" xmlns:m="http://schemas.openxmlformats.org/officeDocument/2006/math" xmlns:v="urn:schemas-microsoft-com:vml" xmlns:wp="http://schemas.openxmlformats.org/drawingml/2006/wordprocessingDrawing" xmlns:w10="urn:schemas-microsoft-com:office:word" xmlns:w="http://schemas.openxmlformats.org/wordprocessingml/2006/main" xmlns:wne="http://schemas.microsoft.com/office/word/2006/wordml">
+<w:document xmlns:wpc="http://schemas.microsoft.com/office/word/2010/wordprocessingCanvas" xmlns:mc="http://schemas.openxmlformats.org/markup-compatibility/2006" xmlns:o="urn:schemas-microsoft-com:office:office" xmlns:r="http://schemas.openxmlformats.org/officeDocument/2006/relationships" xmlns:m="http://schemas.openxmlformats.org/officeDocument/2006/math" xmlns:v="urn:schemas-microsoft-com:vml" xmlns:wp14="http://schemas.microsoft.com/office/word/2010/wordprocessingDrawing" xmlns:wp="http://schemas.openxmlformats.org/drawingml/2006/wordprocessingDrawing" xmlns:w10="urn:schemas-microsoft-com:office:word" xmlns:w="http://schemas.openxmlformats.org/wordprocessingml/2006/main" xmlns:w14="http://schemas.microsoft.com/office/word/2010/wordml" xmlns:wpg="http://schemas.microsoft.com/office/word/2010/wordprocessingGroup" xmlns:wpi="http://schemas.microsoft.com/office/word/2010/wordprocessingInk" xmlns:wne="http://schemas.microsoft.com/office/word/2006/wordml" xmlns:wps="http://schemas.microsoft.com/office/word/2010/wordprocessingShape" mc:Ignorable="w14 wp14">
   <w:body>
     <w:p>
       <w:pPr>
@@ -70,28 +70,15 @@
         <w:jc w:val="center"/>
       </w:pPr>
       <w:r>
-        <w:t xml:space="preserve">Por </w:t>
-      </w:r>
-      <w:proofErr w:type="spellStart"/>
-      <w:r>
-        <w:t>Duo</w:t>
-      </w:r>
-      <w:proofErr w:type="spellEnd"/>
-      <w:r>
-        <w:t xml:space="preserve"> </w:t>
-      </w:r>
-      <w:proofErr w:type="spellStart"/>
-      <w:r>
-        <w:t>Bot</w:t>
-      </w:r>
-      <w:proofErr w:type="spellEnd"/>
+        <w:t>Por Duo Bot</w:t>
+      </w:r>
     </w:p>
     <w:p>
       <w:pPr>
         <w:spacing w:after="0" w:line="276" w:lineRule="auto"/>
         <w:jc w:val="center"/>
       </w:pPr>
-      <w:hyperlink r:id="rId8" w:history="1">
+      <w:hyperlink r:id="rId9" w:history="1">
         <w:r>
           <w:rPr>
             <w:rStyle w:val="Hipervnculo"/>
@@ -196,6 +183,7 @@
           <w:docPartUnique/>
         </w:docPartObj>
       </w:sdtPr>
+      <w:sdtEndPr/>
       <w:sdtContent>
         <w:p>
           <w:pPr>
@@ -1045,10 +1033,10 @@
                     <pic:cNvPicPr/>
                   </pic:nvPicPr>
                   <pic:blipFill>
-                    <a:blip r:embed="rId9" cstate="print">
+                    <a:blip r:embed="rId10" cstate="print">
                       <a:extLst>
                         <a:ext uri="{28A0092B-C50C-407E-A947-70E740481C1C}">
-                          <a14:useLocalDpi xmlns:a14="http://schemas.microsoft.com/office/drawing/2010/main" xmlns:wps="http://schemas.microsoft.com/office/word/2010/wordprocessingShape" xmlns:wpi="http://schemas.microsoft.com/office/word/2010/wordprocessingInk" xmlns:wpg="http://schemas.microsoft.com/office/word/2010/wordprocessingGroup" xmlns:w15="http://schemas.microsoft.com/office/word/2012/wordml" xmlns:w14="http://schemas.microsoft.com/office/word/2010/wordml" xmlns:w="http://schemas.openxmlformats.org/wordprocessingml/2006/main" xmlns:w10="urn:schemas-microsoft-com:office:word" xmlns:wp14="http://schemas.microsoft.com/office/word/2010/wordprocessingDrawing" xmlns:v="urn:schemas-microsoft-com:vml" xmlns:o="urn:schemas-microsoft-com:office:office" xmlns:mc="http://schemas.openxmlformats.org/markup-compatibility/2006" xmlns:wpc="http://schemas.microsoft.com/office/word/2010/wordprocessingCanvas" xmlns="" val="0"/>
+                          <a14:useLocalDpi xmlns:a14="http://schemas.microsoft.com/office/drawing/2010/main" val="0"/>
                         </a:ext>
                       </a:extLst>
                     </a:blip>
@@ -1232,10 +1220,10 @@
                     <pic:cNvPicPr/>
                   </pic:nvPicPr>
                   <pic:blipFill>
-                    <a:blip r:embed="rId10" cstate="print">
+                    <a:blip r:embed="rId11" cstate="print">
                       <a:extLst>
                         <a:ext uri="{28A0092B-C50C-407E-A947-70E740481C1C}">
-                          <a14:useLocalDpi xmlns:a14="http://schemas.microsoft.com/office/drawing/2010/main" xmlns:wps="http://schemas.microsoft.com/office/word/2010/wordprocessingShape" xmlns:wpi="http://schemas.microsoft.com/office/word/2010/wordprocessingInk" xmlns:wpg="http://schemas.microsoft.com/office/word/2010/wordprocessingGroup" xmlns:w15="http://schemas.microsoft.com/office/word/2012/wordml" xmlns:w14="http://schemas.microsoft.com/office/word/2010/wordml" xmlns:w="http://schemas.openxmlformats.org/wordprocessingml/2006/main" xmlns:w10="urn:schemas-microsoft-com:office:word" xmlns:wp14="http://schemas.microsoft.com/office/word/2010/wordprocessingDrawing" xmlns:v="urn:schemas-microsoft-com:vml" xmlns:o="urn:schemas-microsoft-com:office:office" xmlns:mc="http://schemas.openxmlformats.org/markup-compatibility/2006" xmlns:wpc="http://schemas.microsoft.com/office/word/2010/wordprocessingCanvas" xmlns="" val="0"/>
+                          <a14:useLocalDpi xmlns:a14="http://schemas.microsoft.com/office/drawing/2010/main" val="0"/>
                         </a:ext>
                       </a:extLst>
                     </a:blip>
@@ -1298,10 +1286,10 @@
                     <pic:cNvPicPr/>
                   </pic:nvPicPr>
                   <pic:blipFill>
-                    <a:blip r:embed="rId11" cstate="print">
+                    <a:blip r:embed="rId12" cstate="print">
                       <a:extLst>
                         <a:ext uri="{28A0092B-C50C-407E-A947-70E740481C1C}">
-                          <a14:useLocalDpi xmlns:a14="http://schemas.microsoft.com/office/drawing/2010/main" xmlns:wps="http://schemas.microsoft.com/office/word/2010/wordprocessingShape" xmlns:wpi="http://schemas.microsoft.com/office/word/2010/wordprocessingInk" xmlns:wpg="http://schemas.microsoft.com/office/word/2010/wordprocessingGroup" xmlns:w15="http://schemas.microsoft.com/office/word/2012/wordml" xmlns:w14="http://schemas.microsoft.com/office/word/2010/wordml" xmlns:w="http://schemas.openxmlformats.org/wordprocessingml/2006/main" xmlns:w10="urn:schemas-microsoft-com:office:word" xmlns:wp14="http://schemas.microsoft.com/office/word/2010/wordprocessingDrawing" xmlns:v="urn:schemas-microsoft-com:vml" xmlns:o="urn:schemas-microsoft-com:office:office" xmlns:mc="http://schemas.openxmlformats.org/markup-compatibility/2006" xmlns:wpc="http://schemas.microsoft.com/office/word/2010/wordprocessingCanvas" xmlns="" val="0"/>
+                          <a14:useLocalDpi xmlns:a14="http://schemas.microsoft.com/office/drawing/2010/main" val="0"/>
                         </a:ext>
                       </a:extLst>
                     </a:blip>
@@ -1388,10 +1376,10 @@
                     <pic:cNvPicPr/>
                   </pic:nvPicPr>
                   <pic:blipFill>
-                    <a:blip r:embed="rId12" cstate="print">
+                    <a:blip r:embed="rId13" cstate="print">
                       <a:extLst>
                         <a:ext uri="{28A0092B-C50C-407E-A947-70E740481C1C}">
-                          <a14:useLocalDpi xmlns:a14="http://schemas.microsoft.com/office/drawing/2010/main" xmlns:wps="http://schemas.microsoft.com/office/word/2010/wordprocessingShape" xmlns:wpi="http://schemas.microsoft.com/office/word/2010/wordprocessingInk" xmlns:wpg="http://schemas.microsoft.com/office/word/2010/wordprocessingGroup" xmlns:w15="http://schemas.microsoft.com/office/word/2012/wordml" xmlns:w14="http://schemas.microsoft.com/office/word/2010/wordml" xmlns:w="http://schemas.openxmlformats.org/wordprocessingml/2006/main" xmlns:w10="urn:schemas-microsoft-com:office:word" xmlns:wp14="http://schemas.microsoft.com/office/word/2010/wordprocessingDrawing" xmlns:v="urn:schemas-microsoft-com:vml" xmlns:o="urn:schemas-microsoft-com:office:office" xmlns:mc="http://schemas.openxmlformats.org/markup-compatibility/2006" xmlns:wpc="http://schemas.microsoft.com/office/word/2010/wordprocessingCanvas" xmlns="" val="0"/>
+                          <a14:useLocalDpi xmlns:a14="http://schemas.microsoft.com/office/drawing/2010/main" val="0"/>
                         </a:ext>
                       </a:extLst>
                     </a:blip>
@@ -1422,78 +1410,72 @@
       <w:r>
         <w:t>Las flechas derecha e izquierda mueven al avatar, la Z hace que salte, y la X que ataque. La tecla M silencia el juego, y la tecla Escape lo pausa.</w:t>
       </w:r>
-      <w:bookmarkStart w:id="3" w:name="_GoBack"/>
+    </w:p>
+    <w:p>
+      <w:pPr>
+        <w:pStyle w:val="Ttulo1"/>
+      </w:pPr>
+      <w:bookmarkStart w:id="3" w:name="_Toc22287124"/>
+      <w:r>
+        <w:t>GAMEPLAY</w:t>
+      </w:r>
       <w:bookmarkEnd w:id="3"/>
     </w:p>
     <w:p>
       <w:pPr>
-        <w:pStyle w:val="Ttulo1"/>
-      </w:pPr>
-      <w:bookmarkStart w:id="4" w:name="_Toc22287124"/>
-      <w:r>
-        <w:t>GAMEPLAY</w:t>
+        <w:pStyle w:val="Ttulo2"/>
+      </w:pPr>
+      <w:bookmarkStart w:id="4" w:name="_Toc22287125"/>
+      <w:r>
+        <w:t>MECÁNICA</w:t>
       </w:r>
       <w:bookmarkEnd w:id="4"/>
     </w:p>
     <w:p>
       <w:pPr>
-        <w:pStyle w:val="Ttulo2"/>
-      </w:pPr>
-      <w:bookmarkStart w:id="5" w:name="_Toc22287125"/>
-      <w:r>
-        <w:t>MECÁNICA</w:t>
-      </w:r>
+        <w:jc w:val="both"/>
+      </w:pPr>
+      <w:r>
+        <w:t xml:space="preserve">El </w:t>
+      </w:r>
+      <w:r>
+        <w:t>avatar</w:t>
+      </w:r>
+      <w:r>
+        <w:t xml:space="preserve"> puede moverse de izquierda </w:t>
+      </w:r>
+      <w:r>
+        <w:t>a</w:t>
+      </w:r>
+      <w:r>
+        <w:t xml:space="preserve"> </w:t>
+      </w:r>
+      <w:r>
+        <w:t>derecha</w:t>
+      </w:r>
+      <w:r>
+        <w:t>. El movimiento de este no es instantáneo, posee una aceleración tanto</w:t>
+      </w:r>
+      <w:r>
+        <w:t xml:space="preserve"> para acelerar como para frenar, siendo esta última mayor</w:t>
+      </w:r>
+      <w:r>
+        <w:t>.</w:t>
+      </w:r>
+      <w:r>
+        <w:t xml:space="preserve"> La velocidad máxima se </w:t>
+      </w:r>
+      <w:r>
+        <w:t>consigue lentamente, haciendo que alcanzarla sea un desafío con una gran recompensa.</w:t>
+      </w:r>
+      <w:r>
+        <w:t xml:space="preserve"> </w:t>
+      </w:r>
+      <w:r>
+        <w:t>Puede saltar, lo que le impulsa del suelo, manteniendo su velocidad horizontal.</w:t>
+      </w:r>
+      <w:bookmarkStart w:id="5" w:name="_GoBack"/>
       <w:bookmarkEnd w:id="5"/>
-    </w:p>
-    <w:p>
-      <w:pPr>
-        <w:jc w:val="both"/>
-      </w:pPr>
-      <w:r>
-        <w:t xml:space="preserve">El </w:t>
-      </w:r>
-      <w:r>
-        <w:t>avatar</w:t>
-      </w:r>
-      <w:r>
-        <w:t xml:space="preserve"> puede moverse de izquierda </w:t>
-      </w:r>
-      <w:r>
-        <w:t>a</w:t>
-      </w:r>
-      <w:r>
-        <w:t xml:space="preserve"> </w:t>
-      </w:r>
-      <w:r>
-        <w:t>derecha</w:t>
-      </w:r>
-      <w:r>
-        <w:t>. El movimiento de este no es instantáneo, posee una aceleración tanto</w:t>
-      </w:r>
-      <w:r>
-        <w:t xml:space="preserve"> para acelerar como para frenar, siendo esta última mayor</w:t>
-      </w:r>
-      <w:r>
-        <w:t>.</w:t>
-      </w:r>
-      <w:r>
-        <w:t xml:space="preserve"> La velocidad máxima se </w:t>
-      </w:r>
-      <w:r>
-        <w:t>consigue lentamente, haciendo que alcanzarla sea un desafío con una gran recompensa.</w:t>
-      </w:r>
-      <w:r>
-        <w:t xml:space="preserve"> </w:t>
-      </w:r>
-      <w:r>
-        <w:t>Puede saltar, lo que le impulsa del suelo, manteniendo su velocidad horizontal.</w:t>
-      </w:r>
-      <w:r>
-        <w:t xml:space="preserve"> </w:t>
-      </w:r>
-      <w:r>
-        <w:t>Además, puede agacharse, disminuyendo su tamaño.</w:t>
-      </w:r>
     </w:p>
     <w:p>
       <w:pPr>
@@ -1627,15 +1609,7 @@
         <w:jc w:val="both"/>
       </w:pPr>
       <w:r>
-        <w:t xml:space="preserve">Los gráficos están inspirados por los de la NES, sin las limitaciones de paleta y cantidad de enemigos en pantalla. Los </w:t>
-      </w:r>
-      <w:proofErr w:type="spellStart"/>
-      <w:r>
-        <w:t>sprites</w:t>
-      </w:r>
-      <w:proofErr w:type="spellEnd"/>
-      <w:r>
-        <w:t xml:space="preserve"> tienen un tamaño aproximado de 32 píxeles, </w:t>
+        <w:t xml:space="preserve">Los gráficos están inspirados por los de la NES, sin las limitaciones de paleta y cantidad de enemigos en pantalla. Los sprites tienen un tamaño aproximado de 32 píxeles, </w:t>
       </w:r>
       <w:r>
         <w:t>con animaciones simples.</w:t>
@@ -1667,10 +1641,10 @@
                     <pic:cNvPicPr/>
                   </pic:nvPicPr>
                   <pic:blipFill>
-                    <a:blip r:embed="rId13" cstate="print">
+                    <a:blip r:embed="rId14" cstate="print">
                       <a:extLst>
                         <a:ext uri="{28A0092B-C50C-407E-A947-70E740481C1C}">
-                          <a14:useLocalDpi xmlns:a14="http://schemas.microsoft.com/office/drawing/2010/main" xmlns:wps="http://schemas.microsoft.com/office/word/2010/wordprocessingShape" xmlns:wpi="http://schemas.microsoft.com/office/word/2010/wordprocessingInk" xmlns:wpg="http://schemas.microsoft.com/office/word/2010/wordprocessingGroup" xmlns:w15="http://schemas.microsoft.com/office/word/2012/wordml" xmlns:w14="http://schemas.microsoft.com/office/word/2010/wordml" xmlns:w="http://schemas.openxmlformats.org/wordprocessingml/2006/main" xmlns:w10="urn:schemas-microsoft-com:office:word" xmlns:wp14="http://schemas.microsoft.com/office/word/2010/wordprocessingDrawing" xmlns:v="urn:schemas-microsoft-com:vml" xmlns:o="urn:schemas-microsoft-com:office:office" xmlns:mc="http://schemas.openxmlformats.org/markup-compatibility/2006" xmlns:wpc="http://schemas.microsoft.com/office/word/2010/wordprocessingCanvas" xmlns="" val="0"/>
+                          <a14:useLocalDpi xmlns:a14="http://schemas.microsoft.com/office/drawing/2010/main" val="0"/>
                         </a:ext>
                       </a:extLst>
                     </a:blip>
@@ -1714,10 +1688,10 @@
                     <pic:cNvPicPr/>
                   </pic:nvPicPr>
                   <pic:blipFill>
-                    <a:blip r:embed="rId14" cstate="print">
+                    <a:blip r:embed="rId15" cstate="print">
                       <a:extLst>
                         <a:ext uri="{28A0092B-C50C-407E-A947-70E740481C1C}">
-                          <a14:useLocalDpi xmlns:a14="http://schemas.microsoft.com/office/drawing/2010/main" xmlns:wps="http://schemas.microsoft.com/office/word/2010/wordprocessingShape" xmlns:wpi="http://schemas.microsoft.com/office/word/2010/wordprocessingInk" xmlns:wpg="http://schemas.microsoft.com/office/word/2010/wordprocessingGroup" xmlns:w15="http://schemas.microsoft.com/office/word/2012/wordml" xmlns:w14="http://schemas.microsoft.com/office/word/2010/wordml" xmlns:w="http://schemas.openxmlformats.org/wordprocessingml/2006/main" xmlns:w10="urn:schemas-microsoft-com:office:word" xmlns:wp14="http://schemas.microsoft.com/office/word/2010/wordprocessingDrawing" xmlns:v="urn:schemas-microsoft-com:vml" xmlns:o="urn:schemas-microsoft-com:office:office" xmlns:mc="http://schemas.openxmlformats.org/markup-compatibility/2006" xmlns:wpc="http://schemas.microsoft.com/office/word/2010/wordprocessingCanvas" xmlns="" val="0"/>
+                          <a14:useLocalDpi xmlns:a14="http://schemas.microsoft.com/office/drawing/2010/main" val="0"/>
                         </a:ext>
                       </a:extLst>
                     </a:blip>
@@ -1843,15 +1817,7 @@
         <w:t xml:space="preserve"> </w:t>
       </w:r>
       <w:r>
-        <w:t xml:space="preserve">antigua máquina de guerra creada por un Señor de la Oscuridad llamado </w:t>
-      </w:r>
-      <w:proofErr w:type="spellStart"/>
-      <w:r>
-        <w:t>Moal</w:t>
-      </w:r>
-      <w:proofErr w:type="spellEnd"/>
-      <w:r>
-        <w:t xml:space="preserve"> el Eterno. Tras ser liberado de su tumba por un ninja descuidado, comenzó a aniquilar todo a su paso.</w:t>
+        <w:t>antigua máquina de guerra creada por un Señor de la Oscuridad llamado Moal el Eterno. Tras ser liberado de su tumba por un ninja descuidado, comenzó a aniquilar todo a su paso.</w:t>
       </w:r>
     </w:p>
     <w:p>
@@ -2112,7 +2078,7 @@
                     <pic:cNvPicPr/>
                   </pic:nvPicPr>
                   <pic:blipFill>
-                    <a:blip r:embed="rId15" cstate="print"/>
+                    <a:blip r:embed="rId16" cstate="print"/>
                     <a:stretch>
                       <a:fillRect/>
                     </a:stretch>
@@ -2179,7 +2145,7 @@
                     <pic:cNvPicPr/>
                   </pic:nvPicPr>
                   <pic:blipFill>
-                    <a:blip r:embed="rId16" cstate="print"/>
+                    <a:blip r:embed="rId17" cstate="print"/>
                     <a:stretch>
                       <a:fillRect/>
                     </a:stretch>
@@ -2209,27 +2175,9 @@
         </w:numPr>
         <w:jc w:val="both"/>
       </w:pPr>
-      <w:proofErr w:type="spellStart"/>
-      <w:r>
-        <w:t>Not</w:t>
-      </w:r>
-      <w:proofErr w:type="spellEnd"/>
-      <w:r>
-        <w:t>-so-</w:t>
-      </w:r>
-      <w:proofErr w:type="spellStart"/>
-      <w:r>
-        <w:t>sharp</w:t>
-      </w:r>
-      <w:proofErr w:type="spellEnd"/>
-      <w:r>
-        <w:t>-</w:t>
-      </w:r>
-      <w:proofErr w:type="spellStart"/>
-      <w:r>
-        <w:t>shooter</w:t>
-      </w:r>
-      <w:proofErr w:type="spellEnd"/>
+      <w:r>
+        <w:t>Not-so-sharp-shooter</w:t>
+      </w:r>
       <w:r>
         <w:t>: Persona agachada que dispara continua y lentamente hacia la izquierda a una misma altura.</w:t>
       </w:r>
@@ -2254,7 +2202,7 @@
                     <pic:cNvPicPr/>
                   </pic:nvPicPr>
                   <pic:blipFill>
-                    <a:blip r:embed="rId17" cstate="print"/>
+                    <a:blip r:embed="rId18" cstate="print"/>
                     <a:stretch>
                       <a:fillRect/>
                     </a:stretch>
@@ -2284,12 +2232,10 @@
         </w:numPr>
         <w:jc w:val="both"/>
       </w:pPr>
-      <w:proofErr w:type="spellStart"/>
       <w:r>
         <w:lastRenderedPageBreak/>
         <w:t>Misiluro</w:t>
       </w:r>
-      <w:proofErr w:type="spellEnd"/>
       <w:r>
         <w:t>: Misil robótico que va hacia la izquierda.</w:t>
       </w:r>
@@ -2314,7 +2260,7 @@
                     <pic:cNvPicPr/>
                   </pic:nvPicPr>
                   <pic:blipFill>
-                    <a:blip r:embed="rId18" cstate="print"/>
+                    <a:blip r:embed="rId19" cstate="print"/>
                     <a:stretch>
                       <a:fillRect/>
                     </a:stretch>
@@ -2375,13 +2321,8 @@
         </w:numPr>
         <w:jc w:val="both"/>
       </w:pPr>
-      <w:proofErr w:type="spellStart"/>
-      <w:r>
-        <w:t>MegaChip</w:t>
-      </w:r>
-      <w:proofErr w:type="spellEnd"/>
-      <w:r>
-        <w:t>: Otorgan 500 puntos. Están esparcidos por los niveles pero son escasos.</w:t>
+      <w:r>
+        <w:t>MegaChip: Otorgan 500 puntos. Están esparcidos por los niveles pero son escasos.</w:t>
       </w:r>
     </w:p>
     <w:p>
@@ -2489,59 +2430,33 @@
         <w:jc w:val="both"/>
       </w:pPr>
       <w:r>
-        <w:t xml:space="preserve">En las partes inferiores de los niveles  se pueden ver farolas y objetos de la calle. En los edificios a veces hay antenas y muebles que adornan el camino del jugador sin interferir en el </w:t>
-      </w:r>
-      <w:proofErr w:type="spellStart"/>
-      <w:r>
-        <w:t>gameplay</w:t>
-      </w:r>
-      <w:proofErr w:type="spellEnd"/>
+        <w:t>En las partes inferiores de los niveles  se pueden ver farolas y objetos de la calle. En los edificios a veces hay antenas y muebles que adornan el camino del jugador sin interferir en el gameplay.</w:t>
+      </w:r>
+    </w:p>
+    <w:p>
+      <w:pPr>
+        <w:pStyle w:val="Ttulo1"/>
+      </w:pPr>
+      <w:bookmarkStart w:id="12" w:name="_Toc22287132"/>
+      <w:r>
+        <w:t>REFERENCIAS</w:t>
+      </w:r>
+      <w:bookmarkEnd w:id="12"/>
+    </w:p>
+    <w:p>
+      <w:pPr>
+        <w:ind w:left="708" w:hanging="708"/>
+      </w:pPr>
+      <w:r>
+        <w:t>Rayman Origins, Castlevania</w:t>
+      </w:r>
       <w:r>
         <w:t>.</w:t>
       </w:r>
     </w:p>
-    <w:p>
-      <w:pPr>
-        <w:pStyle w:val="Ttulo1"/>
-      </w:pPr>
-      <w:bookmarkStart w:id="12" w:name="_Toc22287132"/>
-      <w:r>
-        <w:t>REFERENCIAS</w:t>
-      </w:r>
-      <w:bookmarkEnd w:id="12"/>
-    </w:p>
-    <w:p>
-      <w:pPr>
-        <w:ind w:left="708" w:hanging="708"/>
-      </w:pPr>
-      <w:proofErr w:type="spellStart"/>
-      <w:r>
-        <w:t>Rayman</w:t>
-      </w:r>
-      <w:proofErr w:type="spellEnd"/>
-      <w:r>
-        <w:t xml:space="preserve"> </w:t>
-      </w:r>
-      <w:proofErr w:type="spellStart"/>
-      <w:r>
-        <w:t>Origins</w:t>
-      </w:r>
-      <w:proofErr w:type="spellEnd"/>
-      <w:r>
-        <w:t xml:space="preserve">, </w:t>
-      </w:r>
-      <w:proofErr w:type="spellStart"/>
-      <w:r>
-        <w:t>Castlevania</w:t>
-      </w:r>
-      <w:proofErr w:type="spellEnd"/>
-      <w:r>
-        <w:t>.</w:t>
-      </w:r>
-    </w:p>
     <w:sectPr>
-      <w:headerReference w:type="default" r:id="rId19"/>
-      <w:footerReference w:type="default" r:id="rId20"/>
+      <w:headerReference w:type="default" r:id="rId20"/>
+      <w:footerReference w:type="default" r:id="rId21"/>
       <w:pgSz w:w="11906" w:h="16838"/>
       <w:pgMar w:top="1417" w:right="1701" w:bottom="1417" w:left="1701" w:header="708" w:footer="708" w:gutter="0"/>
       <w:cols w:space="708"/>
@@ -2552,7 +2467,7 @@
 </file>
 
 <file path=word/endnotes.xml><?xml version="1.0" encoding="utf-8"?>
-<w:endnotes xmlns:ve="http://schemas.openxmlformats.org/markup-compatibility/2006" xmlns:o="urn:schemas-microsoft-com:office:office" xmlns:r="http://schemas.openxmlformats.org/officeDocument/2006/relationships" xmlns:m="http://schemas.openxmlformats.org/officeDocument/2006/math" xmlns:v="urn:schemas-microsoft-com:vml" xmlns:wp="http://schemas.openxmlformats.org/drawingml/2006/wordprocessingDrawing" xmlns:w10="urn:schemas-microsoft-com:office:word" xmlns:w="http://schemas.openxmlformats.org/wordprocessingml/2006/main" xmlns:wne="http://schemas.microsoft.com/office/word/2006/wordml">
+<w:endnotes xmlns:wpc="http://schemas.microsoft.com/office/word/2010/wordprocessingCanvas" xmlns:mc="http://schemas.openxmlformats.org/markup-compatibility/2006" xmlns:o="urn:schemas-microsoft-com:office:office" xmlns:r="http://schemas.openxmlformats.org/officeDocument/2006/relationships" xmlns:m="http://schemas.openxmlformats.org/officeDocument/2006/math" xmlns:v="urn:schemas-microsoft-com:vml" xmlns:wp14="http://schemas.microsoft.com/office/word/2010/wordprocessingDrawing" xmlns:wp="http://schemas.openxmlformats.org/drawingml/2006/wordprocessingDrawing" xmlns:w10="urn:schemas-microsoft-com:office:word" xmlns:w="http://schemas.openxmlformats.org/wordprocessingml/2006/main" xmlns:w14="http://schemas.microsoft.com/office/word/2010/wordml" xmlns:wpg="http://schemas.microsoft.com/office/word/2010/wordprocessingGroup" xmlns:wpi="http://schemas.microsoft.com/office/word/2010/wordprocessingInk" xmlns:wne="http://schemas.microsoft.com/office/word/2006/wordml" xmlns:wps="http://schemas.microsoft.com/office/word/2010/wordprocessingShape" mc:Ignorable="w14 wp14">
   <w:endnote w:type="separator" w:id="-1">
     <w:p>
       <w:pPr>
@@ -2577,7 +2492,7 @@
 </file>
 
 <file path=word/footer1.xml><?xml version="1.0" encoding="utf-8"?>
-<w:ftr xmlns:ve="http://schemas.openxmlformats.org/markup-compatibility/2006" xmlns:o="urn:schemas-microsoft-com:office:office" xmlns:r="http://schemas.openxmlformats.org/officeDocument/2006/relationships" xmlns:m="http://schemas.openxmlformats.org/officeDocument/2006/math" xmlns:v="urn:schemas-microsoft-com:vml" xmlns:wp="http://schemas.openxmlformats.org/drawingml/2006/wordprocessingDrawing" xmlns:w10="urn:schemas-microsoft-com:office:word" xmlns:w="http://schemas.openxmlformats.org/wordprocessingml/2006/main" xmlns:wne="http://schemas.microsoft.com/office/word/2006/wordml">
+<w:ftr xmlns:wpc="http://schemas.microsoft.com/office/word/2010/wordprocessingCanvas" xmlns:mc="http://schemas.openxmlformats.org/markup-compatibility/2006" xmlns:o="urn:schemas-microsoft-com:office:office" xmlns:r="http://schemas.openxmlformats.org/officeDocument/2006/relationships" xmlns:m="http://schemas.openxmlformats.org/officeDocument/2006/math" xmlns:v="urn:schemas-microsoft-com:vml" xmlns:wp14="http://schemas.microsoft.com/office/word/2010/wordprocessingDrawing" xmlns:wp="http://schemas.openxmlformats.org/drawingml/2006/wordprocessingDrawing" xmlns:w10="urn:schemas-microsoft-com:office:word" xmlns:w="http://schemas.openxmlformats.org/wordprocessingml/2006/main" xmlns:w14="http://schemas.microsoft.com/office/word/2010/wordml" xmlns:wpg="http://schemas.microsoft.com/office/word/2010/wordprocessingGroup" xmlns:wpi="http://schemas.microsoft.com/office/word/2010/wordprocessingInk" xmlns:wne="http://schemas.microsoft.com/office/word/2006/wordml" xmlns:wps="http://schemas.microsoft.com/office/word/2010/wordprocessingShape" mc:Ignorable="w14 wp14">
   <w:p>
     <w:pPr>
       <w:pStyle w:val="Piedepgina"/>
@@ -2600,6 +2515,7 @@
           <w:docPartUnique/>
         </w:docPartObj>
       </w:sdtPr>
+      <w:sdtEndPr/>
       <w:sdtContent>
         <w:sdt>
           <w:sdtPr>
@@ -2609,6 +2525,7 @@
               <w:docPartUnique/>
             </w:docPartObj>
           </w:sdtPr>
+          <w:sdtEndPr/>
           <w:sdtContent>
             <w:r>
               <w:t xml:space="preserve">Página </w:t>
@@ -2640,7 +2557,7 @@
                 <w:bCs/>
                 <w:noProof/>
               </w:rPr>
-              <w:t>5</w:t>
+              <w:t>4</w:t>
             </w:r>
             <w:r>
               <w:rPr>
@@ -2699,7 +2616,7 @@
 </file>
 
 <file path=word/footnotes.xml><?xml version="1.0" encoding="utf-8"?>
-<w:footnotes xmlns:ve="http://schemas.openxmlformats.org/markup-compatibility/2006" xmlns:o="urn:schemas-microsoft-com:office:office" xmlns:r="http://schemas.openxmlformats.org/officeDocument/2006/relationships" xmlns:m="http://schemas.openxmlformats.org/officeDocument/2006/math" xmlns:v="urn:schemas-microsoft-com:vml" xmlns:wp="http://schemas.openxmlformats.org/drawingml/2006/wordprocessingDrawing" xmlns:w10="urn:schemas-microsoft-com:office:word" xmlns:w="http://schemas.openxmlformats.org/wordprocessingml/2006/main" xmlns:wne="http://schemas.microsoft.com/office/word/2006/wordml">
+<w:footnotes xmlns:wpc="http://schemas.microsoft.com/office/word/2010/wordprocessingCanvas" xmlns:mc="http://schemas.openxmlformats.org/markup-compatibility/2006" xmlns:o="urn:schemas-microsoft-com:office:office" xmlns:r="http://schemas.openxmlformats.org/officeDocument/2006/relationships" xmlns:m="http://schemas.openxmlformats.org/officeDocument/2006/math" xmlns:v="urn:schemas-microsoft-com:vml" xmlns:wp14="http://schemas.microsoft.com/office/word/2010/wordprocessingDrawing" xmlns:wp="http://schemas.openxmlformats.org/drawingml/2006/wordprocessingDrawing" xmlns:w10="urn:schemas-microsoft-com:office:word" xmlns:w="http://schemas.openxmlformats.org/wordprocessingml/2006/main" xmlns:w14="http://schemas.microsoft.com/office/word/2010/wordml" xmlns:wpg="http://schemas.microsoft.com/office/word/2010/wordprocessingGroup" xmlns:wpi="http://schemas.microsoft.com/office/word/2010/wordprocessingInk" xmlns:wne="http://schemas.microsoft.com/office/word/2006/wordml" xmlns:wps="http://schemas.microsoft.com/office/word/2010/wordprocessingShape" mc:Ignorable="w14 wp14">
   <w:footnote w:type="separator" w:id="-1">
     <w:p>
       <w:pPr>
@@ -2724,7 +2641,7 @@
 </file>
 
 <file path=word/header1.xml><?xml version="1.0" encoding="utf-8"?>
-<w:hdr xmlns:ve="http://schemas.openxmlformats.org/markup-compatibility/2006" xmlns:o="urn:schemas-microsoft-com:office:office" xmlns:r="http://schemas.openxmlformats.org/officeDocument/2006/relationships" xmlns:m="http://schemas.openxmlformats.org/officeDocument/2006/math" xmlns:v="urn:schemas-microsoft-com:vml" xmlns:wp="http://schemas.openxmlformats.org/drawingml/2006/wordprocessingDrawing" xmlns:w10="urn:schemas-microsoft-com:office:word" xmlns:w="http://schemas.openxmlformats.org/wordprocessingml/2006/main" xmlns:wne="http://schemas.microsoft.com/office/word/2006/wordml">
+<w:hdr xmlns:wpc="http://schemas.microsoft.com/office/word/2010/wordprocessingCanvas" xmlns:mc="http://schemas.openxmlformats.org/markup-compatibility/2006" xmlns:o="urn:schemas-microsoft-com:office:office" xmlns:r="http://schemas.openxmlformats.org/officeDocument/2006/relationships" xmlns:m="http://schemas.openxmlformats.org/officeDocument/2006/math" xmlns:v="urn:schemas-microsoft-com:vml" xmlns:wp14="http://schemas.microsoft.com/office/word/2010/wordprocessingDrawing" xmlns:wp="http://schemas.openxmlformats.org/drawingml/2006/wordprocessingDrawing" xmlns:w10="urn:schemas-microsoft-com:office:word" xmlns:w="http://schemas.openxmlformats.org/wordprocessingml/2006/main" xmlns:w14="http://schemas.microsoft.com/office/word/2010/wordml" xmlns:wpg="http://schemas.microsoft.com/office/word/2010/wordprocessingGroup" xmlns:wpi="http://schemas.microsoft.com/office/word/2010/wordprocessingInk" xmlns:wne="http://schemas.microsoft.com/office/word/2006/wordml" xmlns:wps="http://schemas.microsoft.com/office/word/2010/wordprocessingShape" mc:Ignorable="w14 wp14">
   <w:p>
     <w:pPr>
       <w:pStyle w:val="Encabezado"/>
@@ -2754,36 +2671,14 @@
       <w:rPr>
         <w:lang w:val="en-US"/>
       </w:rPr>
-      <w:t xml:space="preserve"> </w:t>
+      <w:t xml:space="preserve"> Eloy Moreno, Daniel Cortijo</w:t>
     </w:r>
-    <w:proofErr w:type="spellStart"/>
-    <w:r>
-      <w:rPr>
-        <w:lang w:val="en-US"/>
-      </w:rPr>
-      <w:t>Eloy</w:t>
-    </w:r>
-    <w:proofErr w:type="spellEnd"/>
-    <w:r>
-      <w:rPr>
-        <w:lang w:val="en-US"/>
-      </w:rPr>
-      <w:t xml:space="preserve"> Moreno, Daniel </w:t>
-    </w:r>
-    <w:proofErr w:type="spellStart"/>
-    <w:r>
-      <w:rPr>
-        <w:lang w:val="en-US"/>
-      </w:rPr>
-      <w:t>Cortijo</w:t>
-    </w:r>
-    <w:proofErr w:type="spellEnd"/>
   </w:p>
 </w:hdr>
 </file>
 
 <file path=word/numbering.xml><?xml version="1.0" encoding="utf-8"?>
-<w:numbering xmlns:ve="http://schemas.openxmlformats.org/markup-compatibility/2006" xmlns:o="urn:schemas-microsoft-com:office:office" xmlns:r="http://schemas.openxmlformats.org/officeDocument/2006/relationships" xmlns:m="http://schemas.openxmlformats.org/officeDocument/2006/math" xmlns:v="urn:schemas-microsoft-com:vml" xmlns:wp="http://schemas.openxmlformats.org/drawingml/2006/wordprocessingDrawing" xmlns:w10="urn:schemas-microsoft-com:office:word" xmlns:w="http://schemas.openxmlformats.org/wordprocessingml/2006/main" xmlns:wne="http://schemas.microsoft.com/office/word/2006/wordml">
+<w:numbering xmlns:wpc="http://schemas.microsoft.com/office/word/2010/wordprocessingCanvas" xmlns:mc="http://schemas.openxmlformats.org/markup-compatibility/2006" xmlns:o="urn:schemas-microsoft-com:office:office" xmlns:r="http://schemas.openxmlformats.org/officeDocument/2006/relationships" xmlns:m="http://schemas.openxmlformats.org/officeDocument/2006/math" xmlns:v="urn:schemas-microsoft-com:vml" xmlns:wp14="http://schemas.microsoft.com/office/word/2010/wordprocessingDrawing" xmlns:wp="http://schemas.openxmlformats.org/drawingml/2006/wordprocessingDrawing" xmlns:w10="urn:schemas-microsoft-com:office:word" xmlns:w="http://schemas.openxmlformats.org/wordprocessingml/2006/main" xmlns:w14="http://schemas.microsoft.com/office/word/2010/wordml" xmlns:wpg="http://schemas.microsoft.com/office/word/2010/wordprocessingGroup" xmlns:wpi="http://schemas.microsoft.com/office/word/2010/wordprocessingInk" xmlns:wne="http://schemas.microsoft.com/office/word/2006/wordml" xmlns:wps="http://schemas.microsoft.com/office/word/2010/wordprocessingShape" mc:Ignorable="w14 wp14">
   <w:abstractNum w:abstractNumId="0">
     <w:nsid w:val="130E2CF1"/>
     <w:multiLevelType w:val="hybridMultilevel"/>
@@ -3599,7 +3494,7 @@
 </file>
 
 <file path=word/styles.xml><?xml version="1.0" encoding="utf-8"?>
-<w:styles xmlns:r="http://schemas.openxmlformats.org/officeDocument/2006/relationships" xmlns:w="http://schemas.openxmlformats.org/wordprocessingml/2006/main">
+<w:styles xmlns:mc="http://schemas.openxmlformats.org/markup-compatibility/2006" xmlns:r="http://schemas.openxmlformats.org/officeDocument/2006/relationships" xmlns:w="http://schemas.openxmlformats.org/wordprocessingml/2006/main" xmlns:w14="http://schemas.microsoft.com/office/word/2010/wordml" mc:Ignorable="w14">
   <w:docDefaults>
     <w:rPrDefault>
       <w:rPr>
@@ -3818,7 +3713,6 @@
     <w:uiPriority w:val="99"/>
     <w:semiHidden/>
     <w:unhideWhenUsed/>
-    <w:qFormat/>
     <w:tblPr>
       <w:tblInd w:w="0" w:type="dxa"/>
       <w:tblCellMar>
@@ -4056,6 +3950,196 @@
       <w:ind w:left="720"/>
       <w:contextualSpacing/>
     </w:pPr>
+  </w:style>
+</w:styles>
+</file>
+
+<file path=word/stylesWithEffects.xml><?xml version="1.0" encoding="utf-8"?>
+<w:styles xmlns:wpc="http://schemas.microsoft.com/office/word/2010/wordprocessingCanvas" xmlns:mc="http://schemas.openxmlformats.org/markup-compatibility/2006" xmlns:o="urn:schemas-microsoft-com:office:office" xmlns:r="http://schemas.openxmlformats.org/officeDocument/2006/relationships" xmlns:m="http://schemas.openxmlformats.org/officeDocument/2006/math" xmlns:v="urn:schemas-microsoft-com:vml" xmlns:wp14="http://schemas.microsoft.com/office/word/2010/wordprocessingDrawing" xmlns:wp="http://schemas.openxmlformats.org/drawingml/2006/wordprocessingDrawing" xmlns:w10="urn:schemas-microsoft-com:office:word" xmlns:w="http://schemas.openxmlformats.org/wordprocessingml/2006/main" xmlns:w14="http://schemas.microsoft.com/office/word/2010/wordml" xmlns:wpg="http://schemas.microsoft.com/office/word/2010/wordprocessingGroup" xmlns:wpi="http://schemas.microsoft.com/office/word/2010/wordprocessingInk" xmlns:wne="http://schemas.microsoft.com/office/word/2006/wordml" xmlns:wps="http://schemas.microsoft.com/office/word/2010/wordprocessingShape" mc:Ignorable="w14 wp14">
+  <w:docDefaults>
+    <w:rPrDefault>
+      <w:rPr>
+        <w:rFonts w:asciiTheme="minorHAnsi" w:eastAsiaTheme="minorEastAsia" w:hAnsiTheme="minorHAnsi" w:cstheme="minorBidi"/>
+        <w:sz w:val="22"/>
+        <w:szCs w:val="22"/>
+        <w:lang w:val="es-ES" w:eastAsia="es-ES" w:bidi="ar-SA"/>
+      </w:rPr>
+    </w:rPrDefault>
+    <w:pPrDefault>
+      <w:pPr>
+        <w:spacing w:after="200" w:line="276" w:lineRule="auto"/>
+      </w:pPr>
+    </w:pPrDefault>
+  </w:docDefaults>
+  <w:latentStyles w:defLockedState="0" w:defUIPriority="99" w:defSemiHidden="1" w:defUnhideWhenUsed="1" w:defQFormat="0" w:count="267">
+    <w:lsdException w:name="Normal" w:semiHidden="0" w:uiPriority="0" w:unhideWhenUsed="0" w:qFormat="1"/>
+    <w:lsdException w:name="heading 1" w:semiHidden="0" w:uiPriority="9" w:unhideWhenUsed="0" w:qFormat="1"/>
+    <w:lsdException w:name="heading 2" w:uiPriority="9" w:qFormat="1"/>
+    <w:lsdException w:name="heading 3" w:uiPriority="9" w:qFormat="1"/>
+    <w:lsdException w:name="heading 4" w:uiPriority="9" w:qFormat="1"/>
+    <w:lsdException w:name="heading 5" w:uiPriority="9" w:qFormat="1"/>
+    <w:lsdException w:name="heading 6" w:uiPriority="9" w:qFormat="1"/>
+    <w:lsdException w:name="heading 7" w:uiPriority="9" w:qFormat="1"/>
+    <w:lsdException w:name="heading 8" w:uiPriority="9" w:qFormat="1"/>
+    <w:lsdException w:name="heading 9" w:uiPriority="9" w:qFormat="1"/>
+    <w:lsdException w:name="toc 1" w:uiPriority="39"/>
+    <w:lsdException w:name="toc 2" w:uiPriority="39"/>
+    <w:lsdException w:name="toc 3" w:uiPriority="39"/>
+    <w:lsdException w:name="toc 4" w:uiPriority="39"/>
+    <w:lsdException w:name="toc 5" w:uiPriority="39"/>
+    <w:lsdException w:name="toc 6" w:uiPriority="39"/>
+    <w:lsdException w:name="toc 7" w:uiPriority="39"/>
+    <w:lsdException w:name="toc 8" w:uiPriority="39"/>
+    <w:lsdException w:name="toc 9" w:uiPriority="39"/>
+    <w:lsdException w:name="caption" w:uiPriority="35" w:qFormat="1"/>
+    <w:lsdException w:name="Title" w:semiHidden="0" w:uiPriority="10" w:unhideWhenUsed="0" w:qFormat="1"/>
+    <w:lsdException w:name="Default Paragraph Font" w:uiPriority="1"/>
+    <w:lsdException w:name="Subtitle" w:semiHidden="0" w:uiPriority="11" w:unhideWhenUsed="0" w:qFormat="1"/>
+    <w:lsdException w:name="Strong" w:semiHidden="0" w:uiPriority="22" w:unhideWhenUsed="0" w:qFormat="1"/>
+    <w:lsdException w:name="Emphasis" w:semiHidden="0" w:uiPriority="20" w:unhideWhenUsed="0" w:qFormat="1"/>
+    <w:lsdException w:name="Table Grid" w:semiHidden="0" w:uiPriority="59" w:unhideWhenUsed="0"/>
+    <w:lsdException w:name="Placeholder Text" w:unhideWhenUsed="0"/>
+    <w:lsdException w:name="No Spacing" w:semiHidden="0" w:uiPriority="1" w:unhideWhenUsed="0" w:qFormat="1"/>
+    <w:lsdException w:name="Light Shading" w:semiHidden="0" w:uiPriority="60" w:unhideWhenUsed="0"/>
+    <w:lsdException w:name="Light List" w:semiHidden="0" w:uiPriority="61" w:unhideWhenUsed="0"/>
+    <w:lsdException w:name="Light Grid" w:semiHidden="0" w:uiPriority="62" w:unhideWhenUsed="0"/>
+    <w:lsdException w:name="Medium Shading 1" w:semiHidden="0" w:uiPriority="63" w:unhideWhenUsed="0"/>
+    <w:lsdException w:name="Medium Shading 2" w:semiHidden="0" w:uiPriority="64" w:unhideWhenUsed="0"/>
+    <w:lsdException w:name="Medium List 1" w:semiHidden="0" w:uiPriority="65" w:unhideWhenUsed="0"/>
+    <w:lsdException w:name="Medium List 2" w:semiHidden="0" w:uiPriority="66" w:unhideWhenUsed="0"/>
+    <w:lsdException w:name="Medium Grid 1" w:semiHidden="0" w:uiPriority="67" w:unhideWhenUsed="0"/>
+    <w:lsdException w:name="Medium Grid 2" w:semiHidden="0" w:uiPriority="68" w:unhideWhenUsed="0"/>
+    <w:lsdException w:name="Medium Grid 3" w:semiHidden="0" w:uiPriority="69" w:unhideWhenUsed="0"/>
+    <w:lsdException w:name="Dark List" w:semiHidden="0" w:uiPriority="70" w:unhideWhenUsed="0"/>
+    <w:lsdException w:name="Colorful Shading" w:semiHidden="0" w:uiPriority="71" w:unhideWhenUsed="0"/>
+    <w:lsdException w:name="Colorful List" w:semiHidden="0" w:uiPriority="72" w:unhideWhenUsed="0"/>
+    <w:lsdException w:name="Colorful Grid" w:semiHidden="0" w:uiPriority="73" w:unhideWhenUsed="0"/>
+    <w:lsdException w:name="Light Shading Accent 1" w:semiHidden="0" w:uiPriority="60" w:unhideWhenUsed="0"/>
+    <w:lsdException w:name="Light List Accent 1" w:semiHidden="0" w:uiPriority="61" w:unhideWhenUsed="0"/>
+    <w:lsdException w:name="Light Grid Accent 1" w:semiHidden="0" w:uiPriority="62" w:unhideWhenUsed="0"/>
+    <w:lsdException w:name="Medium Shading 1 Accent 1" w:semiHidden="0" w:uiPriority="63" w:unhideWhenUsed="0"/>
+    <w:lsdException w:name="Medium Shading 2 Accent 1" w:semiHidden="0" w:uiPriority="64" w:unhideWhenUsed="0"/>
+    <w:lsdException w:name="Medium List 1 Accent 1" w:semiHidden="0" w:uiPriority="65" w:unhideWhenUsed="0"/>
+    <w:lsdException w:name="Revision" w:unhideWhenUsed="0"/>
+    <w:lsdException w:name="List Paragraph" w:semiHidden="0" w:uiPriority="34" w:unhideWhenUsed="0" w:qFormat="1"/>
+    <w:lsdException w:name="Quote" w:semiHidden="0" w:uiPriority="29" w:unhideWhenUsed="0" w:qFormat="1"/>
+    <w:lsdException w:name="Intense Quote" w:semiHidden="0" w:uiPriority="30" w:unhideWhenUsed="0" w:qFormat="1"/>
+    <w:lsdException w:name="Medium List 2 Accent 1" w:semiHidden="0" w:uiPriority="66" w:unhideWhenUsed="0"/>
+    <w:lsdException w:name="Medium Grid 1 Accent 1" w:semiHidden="0" w:uiPriority="67" w:unhideWhenUsed="0"/>
+    <w:lsdException w:name="Medium Grid 2 Accent 1" w:semiHidden="0" w:uiPriority="68" w:unhideWhenUsed="0"/>
+    <w:lsdException w:name="Medium Grid 3 Accent 1" w:semiHidden="0" w:uiPriority="69" w:unhideWhenUsed="0"/>
+    <w:lsdException w:name="Dark List Accent 1" w:semiHidden="0" w:uiPriority="70" w:unhideWhenUsed="0"/>
+    <w:lsdException w:name="Colorful Shading Accent 1" w:semiHidden="0" w:uiPriority="71" w:unhideWhenUsed="0"/>
+    <w:lsdException w:name="Colorful List Accent 1" w:semiHidden="0" w:uiPriority="72" w:unhideWhenUsed="0"/>
+    <w:lsdException w:name="Colorful Grid Accent 1" w:semiHidden="0" w:uiPriority="73" w:unhideWhenUsed="0"/>
+    <w:lsdException w:name="Light Shading Accent 2" w:semiHidden="0" w:uiPriority="60" w:unhideWhenUsed="0"/>
+    <w:lsdException w:name="Light List Accent 2" w:semiHidden="0" w:uiPriority="61" w:unhideWhenUsed="0"/>
+    <w:lsdException w:name="Light Grid Accent 2" w:semiHidden="0" w:uiPriority="62" w:unhideWhenUsed="0"/>
+    <w:lsdException w:name="Medium Shading 1 Accent 2" w:semiHidden="0" w:uiPriority="63" w:unhideWhenUsed="0"/>
+    <w:lsdException w:name="Medium Shading 2 Accent 2" w:semiHidden="0" w:uiPriority="64" w:unhideWhenUsed="0"/>
+    <w:lsdException w:name="Medium List 1 Accent 2" w:semiHidden="0" w:uiPriority="65" w:unhideWhenUsed="0"/>
+    <w:lsdException w:name="Medium List 2 Accent 2" w:semiHidden="0" w:uiPriority="66" w:unhideWhenUsed="0"/>
+    <w:lsdException w:name="Medium Grid 1 Accent 2" w:semiHidden="0" w:uiPriority="67" w:unhideWhenUsed="0"/>
+    <w:lsdException w:name="Medium Grid 2 Accent 2" w:semiHidden="0" w:uiPriority="68" w:unhideWhenUsed="0"/>
+    <w:lsdException w:name="Medium Grid 3 Accent 2" w:semiHidden="0" w:uiPriority="69" w:unhideWhenUsed="0"/>
+    <w:lsdException w:name="Dark List Accent 2" w:semiHidden="0" w:uiPriority="70" w:unhideWhenUsed="0"/>
+    <w:lsdException w:name="Colorful Shading Accent 2" w:semiHidden="0" w:uiPriority="71" w:unhideWhenUsed="0"/>
+    <w:lsdException w:name="Colorful List Accent 2" w:semiHidden="0" w:uiPriority="72" w:unhideWhenUsed="0"/>
+    <w:lsdException w:name="Colorful Grid Accent 2" w:semiHidden="0" w:uiPriority="73" w:unhideWhenUsed="0"/>
+    <w:lsdException w:name="Light Shading Accent 3" w:semiHidden="0" w:uiPriority="60" w:unhideWhenUsed="0"/>
+    <w:lsdException w:name="Light List Accent 3" w:semiHidden="0" w:uiPriority="61" w:unhideWhenUsed="0"/>
+    <w:lsdException w:name="Light Grid Accent 3" w:semiHidden="0" w:uiPriority="62" w:unhideWhenUsed="0"/>
+    <w:lsdException w:name="Medium Shading 1 Accent 3" w:semiHidden="0" w:uiPriority="63" w:unhideWhenUsed="0"/>
+    <w:lsdException w:name="Medium Shading 2 Accent 3" w:semiHidden="0" w:uiPriority="64" w:unhideWhenUsed="0"/>
+    <w:lsdException w:name="Medium List 1 Accent 3" w:semiHidden="0" w:uiPriority="65" w:unhideWhenUsed="0"/>
+    <w:lsdException w:name="Medium List 2 Accent 3" w:semiHidden="0" w:uiPriority="66" w:unhideWhenUsed="0"/>
+    <w:lsdException w:name="Medium Grid 1 Accent 3" w:semiHidden="0" w:uiPriority="67" w:unhideWhenUsed="0"/>
+    <w:lsdException w:name="Medium Grid 2 Accent 3" w:semiHidden="0" w:uiPriority="68" w:unhideWhenUsed="0"/>
+    <w:lsdException w:name="Medium Grid 3 Accent 3" w:semiHidden="0" w:uiPriority="69" w:unhideWhenUsed="0"/>
+    <w:lsdException w:name="Dark List Accent 3" w:semiHidden="0" w:uiPriority="70" w:unhideWhenUsed="0"/>
+    <w:lsdException w:name="Colorful Shading Accent 3" w:semiHidden="0" w:uiPriority="71" w:unhideWhenUsed="0"/>
+    <w:lsdException w:name="Colorful List Accent 3" w:semiHidden="0" w:uiPriority="72" w:unhideWhenUsed="0"/>
+    <w:lsdException w:name="Colorful Grid Accent 3" w:semiHidden="0" w:uiPriority="73" w:unhideWhenUsed="0"/>
+    <w:lsdException w:name="Light Shading Accent 4" w:semiHidden="0" w:uiPriority="60" w:unhideWhenUsed="0"/>
+    <w:lsdException w:name="Light List Accent 4" w:semiHidden="0" w:uiPriority="61" w:unhideWhenUsed="0"/>
+    <w:lsdException w:name="Light Grid Accent 4" w:semiHidden="0" w:uiPriority="62" w:unhideWhenUsed="0"/>
+    <w:lsdException w:name="Medium Shading 1 Accent 4" w:semiHidden="0" w:uiPriority="63" w:unhideWhenUsed="0"/>
+    <w:lsdException w:name="Medium Shading 2 Accent 4" w:semiHidden="0" w:uiPriority="64" w:unhideWhenUsed="0"/>
+    <w:lsdException w:name="Medium List 1 Accent 4" w:semiHidden="0" w:uiPriority="65" w:unhideWhenUsed="0"/>
+    <w:lsdException w:name="Medium List 2 Accent 4" w:semiHidden="0" w:uiPriority="66" w:unhideWhenUsed="0"/>
+    <w:lsdException w:name="Medium Grid 1 Accent 4" w:semiHidden="0" w:uiPriority="67" w:unhideWhenUsed="0"/>
+    <w:lsdException w:name="Medium Grid 2 Accent 4" w:semiHidden="0" w:uiPriority="68" w:unhideWhenUsed="0"/>
+    <w:lsdException w:name="Medium Grid 3 Accent 4" w:semiHidden="0" w:uiPriority="69" w:unhideWhenUsed="0"/>
+    <w:lsdException w:name="Dark List Accent 4" w:semiHidden="0" w:uiPriority="70" w:unhideWhenUsed="0"/>
+    <w:lsdException w:name="Colorful Shading Accent 4" w:semiHidden="0" w:uiPriority="71" w:unhideWhenUsed="0"/>
+    <w:lsdException w:name="Colorful List Accent 4" w:semiHidden="0" w:uiPriority="72" w:unhideWhenUsed="0"/>
+    <w:lsdException w:name="Colorful Grid Accent 4" w:semiHidden="0" w:uiPriority="73" w:unhideWhenUsed="0"/>
+    <w:lsdException w:name="Light Shading Accent 5" w:semiHidden="0" w:uiPriority="60" w:unhideWhenUsed="0"/>
+    <w:lsdException w:name="Light List Accent 5" w:semiHidden="0" w:uiPriority="61" w:unhideWhenUsed="0"/>
+    <w:lsdException w:name="Light Grid Accent 5" w:semiHidden="0" w:uiPriority="62" w:unhideWhenUsed="0"/>
+    <w:lsdException w:name="Medium Shading 1 Accent 5" w:semiHidden="0" w:uiPriority="63" w:unhideWhenUsed="0"/>
+    <w:lsdException w:name="Medium Shading 2 Accent 5" w:semiHidden="0" w:uiPriority="64" w:unhideWhenUsed="0"/>
+    <w:lsdException w:name="Medium List 1 Accent 5" w:semiHidden="0" w:uiPriority="65" w:unhideWhenUsed="0"/>
+    <w:lsdException w:name="Medium List 2 Accent 5" w:semiHidden="0" w:uiPriority="66" w:unhideWhenUsed="0"/>
+    <w:lsdException w:name="Medium Grid 1 Accent 5" w:semiHidden="0" w:uiPriority="67" w:unhideWhenUsed="0"/>
+    <w:lsdException w:name="Medium Grid 2 Accent 5" w:semiHidden="0" w:uiPriority="68" w:unhideWhenUsed="0"/>
+    <w:lsdException w:name="Medium Grid 3 Accent 5" w:semiHidden="0" w:uiPriority="69" w:unhideWhenUsed="0"/>
+    <w:lsdException w:name="Dark List Accent 5" w:semiHidden="0" w:uiPriority="70" w:unhideWhenUsed="0"/>
+    <w:lsdException w:name="Colorful Shading Accent 5" w:semiHidden="0" w:uiPriority="71" w:unhideWhenUsed="0"/>
+    <w:lsdException w:name="Colorful List Accent 5" w:semiHidden="0" w:uiPriority="72" w:unhideWhenUsed="0"/>
+    <w:lsdException w:name="Colorful Grid Accent 5" w:semiHidden="0" w:uiPriority="73" w:unhideWhenUsed="0"/>
+    <w:lsdException w:name="Light Shading Accent 6" w:semiHidden="0" w:uiPriority="60" w:unhideWhenUsed="0"/>
+    <w:lsdException w:name="Light List Accent 6" w:semiHidden="0" w:uiPriority="61" w:unhideWhenUsed="0"/>
+    <w:lsdException w:name="Light Grid Accent 6" w:semiHidden="0" w:uiPriority="62" w:unhideWhenUsed="0"/>
+    <w:lsdException w:name="Medium Shading 1 Accent 6" w:semiHidden="0" w:uiPriority="63" w:unhideWhenUsed="0"/>
+    <w:lsdException w:name="Medium Shading 2 Accent 6" w:semiHidden="0" w:uiPriority="64" w:unhideWhenUsed="0"/>
+    <w:lsdException w:name="Medium List 1 Accent 6" w:semiHidden="0" w:uiPriority="65" w:unhideWhenUsed="0"/>
+    <w:lsdException w:name="Medium List 2 Accent 6" w:semiHidden="0" w:uiPriority="66" w:unhideWhenUsed="0"/>
+    <w:lsdException w:name="Medium Grid 1 Accent 6" w:semiHidden="0" w:uiPriority="67" w:unhideWhenUsed="0"/>
+    <w:lsdException w:name="Medium Grid 2 Accent 6" w:semiHidden="0" w:uiPriority="68" w:unhideWhenUsed="0"/>
+    <w:lsdException w:name="Medium Grid 3 Accent 6" w:semiHidden="0" w:uiPriority="69" w:unhideWhenUsed="0"/>
+    <w:lsdException w:name="Dark List Accent 6" w:semiHidden="0" w:uiPriority="70" w:unhideWhenUsed="0"/>
+    <w:lsdException w:name="Colorful Shading Accent 6" w:semiHidden="0" w:uiPriority="71" w:unhideWhenUsed="0"/>
+    <w:lsdException w:name="Colorful List Accent 6" w:semiHidden="0" w:uiPriority="72" w:unhideWhenUsed="0"/>
+    <w:lsdException w:name="Colorful Grid Accent 6" w:semiHidden="0" w:uiPriority="73" w:unhideWhenUsed="0"/>
+    <w:lsdException w:name="Subtle Emphasis" w:semiHidden="0" w:uiPriority="19" w:unhideWhenUsed="0" w:qFormat="1"/>
+    <w:lsdException w:name="Intense Emphasis" w:semiHidden="0" w:uiPriority="21" w:unhideWhenUsed="0" w:qFormat="1"/>
+    <w:lsdException w:name="Subtle Reference" w:semiHidden="0" w:uiPriority="31" w:unhideWhenUsed="0" w:qFormat="1"/>
+    <w:lsdException w:name="Intense Reference" w:semiHidden="0" w:uiPriority="32" w:unhideWhenUsed="0" w:qFormat="1"/>
+    <w:lsdException w:name="Book Title" w:semiHidden="0" w:uiPriority="33" w:unhideWhenUsed="0" w:qFormat="1"/>
+    <w:lsdException w:name="Bibliography" w:uiPriority="37"/>
+    <w:lsdException w:name="TOC Heading" w:uiPriority="39" w:qFormat="1"/>
+  </w:latentStyles>
+  <w:style w:type="paragraph" w:default="1" w:styleId="Normal">
+    <w:name w:val="Normal"/>
+    <w:qFormat/>
+  </w:style>
+  <w:style w:type="character" w:default="1" w:styleId="Fuentedeprrafopredeter">
+    <w:name w:val="Default Paragraph Font"/>
+    <w:uiPriority w:val="1"/>
+    <w:semiHidden/>
+    <w:unhideWhenUsed/>
+  </w:style>
+  <w:style w:type="table" w:default="1" w:styleId="Tablanormal">
+    <w:name w:val="Normal Table"/>
+    <w:uiPriority w:val="99"/>
+    <w:semiHidden/>
+    <w:unhideWhenUsed/>
+    <w:tblPr>
+      <w:tblInd w:w="0" w:type="dxa"/>
+      <w:tblCellMar>
+        <w:top w:w="0" w:type="dxa"/>
+        <w:left w:w="108" w:type="dxa"/>
+        <w:bottom w:w="0" w:type="dxa"/>
+        <w:right w:w="108" w:type="dxa"/>
+      </w:tblCellMar>
+    </w:tblPr>
+  </w:style>
+  <w:style w:type="numbering" w:default="1" w:styleId="Sinlista">
+    <w:name w:val="No List"/>
+    <w:uiPriority w:val="99"/>
+    <w:semiHidden/>
+    <w:unhideWhenUsed/>
   </w:style>
 </w:styles>
 </file>
@@ -4315,7 +4399,7 @@
   <a:extraClrSchemeLst/>
   <a:extLst>
     <a:ext uri="{05A4C25C-085E-4340-85A3-A5531E510DB2}">
-      <thm15:themeFamily xmlns:thm15="http://schemas.microsoft.com/office/thememl/2012/main" xmlns="" name="Office Theme" id="{62F939B6-93AF-4DB8-9C6B-D6C7DFDC589F}" vid="{4A3C46E8-61CC-4603-A589-7422A47A8E4A}"/>
+      <thm15:themeFamily xmlns="" xmlns:thm15="http://schemas.microsoft.com/office/thememl/2012/main" name="Office Theme" id="{62F939B6-93AF-4DB8-9C6B-D6C7DFDC589F}" vid="{4A3C46E8-61CC-4603-A589-7422A47A8E4A}"/>
     </a:ext>
   </a:extLst>
 </a:theme>
@@ -4326,7 +4410,7 @@
 </file>
 
 <file path=customXml/itemProps1.xml><?xml version="1.0" encoding="utf-8"?>
-<ds:datastoreItem xmlns:ds="http://schemas.openxmlformats.org/officeDocument/2006/customXml" ds:itemID="{FBC59A48-44B2-4B07-823F-225DA2C7CE2D}">
+<ds:datastoreItem xmlns:ds="http://schemas.openxmlformats.org/officeDocument/2006/customXml" ds:itemID="{9F261B77-268F-48FE-88EE-E04DBCD2272C}">
   <ds:schemaRefs>
     <ds:schemaRef ds:uri="http://schemas.openxmlformats.org/officeDocument/2006/bibliography"/>
   </ds:schemaRefs>

</xml_diff>

<commit_message>
Modificado el Misiluro para que pueda ir hacia la derecha también.
</commit_message>
<xml_diff>
--- a/GDD_2DASH.docx
+++ b/GDD_2DASH.docx
@@ -1474,7 +1474,70 @@
       <w:r>
         <w:t>Puede saltar, lo que le impulsa del suelo, manteniendo su velocidad horizontal.</w:t>
       </w:r>
-      <w:bookmarkStart w:id="5" w:name="_GoBack"/>
+    </w:p>
+    <w:p>
+      <w:pPr>
+        <w:jc w:val="both"/>
+      </w:pPr>
+      <w:r>
+        <w:t xml:space="preserve">El </w:t>
+      </w:r>
+      <w:r>
+        <w:t>avatar</w:t>
+      </w:r>
+      <w:r>
+        <w:t xml:space="preserve"> tiene también la capacidad de atacar delante de sí, eliminando a los enemigos q</w:t>
+      </w:r>
+      <w:r>
+        <w:t xml:space="preserve">ue tiene delante. Al atacar, se mantiene en el aire mientras dura el ataque, aunque su velocidad se reduce </w:t>
+      </w:r>
+      <w:r>
+        <w:t>ligeramente</w:t>
+      </w:r>
+      <w:r>
+        <w:t>.</w:t>
+      </w:r>
+      <w:r>
+        <w:t xml:space="preserve"> </w:t>
+      </w:r>
+    </w:p>
+    <w:p>
+      <w:pPr>
+        <w:jc w:val="both"/>
+      </w:pPr>
+      <w:r>
+        <w:t>Si se choca con un enemigo o recibe un ataque de uno, pierde un punto de vida, de los cuales tiene tres.</w:t>
+      </w:r>
+      <w:r>
+        <w:t xml:space="preserve"> </w:t>
+      </w:r>
+      <w:r>
+        <w:t>Al recibir daño el avatar es empujado</w:t>
+      </w:r>
+      <w:r>
+        <w:t>, lo que</w:t>
+      </w:r>
+      <w:r>
+        <w:t xml:space="preserve"> anula toda </w:t>
+      </w:r>
+      <w:r>
+        <w:t>su</w:t>
+      </w:r>
+      <w:r>
+        <w:t xml:space="preserve"> velocidad</w:t>
+      </w:r>
+      <w:r>
+        <w:t>.</w:t>
+      </w:r>
+    </w:p>
+    <w:p>
+      <w:pPr>
+        <w:pStyle w:val="Ttulo2"/>
+      </w:pPr>
+      <w:bookmarkStart w:id="5" w:name="_Toc22287126"/>
+      <w:r>
+        <w:t>DINÁMICA</w:t>
+      </w:r>
       <w:bookmarkEnd w:id="5"/>
     </w:p>
     <w:p>
@@ -1482,19 +1545,27 @@
         <w:jc w:val="both"/>
       </w:pPr>
       <w:r>
-        <w:t xml:space="preserve">El </w:t>
+        <w:t xml:space="preserve">Si el </w:t>
       </w:r>
       <w:r>
         <w:t>avatar</w:t>
       </w:r>
       <w:r>
-        <w:t xml:space="preserve"> tiene también la capacidad de atacar delante de sí, eliminando a los enemigos q</w:t>
-      </w:r>
-      <w:r>
-        <w:t xml:space="preserve">ue tiene delante. Al atacar, se mantiene en el aire mientras dura el ataque, aunque su velocidad se reduce </w:t>
-      </w:r>
-      <w:r>
-        <w:t>ligeramente</w:t>
+        <w:t xml:space="preserve"> aterriza encima de un enemigo, este muere y hace que el personaje rebote con una velocidad ligeramente superior a la que tenía.</w:t>
+      </w:r>
+    </w:p>
+    <w:p>
+      <w:pPr>
+        <w:jc w:val="both"/>
+      </w:pPr>
+      <w:r>
+        <w:t>El jugador puede conseguir puntos si toca coleccionables o derrota a enemigos, consiguiendo más o menos puntuación dependiendo del enemigo.</w:t>
+      </w:r>
+      <w:r>
+        <w:t xml:space="preserve"> Recibir daño resta puntuación al jugador. Una vez termina el nivel, la puntuación se divide entre el tiempo tardado, </w:t>
+      </w:r>
+      <w:r>
+        <w:t>y este resultado se guarda entre las puntuaciones más altas si supera a las diez mejores</w:t>
       </w:r>
       <w:r>
         <w:t>.</w:t>
@@ -1502,92 +1573,19 @@
       <w:r>
         <w:t xml:space="preserve"> </w:t>
       </w:r>
-    </w:p>
-    <w:p>
-      <w:pPr>
-        <w:jc w:val="both"/>
-      </w:pPr>
-      <w:r>
-        <w:t>Si se choca con un enemigo o recibe un ataque de uno, pierde un punto de vida, de los cuales tiene tres.</w:t>
-      </w:r>
-      <w:r>
-        <w:t xml:space="preserve"> </w:t>
-      </w:r>
-      <w:r>
-        <w:t>Al recibir daño el avatar es empujado</w:t>
-      </w:r>
-      <w:r>
-        <w:t>, lo que</w:t>
-      </w:r>
-      <w:r>
-        <w:t xml:space="preserve"> anula toda </w:t>
-      </w:r>
-      <w:r>
-        <w:t>su</w:t>
-      </w:r>
-      <w:r>
-        <w:t xml:space="preserve"> velocidad</w:t>
-      </w:r>
-      <w:r>
-        <w:t>.</w:t>
+      <w:r>
+        <w:t>Sin embargo, si se queda sin puntos de vida, perderá y tendrá que volver a empezar el nivel.</w:t>
       </w:r>
     </w:p>
     <w:p>
       <w:pPr>
         <w:pStyle w:val="Ttulo2"/>
       </w:pPr>
-      <w:bookmarkStart w:id="6" w:name="_Toc22287126"/>
-      <w:r>
-        <w:t>DINÁMICA</w:t>
+      <w:bookmarkStart w:id="6" w:name="_Toc22287127"/>
+      <w:r>
+        <w:t>ESTÉTICA</w:t>
       </w:r>
       <w:bookmarkEnd w:id="6"/>
-    </w:p>
-    <w:p>
-      <w:pPr>
-        <w:jc w:val="both"/>
-      </w:pPr>
-      <w:r>
-        <w:t xml:space="preserve">Si el </w:t>
-      </w:r>
-      <w:r>
-        <w:t>avatar</w:t>
-      </w:r>
-      <w:r>
-        <w:t xml:space="preserve"> aterriza encima de un enemigo, este muere y hace que el personaje rebote con una velocidad ligeramente superior a la que tenía.</w:t>
-      </w:r>
-    </w:p>
-    <w:p>
-      <w:pPr>
-        <w:jc w:val="both"/>
-      </w:pPr>
-      <w:r>
-        <w:t>El jugador puede conseguir puntos si toca coleccionables o derrota a enemigos, consiguiendo más o menos puntuación dependiendo del enemigo.</w:t>
-      </w:r>
-      <w:r>
-        <w:t xml:space="preserve"> Recibir daño resta puntuación al jugador. Una vez termina el nivel, la puntuación se divide entre el tiempo tardado, </w:t>
-      </w:r>
-      <w:r>
-        <w:t>y este resultado se guarda entre las puntuaciones más altas si supera a las diez mejores</w:t>
-      </w:r>
-      <w:r>
-        <w:t>.</w:t>
-      </w:r>
-      <w:r>
-        <w:t xml:space="preserve"> </w:t>
-      </w:r>
-      <w:r>
-        <w:t>Sin embargo, si se queda sin puntos de vida, perderá y tendrá que volver a empezar el nivel.</w:t>
-      </w:r>
-    </w:p>
-    <w:p>
-      <w:pPr>
-        <w:pStyle w:val="Ttulo2"/>
-      </w:pPr>
-      <w:bookmarkStart w:id="7" w:name="_Toc22287127"/>
-      <w:r>
-        <w:t>ESTÉTICA</w:t>
-      </w:r>
-      <w:bookmarkEnd w:id="7"/>
     </w:p>
     <w:p>
       <w:pPr>
@@ -1750,134 +1748,134 @@
       <w:pPr>
         <w:pStyle w:val="Ttulo1"/>
       </w:pPr>
-      <w:bookmarkStart w:id="8" w:name="_Toc22287128"/>
+      <w:bookmarkStart w:id="7" w:name="_Toc22287128"/>
       <w:r>
         <w:t>HISTORIA</w:t>
       </w:r>
+      <w:bookmarkEnd w:id="7"/>
+    </w:p>
+    <w:p>
+      <w:pPr>
+        <w:jc w:val="both"/>
+      </w:pPr>
+      <w:r>
+        <w:t>Hablar de los acontecimientos del juego: cómo el CONSTRUCT-0R está destruyendo todo.</w:t>
+      </w:r>
+    </w:p>
+    <w:p>
+      <w:pPr>
+        <w:jc w:val="both"/>
+      </w:pPr>
+      <w:r>
+        <w:t>Hablar del trasfondo</w:t>
+      </w:r>
+      <w:r>
+        <w:t xml:space="preserve"> del CONSTRUCT-0R, y del protagonista.</w:t>
+      </w:r>
+    </w:p>
+    <w:p>
+      <w:pPr>
+        <w:jc w:val="both"/>
+      </w:pPr>
+      <w:r>
+        <w:t xml:space="preserve">A principios del siglo </w:t>
+      </w:r>
+      <w:r>
+        <w:t>XXI</w:t>
+      </w:r>
+      <w:r>
+        <w:t>, la Tierra se encuentra asolada por el CONSTRUCT-0R, un temible robot, y sus fieles seguidores. Casi todas las ciudades del mundo han caído antes sus pies, dejando escombros y ruinas donde antes habitaban miles de personas.</w:t>
+      </w:r>
+    </w:p>
+    <w:p>
+      <w:pPr>
+        <w:jc w:val="both"/>
+      </w:pPr>
+      <w:r>
+        <w:t xml:space="preserve">Muchos han intentado detenerle, pero ninguno lo ha conseguido. El que más se acercó fue un pequeño robot cuyo sacrificio impulsó a </w:t>
+      </w:r>
+      <w:r>
+        <w:t xml:space="preserve">Mach Fox </w:t>
+      </w:r>
+      <w:r>
+        <w:t>a acabar por fin con la amenaza robótica</w:t>
+      </w:r>
+      <w:r>
+        <w:t>.</w:t>
+      </w:r>
+    </w:p>
+    <w:p>
+      <w:pPr>
+        <w:jc w:val="both"/>
+      </w:pPr>
+      <w:r>
+        <w:t>El CONSTRUCT-0R es una</w:t>
+      </w:r>
+      <w:r>
+        <w:t xml:space="preserve"> </w:t>
+      </w:r>
+      <w:r>
+        <w:t>antigua máquina de guerra creada por un Señor de la Oscuridad llamado Moal el Eterno. Tras ser liberado de su tumba por un ninja descuidado, comenzó a aniquilar todo a su paso.</w:t>
+      </w:r>
+    </w:p>
+    <w:p>
+      <w:pPr>
+        <w:jc w:val="both"/>
+      </w:pPr>
+      <w:r>
+        <w:t>Mach Fox</w:t>
+      </w:r>
+      <w:r>
+        <w:t xml:space="preserve"> es </w:t>
+      </w:r>
+      <w:r>
+        <w:t>un miembro de la Resistencia</w:t>
+      </w:r>
+      <w:r>
+        <w:t xml:space="preserve"> que</w:t>
+      </w:r>
+      <w:r>
+        <w:t xml:space="preserve"> </w:t>
+      </w:r>
+      <w:r>
+        <w:t>decidió actuar y poner freno al CONSTRUCT-0R</w:t>
+      </w:r>
+      <w:r>
+        <w:t>.</w:t>
+      </w:r>
+      <w:r>
+        <w:t xml:space="preserve"> </w:t>
+      </w:r>
+      <w:r>
+        <w:t>Va armado con un látigo de cadena y su determinación</w:t>
+      </w:r>
+      <w:r>
+        <w:t xml:space="preserve"> para </w:t>
+      </w:r>
+      <w:r>
+        <w:t>acabar</w:t>
+      </w:r>
+      <w:r>
+        <w:t xml:space="preserve"> con los enemigos de la humanidad.</w:t>
+      </w:r>
+    </w:p>
+    <w:p>
+      <w:pPr>
+        <w:jc w:val="both"/>
+      </w:pPr>
+      <w:r>
+        <w:t>La Resistencia es una red de supervivientes que se apoyan entre sí y tratan de encontrar un manera de acabar con el CONSTRUCT-0R.</w:t>
+      </w:r>
+    </w:p>
+    <w:p>
+      <w:pPr>
+        <w:pStyle w:val="Ttulo1"/>
+      </w:pPr>
+      <w:bookmarkStart w:id="8" w:name="_Toc22287129"/>
+      <w:r>
+        <w:t>NIVELES</w:t>
+      </w:r>
       <w:bookmarkEnd w:id="8"/>
-    </w:p>
-    <w:p>
-      <w:pPr>
-        <w:jc w:val="both"/>
-      </w:pPr>
-      <w:r>
-        <w:t>Hablar de los acontecimientos del juego: cómo el CONSTRUCT-0R está destruyendo todo.</w:t>
-      </w:r>
-    </w:p>
-    <w:p>
-      <w:pPr>
-        <w:jc w:val="both"/>
-      </w:pPr>
-      <w:r>
-        <w:t>Hablar del trasfondo</w:t>
-      </w:r>
-      <w:r>
-        <w:t xml:space="preserve"> del CONSTRUCT-0R, y del protagonista.</w:t>
-      </w:r>
-    </w:p>
-    <w:p>
-      <w:pPr>
-        <w:jc w:val="both"/>
-      </w:pPr>
-      <w:r>
-        <w:t xml:space="preserve">A principios del siglo </w:t>
-      </w:r>
-      <w:r>
-        <w:t>XXI</w:t>
-      </w:r>
-      <w:r>
-        <w:t>, la Tierra se encuentra asolada por el CONSTRUCT-0R, un temible robot, y sus fieles seguidores. Casi todas las ciudades del mundo han caído antes sus pies, dejando escombros y ruinas donde antes habitaban miles de personas.</w:t>
-      </w:r>
-    </w:p>
-    <w:p>
-      <w:pPr>
-        <w:jc w:val="both"/>
-      </w:pPr>
-      <w:r>
-        <w:t xml:space="preserve">Muchos han intentado detenerle, pero ninguno lo ha conseguido. El que más se acercó fue un pequeño robot cuyo sacrificio impulsó a </w:t>
-      </w:r>
-      <w:r>
-        <w:t xml:space="preserve">Mach Fox </w:t>
-      </w:r>
-      <w:r>
-        <w:t>a acabar por fin con la amenaza robótica</w:t>
-      </w:r>
-      <w:r>
-        <w:t>.</w:t>
-      </w:r>
-    </w:p>
-    <w:p>
-      <w:pPr>
-        <w:jc w:val="both"/>
-      </w:pPr>
-      <w:r>
-        <w:t>El CONSTRUCT-0R es una</w:t>
-      </w:r>
-      <w:r>
-        <w:t xml:space="preserve"> </w:t>
-      </w:r>
-      <w:r>
-        <w:t>antigua máquina de guerra creada por un Señor de la Oscuridad llamado Moal el Eterno. Tras ser liberado de su tumba por un ninja descuidado, comenzó a aniquilar todo a su paso.</w:t>
-      </w:r>
-    </w:p>
-    <w:p>
-      <w:pPr>
-        <w:jc w:val="both"/>
-      </w:pPr>
-      <w:r>
-        <w:t>Mach Fox</w:t>
-      </w:r>
-      <w:r>
-        <w:t xml:space="preserve"> es </w:t>
-      </w:r>
-      <w:r>
-        <w:t>un miembro de la Resistencia</w:t>
-      </w:r>
-      <w:r>
-        <w:t xml:space="preserve"> que</w:t>
-      </w:r>
-      <w:r>
-        <w:t xml:space="preserve"> </w:t>
-      </w:r>
-      <w:r>
-        <w:t>decidió actuar y poner freno al CONSTRUCT-0R</w:t>
-      </w:r>
-      <w:r>
-        <w:t>.</w:t>
-      </w:r>
-      <w:r>
-        <w:t xml:space="preserve"> </w:t>
-      </w:r>
-      <w:r>
-        <w:t>Va armado con un látigo de cadena y su determinación</w:t>
-      </w:r>
-      <w:r>
-        <w:t xml:space="preserve"> para </w:t>
-      </w:r>
-      <w:r>
-        <w:t>acabar</w:t>
-      </w:r>
-      <w:r>
-        <w:t xml:space="preserve"> con los enemigos de la humanidad.</w:t>
-      </w:r>
-    </w:p>
-    <w:p>
-      <w:pPr>
-        <w:jc w:val="both"/>
-      </w:pPr>
-      <w:r>
-        <w:t>La Resistencia es una red de supervivientes que se apoyan entre sí y tratan de encontrar un manera de acabar con el CONSTRUCT-0R.</w:t>
-      </w:r>
-    </w:p>
-    <w:p>
-      <w:pPr>
-        <w:pStyle w:val="Ttulo1"/>
-      </w:pPr>
-      <w:bookmarkStart w:id="9" w:name="_Toc22287129"/>
-      <w:r>
-        <w:t>NIVELES</w:t>
-      </w:r>
-      <w:bookmarkEnd w:id="9"/>
     </w:p>
     <w:p>
       <w:pPr>
@@ -1972,11 +1970,11 @@
       <w:pPr>
         <w:pStyle w:val="Ttulo1"/>
       </w:pPr>
-      <w:bookmarkStart w:id="10" w:name="_Toc22287130"/>
+      <w:bookmarkStart w:id="9" w:name="_Toc22287130"/>
       <w:r>
         <w:t>PERSONAJES</w:t>
       </w:r>
-      <w:bookmarkEnd w:id="10"/>
+      <w:bookmarkEnd w:id="9"/>
     </w:p>
     <w:p>
       <w:pPr>
@@ -2237,7 +2235,12 @@
         <w:t>Misiluro</w:t>
       </w:r>
       <w:r>
-        <w:t>: Misil robótico que va hacia la izquierda.</w:t>
+        <w:t>: Misil robótico que va hacia un lado</w:t>
+      </w:r>
+      <w:bookmarkStart w:id="10" w:name="_GoBack"/>
+      <w:bookmarkEnd w:id="10"/>
+      <w:r>
+        <w:t>.</w:t>
       </w:r>
       <w:r>
         <w:rPr>
@@ -2557,7 +2560,7 @@
                 <w:bCs/>
                 <w:noProof/>
               </w:rPr>
-              <w:t>4</w:t>
+              <w:t>7</w:t>
             </w:r>
             <w:r>
               <w:rPr>
@@ -4410,7 +4413,7 @@
 </file>
 
 <file path=customXml/itemProps1.xml><?xml version="1.0" encoding="utf-8"?>
-<ds:datastoreItem xmlns:ds="http://schemas.openxmlformats.org/officeDocument/2006/customXml" ds:itemID="{9F261B77-268F-48FE-88EE-E04DBCD2272C}">
+<ds:datastoreItem xmlns:ds="http://schemas.openxmlformats.org/officeDocument/2006/customXml" ds:itemID="{B1D912B3-094E-4A6D-A718-15D35C006DB9}">
   <ds:schemaRefs>
     <ds:schemaRef ds:uri="http://schemas.openxmlformats.org/officeDocument/2006/bibliography"/>
   </ds:schemaRefs>

</xml_diff>

<commit_message>
Eliminada dinámica de perder puntuación al  recibir daño.
</commit_message>
<xml_diff>
--- a/GDD_2DASH.docx
+++ b/GDD_2DASH.docx
@@ -70,8 +70,21 @@
         <w:jc w:val="center"/>
       </w:pPr>
       <w:r>
-        <w:t>Por Duo Bot</w:t>
-      </w:r>
+        <w:t xml:space="preserve">Por </w:t>
+      </w:r>
+      <w:proofErr w:type="spellStart"/>
+      <w:r>
+        <w:t>Duo</w:t>
+      </w:r>
+      <w:proofErr w:type="spellEnd"/>
+      <w:r>
+        <w:t xml:space="preserve"> </w:t>
+      </w:r>
+      <w:proofErr w:type="spellStart"/>
+      <w:r>
+        <w:t>Bot</w:t>
+      </w:r>
+      <w:proofErr w:type="spellEnd"/>
     </w:p>
     <w:p>
       <w:pPr>
@@ -1562,7 +1575,12 @@
         <w:t>El jugador puede conseguir puntos si toca coleccionables o derrota a enemigos, consiguiendo más o menos puntuación dependiendo del enemigo.</w:t>
       </w:r>
       <w:r>
-        <w:t xml:space="preserve"> Recibir daño resta puntuación al jugador. Una vez termina el nivel, la puntuación se divide entre el tiempo tardado, </w:t>
+        <w:t xml:space="preserve"> </w:t>
+      </w:r>
+      <w:bookmarkStart w:id="6" w:name="_GoBack"/>
+      <w:bookmarkEnd w:id="6"/>
+      <w:r>
+        <w:t xml:space="preserve">Una vez termina el nivel, la puntuación se divide entre el tiempo tardado, </w:t>
       </w:r>
       <w:r>
         <w:t>y este resultado se guarda entre las puntuaciones más altas si supera a las diez mejores</w:t>
@@ -1581,11 +1599,11 @@
       <w:pPr>
         <w:pStyle w:val="Ttulo2"/>
       </w:pPr>
-      <w:bookmarkStart w:id="6" w:name="_Toc22287127"/>
+      <w:bookmarkStart w:id="7" w:name="_Toc22287127"/>
       <w:r>
         <w:t>ESTÉTICA</w:t>
       </w:r>
-      <w:bookmarkEnd w:id="6"/>
+      <w:bookmarkEnd w:id="7"/>
     </w:p>
     <w:p>
       <w:pPr>
@@ -1607,7 +1625,15 @@
         <w:jc w:val="both"/>
       </w:pPr>
       <w:r>
-        <w:t xml:space="preserve">Los gráficos están inspirados por los de la NES, sin las limitaciones de paleta y cantidad de enemigos en pantalla. Los sprites tienen un tamaño aproximado de 32 píxeles, </w:t>
+        <w:t xml:space="preserve">Los gráficos están inspirados por los de la NES, sin las limitaciones de paleta y cantidad de enemigos en pantalla. Los </w:t>
+      </w:r>
+      <w:proofErr w:type="spellStart"/>
+      <w:r>
+        <w:t>sprites</w:t>
+      </w:r>
+      <w:proofErr w:type="spellEnd"/>
+      <w:r>
+        <w:t xml:space="preserve"> tienen un tamaño aproximado de 32 píxeles, </w:t>
       </w:r>
       <w:r>
         <w:t>con animaciones simples.</w:t>
@@ -1748,11 +1774,11 @@
       <w:pPr>
         <w:pStyle w:val="Ttulo1"/>
       </w:pPr>
-      <w:bookmarkStart w:id="7" w:name="_Toc22287128"/>
+      <w:bookmarkStart w:id="8" w:name="_Toc22287128"/>
       <w:r>
         <w:t>HISTORIA</w:t>
       </w:r>
-      <w:bookmarkEnd w:id="7"/>
+      <w:bookmarkEnd w:id="8"/>
     </w:p>
     <w:p>
       <w:pPr>
@@ -1815,7 +1841,15 @@
         <w:t xml:space="preserve"> </w:t>
       </w:r>
       <w:r>
-        <w:t>antigua máquina de guerra creada por un Señor de la Oscuridad llamado Moal el Eterno. Tras ser liberado de su tumba por un ninja descuidado, comenzó a aniquilar todo a su paso.</w:t>
+        <w:t xml:space="preserve">antigua máquina de guerra creada por un Señor de la Oscuridad llamado </w:t>
+      </w:r>
+      <w:proofErr w:type="spellStart"/>
+      <w:r>
+        <w:t>Moal</w:t>
+      </w:r>
+      <w:proofErr w:type="spellEnd"/>
+      <w:r>
+        <w:t xml:space="preserve"> el Eterno. Tras ser liberado de su tumba por un ninja descuidado, comenzó a aniquilar todo a su paso.</w:t>
       </w:r>
     </w:p>
     <w:p>
@@ -1864,18 +1898,26 @@
         <w:jc w:val="both"/>
       </w:pPr>
       <w:r>
-        <w:t>La Resistencia es una red de supervivientes que se apoyan entre sí y tratan de encontrar un manera de acabar con el CONSTRUCT-0R.</w:t>
+        <w:t xml:space="preserve">La Resistencia es una red de supervivientes que se apoyan entre sí y tratan de encontrar </w:t>
+      </w:r>
+      <w:proofErr w:type="gramStart"/>
+      <w:r>
+        <w:t>un</w:t>
+      </w:r>
+      <w:proofErr w:type="gramEnd"/>
+      <w:r>
+        <w:t xml:space="preserve"> manera de acabar con el CONSTRUCT-0R.</w:t>
       </w:r>
     </w:p>
     <w:p>
       <w:pPr>
         <w:pStyle w:val="Ttulo1"/>
       </w:pPr>
-      <w:bookmarkStart w:id="8" w:name="_Toc22287129"/>
+      <w:bookmarkStart w:id="9" w:name="_Toc22287129"/>
       <w:r>
         <w:t>NIVELES</w:t>
       </w:r>
-      <w:bookmarkEnd w:id="8"/>
+      <w:bookmarkEnd w:id="9"/>
     </w:p>
     <w:p>
       <w:pPr>
@@ -1970,11 +2012,11 @@
       <w:pPr>
         <w:pStyle w:val="Ttulo1"/>
       </w:pPr>
-      <w:bookmarkStart w:id="9" w:name="_Toc22287130"/>
+      <w:bookmarkStart w:id="10" w:name="_Toc22287130"/>
       <w:r>
         <w:t>PERSONAJES</w:t>
       </w:r>
-      <w:bookmarkEnd w:id="9"/>
+      <w:bookmarkEnd w:id="10"/>
     </w:p>
     <w:p>
       <w:pPr>
@@ -2113,14 +2155,27 @@
         </w:numPr>
         <w:jc w:val="both"/>
       </w:pPr>
+      <w:proofErr w:type="spellStart"/>
       <w:r>
         <w:t>Dro</w:t>
       </w:r>
       <w:r>
-        <w:t>n Ciudadano</w:t>
-      </w:r>
-      <w:r>
-        <w:t>: Dron que oscila en el aire en una misma posición.</w:t>
+        <w:t>n</w:t>
+      </w:r>
+      <w:proofErr w:type="spellEnd"/>
+      <w:r>
+        <w:t xml:space="preserve"> Ciudadano</w:t>
+      </w:r>
+      <w:r>
+        <w:t xml:space="preserve">: </w:t>
+      </w:r>
+      <w:proofErr w:type="spellStart"/>
+      <w:r>
+        <w:t>Dron</w:t>
+      </w:r>
+      <w:proofErr w:type="spellEnd"/>
+      <w:r>
+        <w:t xml:space="preserve"> que oscila en el aire en una misma posición.</w:t>
       </w:r>
       <w:r>
         <w:rPr>
@@ -2173,9 +2228,27 @@
         </w:numPr>
         <w:jc w:val="both"/>
       </w:pPr>
-      <w:r>
-        <w:t>Not-so-sharp-shooter</w:t>
-      </w:r>
+      <w:proofErr w:type="spellStart"/>
+      <w:r>
+        <w:t>Not</w:t>
+      </w:r>
+      <w:proofErr w:type="spellEnd"/>
+      <w:r>
+        <w:t>-so-</w:t>
+      </w:r>
+      <w:proofErr w:type="spellStart"/>
+      <w:r>
+        <w:t>sharp</w:t>
+      </w:r>
+      <w:proofErr w:type="spellEnd"/>
+      <w:r>
+        <w:t>-</w:t>
+      </w:r>
+      <w:proofErr w:type="spellStart"/>
+      <w:r>
+        <w:t>shooter</w:t>
+      </w:r>
+      <w:proofErr w:type="spellEnd"/>
       <w:r>
         <w:t>: Persona agachada que dispara continua y lentamente hacia la izquierda a una misma altura.</w:t>
       </w:r>
@@ -2230,15 +2303,15 @@
         </w:numPr>
         <w:jc w:val="both"/>
       </w:pPr>
+      <w:proofErr w:type="spellStart"/>
       <w:r>
         <w:lastRenderedPageBreak/>
         <w:t>Misiluro</w:t>
       </w:r>
+      <w:proofErr w:type="spellEnd"/>
       <w:r>
         <w:t>: Misil robótico que va hacia un lado</w:t>
       </w:r>
-      <w:bookmarkStart w:id="10" w:name="_GoBack"/>
-      <w:bookmarkEnd w:id="10"/>
       <w:r>
         <w:t>.</w:t>
       </w:r>
@@ -2324,8 +2397,13 @@
         </w:numPr>
         <w:jc w:val="both"/>
       </w:pPr>
-      <w:r>
-        <w:t>MegaChip: Otorgan 500 puntos. Están esparcidos por los niveles pero son escasos.</w:t>
+      <w:proofErr w:type="spellStart"/>
+      <w:r>
+        <w:t>MegaChip</w:t>
+      </w:r>
+      <w:proofErr w:type="spellEnd"/>
+      <w:r>
+        <w:t>: Otorgan 500 puntos. Están esparcidos por los niveles pero son escasos.</w:t>
       </w:r>
     </w:p>
     <w:p>
@@ -2433,7 +2511,15 @@
         <w:jc w:val="both"/>
       </w:pPr>
       <w:r>
-        <w:t>En las partes inferiores de los niveles  se pueden ver farolas y objetos de la calle. En los edificios a veces hay antenas y muebles que adornan el camino del jugador sin interferir en el gameplay.</w:t>
+        <w:t xml:space="preserve">En las partes inferiores de los niveles  se pueden ver farolas y objetos de la calle. En los edificios a veces hay antenas y muebles que adornan el camino del jugador sin interferir en el </w:t>
+      </w:r>
+      <w:proofErr w:type="spellStart"/>
+      <w:r>
+        <w:t>gameplay</w:t>
+      </w:r>
+      <w:proofErr w:type="spellEnd"/>
+      <w:r>
+        <w:t>.</w:t>
       </w:r>
     </w:p>
     <w:p>
@@ -2450,9 +2536,27 @@
       <w:pPr>
         <w:ind w:left="708" w:hanging="708"/>
       </w:pPr>
-      <w:r>
-        <w:t>Rayman Origins, Castlevania</w:t>
-      </w:r>
+      <w:proofErr w:type="spellStart"/>
+      <w:r>
+        <w:t>Rayman</w:t>
+      </w:r>
+      <w:proofErr w:type="spellEnd"/>
+      <w:r>
+        <w:t xml:space="preserve"> </w:t>
+      </w:r>
+      <w:proofErr w:type="spellStart"/>
+      <w:r>
+        <w:t>Origins</w:t>
+      </w:r>
+      <w:proofErr w:type="spellEnd"/>
+      <w:r>
+        <w:t xml:space="preserve">, </w:t>
+      </w:r>
+      <w:proofErr w:type="spellStart"/>
+      <w:r>
+        <w:t>Castlevania</w:t>
+      </w:r>
+      <w:proofErr w:type="spellEnd"/>
       <w:r>
         <w:t>.</w:t>
       </w:r>
@@ -2560,7 +2664,7 @@
                 <w:bCs/>
                 <w:noProof/>
               </w:rPr>
-              <w:t>7</w:t>
+              <w:t>4</w:t>
             </w:r>
             <w:r>
               <w:rPr>
@@ -2674,8 +2778,30 @@
       <w:rPr>
         <w:lang w:val="en-US"/>
       </w:rPr>
-      <w:t xml:space="preserve"> Eloy Moreno, Daniel Cortijo</w:t>
+      <w:t xml:space="preserve"> </w:t>
     </w:r>
+    <w:proofErr w:type="spellStart"/>
+    <w:r>
+      <w:rPr>
+        <w:lang w:val="en-US"/>
+      </w:rPr>
+      <w:t>Eloy</w:t>
+    </w:r>
+    <w:proofErr w:type="spellEnd"/>
+    <w:r>
+      <w:rPr>
+        <w:lang w:val="en-US"/>
+      </w:rPr>
+      <w:t xml:space="preserve"> Moreno, Daniel </w:t>
+    </w:r>
+    <w:proofErr w:type="spellStart"/>
+    <w:r>
+      <w:rPr>
+        <w:lang w:val="en-US"/>
+      </w:rPr>
+      <w:t>Cortijo</w:t>
+    </w:r>
+    <w:proofErr w:type="spellEnd"/>
   </w:p>
 </w:hdr>
 </file>
@@ -4402,7 +4528,7 @@
   <a:extraClrSchemeLst/>
   <a:extLst>
     <a:ext uri="{05A4C25C-085E-4340-85A3-A5531E510DB2}">
-      <thm15:themeFamily xmlns="" xmlns:thm15="http://schemas.microsoft.com/office/thememl/2012/main" name="Office Theme" id="{62F939B6-93AF-4DB8-9C6B-D6C7DFDC589F}" vid="{4A3C46E8-61CC-4603-A589-7422A47A8E4A}"/>
+      <thm15:themeFamily xmlns:thm15="http://schemas.microsoft.com/office/thememl/2012/main" xmlns="" name="Office Theme" id="{62F939B6-93AF-4DB8-9C6B-D6C7DFDC589F}" vid="{4A3C46E8-61CC-4603-A589-7422A47A8E4A}"/>
     </a:ext>
   </a:extLst>
 </a:theme>
@@ -4413,7 +4539,7 @@
 </file>
 
 <file path=customXml/itemProps1.xml><?xml version="1.0" encoding="utf-8"?>
-<ds:datastoreItem xmlns:ds="http://schemas.openxmlformats.org/officeDocument/2006/customXml" ds:itemID="{B1D912B3-094E-4A6D-A718-15D35C006DB9}">
+<ds:datastoreItem xmlns:ds="http://schemas.openxmlformats.org/officeDocument/2006/customXml" ds:itemID="{1B743FAE-C3CE-4D40-B7AE-1F7534ED5ABC}">
   <ds:schemaRefs>
     <ds:schemaRef ds:uri="http://schemas.openxmlformats.org/officeDocument/2006/bibliography"/>
   </ds:schemaRefs>

</xml_diff>

<commit_message>
Cambios parciales al GDD.
</commit_message>
<xml_diff>
--- a/GDD_2DASH.docx
+++ b/GDD_2DASH.docx
@@ -1,6 +1,6 @@
 
 <file path=word/document.xml><?xml version="1.0" encoding="utf-8"?>
-<w:document xmlns:wpc="http://schemas.microsoft.com/office/word/2010/wordprocessingCanvas" xmlns:mc="http://schemas.openxmlformats.org/markup-compatibility/2006" xmlns:o="urn:schemas-microsoft-com:office:office" xmlns:r="http://schemas.openxmlformats.org/officeDocument/2006/relationships" xmlns:m="http://schemas.openxmlformats.org/officeDocument/2006/math" xmlns:v="urn:schemas-microsoft-com:vml" xmlns:wp14="http://schemas.microsoft.com/office/word/2010/wordprocessingDrawing" xmlns:wp="http://schemas.openxmlformats.org/drawingml/2006/wordprocessingDrawing" xmlns:w10="urn:schemas-microsoft-com:office:word" xmlns:w="http://schemas.openxmlformats.org/wordprocessingml/2006/main" xmlns:w14="http://schemas.microsoft.com/office/word/2010/wordml" xmlns:wpg="http://schemas.microsoft.com/office/word/2010/wordprocessingGroup" xmlns:wpi="http://schemas.microsoft.com/office/word/2010/wordprocessingInk" xmlns:wne="http://schemas.microsoft.com/office/word/2006/wordml" xmlns:wps="http://schemas.microsoft.com/office/word/2010/wordprocessingShape" mc:Ignorable="w14 wp14">
+<w:document xmlns:ve="http://schemas.openxmlformats.org/markup-compatibility/2006" xmlns:o="urn:schemas-microsoft-com:office:office" xmlns:r="http://schemas.openxmlformats.org/officeDocument/2006/relationships" xmlns:m="http://schemas.openxmlformats.org/officeDocument/2006/math" xmlns:v="urn:schemas-microsoft-com:vml" xmlns:wp="http://schemas.openxmlformats.org/drawingml/2006/wordprocessingDrawing" xmlns:w10="urn:schemas-microsoft-com:office:word" xmlns:w="http://schemas.openxmlformats.org/wordprocessingml/2006/main" xmlns:wne="http://schemas.microsoft.com/office/word/2006/wordml">
   <w:body>
     <w:p>
       <w:pPr>
@@ -23,27 +23,30 @@
           <w:color w:val="2F5496" w:themeColor="accent5" w:themeShade="BF"/>
           <w:sz w:val="44"/>
         </w:rPr>
-        <w:t>2</w:t>
-      </w:r>
-      <w:r>
-        <w:rPr>
-          <w:rFonts w:ascii="Arial Black" w:hAnsi="Arial Black" w:cstheme="majorHAnsi"/>
-          <w:b/>
-          <w:i/>
-          <w:color w:val="2F5496" w:themeColor="accent5" w:themeShade="BF"/>
-          <w:sz w:val="44"/>
-        </w:rPr>
-        <w:t>-</w:t>
-      </w:r>
-      <w:r>
-        <w:rPr>
-          <w:rFonts w:ascii="Arial Black" w:hAnsi="Arial Black" w:cstheme="majorHAnsi"/>
-          <w:b/>
-          <w:i/>
-          <w:color w:val="2F5496" w:themeColor="accent5" w:themeShade="BF"/>
-          <w:sz w:val="44"/>
-        </w:rPr>
-        <w:t>DASH</w:t>
+        <w:pict>
+          <v:shapetype id="_x0000_t75" coordsize="21600,21600" o:spt="75" o:preferrelative="t" path="m@4@5l@4@11@9@11@9@5xe" filled="f" stroked="f">
+            <v:stroke joinstyle="miter"/>
+            <v:formulas>
+              <v:f eqn="if lineDrawn pixelLineWidth 0"/>
+              <v:f eqn="sum @0 1 0"/>
+              <v:f eqn="sum 0 0 @1"/>
+              <v:f eqn="prod @2 1 2"/>
+              <v:f eqn="prod @3 21600 pixelWidth"/>
+              <v:f eqn="prod @3 21600 pixelHeight"/>
+              <v:f eqn="sum @0 0 1"/>
+              <v:f eqn="prod @6 1 2"/>
+              <v:f eqn="prod @7 21600 pixelWidth"/>
+              <v:f eqn="sum @8 21600 0"/>
+              <v:f eqn="prod @7 21600 pixelHeight"/>
+              <v:f eqn="sum @10 21600 0"/>
+            </v:formulas>
+            <v:path o:extrusionok="f" gradientshapeok="t" o:connecttype="rect"/>
+            <o:lock v:ext="edit" aspectratio="t"/>
+          </v:shapetype>
+          <v:shape id="_x0000_i1025" type="#_x0000_t75" style="width:425.25pt;height:199.5pt">
+            <v:imagedata r:id="rId8" o:title="Logo"/>
+          </v:shape>
+        </w:pict>
       </w:r>
     </w:p>
     <w:p>
@@ -109,19 +112,22 @@
         <w:t>Versión 0.</w:t>
       </w:r>
       <w:r>
-        <w:t>2</w:t>
-      </w:r>
-      <w:r>
-        <w:t>.1</w:t>
-      </w:r>
-      <w:r>
-        <w:t xml:space="preserve"> – 2</w:t>
-      </w:r>
-      <w:r>
-        <w:t>9</w:t>
-      </w:r>
-      <w:r>
-        <w:t xml:space="preserve"> de septiembre de 2019</w:t>
+        <w:t>3.0</w:t>
+      </w:r>
+      <w:r>
+        <w:t xml:space="preserve"> – </w:t>
+      </w:r>
+      <w:r>
+        <w:t>20</w:t>
+      </w:r>
+      <w:r>
+        <w:t xml:space="preserve"> de </w:t>
+      </w:r>
+      <w:r>
+        <w:t>diciembre</w:t>
+      </w:r>
+      <w:r>
+        <w:t xml:space="preserve"> de 2019</w:t>
       </w:r>
     </w:p>
     <w:p>
@@ -166,7 +172,16 @@
         <w:t>Los niveles están compuestos por plataformas y obstáculos, y hay tanto enemigos que esquivar como coleccionables que recoger</w:t>
       </w:r>
       <w:r>
-        <w:t>. La puntuación se guarda y comparte entre otros jugadores.</w:t>
+        <w:t xml:space="preserve">. </w:t>
+      </w:r>
+      <w:r>
+        <w:t xml:space="preserve">Al pasar el nivel final, se otorga un rango en función de la puntuación </w:t>
+      </w:r>
+      <w:r>
+        <w:t>conseguida</w:t>
+      </w:r>
+      <w:r>
+        <w:t>.</w:t>
       </w:r>
     </w:p>
     <w:p>
@@ -196,7 +211,6 @@
           <w:docPartUnique/>
         </w:docPartObj>
       </w:sdtPr>
-      <w:sdtEndPr/>
       <w:sdtContent>
         <w:p>
           <w:pPr>
@@ -953,6 +967,7 @@
               <w:b/>
               <w:bCs/>
             </w:rPr>
+            <w:lastRenderedPageBreak/>
             <w:fldChar w:fldCharType="end"/>
           </w:r>
         </w:p>
@@ -960,26 +975,10 @@
     </w:sdt>
     <w:p>
       <w:pPr>
-        <w:rPr>
-          <w:rFonts w:asciiTheme="majorHAnsi" w:eastAsiaTheme="majorEastAsia" w:hAnsiTheme="majorHAnsi" w:cstheme="majorBidi"/>
-          <w:b/>
-          <w:bCs/>
-          <w:color w:val="2E74B5" w:themeColor="accent1" w:themeShade="BF"/>
-          <w:sz w:val="28"/>
-          <w:szCs w:val="28"/>
-        </w:rPr>
-      </w:pPr>
-      <w:r>
-        <w:br w:type="page"/>
-      </w:r>
-    </w:p>
-    <w:p>
-      <w:pPr>
         <w:pStyle w:val="Ttulo1"/>
       </w:pPr>
       <w:bookmarkStart w:id="0" w:name="_Toc22287121"/>
       <w:r>
-        <w:lastRenderedPageBreak/>
         <w:t>ASPECTOS GENERALES</w:t>
       </w:r>
       <w:bookmarkEnd w:id="0"/>
@@ -989,19 +988,28 @@
         <w:jc w:val="both"/>
       </w:pPr>
       <w:r>
-        <w:t>La aventura ocurre en una ciudad en ruinas persiguiendo a un villano robótico</w:t>
+        <w:t>La aventura ocurre en una</w:t>
+      </w:r>
+      <w:r>
+        <w:t xml:space="preserve"> simulación de una ciudad en ruinas, </w:t>
+      </w:r>
+      <w:r>
+        <w:t>persiguiendo a un villano robótico</w:t>
       </w:r>
       <w:r>
         <w:t>, el CONSTRCT-0R</w:t>
       </w:r>
       <w:r>
+        <w:t>,</w:t>
+      </w:r>
+      <w:r>
         <w:t xml:space="preserve"> cuyo objetivo es sembrar el caos. En su camino</w:t>
       </w:r>
       <w:r>
         <w:t xml:space="preserve"> el avatar</w:t>
       </w:r>
       <w:r>
-        <w:t xml:space="preserve"> se encuentra a aliados del robot que intentan detenerle, a los que tendrá que sobrepasar para detenerle.</w:t>
+        <w:t xml:space="preserve"> se encuentra a aliados del robot que intentan detenerle, que tendrá que sobrepasar para detenerle.</w:t>
       </w:r>
       <w:r>
         <w:t xml:space="preserve"> </w:t>
@@ -1032,9 +1040,9 @@
         </w:rPr>
         <w:drawing>
           <wp:inline distT="0" distB="0" distL="0" distR="0">
-            <wp:extent cx="4886324" cy="3660168"/>
-            <wp:effectExtent l="0" t="0" r="0" b="0"/>
-            <wp:docPr id="1" name="0 Imagen"/>
+            <wp:extent cx="5400040" cy="3026410"/>
+            <wp:effectExtent l="19050" t="0" r="0" b="0"/>
+            <wp:docPr id="19" name="18 Imagen" descr="Nivel.png"/>
             <wp:cNvGraphicFramePr>
               <a:graphicFrameLocks xmlns:a="http://schemas.openxmlformats.org/drawingml/2006/main" noChangeAspect="1"/>
             </wp:cNvGraphicFramePr>
@@ -1042,17 +1050,11 @@
               <a:graphicData uri="http://schemas.openxmlformats.org/drawingml/2006/picture">
                 <pic:pic xmlns:pic="http://schemas.openxmlformats.org/drawingml/2006/picture">
                   <pic:nvPicPr>
-                    <pic:cNvPr id="0" name="Chulo.jpg"/>
+                    <pic:cNvPr id="0" name="Nivel.png"/>
                     <pic:cNvPicPr/>
                   </pic:nvPicPr>
                   <pic:blipFill>
-                    <a:blip r:embed="rId10" cstate="print">
-                      <a:extLst>
-                        <a:ext uri="{28A0092B-C50C-407E-A947-70E740481C1C}">
-                          <a14:useLocalDpi xmlns:a14="http://schemas.microsoft.com/office/drawing/2010/main" val="0"/>
-                        </a:ext>
-                      </a:extLst>
-                    </a:blip>
+                    <a:blip r:embed="rId10" cstate="print"/>
                     <a:stretch>
                       <a:fillRect/>
                     </a:stretch>
@@ -1060,7 +1062,7 @@
                   <pic:spPr>
                     <a:xfrm>
                       <a:off x="0" y="0"/>
-                      <a:ext cx="4886324" cy="3660168"/>
+                      <a:ext cx="5400040" cy="3026410"/>
                     </a:xfrm>
                     <a:prstGeom prst="rect">
                       <a:avLst/>
@@ -1090,7 +1092,19 @@
         <w:t>2-DASH</w:t>
       </w:r>
       <w:r>
-        <w:t>: El avatar se encuentra siempre en la parte izquierda de la pantalla para que sea fácil ver lo que está delante. Las plataformas son edificios en ruinas</w:t>
+        <w:t xml:space="preserve">: El avatar se encuentra </w:t>
+      </w:r>
+      <w:r>
+        <w:t>en el lado de la cámara contrario a la dirección que está yendo, para facilitar la visión del nivel</w:t>
+      </w:r>
+      <w:r>
+        <w:t xml:space="preserve">. Las plataformas son edificios </w:t>
+      </w:r>
+      <w:r>
+        <w:t>y hay</w:t>
+      </w:r>
+      <w:r>
+        <w:t xml:space="preserve"> ruinas</w:t>
       </w:r>
       <w:r>
         <w:t xml:space="preserve"> que pueden colapsar en cualquier momento. A lo largo de un nivel hay coleccionables que dan puntuación al jugador y enemigos a los que se puede derrotar o sobre los que se puede rebotar para recibir un impulso que ayuda a conservar la velocidad.</w:t>
@@ -1123,89 +1137,48 @@
         <w:t>:</w:t>
       </w:r>
       <w:r>
-        <w:t xml:space="preserve"> En él  está </w:t>
-      </w:r>
-      <w:r>
-        <w:t xml:space="preserve">el título del juego y tres botones, y en el fondo </w:t>
-      </w:r>
-      <w:r>
-        <w:t>hay una animación en la que está el CONSTRUCT-0R destrozando la ciudad.</w:t>
-      </w:r>
-    </w:p>
-    <w:p>
-      <w:pPr>
-        <w:pStyle w:val="Prrafodelista"/>
-        <w:numPr>
-          <w:ilvl w:val="0"/>
-          <w:numId w:val="1"/>
-        </w:numPr>
-      </w:pPr>
-      <w:r>
-        <w:t xml:space="preserve">Play: </w:t>
-      </w:r>
-      <w:r>
-        <w:t>Inicia el juego en el primer nivel.</w:t>
-      </w:r>
-    </w:p>
-    <w:p>
-      <w:pPr>
-        <w:pStyle w:val="Prrafodelista"/>
-        <w:numPr>
-          <w:ilvl w:val="0"/>
-          <w:numId w:val="1"/>
-        </w:numPr>
-      </w:pPr>
-      <w:r>
-        <w:t>Hi</w:t>
-      </w:r>
-      <w:r>
-        <w:t xml:space="preserve">-scores: Abre una </w:t>
-      </w:r>
-      <w:r>
-        <w:t>pestaña</w:t>
-      </w:r>
-      <w:r>
-        <w:t xml:space="preserve"> </w:t>
-      </w:r>
-      <w:r>
-        <w:t>con</w:t>
-      </w:r>
-      <w:r>
-        <w:t xml:space="preserve"> las mejores puntuaciones</w:t>
+        <w:t xml:space="preserve"> En él </w:t>
+      </w:r>
+      <w:r>
+        <w:t xml:space="preserve">está </w:t>
+      </w:r>
+      <w:r>
+        <w:t xml:space="preserve">el título del juego y </w:t>
+      </w:r>
+      <w:r>
+        <w:t>el nombre del grupo. E</w:t>
+      </w:r>
+      <w:r>
+        <w:t xml:space="preserve">n el fondo </w:t>
+      </w:r>
+      <w:r>
+        <w:t xml:space="preserve">hay una </w:t>
+      </w:r>
+      <w:r>
+        <w:t>imagen</w:t>
+      </w:r>
+      <w:r>
+        <w:t xml:space="preserve"> en la que está el CONSTRUCT-0R </w:t>
+      </w:r>
+      <w:r>
+        <w:t>asomando a través de un edificio en una ciudad destrozada</w:t>
       </w:r>
       <w:r>
         <w:t>.</w:t>
       </w:r>
-    </w:p>
-    <w:p>
-      <w:pPr>
-        <w:pStyle w:val="Prrafodelista"/>
-        <w:numPr>
-          <w:ilvl w:val="0"/>
-          <w:numId w:val="1"/>
-        </w:numPr>
-      </w:pPr>
-      <w:r>
-        <w:t>Bot</w:t>
-      </w:r>
-      <w:r>
-        <w:t xml:space="preserve">ón de silenciar: </w:t>
-      </w:r>
-      <w:r>
-        <w:t>Activa</w:t>
-      </w:r>
-      <w:r>
-        <w:t xml:space="preserve"> o </w:t>
-      </w:r>
-      <w:r>
-        <w:t>desactiva el sonido del juego.</w:t>
-      </w:r>
+      <w:r>
+        <w:t xml:space="preserve"> Una vez el jugador pulsa </w:t>
+      </w:r>
+      <w:proofErr w:type="spellStart"/>
       <w:r>
         <w:rPr>
-          <w:noProof/>
-          <w:lang w:eastAsia="es-ES"/>
+          <w:b/>
         </w:rPr>
-        <w:t xml:space="preserve"> </w:t>
+        <w:t>Enter</w:t>
+      </w:r>
+      <w:proofErr w:type="spellEnd"/>
+      <w:r>
+        <w:t>, el juego comienza.</w:t>
       </w:r>
     </w:p>
     <w:p>
@@ -1219,9 +1192,9 @@
         </w:rPr>
         <w:drawing>
           <wp:inline distT="0" distB="0" distL="0" distR="0">
-            <wp:extent cx="4754114" cy="2674188"/>
-            <wp:effectExtent l="0" t="0" r="0" b="0"/>
-            <wp:docPr id="5" name="0 Imagen"/>
+            <wp:extent cx="5400040" cy="3015615"/>
+            <wp:effectExtent l="19050" t="0" r="0" b="0"/>
+            <wp:docPr id="8" name="7 Imagen" descr="Menu.png"/>
             <wp:cNvGraphicFramePr>
               <a:graphicFrameLocks xmlns:a="http://schemas.openxmlformats.org/drawingml/2006/main" noChangeAspect="1"/>
             </wp:cNvGraphicFramePr>
@@ -1229,17 +1202,11 @@
               <a:graphicData uri="http://schemas.openxmlformats.org/drawingml/2006/picture">
                 <pic:pic xmlns:pic="http://schemas.openxmlformats.org/drawingml/2006/picture">
                   <pic:nvPicPr>
-                    <pic:cNvPr id="0" name="IMG_20190814_110449.jpg"/>
+                    <pic:cNvPr id="0" name="Menu.png"/>
                     <pic:cNvPicPr/>
                   </pic:nvPicPr>
                   <pic:blipFill>
-                    <a:blip r:embed="rId11" cstate="print">
-                      <a:extLst>
-                        <a:ext uri="{28A0092B-C50C-407E-A947-70E740481C1C}">
-                          <a14:useLocalDpi xmlns:a14="http://schemas.microsoft.com/office/drawing/2010/main" val="0"/>
-                        </a:ext>
-                      </a:extLst>
-                    </a:blip>
+                    <a:blip r:embed="rId11" cstate="print"/>
                     <a:stretch>
                       <a:fillRect/>
                     </a:stretch>
@@ -1247,7 +1214,7 @@
                   <pic:spPr>
                     <a:xfrm>
                       <a:off x="0" y="0"/>
-                      <a:ext cx="4760935" cy="2678025"/>
+                      <a:ext cx="5400040" cy="3015615"/>
                     </a:xfrm>
                     <a:prstGeom prst="rect">
                       <a:avLst/>
@@ -1262,21 +1229,24 @@
     </w:p>
     <w:p>
       <w:pPr>
+        <w:pStyle w:val="Ttulo2"/>
+      </w:pPr>
+      <w:bookmarkStart w:id="2" w:name="_Toc22287123"/>
+      <w:r>
+        <w:t>INTERFAZ</w:t>
+      </w:r>
+      <w:r>
+        <w:t xml:space="preserve"> Y CONTROL</w:t>
+      </w:r>
+      <w:bookmarkEnd w:id="2"/>
+    </w:p>
+    <w:p>
+      <w:pPr>
         <w:jc w:val="both"/>
-      </w:pPr>
-      <w:r>
-        <w:t xml:space="preserve">Mejores puntuaciones: </w:t>
-      </w:r>
-      <w:r>
-        <w:t>Muestra las mejores puntuaciones en orden descendiente</w:t>
-      </w:r>
-      <w:r>
-        <w:t>, cada una con su identificador de tres letras. También hay un botón para volver atrás.</w:t>
-      </w:r>
-    </w:p>
-    <w:p>
-      <w:pPr>
-        <w:jc w:val="center"/>
+        <w:rPr>
+          <w:noProof/>
+          <w:lang w:eastAsia="es-ES"/>
+        </w:rPr>
       </w:pPr>
       <w:r>
         <w:rPr>
@@ -1284,10 +1254,18 @@
           <w:lang w:eastAsia="es-ES"/>
         </w:rPr>
         <w:drawing>
-          <wp:inline distT="0" distB="0" distL="0" distR="0">
-            <wp:extent cx="4754608" cy="2674188"/>
-            <wp:effectExtent l="0" t="0" r="0" b="0"/>
-            <wp:docPr id="6" name="0 Imagen"/>
+          <wp:anchor distT="0" distB="0" distL="114300" distR="114300" simplePos="0" relativeHeight="251658240" behindDoc="0" locked="0" layoutInCell="1" allowOverlap="1">
+            <wp:simplePos x="0" y="0"/>
+            <wp:positionH relativeFrom="column">
+              <wp:posOffset>3425190</wp:posOffset>
+            </wp:positionH>
+            <wp:positionV relativeFrom="paragraph">
+              <wp:posOffset>36830</wp:posOffset>
+            </wp:positionV>
+            <wp:extent cx="1990725" cy="1152525"/>
+            <wp:effectExtent l="19050" t="0" r="9525" b="0"/>
+            <wp:wrapSquare wrapText="bothSides"/>
+            <wp:docPr id="17" name="13 Imagen" descr="Daño.png"/>
             <wp:cNvGraphicFramePr>
               <a:graphicFrameLocks xmlns:a="http://schemas.openxmlformats.org/drawingml/2006/main" noChangeAspect="1"/>
             </wp:cNvGraphicFramePr>
@@ -1295,17 +1273,11 @@
               <a:graphicData uri="http://schemas.openxmlformats.org/drawingml/2006/picture">
                 <pic:pic xmlns:pic="http://schemas.openxmlformats.org/drawingml/2006/picture">
                   <pic:nvPicPr>
-                    <pic:cNvPr id="0" name="MockUpMenuHiScore.png"/>
+                    <pic:cNvPr id="0" name="Daño.png"/>
                     <pic:cNvPicPr/>
                   </pic:nvPicPr>
                   <pic:blipFill>
-                    <a:blip r:embed="rId12" cstate="print">
-                      <a:extLst>
-                        <a:ext uri="{28A0092B-C50C-407E-A947-70E740481C1C}">
-                          <a14:useLocalDpi xmlns:a14="http://schemas.microsoft.com/office/drawing/2010/main" val="0"/>
-                        </a:ext>
-                      </a:extLst>
-                    </a:blip>
+                    <a:blip r:embed="rId12" cstate="print"/>
                     <a:stretch>
                       <a:fillRect/>
                     </a:stretch>
@@ -1313,7 +1285,7 @@
                   <pic:spPr>
                     <a:xfrm>
                       <a:off x="0" y="0"/>
-                      <a:ext cx="4758800" cy="2676546"/>
+                      <a:ext cx="1990725" cy="1152525"/>
                     </a:xfrm>
                     <a:prstGeom prst="rect">
                       <a:avLst/>
@@ -1322,62 +1294,32 @@
                 </pic:pic>
               </a:graphicData>
             </a:graphic>
-          </wp:inline>
+          </wp:anchor>
         </w:drawing>
       </w:r>
-    </w:p>
-    <w:p>
-      <w:r>
-        <w:br w:type="page"/>
-      </w:r>
-    </w:p>
-    <w:p>
-      <w:pPr>
-        <w:pStyle w:val="Ttulo2"/>
-      </w:pPr>
-      <w:bookmarkStart w:id="2" w:name="_Toc22287123"/>
-      <w:r>
-        <w:lastRenderedPageBreak/>
-        <w:t>INTERFAZ</w:t>
-      </w:r>
-      <w:r>
-        <w:t xml:space="preserve"> Y CONTROL</w:t>
-      </w:r>
-      <w:bookmarkEnd w:id="2"/>
-    </w:p>
-    <w:p>
-      <w:pPr>
-        <w:jc w:val="both"/>
-        <w:rPr>
-          <w:noProof/>
-          <w:lang w:eastAsia="es-ES"/>
-        </w:rPr>
-      </w:pPr>
-      <w:r>
-        <w:t>La HUD muestra únicamente la puntuación del jugador y el tiempo que lleva jugando, en la parte superior de la pantalla.  Cuando el avatar recibe daño, aparece brevemente la vida que le queda en forma de corazones sobre este.</w:t>
-      </w:r>
-      <w:r>
-        <w:rPr>
-          <w:noProof/>
-          <w:lang w:eastAsia="es-ES"/>
-        </w:rPr>
-        <w:t xml:space="preserve"> </w:t>
-      </w:r>
-    </w:p>
-    <w:p>
-      <w:pPr>
-        <w:jc w:val="center"/>
-      </w:pPr>
+      <w:r>
+        <w:t xml:space="preserve">La HUD muestra únicamente la puntuación del jugador y el tiempo que lleva jugando, en la parte superior de la pantalla.  </w:t>
+      </w:r>
+    </w:p>
+    <w:p>
       <w:r>
         <w:rPr>
           <w:noProof/>
           <w:lang w:eastAsia="es-ES"/>
         </w:rPr>
         <w:drawing>
-          <wp:inline distT="0" distB="0" distL="0" distR="0">
-            <wp:extent cx="4886324" cy="1930738"/>
-            <wp:effectExtent l="0" t="0" r="0" b="0"/>
-            <wp:docPr id="7" name="0 Imagen"/>
+          <wp:anchor distT="0" distB="0" distL="114300" distR="114300" simplePos="0" relativeHeight="251659264" behindDoc="0" locked="0" layoutInCell="1" allowOverlap="1">
+            <wp:simplePos x="0" y="0"/>
+            <wp:positionH relativeFrom="column">
+              <wp:posOffset>15240</wp:posOffset>
+            </wp:positionH>
+            <wp:positionV relativeFrom="paragraph">
+              <wp:posOffset>693420</wp:posOffset>
+            </wp:positionV>
+            <wp:extent cx="5400675" cy="666750"/>
+            <wp:effectExtent l="19050" t="0" r="9525" b="0"/>
+            <wp:wrapSquare wrapText="bothSides"/>
+            <wp:docPr id="18" name="8 Imagen" descr="Interfaz.png"/>
             <wp:cNvGraphicFramePr>
               <a:graphicFrameLocks xmlns:a="http://schemas.openxmlformats.org/drawingml/2006/main" noChangeAspect="1"/>
             </wp:cNvGraphicFramePr>
@@ -1385,17 +1327,11 @@
               <a:graphicData uri="http://schemas.openxmlformats.org/drawingml/2006/picture">
                 <pic:pic xmlns:pic="http://schemas.openxmlformats.org/drawingml/2006/picture">
                   <pic:nvPicPr>
-                    <pic:cNvPr id="0" name="Chulo.jpg"/>
+                    <pic:cNvPr id="0" name="Interfaz.png"/>
                     <pic:cNvPicPr/>
                   </pic:nvPicPr>
                   <pic:blipFill>
-                    <a:blip r:embed="rId13" cstate="print">
-                      <a:extLst>
-                        <a:ext uri="{28A0092B-C50C-407E-A947-70E740481C1C}">
-                          <a14:useLocalDpi xmlns:a14="http://schemas.microsoft.com/office/drawing/2010/main" val="0"/>
-                        </a:ext>
-                      </a:extLst>
-                    </a:blip>
+                    <a:blip r:embed="rId13" cstate="print"/>
                     <a:stretch>
                       <a:fillRect/>
                     </a:stretch>
@@ -1403,7 +1339,7 @@
                   <pic:spPr>
                     <a:xfrm>
                       <a:off x="0" y="0"/>
-                      <a:ext cx="4886324" cy="1930738"/>
+                      <a:ext cx="5400675" cy="666750"/>
                     </a:xfrm>
                     <a:prstGeom prst="rect">
                       <a:avLst/>
@@ -1412,24 +1348,109 @@
                 </pic:pic>
               </a:graphicData>
             </a:graphic>
-          </wp:inline>
+          </wp:anchor>
         </w:drawing>
       </w:r>
-    </w:p>
+      <w:r>
+        <w:t>Cuando el avatar recibe daño, aparece brevemente la vida que le queda en forma de corazones sobre este.</w:t>
+      </w:r>
+      <w:r>
+        <w:rPr>
+          <w:noProof/>
+          <w:lang w:eastAsia="es-ES"/>
+        </w:rPr>
+        <w:t xml:space="preserve"> </w:t>
+      </w:r>
+    </w:p>
+    <w:p/>
     <w:p>
       <w:pPr>
         <w:jc w:val="both"/>
       </w:pPr>
       <w:r>
-        <w:t>Las flechas derecha e izquierda mueven al avatar, la Z hace que salte, y la X que ataque. La tecla M silencia el juego, y la tecla Escape lo pausa.</w:t>
+        <w:t xml:space="preserve">Las flechas </w:t>
+      </w:r>
+      <w:r>
+        <w:rPr>
+          <w:b/>
+        </w:rPr>
+        <w:t>izquierda</w:t>
+      </w:r>
+      <w:r>
+        <w:t xml:space="preserve"> y </w:t>
+      </w:r>
+      <w:r>
+        <w:rPr>
+          <w:b/>
+        </w:rPr>
+        <w:t>derecha</w:t>
+      </w:r>
+      <w:r>
+        <w:t xml:space="preserve"> mueven al jugador, y la de </w:t>
+      </w:r>
+      <w:r>
+        <w:rPr>
+          <w:b/>
+        </w:rPr>
+        <w:t>arriba</w:t>
+      </w:r>
+      <w:r>
+        <w:t xml:space="preserve"> hace que salte</w:t>
+      </w:r>
+      <w:r>
+        <w:t>.</w:t>
+      </w:r>
+      <w:r>
+        <w:t xml:space="preserve"> Pulsando </w:t>
+      </w:r>
+      <w:r>
+        <w:rPr>
+          <w:b/>
+        </w:rPr>
+        <w:t>Z</w:t>
+      </w:r>
+      <w:r>
+        <w:t xml:space="preserve"> o </w:t>
+      </w:r>
+      <w:r>
+        <w:rPr>
+          <w:b/>
+        </w:rPr>
+        <w:t>X</w:t>
+      </w:r>
+      <w:r>
+        <w:t xml:space="preserve"> se usa el látigo izquierdo o derecho, respectivamente</w:t>
+      </w:r>
+      <w:r>
+        <w:rPr>
+          <w:noProof/>
+          <w:lang w:eastAsia="es-ES"/>
+        </w:rPr>
+        <w:t xml:space="preserve"> </w:t>
+      </w:r>
+    </w:p>
+    <w:p>
+      <w:pPr>
+        <w:rPr>
+          <w:rFonts w:asciiTheme="majorHAnsi" w:eastAsiaTheme="majorEastAsia" w:hAnsiTheme="majorHAnsi" w:cstheme="majorBidi"/>
+          <w:b/>
+          <w:bCs/>
+          <w:color w:val="2F5496" w:themeColor="accent5" w:themeShade="BF"/>
+          <w:sz w:val="28"/>
+          <w:szCs w:val="28"/>
+        </w:rPr>
+      </w:pPr>
+      <w:bookmarkStart w:id="3" w:name="_Toc22287124"/>
+      <w:r>
+        <w:br w:type="page"/>
       </w:r>
     </w:p>
     <w:p>
       <w:pPr>
         <w:pStyle w:val="Ttulo1"/>
       </w:pPr>
-      <w:bookmarkStart w:id="3" w:name="_Toc22287124"/>
-      <w:r>
+      <w:r>
+        <w:lastRenderedPageBreak/>
         <w:t>GAMEPLAY</w:t>
       </w:r>
       <w:bookmarkEnd w:id="3"/>
@@ -1499,13 +1520,25 @@
         <w:t>avatar</w:t>
       </w:r>
       <w:r>
-        <w:t xml:space="preserve"> tiene también la capacidad de atacar delante de sí, eliminando a los enemigos q</w:t>
-      </w:r>
-      <w:r>
-        <w:t xml:space="preserve">ue tiene delante. Al atacar, se mantiene en el aire mientras dura el ataque, aunque su velocidad se reduce </w:t>
-      </w:r>
-      <w:r>
-        <w:t>ligeramente</w:t>
+        <w:t xml:space="preserve"> tiene también la capacidad de atacar </w:t>
+      </w:r>
+      <w:r>
+        <w:t>hacia un lado</w:t>
+      </w:r>
+      <w:r>
+        <w:t>, eliminando a los enemigos q</w:t>
+      </w:r>
+      <w:r>
+        <w:t xml:space="preserve">ue </w:t>
+      </w:r>
+      <w:r>
+        <w:t>se encuentran en el mismo</w:t>
+      </w:r>
+      <w:r>
+        <w:t>. Al atacar, se mantiene en el aire mientras dura el ataque</w:t>
+      </w:r>
+      <w:r>
+        <w:t>, a no ser que acabe de empezar su salto</w:t>
       </w:r>
       <w:r>
         <w:t>.</w:t>
@@ -1538,6 +1571,9 @@
       </w:r>
       <w:r>
         <w:t xml:space="preserve"> velocidad</w:t>
+      </w:r>
+      <w:r>
+        <w:t xml:space="preserve"> y hace que no pueda volver a ser controlado hasta tocar el suelo de nuevo</w:t>
       </w:r>
       <w:r>
         <w:t>.</w:t>
@@ -1583,7 +1619,28 @@
         <w:t xml:space="preserve">Una vez termina el nivel, la puntuación se divide entre el tiempo tardado, </w:t>
       </w:r>
       <w:r>
-        <w:t>y este resultado se guarda entre las puntuaciones más altas si supera a las diez mejores</w:t>
+        <w:t xml:space="preserve">y este resultado se </w:t>
+      </w:r>
+      <w:r>
+        <w:t xml:space="preserve">grada con una letra de la </w:t>
+      </w:r>
+      <w:r>
+        <w:rPr>
+          <w:b/>
+        </w:rPr>
+        <w:t>F</w:t>
+      </w:r>
+      <w:r>
+        <w:t xml:space="preserve"> (la más baja) a la </w:t>
+      </w:r>
+      <w:r>
+        <w:rPr>
+          <w:b/>
+        </w:rPr>
+        <w:t>S</w:t>
+      </w:r>
+      <w:r>
+        <w:t xml:space="preserve"> (la más alta)</w:t>
       </w:r>
       <w:r>
         <w:t>.</w:t>
@@ -1613,11 +1670,7 @@
         <w:t xml:space="preserve">La estética del juego está basada en el mundo contemporáneo, con una atmósfera oscura. Está ambientado durante la noche en un día lluvioso. </w:t>
       </w:r>
       <w:r>
-        <w:t xml:space="preserve">El mundo muestra los estragos causados por </w:t>
-      </w:r>
-      <w:r>
-        <w:lastRenderedPageBreak/>
-        <w:t>el paso del CONSTRUCT-0R en forma de edificios destrozados, escombros e incluso mediante la presencia del mismo CONSTRUCT-0R en acción.</w:t>
+        <w:t>El mundo muestra los estragos causados por el paso del CONSTRUCT-0R en forma de edificios destrozados, escombros e incluso mediante la presencia del mismo CONSTRUCT-0R en acción.</w:t>
       </w:r>
     </w:p>
     <w:p>
@@ -1633,7 +1686,19 @@
       </w:r>
       <w:proofErr w:type="spellEnd"/>
       <w:r>
-        <w:t xml:space="preserve"> tienen un tamaño aproximado de 32 píxeles, </w:t>
+        <w:t xml:space="preserve"> tienen un tamaño </w:t>
+      </w:r>
+      <w:r>
+        <w:t>general</w:t>
+      </w:r>
+      <w:r>
+        <w:t xml:space="preserve"> de 32</w:t>
+      </w:r>
+      <w:r>
+        <w:t xml:space="preserve"> x 32</w:t>
+      </w:r>
+      <w:r>
+        <w:t xml:space="preserve"> píxeles, </w:t>
       </w:r>
       <w:r>
         <w:t>con animaciones simples.</w:t>
@@ -1651,8 +1716,8 @@
         </w:rPr>
         <w:drawing>
           <wp:inline distT="0" distB="0" distL="0" distR="0">
-            <wp:extent cx="2895600" cy="1628945"/>
-            <wp:effectExtent l="0" t="0" r="0" b="0"/>
+            <wp:extent cx="2438146" cy="1371600"/>
+            <wp:effectExtent l="19050" t="0" r="254" b="0"/>
             <wp:docPr id="2" name="0 Imagen"/>
             <wp:cNvGraphicFramePr>
               <a:graphicFrameLocks xmlns:a="http://schemas.openxmlformats.org/drawingml/2006/main" noChangeAspect="1"/>
@@ -1668,7 +1733,7 @@
                     <a:blip r:embed="rId14" cstate="print">
                       <a:extLst>
                         <a:ext uri="{28A0092B-C50C-407E-A947-70E740481C1C}">
-                          <a14:useLocalDpi xmlns:a14="http://schemas.microsoft.com/office/drawing/2010/main" val="0"/>
+                          <a14:useLocalDpi xmlns:a14="http://schemas.microsoft.com/office/drawing/2010/main" xmlns:wps="http://schemas.microsoft.com/office/word/2010/wordprocessingShape" xmlns:wpi="http://schemas.microsoft.com/office/word/2010/wordprocessingInk" xmlns:wpg="http://schemas.microsoft.com/office/word/2010/wordprocessingGroup" xmlns:w14="http://schemas.microsoft.com/office/word/2010/wordml" xmlns:w="http://schemas.openxmlformats.org/wordprocessingml/2006/main" xmlns:w10="urn:schemas-microsoft-com:office:word" xmlns:wp14="http://schemas.microsoft.com/office/word/2010/wordprocessingDrawing" xmlns:v="urn:schemas-microsoft-com:vml" xmlns:o="urn:schemas-microsoft-com:office:office" xmlns:mc="http://schemas.openxmlformats.org/markup-compatibility/2006" xmlns:wpc="http://schemas.microsoft.com/office/word/2010/wordprocessingCanvas" xmlns="" val="0"/>
                         </a:ext>
                       </a:extLst>
                     </a:blip>
@@ -1679,7 +1744,7 @@
                   <pic:spPr>
                     <a:xfrm>
                       <a:off x="0" y="0"/>
-                      <a:ext cx="2895259" cy="1628753"/>
+                      <a:ext cx="2438113" cy="1371582"/>
                     </a:xfrm>
                     <a:prstGeom prst="rect">
                       <a:avLst/>
@@ -1698,7 +1763,7 @@
         </w:rPr>
         <w:drawing>
           <wp:inline distT="0" distB="0" distL="0" distR="0">
-            <wp:extent cx="2257425" cy="2257425"/>
+            <wp:extent cx="1371600" cy="1371600"/>
             <wp:effectExtent l="0" t="0" r="0" b="0"/>
             <wp:docPr id="3" name="0 Imagen"/>
             <wp:cNvGraphicFramePr>
@@ -1715,7 +1780,7 @@
                     <a:blip r:embed="rId15" cstate="print">
                       <a:extLst>
                         <a:ext uri="{28A0092B-C50C-407E-A947-70E740481C1C}">
-                          <a14:useLocalDpi xmlns:a14="http://schemas.microsoft.com/office/drawing/2010/main" val="0"/>
+                          <a14:useLocalDpi xmlns:a14="http://schemas.microsoft.com/office/drawing/2010/main" xmlns:wps="http://schemas.microsoft.com/office/word/2010/wordprocessingShape" xmlns:wpi="http://schemas.microsoft.com/office/word/2010/wordprocessingInk" xmlns:wpg="http://schemas.microsoft.com/office/word/2010/wordprocessingGroup" xmlns:w14="http://schemas.microsoft.com/office/word/2010/wordml" xmlns:w="http://schemas.openxmlformats.org/wordprocessingml/2006/main" xmlns:w10="urn:schemas-microsoft-com:office:word" xmlns:wp14="http://schemas.microsoft.com/office/word/2010/wordprocessingDrawing" xmlns:v="urn:schemas-microsoft-com:vml" xmlns:o="urn:schemas-microsoft-com:office:office" xmlns:mc="http://schemas.openxmlformats.org/markup-compatibility/2006" xmlns:wpc="http://schemas.microsoft.com/office/word/2010/wordprocessingCanvas" xmlns="" val="0"/>
                         </a:ext>
                       </a:extLst>
                     </a:blip>
@@ -1726,7 +1791,7 @@
                   <pic:spPr>
                     <a:xfrm>
                       <a:off x="0" y="0"/>
-                      <a:ext cx="2257425" cy="2257425"/>
+                      <a:ext cx="1371600" cy="1371600"/>
                     </a:xfrm>
                     <a:prstGeom prst="rect">
                       <a:avLst/>
@@ -1772,10 +1837,33 @@
     </w:p>
     <w:p>
       <w:pPr>
+        <w:jc w:val="both"/>
+      </w:pPr>
+      <w:r>
+        <w:t xml:space="preserve">La música es principalmente futurista y electrónica, manteniendo la temática futurista </w:t>
+      </w:r>
+      <w:proofErr w:type="spellStart"/>
+      <w:r>
+        <w:t>distópica</w:t>
+      </w:r>
+      <w:proofErr w:type="spellEnd"/>
+      <w:r>
+        <w:t xml:space="preserve"> del juego. Los efectos de sonido son generalmente cortos y leves, para no desconcentrar </w:t>
+      </w:r>
+      <w:r>
+        <w:t>al</w:t>
+      </w:r>
+      <w:r>
+        <w:t xml:space="preserve"> jugador.</w:t>
+      </w:r>
+    </w:p>
+    <w:p>
+      <w:pPr>
         <w:pStyle w:val="Ttulo1"/>
       </w:pPr>
       <w:bookmarkStart w:id="8" w:name="_Toc22287128"/>
       <w:r>
+        <w:lastRenderedPageBreak/>
         <w:t>HISTORIA</w:t>
       </w:r>
       <w:bookmarkEnd w:id="8"/>
@@ -1785,7 +1873,13 @@
         <w:jc w:val="both"/>
       </w:pPr>
       <w:r>
-        <w:t>Hablar de los acontecimientos del juego: cómo el CONSTRUCT-0R está destruyendo todo.</w:t>
+        <w:t xml:space="preserve">A principios del siglo </w:t>
+      </w:r>
+      <w:r>
+        <w:t>XXI</w:t>
+      </w:r>
+      <w:r>
+        <w:t>, la Tierra se encuentra asolada por el CONSTRUCT-0R, un temible robot, y sus fieles seguidores. Casi todas las ciudades del mundo han caído antes sus pies, dejando escombros y ruinas donde antes habitaban miles de personas.</w:t>
       </w:r>
     </w:p>
     <w:p>
@@ -1793,10 +1887,16 @@
         <w:jc w:val="both"/>
       </w:pPr>
       <w:r>
-        <w:t>Hablar del trasfondo</w:t>
-      </w:r>
-      <w:r>
-        <w:t xml:space="preserve"> del CONSTRUCT-0R, y del protagonista.</w:t>
+        <w:t xml:space="preserve">Muchos han intentado detenerle, pero ninguno lo ha conseguido. El que más se acercó fue un pequeño robot cuyo sacrificio impulsó a </w:t>
+      </w:r>
+      <w:r>
+        <w:t xml:space="preserve">Mach Fox </w:t>
+      </w:r>
+      <w:r>
+        <w:t>a acabar por fin con la amenaza robótica</w:t>
+      </w:r>
+      <w:r>
+        <w:t>.</w:t>
       </w:r>
     </w:p>
     <w:p>
@@ -1804,13 +1904,21 @@
         <w:jc w:val="both"/>
       </w:pPr>
       <w:r>
-        <w:t xml:space="preserve">A principios del siglo </w:t>
-      </w:r>
-      <w:r>
-        <w:t>XXI</w:t>
-      </w:r>
-      <w:r>
-        <w:t>, la Tierra se encuentra asolada por el CONSTRUCT-0R, un temible robot, y sus fieles seguidores. Casi todas las ciudades del mundo han caído antes sus pies, dejando escombros y ruinas donde antes habitaban miles de personas.</w:t>
+        <w:t>El CONSTRUCT-0R es una</w:t>
+      </w:r>
+      <w:r>
+        <w:t xml:space="preserve"> </w:t>
+      </w:r>
+      <w:r>
+        <w:t xml:space="preserve">antigua máquina de guerra creada por un Señor de la Oscuridad llamado </w:t>
+      </w:r>
+      <w:proofErr w:type="spellStart"/>
+      <w:r>
+        <w:t>Moal</w:t>
+      </w:r>
+      <w:proofErr w:type="spellEnd"/>
+      <w:r>
+        <w:t xml:space="preserve"> el Eterno. Tras ser liberado de su tumba por un ninja descuidado, comenzó a aniquilar todo a su paso.</w:t>
       </w:r>
     </w:p>
     <w:p>
@@ -1818,95 +1926,48 @@
         <w:jc w:val="both"/>
       </w:pPr>
       <w:r>
-        <w:t xml:space="preserve">Muchos han intentado detenerle, pero ninguno lo ha conseguido. El que más se acercó fue un pequeño robot cuyo sacrificio impulsó a </w:t>
-      </w:r>
-      <w:r>
-        <w:t xml:space="preserve">Mach Fox </w:t>
-      </w:r>
-      <w:r>
-        <w:t>a acabar por fin con la amenaza robótica</w:t>
+        <w:t>Mach Fox</w:t>
+      </w:r>
+      <w:r>
+        <w:t xml:space="preserve"> es </w:t>
+      </w:r>
+      <w:r>
+        <w:t>un miembro de la Resistencia</w:t>
+      </w:r>
+      <w:r>
+        <w:t xml:space="preserve"> que</w:t>
+      </w:r>
+      <w:r>
+        <w:t xml:space="preserve"> </w:t>
+      </w:r>
+      <w:r>
+        <w:t>decidió actuar y poner freno al CONSTRUCT-0R</w:t>
       </w:r>
       <w:r>
         <w:t>.</w:t>
       </w:r>
+      <w:r>
+        <w:t xml:space="preserve"> </w:t>
+      </w:r>
+      <w:r>
+        <w:t>Va armado con un látigo de cadena y su determinación</w:t>
+      </w:r>
+      <w:r>
+        <w:t xml:space="preserve"> para </w:t>
+      </w:r>
+      <w:r>
+        <w:t>acabar</w:t>
+      </w:r>
+      <w:r>
+        <w:t xml:space="preserve"> con los enemigos de la humanidad.</w:t>
+      </w:r>
     </w:p>
     <w:p>
       <w:pPr>
         <w:jc w:val="both"/>
       </w:pPr>
       <w:r>
-        <w:t>El CONSTRUCT-0R es una</w:t>
-      </w:r>
-      <w:r>
-        <w:t xml:space="preserve"> </w:t>
-      </w:r>
-      <w:r>
-        <w:t xml:space="preserve">antigua máquina de guerra creada por un Señor de la Oscuridad llamado </w:t>
-      </w:r>
-      <w:proofErr w:type="spellStart"/>
-      <w:r>
-        <w:t>Moal</w:t>
-      </w:r>
-      <w:proofErr w:type="spellEnd"/>
-      <w:r>
-        <w:t xml:space="preserve"> el Eterno. Tras ser liberado de su tumba por un ninja descuidado, comenzó a aniquilar todo a su paso.</w:t>
-      </w:r>
-    </w:p>
-    <w:p>
-      <w:pPr>
-        <w:jc w:val="both"/>
-      </w:pPr>
-      <w:r>
-        <w:t>Mach Fox</w:t>
-      </w:r>
-      <w:r>
-        <w:t xml:space="preserve"> es </w:t>
-      </w:r>
-      <w:r>
-        <w:t>un miembro de la Resistencia</w:t>
-      </w:r>
-      <w:r>
-        <w:t xml:space="preserve"> que</w:t>
-      </w:r>
-      <w:r>
-        <w:t xml:space="preserve"> </w:t>
-      </w:r>
-      <w:r>
-        <w:t>decidió actuar y poner freno al CONSTRUCT-0R</w:t>
-      </w:r>
-      <w:r>
-        <w:t>.</w:t>
-      </w:r>
-      <w:r>
-        <w:t xml:space="preserve"> </w:t>
-      </w:r>
-      <w:r>
-        <w:t>Va armado con un látigo de cadena y su determinación</w:t>
-      </w:r>
-      <w:r>
-        <w:t xml:space="preserve"> para </w:t>
-      </w:r>
-      <w:r>
-        <w:t>acabar</w:t>
-      </w:r>
-      <w:r>
-        <w:t xml:space="preserve"> con los enemigos de la humanidad.</w:t>
-      </w:r>
-    </w:p>
-    <w:p>
-      <w:pPr>
-        <w:jc w:val="both"/>
-      </w:pPr>
-      <w:r>
-        <w:t xml:space="preserve">La Resistencia es una red de supervivientes que se apoyan entre sí y tratan de encontrar </w:t>
-      </w:r>
-      <w:proofErr w:type="gramStart"/>
-      <w:r>
-        <w:t>un</w:t>
-      </w:r>
-      <w:proofErr w:type="gramEnd"/>
-      <w:r>
-        <w:t xml:space="preserve"> manera de acabar con el CONSTRUCT-0R.</w:t>
+        <w:t>La Resistencia es una red de supervivientes que se apoyan entre sí y tratan de encontrar un manera de acabar con el CONSTRUCT-0R.</w:t>
       </w:r>
     </w:p>
     <w:p>
@@ -1933,7 +1994,7 @@
         <w:t xml:space="preserve">ay </w:t>
       </w:r>
       <w:r>
-        <w:t>cuatro</w:t>
+        <w:t>tres</w:t>
       </w:r>
       <w:r>
         <w:t xml:space="preserve"> niveles en total, que se suceden uno tras otro</w:t>
@@ -1956,78 +2017,71 @@
         <w:jc w:val="both"/>
       </w:pPr>
       <w:r>
+        <w:t>El primer nivel consta de una parte inicial</w:t>
+      </w:r>
+      <w:r>
+        <w:t xml:space="preserve"> en la que hay plataformas cercanas y fáciles de atravesar, para introducir al jugador las mecánicas principales del juego.</w:t>
+      </w:r>
+      <w:r>
+        <w:t xml:space="preserve"> Conforme avanza el nivel, aparecen enemigos y más coleccionables, las plataformas son más escasas y hay más caídas </w:t>
+      </w:r>
+      <w:r>
+        <w:t>mortales</w:t>
+      </w:r>
+      <w:r>
+        <w:t>.</w:t>
+      </w:r>
+      <w:r>
+        <w:t xml:space="preserve"> </w:t>
+      </w:r>
+      <w:r>
+        <w:t>En algunos lugares del nivel</w:t>
+      </w:r>
+      <w:r>
+        <w:t xml:space="preserve"> hay </w:t>
+      </w:r>
+      <w:r>
+        <w:t>zonas en las que el jugador puede ir por un camino u otro, teniendo uno de estos más coleccionables y siendo más difícil de alcanzar; y el otro teniendo cristales que frenan al jugador y siendo más accesible</w:t>
+      </w:r>
+      <w:r>
+        <w:t>.</w:t>
+      </w:r>
+    </w:p>
+    <w:p>
+      <w:pPr>
+        <w:jc w:val="both"/>
+      </w:pPr>
+      <w:r>
+        <w:t>En el segundo nivel hay plataformas dinámicas y enemigos con patrones de movimiento más complejos</w:t>
+      </w:r>
+      <w:r>
+        <w:t>. En este nivel son introducidas las plataformas en ruinas: plataformas que caen hasta tocar un edificio estable cuando el jugador se acerca. El jugador debe usar éstas y las estáticas para poder atravesar el nivel de manera segura y eficiente, cogiendo coleccionables pequeños y grandes. Además, se añaden nuevos enemigos, y los presenten en el nivel anterior se mueven de manera más impredecible.</w:t>
+      </w:r>
+    </w:p>
+    <w:p>
+      <w:pPr>
+        <w:jc w:val="both"/>
+      </w:pPr>
+      <w:r>
+        <w:t>El tercer y último nivel</w:t>
+      </w:r>
+      <w:r>
+        <w:t>.</w:t>
+      </w:r>
+      <w:bookmarkStart w:id="10" w:name="_Toc22287130"/>
+      <w:r>
+        <w:br w:type="page"/>
+      </w:r>
+    </w:p>
+    <w:p>
+      <w:pPr>
+        <w:pStyle w:val="Ttulo1"/>
+      </w:pPr>
+      <w:r>
         <w:lastRenderedPageBreak/>
-        <w:t>El primer nivel consta de una parte inicial</w:t>
-      </w:r>
-      <w:r>
-        <w:t xml:space="preserve"> en la que hay plataformas cercanas y fáciles de atravesar, para introducir al jugador las mecánicas principales del juego.</w:t>
-      </w:r>
-      <w:r>
-        <w:t xml:space="preserve"> Conforme avanza el nivel, aparecen enemigos y más coleccionables, las plataformas son más escasas y hay más caídas </w:t>
-      </w:r>
-      <w:r>
-        <w:t>mortales</w:t>
-      </w:r>
-      <w:r>
-        <w:t>.</w:t>
-      </w:r>
-      <w:r>
-        <w:t xml:space="preserve"> Durante el nivel hay cristales esparcidos por distintas zonas que frenan al avatar.</w:t>
-      </w:r>
-    </w:p>
-    <w:p>
-      <w:pPr>
-        <w:jc w:val="both"/>
-      </w:pPr>
-      <w:r>
-        <w:t xml:space="preserve">En el segundo nivel hay plataformas dinámicas y enemigos con patrones de movimiento más complejos. Algunas plataformas suben y bajan simplemente, mientras que otras se mueven como un péndulo. </w:t>
-      </w:r>
-      <w:r>
-        <w:t>Hay algunas plataformas que al tocarlas el avatar se derrumban, reapareciendo al poco tiempo</w:t>
-      </w:r>
-      <w:r>
-        <w:t>. Además, hay enemigos que disparan hacia el avatar.</w:t>
-      </w:r>
-    </w:p>
-    <w:p>
-      <w:pPr>
-        <w:jc w:val="both"/>
-      </w:pPr>
-      <w:r>
-        <w:t>El tercer nivel obliga al jugador a ir rápido: muchas plataformas se derrumban a su paso y edificios completos acaban hechos escombros. Los enemigos son escasos y en determinadas zonas el avatar debe saltar sobre ellos para poder alcanzar la siguiente plataforma.</w:t>
-      </w:r>
-      <w:r>
-        <w:t xml:space="preserve"> Debido al estado de los edificios, hay cables pelados que crean chispas que dañan al avatar.</w:t>
-      </w:r>
-    </w:p>
-    <w:p>
-      <w:pPr>
-        <w:jc w:val="both"/>
-      </w:pPr>
-      <w:r>
-        <w:t>El cuarto nivel es el más difícil: hay menos plataformas y son de menor tamaño. Abundan los enemigos, que el avatar debe aprovechar para poder avanzar por el nivel rápidamente rebotando encima de los mismos. Hay obstáculos y plataformas que se derrumban, edificios inestables y plataformas móviles. Este nivel es el que más coleccionables tiene.</w:t>
-      </w:r>
-    </w:p>
-    <w:p>
-      <w:pPr>
-        <w:pStyle w:val="Ttulo1"/>
-      </w:pPr>
-      <w:bookmarkStart w:id="10" w:name="_Toc22287130"/>
-      <w:r>
         <w:t>PERSONAJES</w:t>
       </w:r>
       <w:bookmarkEnd w:id="10"/>
-    </w:p>
-    <w:p>
-      <w:pPr>
-        <w:jc w:val="both"/>
-      </w:pPr>
-      <w:r>
-        <w:rPr>
-          <w:highlight w:val="red"/>
-        </w:rPr>
-        <w:t>Poner arte conceptual de todos</w:t>
-      </w:r>
     </w:p>
     <w:p>
       <w:pPr>
@@ -2058,55 +2112,23 @@
         <w:jc w:val="both"/>
       </w:pPr>
       <w:r>
-        <w:t>Mach Fox</w:t>
-      </w:r>
-      <w:r>
-        <w:t xml:space="preserve"> (el avatar): El personaje que controla el jugador, que se va acercando al CONSTRUCT-0R al avanzar de nivel.</w:t>
-      </w:r>
-    </w:p>
-    <w:p>
-      <w:pPr>
-        <w:jc w:val="both"/>
-      </w:pPr>
-      <w:r>
-        <w:t>En</w:t>
-      </w:r>
-      <w:r>
-        <w:t>emigos: Dan puntuación al morir.</w:t>
-      </w:r>
-    </w:p>
-    <w:p>
-      <w:pPr>
-        <w:pStyle w:val="Prrafodelista"/>
-        <w:numPr>
-          <w:ilvl w:val="0"/>
-          <w:numId w:val="2"/>
-        </w:numPr>
-        <w:jc w:val="both"/>
-      </w:pPr>
-      <w:r>
-        <w:t>Boba</w:t>
-      </w:r>
-      <w:r>
-        <w:t>: Robot pequeño que se mueve de un extremo a otro de la plataforma en la que se encuentra.</w:t>
-      </w:r>
-      <w:r>
-        <w:rPr>
-          <w:noProof/>
-          <w:lang w:eastAsia="es-ES"/>
-        </w:rPr>
-        <w:t xml:space="preserve"> </w:t>
-      </w:r>
-      <w:r>
         <w:rPr>
           <w:noProof/>
           <w:lang w:eastAsia="es-ES"/>
         </w:rPr>
         <w:drawing>
-          <wp:inline distT="0" distB="0" distL="0" distR="0">
+          <wp:anchor distT="0" distB="0" distL="114300" distR="114300" simplePos="0" relativeHeight="251660288" behindDoc="0" locked="0" layoutInCell="1" allowOverlap="1">
+            <wp:simplePos x="0" y="0"/>
+            <wp:positionH relativeFrom="column">
+              <wp:posOffset>4930140</wp:posOffset>
+            </wp:positionH>
+            <wp:positionV relativeFrom="paragraph">
+              <wp:posOffset>376555</wp:posOffset>
+            </wp:positionV>
             <wp:extent cx="742950" cy="742950"/>
             <wp:effectExtent l="0" t="0" r="0" b="0"/>
-            <wp:docPr id="12" name="11 Imagen" descr="Boba.png"/>
+            <wp:wrapSquare wrapText="bothSides"/>
+            <wp:docPr id="4" name="11 Imagen" descr="Boba.png"/>
             <wp:cNvGraphicFramePr>
               <a:graphicFrameLocks xmlns:a="http://schemas.openxmlformats.org/drawingml/2006/main" noChangeAspect="1"/>
             </wp:cNvGraphicFramePr>
@@ -2126,7 +2148,7 @@
                   <pic:spPr>
                     <a:xfrm>
                       <a:off x="0" y="0"/>
-                      <a:ext cx="743054" cy="743054"/>
+                      <a:ext cx="742950" cy="742950"/>
                     </a:xfrm>
                     <a:prstGeom prst="rect">
                       <a:avLst/>
@@ -2135,15 +2157,25 @@
                 </pic:pic>
               </a:graphicData>
             </a:graphic>
-          </wp:inline>
+          </wp:anchor>
         </w:drawing>
       </w:r>
       <w:r>
-        <w:rPr>
-          <w:noProof/>
-          <w:lang w:eastAsia="es-ES"/>
-        </w:rPr>
-        <w:t xml:space="preserve"> </w:t>
+        <w:t>Mach Fox</w:t>
+      </w:r>
+      <w:r>
+        <w:t xml:space="preserve"> (el avatar): El personaje que controla el jugador, que se va acercando al CONSTRUCT-0R al avanzar de nivel.</w:t>
+      </w:r>
+    </w:p>
+    <w:p>
+      <w:pPr>
+        <w:jc w:val="both"/>
+      </w:pPr>
+      <w:r>
+        <w:t>En</w:t>
+      </w:r>
+      <w:r>
+        <w:t>emigos: Dan puntuación al morir.</w:t>
       </w:r>
     </w:p>
     <w:p>
@@ -2155,37 +2187,23 @@
         </w:numPr>
         <w:jc w:val="both"/>
       </w:pPr>
-      <w:proofErr w:type="spellStart"/>
-      <w:r>
-        <w:t>Dro</w:t>
-      </w:r>
-      <w:r>
-        <w:t>n</w:t>
-      </w:r>
-      <w:proofErr w:type="spellEnd"/>
-      <w:r>
-        <w:t xml:space="preserve"> Ciudadano</w:t>
-      </w:r>
-      <w:r>
-        <w:t xml:space="preserve">: </w:t>
-      </w:r>
-      <w:proofErr w:type="spellStart"/>
-      <w:r>
-        <w:t>Dron</w:t>
-      </w:r>
-      <w:proofErr w:type="spellEnd"/>
-      <w:r>
-        <w:t xml:space="preserve"> que oscila en el aire en una misma posición.</w:t>
-      </w:r>
       <w:r>
         <w:rPr>
           <w:noProof/>
           <w:lang w:eastAsia="es-ES"/>
         </w:rPr>
         <w:drawing>
-          <wp:inline distT="0" distB="0" distL="0" distR="0">
+          <wp:anchor distT="0" distB="0" distL="114300" distR="114300" simplePos="0" relativeHeight="251661312" behindDoc="0" locked="0" layoutInCell="1" allowOverlap="1">
+            <wp:simplePos x="0" y="0"/>
+            <wp:positionH relativeFrom="column">
+              <wp:posOffset>4939665</wp:posOffset>
+            </wp:positionH>
+            <wp:positionV relativeFrom="paragraph">
+              <wp:posOffset>280670</wp:posOffset>
+            </wp:positionV>
             <wp:extent cx="733425" cy="733425"/>
             <wp:effectExtent l="0" t="0" r="0" b="0"/>
+            <wp:wrapSquare wrapText="bothSides"/>
             <wp:docPr id="10" name="9 Imagen" descr="Dron Ciudadano.png"/>
             <wp:cNvGraphicFramePr>
               <a:graphicFrameLocks xmlns:a="http://schemas.openxmlformats.org/drawingml/2006/main" noChangeAspect="1"/>
@@ -2206,7 +2224,7 @@
                   <pic:spPr>
                     <a:xfrm>
                       <a:off x="0" y="0"/>
-                      <a:ext cx="733527" cy="733527"/>
+                      <a:ext cx="733425" cy="733425"/>
                     </a:xfrm>
                     <a:prstGeom prst="rect">
                       <a:avLst/>
@@ -2215,9 +2233,41 @@
                 </pic:pic>
               </a:graphicData>
             </a:graphic>
-          </wp:inline>
+          </wp:anchor>
         </w:drawing>
       </w:r>
+      <w:r>
+        <w:t>Boba</w:t>
+      </w:r>
+      <w:r>
+        <w:t xml:space="preserve">: Robot pequeño que se mueve de </w:t>
+      </w:r>
+      <w:r>
+        <w:t>un lado a otro a una velocidad media</w:t>
+      </w:r>
+      <w:r>
+        <w:t>.</w:t>
+      </w:r>
+      <w:r>
+        <w:rPr>
+          <w:noProof/>
+          <w:lang w:eastAsia="es-ES"/>
+        </w:rPr>
+        <w:t xml:space="preserve"> </w:t>
+      </w:r>
+      <w:r>
+        <w:rPr>
+          <w:noProof/>
+          <w:lang w:eastAsia="es-ES"/>
+        </w:rPr>
+        <w:t>Hace daño de contacto.</w:t>
+      </w:r>
+    </w:p>
+    <w:p>
+      <w:pPr>
+        <w:pStyle w:val="Prrafodelista"/>
+        <w:jc w:val="both"/>
+      </w:pPr>
     </w:p>
     <w:p>
       <w:pPr>
@@ -2228,39 +2278,23 @@
         </w:numPr>
         <w:jc w:val="both"/>
       </w:pPr>
-      <w:proofErr w:type="spellStart"/>
-      <w:r>
-        <w:t>Not</w:t>
-      </w:r>
-      <w:proofErr w:type="spellEnd"/>
-      <w:r>
-        <w:t>-so-</w:t>
-      </w:r>
-      <w:proofErr w:type="spellStart"/>
-      <w:r>
-        <w:t>sharp</w:t>
-      </w:r>
-      <w:proofErr w:type="spellEnd"/>
-      <w:r>
-        <w:t>-</w:t>
-      </w:r>
-      <w:proofErr w:type="spellStart"/>
-      <w:r>
-        <w:t>shooter</w:t>
-      </w:r>
-      <w:proofErr w:type="spellEnd"/>
-      <w:r>
-        <w:t>: Persona agachada que dispara continua y lentamente hacia la izquierda a una misma altura.</w:t>
-      </w:r>
       <w:r>
         <w:rPr>
           <w:noProof/>
           <w:lang w:eastAsia="es-ES"/>
         </w:rPr>
         <w:drawing>
-          <wp:inline distT="0" distB="0" distL="0" distR="0">
+          <wp:anchor distT="0" distB="0" distL="114300" distR="114300" simplePos="0" relativeHeight="251662336" behindDoc="0" locked="0" layoutInCell="1" allowOverlap="1">
+            <wp:simplePos x="0" y="0"/>
+            <wp:positionH relativeFrom="column">
+              <wp:posOffset>4939665</wp:posOffset>
+            </wp:positionH>
+            <wp:positionV relativeFrom="paragraph">
+              <wp:posOffset>368300</wp:posOffset>
+            </wp:positionV>
             <wp:extent cx="657225" cy="657225"/>
             <wp:effectExtent l="0" t="0" r="0" b="0"/>
+            <wp:wrapSquare wrapText="bothSides"/>
             <wp:docPr id="11" name="10 Imagen" descr="NotSoSharpShooter.png"/>
             <wp:cNvGraphicFramePr>
               <a:graphicFrameLocks xmlns:a="http://schemas.openxmlformats.org/drawingml/2006/main" noChangeAspect="1"/>
@@ -2281,7 +2315,7 @@
                   <pic:spPr>
                     <a:xfrm>
                       <a:off x="0" y="0"/>
-                      <a:ext cx="657317" cy="657317"/>
+                      <a:ext cx="657225" cy="657225"/>
                     </a:xfrm>
                     <a:prstGeom prst="rect">
                       <a:avLst/>
@@ -2290,9 +2324,46 @@
                 </pic:pic>
               </a:graphicData>
             </a:graphic>
-          </wp:inline>
+          </wp:anchor>
         </w:drawing>
       </w:r>
+      <w:proofErr w:type="spellStart"/>
+      <w:r>
+        <w:t>Dro</w:t>
+      </w:r>
+      <w:r>
+        <w:t>n</w:t>
+      </w:r>
+      <w:proofErr w:type="spellEnd"/>
+      <w:r>
+        <w:t xml:space="preserve"> Ciudadano</w:t>
+      </w:r>
+      <w:r>
+        <w:t xml:space="preserve">: </w:t>
+      </w:r>
+      <w:proofErr w:type="spellStart"/>
+      <w:r>
+        <w:t>Dron</w:t>
+      </w:r>
+      <w:proofErr w:type="spellEnd"/>
+      <w:r>
+        <w:t xml:space="preserve"> que </w:t>
+      </w:r>
+      <w:r>
+        <w:t>se mueve dirigiéndose en ordena  una serie de puntos en el aire a una velocidad lenta</w:t>
+      </w:r>
+      <w:r>
+        <w:t>.</w:t>
+      </w:r>
+      <w:r>
+        <w:t xml:space="preserve"> Hace daño de contacto.</w:t>
+      </w:r>
+    </w:p>
+    <w:p>
+      <w:pPr>
+        <w:pStyle w:val="Prrafodelista"/>
+        <w:jc w:val="both"/>
+      </w:pPr>
     </w:p>
     <w:p>
       <w:pPr>
@@ -2305,25 +2376,63 @@
       </w:pPr>
       <w:proofErr w:type="spellStart"/>
       <w:r>
-        <w:lastRenderedPageBreak/>
-        <w:t>Misiluro</w:t>
+        <w:t>Not</w:t>
       </w:r>
       <w:proofErr w:type="spellEnd"/>
       <w:r>
-        <w:t>: Misil robótico que va hacia un lado</w:t>
-      </w:r>
-      <w:r>
-        <w:t>.</w:t>
-      </w:r>
+        <w:t>-so-</w:t>
+      </w:r>
+      <w:proofErr w:type="spellStart"/>
+      <w:r>
+        <w:t>sharp</w:t>
+      </w:r>
+      <w:proofErr w:type="spellEnd"/>
+      <w:r>
+        <w:t>-</w:t>
+      </w:r>
+      <w:proofErr w:type="spellStart"/>
+      <w:r>
+        <w:t>shooter</w:t>
+      </w:r>
+      <w:proofErr w:type="spellEnd"/>
+      <w:r>
+        <w:t xml:space="preserve">: </w:t>
+      </w:r>
+      <w:r>
+        <w:t>Androide agachado</w:t>
+      </w:r>
+      <w:r>
+        <w:t xml:space="preserve"> que dispara continua</w:t>
+      </w:r>
+      <w:r>
+        <w:t>mente hacia la izquierda a una misma altura.</w:t>
+      </w:r>
+      <w:r>
+        <w:t xml:space="preserve"> Daña al jugador si se acerca demasiado.</w:t>
+      </w:r>
+    </w:p>
+    <w:p>
+      <w:pPr>
+        <w:pStyle w:val="Prrafodelista"/>
+        <w:jc w:val="both"/>
+      </w:pPr>
       <w:r>
         <w:rPr>
           <w:noProof/>
           <w:lang w:eastAsia="es-ES"/>
         </w:rPr>
         <w:drawing>
-          <wp:inline distT="0" distB="0" distL="0" distR="0">
+          <wp:anchor distT="0" distB="0" distL="114300" distR="114300" simplePos="0" relativeHeight="251663360" behindDoc="0" locked="0" layoutInCell="1" allowOverlap="1">
+            <wp:simplePos x="0" y="0"/>
+            <wp:positionH relativeFrom="column">
+              <wp:posOffset>4939665</wp:posOffset>
+            </wp:positionH>
+            <wp:positionV relativeFrom="paragraph">
+              <wp:posOffset>43180</wp:posOffset>
+            </wp:positionV>
             <wp:extent cx="781050" cy="781050"/>
             <wp:effectExtent l="0" t="0" r="0" b="0"/>
+            <wp:wrapSquare wrapText="bothSides"/>
             <wp:docPr id="13" name="12 Imagen" descr="Misiluro.png"/>
             <wp:cNvGraphicFramePr>
               <a:graphicFrameLocks xmlns:a="http://schemas.openxmlformats.org/drawingml/2006/main" noChangeAspect="1"/>
@@ -2344,7 +2453,7 @@
                   <pic:spPr>
                     <a:xfrm>
                       <a:off x="0" y="0"/>
-                      <a:ext cx="781159" cy="781159"/>
+                      <a:ext cx="781050" cy="781050"/>
                     </a:xfrm>
                     <a:prstGeom prst="rect">
                       <a:avLst/>
@@ -2353,8 +2462,40 @@
                 </pic:pic>
               </a:graphicData>
             </a:graphic>
-          </wp:inline>
+          </wp:anchor>
         </w:drawing>
+      </w:r>
+    </w:p>
+    <w:p>
+      <w:pPr>
+        <w:pStyle w:val="Prrafodelista"/>
+        <w:numPr>
+          <w:ilvl w:val="0"/>
+          <w:numId w:val="2"/>
+        </w:numPr>
+        <w:jc w:val="both"/>
+      </w:pPr>
+      <w:proofErr w:type="spellStart"/>
+      <w:r>
+        <w:t>Misiluro</w:t>
+      </w:r>
+      <w:proofErr w:type="spellEnd"/>
+      <w:r>
+        <w:t>: Misil robótico que va hacia un lado</w:t>
+      </w:r>
+      <w:r>
+        <w:t>.</w:t>
+      </w:r>
+      <w:r>
+        <w:t xml:space="preserve"> Al </w:t>
+      </w:r>
+      <w:proofErr w:type="spellStart"/>
+      <w:r>
+        <w:t>cochcarse</w:t>
+      </w:r>
+      <w:proofErr w:type="spellEnd"/>
+      <w:r>
+        <w:t xml:space="preserve"> con el jugador hace daño de contacto y es destruido.</w:t>
       </w:r>
     </w:p>
     <w:p>
@@ -2437,7 +2578,13 @@
         <w:jc w:val="both"/>
       </w:pPr>
       <w:r>
-        <w:t>Plataforma móvil: Como las estáticas, pero se mueven en un patrón determinado.</w:t>
+        <w:t xml:space="preserve">Plataforma inestable: Plataforma que se derrumba </w:t>
+      </w:r>
+      <w:r>
+        <w:t>cuando el jugador se acerca</w:t>
+      </w:r>
+      <w:r>
+        <w:t>.</w:t>
       </w:r>
     </w:p>
     <w:p>
@@ -2450,23 +2597,7 @@
         <w:jc w:val="both"/>
       </w:pPr>
       <w:r>
-        <w:t>Plataforma inestable: Plataforma que se derrumba poco después de ser tocada.</w:t>
-      </w:r>
-      <w:r>
-        <w:t xml:space="preserve"> Reaparecen tras un tiempo.</w:t>
-      </w:r>
-    </w:p>
-    <w:p>
-      <w:pPr>
-        <w:pStyle w:val="Prrafodelista"/>
-        <w:numPr>
-          <w:ilvl w:val="0"/>
-          <w:numId w:val="6"/>
-        </w:numPr>
-        <w:jc w:val="both"/>
-      </w:pPr>
-      <w:r>
-        <w:t xml:space="preserve">Edificio inestable: Edificios que se derrumban hacia un lado al acercarse el jugador. No vuelven a enderezarse, por lo que pasar por ellos antes es necesario para seguir con el nivel. </w:t>
+        <w:t>Cable defectuoso: Cable que genera una columna de chispas que dañan al jugador.</w:t>
       </w:r>
     </w:p>
     <w:p>
@@ -2479,45 +2610,8 @@
         <w:jc w:val="both"/>
       </w:pPr>
       <w:r>
-        <w:t>Cable defectuoso: Cable que genera una columna de chispas que dañan al jugador.</w:t>
-      </w:r>
-    </w:p>
-    <w:p>
-      <w:pPr>
-        <w:pStyle w:val="Prrafodelista"/>
-        <w:numPr>
-          <w:ilvl w:val="0"/>
-          <w:numId w:val="5"/>
-        </w:numPr>
-        <w:jc w:val="both"/>
-      </w:pPr>
-      <w:r>
         <w:t>Cristales rotos: Fragmentos de cristal que frenan al jugador si los pisa</w:t>
       </w:r>
-      <w:r>
-        <w:t>.</w:t>
-      </w:r>
-    </w:p>
-    <w:p>
-      <w:pPr>
-        <w:jc w:val="both"/>
-      </w:pPr>
-      <w:r>
-        <w:t>Objetos decorativos:</w:t>
-      </w:r>
-    </w:p>
-    <w:p>
-      <w:pPr>
-        <w:jc w:val="both"/>
-      </w:pPr>
-      <w:r>
-        <w:t xml:space="preserve">En las partes inferiores de los niveles  se pueden ver farolas y objetos de la calle. En los edificios a veces hay antenas y muebles que adornan el camino del jugador sin interferir en el </w:t>
-      </w:r>
-      <w:proofErr w:type="spellStart"/>
-      <w:r>
-        <w:t>gameplay</w:t>
-      </w:r>
-      <w:proofErr w:type="spellEnd"/>
       <w:r>
         <w:t>.</w:t>
       </w:r>
@@ -2574,7 +2668,7 @@
 </file>
 
 <file path=word/endnotes.xml><?xml version="1.0" encoding="utf-8"?>
-<w:endnotes xmlns:wpc="http://schemas.microsoft.com/office/word/2010/wordprocessingCanvas" xmlns:mc="http://schemas.openxmlformats.org/markup-compatibility/2006" xmlns:o="urn:schemas-microsoft-com:office:office" xmlns:r="http://schemas.openxmlformats.org/officeDocument/2006/relationships" xmlns:m="http://schemas.openxmlformats.org/officeDocument/2006/math" xmlns:v="urn:schemas-microsoft-com:vml" xmlns:wp14="http://schemas.microsoft.com/office/word/2010/wordprocessingDrawing" xmlns:wp="http://schemas.openxmlformats.org/drawingml/2006/wordprocessingDrawing" xmlns:w10="urn:schemas-microsoft-com:office:word" xmlns:w="http://schemas.openxmlformats.org/wordprocessingml/2006/main" xmlns:w14="http://schemas.microsoft.com/office/word/2010/wordml" xmlns:wpg="http://schemas.microsoft.com/office/word/2010/wordprocessingGroup" xmlns:wpi="http://schemas.microsoft.com/office/word/2010/wordprocessingInk" xmlns:wne="http://schemas.microsoft.com/office/word/2006/wordml" xmlns:wps="http://schemas.microsoft.com/office/word/2010/wordprocessingShape" mc:Ignorable="w14 wp14">
+<w:endnotes xmlns:ve="http://schemas.openxmlformats.org/markup-compatibility/2006" xmlns:o="urn:schemas-microsoft-com:office:office" xmlns:r="http://schemas.openxmlformats.org/officeDocument/2006/relationships" xmlns:m="http://schemas.openxmlformats.org/officeDocument/2006/math" xmlns:v="urn:schemas-microsoft-com:vml" xmlns:wp="http://schemas.openxmlformats.org/drawingml/2006/wordprocessingDrawing" xmlns:w10="urn:schemas-microsoft-com:office:word" xmlns:w="http://schemas.openxmlformats.org/wordprocessingml/2006/main" xmlns:wne="http://schemas.microsoft.com/office/word/2006/wordml">
   <w:endnote w:type="separator" w:id="-1">
     <w:p>
       <w:pPr>
@@ -2599,7 +2693,7 @@
 </file>
 
 <file path=word/footer1.xml><?xml version="1.0" encoding="utf-8"?>
-<w:ftr xmlns:wpc="http://schemas.microsoft.com/office/word/2010/wordprocessingCanvas" xmlns:mc="http://schemas.openxmlformats.org/markup-compatibility/2006" xmlns:o="urn:schemas-microsoft-com:office:office" xmlns:r="http://schemas.openxmlformats.org/officeDocument/2006/relationships" xmlns:m="http://schemas.openxmlformats.org/officeDocument/2006/math" xmlns:v="urn:schemas-microsoft-com:vml" xmlns:wp14="http://schemas.microsoft.com/office/word/2010/wordprocessingDrawing" xmlns:wp="http://schemas.openxmlformats.org/drawingml/2006/wordprocessingDrawing" xmlns:w10="urn:schemas-microsoft-com:office:word" xmlns:w="http://schemas.openxmlformats.org/wordprocessingml/2006/main" xmlns:w14="http://schemas.microsoft.com/office/word/2010/wordml" xmlns:wpg="http://schemas.microsoft.com/office/word/2010/wordprocessingGroup" xmlns:wpi="http://schemas.microsoft.com/office/word/2010/wordprocessingInk" xmlns:wne="http://schemas.microsoft.com/office/word/2006/wordml" xmlns:wps="http://schemas.microsoft.com/office/word/2010/wordprocessingShape" mc:Ignorable="w14 wp14">
+<w:ftr xmlns:ve="http://schemas.openxmlformats.org/markup-compatibility/2006" xmlns:o="urn:schemas-microsoft-com:office:office" xmlns:r="http://schemas.openxmlformats.org/officeDocument/2006/relationships" xmlns:m="http://schemas.openxmlformats.org/officeDocument/2006/math" xmlns:v="urn:schemas-microsoft-com:vml" xmlns:wp="http://schemas.openxmlformats.org/drawingml/2006/wordprocessingDrawing" xmlns:w10="urn:schemas-microsoft-com:office:word" xmlns:w="http://schemas.openxmlformats.org/wordprocessingml/2006/main" xmlns:wne="http://schemas.microsoft.com/office/word/2006/wordml">
   <w:p>
     <w:pPr>
       <w:pStyle w:val="Piedepgina"/>
@@ -2622,7 +2716,6 @@
           <w:docPartUnique/>
         </w:docPartObj>
       </w:sdtPr>
-      <w:sdtEndPr/>
       <w:sdtContent>
         <w:sdt>
           <w:sdtPr>
@@ -2632,7 +2725,6 @@
               <w:docPartUnique/>
             </w:docPartObj>
           </w:sdtPr>
-          <w:sdtEndPr/>
           <w:sdtContent>
             <w:r>
               <w:t xml:space="preserve">Página </w:t>
@@ -2664,7 +2756,7 @@
                 <w:bCs/>
                 <w:noProof/>
               </w:rPr>
-              <w:t>4</w:t>
+              <w:t>6</w:t>
             </w:r>
             <w:r>
               <w:rPr>
@@ -2704,7 +2796,7 @@
                 <w:bCs/>
                 <w:noProof/>
               </w:rPr>
-              <w:t>7</w:t>
+              <w:t>6</w:t>
             </w:r>
             <w:r>
               <w:rPr>
@@ -2723,7 +2815,7 @@
 </file>
 
 <file path=word/footnotes.xml><?xml version="1.0" encoding="utf-8"?>
-<w:footnotes xmlns:wpc="http://schemas.microsoft.com/office/word/2010/wordprocessingCanvas" xmlns:mc="http://schemas.openxmlformats.org/markup-compatibility/2006" xmlns:o="urn:schemas-microsoft-com:office:office" xmlns:r="http://schemas.openxmlformats.org/officeDocument/2006/relationships" xmlns:m="http://schemas.openxmlformats.org/officeDocument/2006/math" xmlns:v="urn:schemas-microsoft-com:vml" xmlns:wp14="http://schemas.microsoft.com/office/word/2010/wordprocessingDrawing" xmlns:wp="http://schemas.openxmlformats.org/drawingml/2006/wordprocessingDrawing" xmlns:w10="urn:schemas-microsoft-com:office:word" xmlns:w="http://schemas.openxmlformats.org/wordprocessingml/2006/main" xmlns:w14="http://schemas.microsoft.com/office/word/2010/wordml" xmlns:wpg="http://schemas.microsoft.com/office/word/2010/wordprocessingGroup" xmlns:wpi="http://schemas.microsoft.com/office/word/2010/wordprocessingInk" xmlns:wne="http://schemas.microsoft.com/office/word/2006/wordml" xmlns:wps="http://schemas.microsoft.com/office/word/2010/wordprocessingShape" mc:Ignorable="w14 wp14">
+<w:footnotes xmlns:ve="http://schemas.openxmlformats.org/markup-compatibility/2006" xmlns:o="urn:schemas-microsoft-com:office:office" xmlns:r="http://schemas.openxmlformats.org/officeDocument/2006/relationships" xmlns:m="http://schemas.openxmlformats.org/officeDocument/2006/math" xmlns:v="urn:schemas-microsoft-com:vml" xmlns:wp="http://schemas.openxmlformats.org/drawingml/2006/wordprocessingDrawing" xmlns:w10="urn:schemas-microsoft-com:office:word" xmlns:w="http://schemas.openxmlformats.org/wordprocessingml/2006/main" xmlns:wne="http://schemas.microsoft.com/office/word/2006/wordml">
   <w:footnote w:type="separator" w:id="-1">
     <w:p>
       <w:pPr>
@@ -2748,7 +2840,7 @@
 </file>
 
 <file path=word/header1.xml><?xml version="1.0" encoding="utf-8"?>
-<w:hdr xmlns:wpc="http://schemas.microsoft.com/office/word/2010/wordprocessingCanvas" xmlns:mc="http://schemas.openxmlformats.org/markup-compatibility/2006" xmlns:o="urn:schemas-microsoft-com:office:office" xmlns:r="http://schemas.openxmlformats.org/officeDocument/2006/relationships" xmlns:m="http://schemas.openxmlformats.org/officeDocument/2006/math" xmlns:v="urn:schemas-microsoft-com:vml" xmlns:wp14="http://schemas.microsoft.com/office/word/2010/wordprocessingDrawing" xmlns:wp="http://schemas.openxmlformats.org/drawingml/2006/wordprocessingDrawing" xmlns:w10="urn:schemas-microsoft-com:office:word" xmlns:w="http://schemas.openxmlformats.org/wordprocessingml/2006/main" xmlns:w14="http://schemas.microsoft.com/office/word/2010/wordml" xmlns:wpg="http://schemas.microsoft.com/office/word/2010/wordprocessingGroup" xmlns:wpi="http://schemas.microsoft.com/office/word/2010/wordprocessingInk" xmlns:wne="http://schemas.microsoft.com/office/word/2006/wordml" xmlns:wps="http://schemas.microsoft.com/office/word/2010/wordprocessingShape" mc:Ignorable="w14 wp14">
+<w:hdr xmlns:ve="http://schemas.openxmlformats.org/markup-compatibility/2006" xmlns:o="urn:schemas-microsoft-com:office:office" xmlns:r="http://schemas.openxmlformats.org/officeDocument/2006/relationships" xmlns:m="http://schemas.openxmlformats.org/officeDocument/2006/math" xmlns:v="urn:schemas-microsoft-com:vml" xmlns:wp="http://schemas.openxmlformats.org/drawingml/2006/wordprocessingDrawing" xmlns:w10="urn:schemas-microsoft-com:office:word" xmlns:w="http://schemas.openxmlformats.org/wordprocessingml/2006/main" xmlns:wne="http://schemas.microsoft.com/office/word/2006/wordml">
   <w:p>
     <w:pPr>
       <w:pStyle w:val="Encabezado"/>
@@ -2760,25 +2852,21 @@
       <w:rPr>
         <w:lang w:val="en-US"/>
       </w:rPr>
-      <w:t>CC BY-NC</w:t>
+      <w:t xml:space="preserve">CC BY-NC 2019 Duo </w:t>
     </w:r>
+    <w:proofErr w:type="spellStart"/>
     <w:r>
       <w:rPr>
         <w:lang w:val="en-US"/>
       </w:rPr>
-      <w:t xml:space="preserve"> 2019 Duo Bot </w:t>
+      <w:t>Bot</w:t>
     </w:r>
+    <w:proofErr w:type="spellEnd"/>
     <w:r>
       <w:rPr>
         <w:lang w:val="en-US"/>
       </w:rPr>
-      <w:t>-</w:t>
-    </w:r>
-    <w:r>
-      <w:rPr>
-        <w:lang w:val="en-US"/>
-      </w:rPr>
-      <w:t xml:space="preserve"> </w:t>
+      <w:t xml:space="preserve"> - </w:t>
     </w:r>
     <w:proofErr w:type="spellStart"/>
     <w:r>
@@ -2807,7 +2895,7 @@
 </file>
 
 <file path=word/numbering.xml><?xml version="1.0" encoding="utf-8"?>
-<w:numbering xmlns:wpc="http://schemas.microsoft.com/office/word/2010/wordprocessingCanvas" xmlns:mc="http://schemas.openxmlformats.org/markup-compatibility/2006" xmlns:o="urn:schemas-microsoft-com:office:office" xmlns:r="http://schemas.openxmlformats.org/officeDocument/2006/relationships" xmlns:m="http://schemas.openxmlformats.org/officeDocument/2006/math" xmlns:v="urn:schemas-microsoft-com:vml" xmlns:wp14="http://schemas.microsoft.com/office/word/2010/wordprocessingDrawing" xmlns:wp="http://schemas.openxmlformats.org/drawingml/2006/wordprocessingDrawing" xmlns:w10="urn:schemas-microsoft-com:office:word" xmlns:w="http://schemas.openxmlformats.org/wordprocessingml/2006/main" xmlns:w14="http://schemas.microsoft.com/office/word/2010/wordml" xmlns:wpg="http://schemas.microsoft.com/office/word/2010/wordprocessingGroup" xmlns:wpi="http://schemas.microsoft.com/office/word/2010/wordprocessingInk" xmlns:wne="http://schemas.microsoft.com/office/word/2006/wordml" xmlns:wps="http://schemas.microsoft.com/office/word/2010/wordprocessingShape" mc:Ignorable="w14 wp14">
+<w:numbering xmlns:ve="http://schemas.openxmlformats.org/markup-compatibility/2006" xmlns:o="urn:schemas-microsoft-com:office:office" xmlns:r="http://schemas.openxmlformats.org/officeDocument/2006/relationships" xmlns:m="http://schemas.openxmlformats.org/officeDocument/2006/math" xmlns:v="urn:schemas-microsoft-com:vml" xmlns:wp="http://schemas.openxmlformats.org/drawingml/2006/wordprocessingDrawing" xmlns:w10="urn:schemas-microsoft-com:office:word" xmlns:w="http://schemas.openxmlformats.org/wordprocessingml/2006/main" xmlns:wne="http://schemas.microsoft.com/office/word/2006/wordml">
   <w:abstractNum w:abstractNumId="0">
     <w:nsid w:val="130E2CF1"/>
     <w:multiLevelType w:val="hybridMultilevel"/>
@@ -3623,7 +3711,7 @@
 </file>
 
 <file path=word/styles.xml><?xml version="1.0" encoding="utf-8"?>
-<w:styles xmlns:mc="http://schemas.openxmlformats.org/markup-compatibility/2006" xmlns:r="http://schemas.openxmlformats.org/officeDocument/2006/relationships" xmlns:w="http://schemas.openxmlformats.org/wordprocessingml/2006/main" xmlns:w14="http://schemas.microsoft.com/office/word/2010/wordml" mc:Ignorable="w14">
+<w:styles xmlns:r="http://schemas.openxmlformats.org/officeDocument/2006/relationships" xmlns:w="http://schemas.openxmlformats.org/wordprocessingml/2006/main">
   <w:docDefaults>
     <w:rPrDefault>
       <w:rPr>
@@ -3842,6 +3930,7 @@
     <w:uiPriority w:val="99"/>
     <w:semiHidden/>
     <w:unhideWhenUsed/>
+    <w:qFormat/>
     <w:tblPr>
       <w:tblInd w:w="0" w:type="dxa"/>
       <w:tblCellMar>
@@ -4528,7 +4617,7 @@
   <a:extraClrSchemeLst/>
   <a:extLst>
     <a:ext uri="{05A4C25C-085E-4340-85A3-A5531E510DB2}">
-      <thm15:themeFamily xmlns:thm15="http://schemas.microsoft.com/office/thememl/2012/main" xmlns="" name="Office Theme" id="{62F939B6-93AF-4DB8-9C6B-D6C7DFDC589F}" vid="{4A3C46E8-61CC-4603-A589-7422A47A8E4A}"/>
+      <thm15:themeFamily xmlns="" xmlns:thm15="http://schemas.microsoft.com/office/thememl/2012/main" name="Office Theme" id="{62F939B6-93AF-4DB8-9C6B-D6C7DFDC589F}" vid="{4A3C46E8-61CC-4603-A589-7422A47A8E4A}"/>
     </a:ext>
   </a:extLst>
 </a:theme>
@@ -4539,7 +4628,7 @@
 </file>
 
 <file path=customXml/itemProps1.xml><?xml version="1.0" encoding="utf-8"?>
-<ds:datastoreItem xmlns:ds="http://schemas.openxmlformats.org/officeDocument/2006/customXml" ds:itemID="{1B743FAE-C3CE-4D40-B7AE-1F7534ED5ABC}">
+<ds:datastoreItem xmlns:ds="http://schemas.openxmlformats.org/officeDocument/2006/customXml" ds:itemID="{BB4FB79D-9D07-4285-B0FA-820AF824D618}">
   <ds:schemaRefs>
     <ds:schemaRef ds:uri="http://schemas.openxmlformats.org/officeDocument/2006/bibliography"/>
   </ds:schemaRefs>

</xml_diff>

<commit_message>
Arregladas pequeñas erratas en el GDD.
</commit_message>
<xml_diff>
--- a/GDD_2DASH.docx
+++ b/GDD_2DASH.docx
@@ -1,6 +1,6 @@
 
 <file path=word/document.xml><?xml version="1.0" encoding="utf-8"?>
-<w:document xmlns:ve="http://schemas.openxmlformats.org/markup-compatibility/2006" xmlns:o="urn:schemas-microsoft-com:office:office" xmlns:r="http://schemas.openxmlformats.org/officeDocument/2006/relationships" xmlns:m="http://schemas.openxmlformats.org/officeDocument/2006/math" xmlns:v="urn:schemas-microsoft-com:vml" xmlns:wp="http://schemas.openxmlformats.org/drawingml/2006/wordprocessingDrawing" xmlns:w10="urn:schemas-microsoft-com:office:word" xmlns:w="http://schemas.openxmlformats.org/wordprocessingml/2006/main" xmlns:wne="http://schemas.microsoft.com/office/word/2006/wordml">
+<w:document xmlns:wpc="http://schemas.microsoft.com/office/word/2010/wordprocessingCanvas" xmlns:mc="http://schemas.openxmlformats.org/markup-compatibility/2006" xmlns:o="urn:schemas-microsoft-com:office:office" xmlns:r="http://schemas.openxmlformats.org/officeDocument/2006/relationships" xmlns:m="http://schemas.openxmlformats.org/officeDocument/2006/math" xmlns:v="urn:schemas-microsoft-com:vml" xmlns:wp14="http://schemas.microsoft.com/office/word/2010/wordprocessingDrawing" xmlns:wp="http://schemas.openxmlformats.org/drawingml/2006/wordprocessingDrawing" xmlns:w10="urn:schemas-microsoft-com:office:word" xmlns:w="http://schemas.openxmlformats.org/wordprocessingml/2006/main" xmlns:w14="http://schemas.microsoft.com/office/word/2010/wordml" xmlns:wpg="http://schemas.microsoft.com/office/word/2010/wordprocessingGroup" xmlns:wpi="http://schemas.microsoft.com/office/word/2010/wordprocessingInk" xmlns:wne="http://schemas.microsoft.com/office/word/2006/wordml" xmlns:wps="http://schemas.microsoft.com/office/word/2010/wordprocessingShape" mc:Ignorable="w14 wp14">
   <w:body>
     <w:p>
       <w:pPr>
@@ -44,7 +44,7 @@
             <o:lock v:ext="edit" aspectratio="t"/>
           </v:shapetype>
           <v:shape id="_x0000_i1025" type="#_x0000_t75" style="width:425.25pt;height:199.5pt">
-            <v:imagedata r:id="rId8" o:title="Logo"/>
+            <v:imagedata r:id="rId9" o:title="Logo"/>
           </v:shape>
         </w:pict>
       </w:r>
@@ -94,7 +94,7 @@
         <w:spacing w:after="0" w:line="276" w:lineRule="auto"/>
         <w:jc w:val="center"/>
       </w:pPr>
-      <w:hyperlink r:id="rId9" w:history="1">
+      <w:hyperlink r:id="rId10" w:history="1">
         <w:r>
           <w:rPr>
             <w:rStyle w:val="Hipervnculo"/>
@@ -200,6 +200,7 @@
           <w:docPartUnique/>
         </w:docPartObj>
       </w:sdtPr>
+      <w:sdtEndPr/>
       <w:sdtContent>
         <w:p>
           <w:pPr>
@@ -1043,7 +1044,7 @@
                     <pic:cNvPicPr/>
                   </pic:nvPicPr>
                   <pic:blipFill>
-                    <a:blip r:embed="rId10" cstate="print"/>
+                    <a:blip r:embed="rId11" cstate="print"/>
                     <a:stretch>
                       <a:fillRect/>
                     </a:stretch>
@@ -1195,7 +1196,7 @@
                     <pic:cNvPicPr/>
                   </pic:nvPicPr>
                   <pic:blipFill>
-                    <a:blip r:embed="rId11" cstate="print"/>
+                    <a:blip r:embed="rId12" cstate="print"/>
                     <a:stretch>
                       <a:fillRect/>
                     </a:stretch>
@@ -1266,7 +1267,7 @@
                     <pic:cNvPicPr/>
                   </pic:nvPicPr>
                   <pic:blipFill>
-                    <a:blip r:embed="rId12" cstate="print"/>
+                    <a:blip r:embed="rId13" cstate="print"/>
                     <a:stretch>
                       <a:fillRect/>
                     </a:stretch>
@@ -1320,7 +1321,7 @@
                     <pic:cNvPicPr/>
                   </pic:nvPicPr>
                   <pic:blipFill>
-                    <a:blip r:embed="rId13" cstate="print"/>
+                    <a:blip r:embed="rId14" cstate="print"/>
                     <a:stretch>
                       <a:fillRect/>
                     </a:stretch>
@@ -1600,12 +1601,7 @@
         <w:t>El jugador puede conseguir puntos si toca coleccionables o derrota a enemigos, consiguiendo más o menos puntuación dependiendo del enemigo.</w:t>
       </w:r>
       <w:r>
-        <w:t xml:space="preserve"> </w:t>
-      </w:r>
-      <w:bookmarkStart w:id="6" w:name="_GoBack"/>
-      <w:bookmarkEnd w:id="6"/>
-      <w:r>
-        <w:t xml:space="preserve">Una vez termina el nivel, la puntuación se divide entre el tiempo tardado, </w:t>
+        <w:t xml:space="preserve"> Una vez termina el nivel, la puntuación se divide entre el tiempo tardado, </w:t>
       </w:r>
       <w:r>
         <w:t xml:space="preserve">y este resultado se </w:t>
@@ -1645,11 +1641,11 @@
       <w:pPr>
         <w:pStyle w:val="Ttulo2"/>
       </w:pPr>
-      <w:bookmarkStart w:id="7" w:name="_Toc22287127"/>
+      <w:bookmarkStart w:id="6" w:name="_Toc22287127"/>
       <w:r>
         <w:t>ESTÉTICA</w:t>
       </w:r>
-      <w:bookmarkEnd w:id="7"/>
+      <w:bookmarkEnd w:id="6"/>
     </w:p>
     <w:p>
       <w:pPr>
@@ -1719,10 +1715,10 @@
                     <pic:cNvPicPr/>
                   </pic:nvPicPr>
                   <pic:blipFill>
-                    <a:blip r:embed="rId14" cstate="print">
+                    <a:blip r:embed="rId15" cstate="print">
                       <a:extLst>
                         <a:ext uri="{28A0092B-C50C-407E-A947-70E740481C1C}">
-                          <a14:useLocalDpi xmlns="" xmlns:wpc="http://schemas.microsoft.com/office/word/2010/wordprocessingCanvas" xmlns:mc="http://schemas.openxmlformats.org/markup-compatibility/2006" xmlns:o="urn:schemas-microsoft-com:office:office" xmlns:v="urn:schemas-microsoft-com:vml" xmlns:wp14="http://schemas.microsoft.com/office/word/2010/wordprocessingDrawing" xmlns:w10="urn:schemas-microsoft-com:office:word" xmlns:w="http://schemas.openxmlformats.org/wordprocessingml/2006/main" xmlns:w14="http://schemas.microsoft.com/office/word/2010/wordml" xmlns:wpg="http://schemas.microsoft.com/office/word/2010/wordprocessingGroup" xmlns:wpi="http://schemas.microsoft.com/office/word/2010/wordprocessingInk" xmlns:wps="http://schemas.microsoft.com/office/word/2010/wordprocessingShape" xmlns:a14="http://schemas.microsoft.com/office/drawing/2010/main" val="0"/>
+                          <a14:useLocalDpi xmlns:a14="http://schemas.microsoft.com/office/drawing/2010/main" val="0"/>
                         </a:ext>
                       </a:extLst>
                     </a:blip>
@@ -1766,10 +1762,10 @@
                     <pic:cNvPicPr/>
                   </pic:nvPicPr>
                   <pic:blipFill>
-                    <a:blip r:embed="rId15" cstate="print">
+                    <a:blip r:embed="rId16" cstate="print">
                       <a:extLst>
                         <a:ext uri="{28A0092B-C50C-407E-A947-70E740481C1C}">
-                          <a14:useLocalDpi xmlns="" xmlns:wpc="http://schemas.microsoft.com/office/word/2010/wordprocessingCanvas" xmlns:mc="http://schemas.openxmlformats.org/markup-compatibility/2006" xmlns:o="urn:schemas-microsoft-com:office:office" xmlns:v="urn:schemas-microsoft-com:vml" xmlns:wp14="http://schemas.microsoft.com/office/word/2010/wordprocessingDrawing" xmlns:w10="urn:schemas-microsoft-com:office:word" xmlns:w="http://schemas.openxmlformats.org/wordprocessingml/2006/main" xmlns:w14="http://schemas.microsoft.com/office/word/2010/wordml" xmlns:wpg="http://schemas.microsoft.com/office/word/2010/wordprocessingGroup" xmlns:wpi="http://schemas.microsoft.com/office/word/2010/wordprocessingInk" xmlns:wps="http://schemas.microsoft.com/office/word/2010/wordprocessingShape" xmlns:a14="http://schemas.microsoft.com/office/drawing/2010/main" val="0"/>
+                          <a14:useLocalDpi xmlns:a14="http://schemas.microsoft.com/office/drawing/2010/main" val="0"/>
                         </a:ext>
                       </a:extLst>
                     </a:blip>
@@ -1823,6 +1819,31 @@
         </w:rPr>
         <w:t>CONSTRUCT-0R</w:t>
       </w:r>
+      <w:r>
+        <w:rPr>
+          <w:color w:val="auto"/>
+        </w:rPr>
+        <w:tab/>
+      </w:r>
+      <w:r>
+        <w:rPr>
+          <w:color w:val="auto"/>
+        </w:rPr>
+        <w:tab/>
+      </w:r>
+      <w:r>
+        <w:rPr>
+          <w:color w:val="auto"/>
+        </w:rPr>
+        <w:tab/>
+      </w:r>
+      <w:r>
+        <w:rPr>
+          <w:color w:val="auto"/>
+        </w:rPr>
+        <w:tab/>
+        <w:t>AVATAR</w:t>
+      </w:r>
     </w:p>
     <w:p>
       <w:pPr>
@@ -1850,12 +1871,12 @@
       <w:pPr>
         <w:pStyle w:val="Ttulo1"/>
       </w:pPr>
-      <w:bookmarkStart w:id="8" w:name="_Toc22287128"/>
+      <w:bookmarkStart w:id="7" w:name="_Toc22287128"/>
       <w:r>
         <w:lastRenderedPageBreak/>
         <w:t>HISTORIA</w:t>
       </w:r>
-      <w:bookmarkEnd w:id="8"/>
+      <w:bookmarkEnd w:id="7"/>
     </w:p>
     <w:p>
       <w:pPr>
@@ -1966,7 +1987,7 @@
         <w:rPr>
           <w:i/>
         </w:rPr>
-        <w:t>2-DASH</w:t>
+        <w:t>2DASH</w:t>
       </w:r>
       <w:r>
         <w:t>.</w:t>
@@ -1976,11 +1997,11 @@
       <w:pPr>
         <w:pStyle w:val="Ttulo1"/>
       </w:pPr>
-      <w:bookmarkStart w:id="9" w:name="_Toc22287129"/>
+      <w:bookmarkStart w:id="8" w:name="_Toc22287129"/>
       <w:r>
         <w:t>NIVELES</w:t>
       </w:r>
-      <w:bookmarkEnd w:id="9"/>
+      <w:bookmarkEnd w:id="8"/>
     </w:p>
     <w:p>
       <w:pPr>
@@ -2079,7 +2100,7 @@
       <w:r>
         <w:t xml:space="preserve"> tiene los mismos enemigos y obstáculos que el segundo nivel, pero introduciendo cables que expulsan chispas dañinas</w:t>
       </w:r>
-      <w:bookmarkStart w:id="10" w:name="_Toc22287130"/>
+      <w:bookmarkStart w:id="9" w:name="_Toc22287130"/>
       <w:r>
         <w:t>; el segundo piso tiene más cables e introduce a enemigos que disparan balas y misiles; y el tercero es una serie de plataformas grandes en la que estos enemigos se encuentran en grandes cantidades. En este nivel escasean los coleccionables, pero hay coleccionables grandes en zonas de difícil acceso vigiladas por enemigos.</w:t>
       </w:r>
@@ -2095,7 +2116,7 @@
         <w:lastRenderedPageBreak/>
         <w:t>PERSONAJES</w:t>
       </w:r>
-      <w:bookmarkEnd w:id="10"/>
+      <w:bookmarkEnd w:id="9"/>
     </w:p>
     <w:p>
       <w:pPr>
@@ -2154,7 +2175,7 @@
                     <pic:cNvPicPr/>
                   </pic:nvPicPr>
                   <pic:blipFill>
-                    <a:blip r:embed="rId16" cstate="print"/>
+                    <a:blip r:embed="rId17" cstate="print"/>
                     <a:stretch>
                       <a:fillRect/>
                     </a:stretch>
@@ -2230,7 +2251,7 @@
                     <pic:cNvPicPr/>
                   </pic:nvPicPr>
                   <pic:blipFill>
-                    <a:blip r:embed="rId17" cstate="print"/>
+                    <a:blip r:embed="rId18" cstate="print"/>
                     <a:stretch>
                       <a:fillRect/>
                     </a:stretch>
@@ -2321,7 +2342,7 @@
                     <pic:cNvPicPr/>
                   </pic:nvPicPr>
                   <pic:blipFill>
-                    <a:blip r:embed="rId18" cstate="print"/>
+                    <a:blip r:embed="rId19" cstate="print"/>
                     <a:stretch>
                       <a:fillRect/>
                     </a:stretch>
@@ -2394,19 +2415,14 @@
       </w:r>
       <w:proofErr w:type="spellEnd"/>
       <w:r>
-        <w:t>-so-</w:t>
+        <w:t xml:space="preserve">-So-Sharp </w:t>
       </w:r>
       <w:proofErr w:type="spellStart"/>
       <w:r>
-        <w:t>sharp</w:t>
-      </w:r>
-      <w:proofErr w:type="spellEnd"/>
-      <w:r>
-        <w:t>-</w:t>
-      </w:r>
-      <w:proofErr w:type="spellStart"/>
-      <w:r>
-        <w:t>shooter</w:t>
+        <w:t>S</w:t>
+      </w:r>
+      <w:r>
+        <w:t>hooter</w:t>
       </w:r>
       <w:proofErr w:type="spellEnd"/>
       <w:r>
@@ -2465,7 +2481,7 @@
                     <pic:cNvPicPr/>
                   </pic:nvPicPr>
                   <pic:blipFill>
-                    <a:blip r:embed="rId19" cstate="print"/>
+                    <a:blip r:embed="rId20" cstate="print"/>
                     <a:stretch>
                       <a:fillRect/>
                     </a:stretch>
@@ -2528,11 +2544,11 @@
       <w:pPr>
         <w:pStyle w:val="Ttulo1"/>
       </w:pPr>
-      <w:bookmarkStart w:id="11" w:name="_Toc22287131"/>
+      <w:bookmarkStart w:id="10" w:name="_Toc22287131"/>
       <w:r>
         <w:t>OBJETOS</w:t>
       </w:r>
-      <w:bookmarkEnd w:id="11"/>
+      <w:bookmarkEnd w:id="10"/>
     </w:p>
     <w:p>
       <w:pPr>
@@ -2567,7 +2583,7 @@
                     <pic:cNvPicPr/>
                   </pic:nvPicPr>
                   <pic:blipFill>
-                    <a:blip r:embed="rId20" cstate="print"/>
+                    <a:blip r:embed="rId21" cstate="print"/>
                     <a:stretch>
                       <a:fillRect/>
                     </a:stretch>
@@ -2601,7 +2617,12 @@
         <w:jc w:val="both"/>
       </w:pPr>
       <w:r>
-        <w:t>Chips: Otorgan al avatar 10</w:t>
+        <w:t xml:space="preserve">Chips: Otorgan </w:t>
+      </w:r>
+      <w:bookmarkStart w:id="11" w:name="_GoBack"/>
+      <w:bookmarkEnd w:id="11"/>
+      <w:r>
+        <w:t>10</w:t>
       </w:r>
       <w:r>
         <w:t xml:space="preserve"> puntos al tocarlos. Se encuentran esparcidos por todos los niveles.</w:t>
@@ -2686,7 +2707,7 @@
                     <pic:cNvPicPr/>
                   </pic:nvPicPr>
                   <pic:blipFill>
-                    <a:blip r:embed="rId21" cstate="print"/>
+                    <a:blip r:embed="rId22" cstate="print"/>
                     <a:stretch>
                       <a:fillRect/>
                     </a:stretch>
@@ -2776,7 +2797,7 @@
                     <pic:cNvPicPr/>
                   </pic:nvPicPr>
                   <pic:blipFill>
-                    <a:blip r:embed="rId22" cstate="print"/>
+                    <a:blip r:embed="rId23" cstate="print"/>
                     <a:stretch>
                       <a:fillRect/>
                     </a:stretch>
@@ -2844,7 +2865,7 @@
                     <pic:cNvPicPr/>
                   </pic:nvPicPr>
                   <pic:blipFill>
-                    <a:blip r:embed="rId23" cstate="print"/>
+                    <a:blip r:embed="rId24" cstate="print"/>
                     <a:stretch>
                       <a:fillRect/>
                     </a:stretch>
@@ -2911,8 +2932,8 @@
       </w:r>
     </w:p>
     <w:sectPr>
-      <w:headerReference w:type="default" r:id="rId24"/>
-      <w:footerReference w:type="default" r:id="rId25"/>
+      <w:headerReference w:type="default" r:id="rId25"/>
+      <w:footerReference w:type="default" r:id="rId26"/>
       <w:pgSz w:w="11906" w:h="16838"/>
       <w:pgMar w:top="1417" w:right="1701" w:bottom="1417" w:left="1701" w:header="708" w:footer="708" w:gutter="0"/>
       <w:cols w:space="708"/>
@@ -2923,7 +2944,7 @@
 </file>
 
 <file path=word/endnotes.xml><?xml version="1.0" encoding="utf-8"?>
-<w:endnotes xmlns:ve="http://schemas.openxmlformats.org/markup-compatibility/2006" xmlns:o="urn:schemas-microsoft-com:office:office" xmlns:r="http://schemas.openxmlformats.org/officeDocument/2006/relationships" xmlns:m="http://schemas.openxmlformats.org/officeDocument/2006/math" xmlns:v="urn:schemas-microsoft-com:vml" xmlns:wp="http://schemas.openxmlformats.org/drawingml/2006/wordprocessingDrawing" xmlns:w10="urn:schemas-microsoft-com:office:word" xmlns:w="http://schemas.openxmlformats.org/wordprocessingml/2006/main" xmlns:wne="http://schemas.microsoft.com/office/word/2006/wordml">
+<w:endnotes xmlns:wpc="http://schemas.microsoft.com/office/word/2010/wordprocessingCanvas" xmlns:mc="http://schemas.openxmlformats.org/markup-compatibility/2006" xmlns:o="urn:schemas-microsoft-com:office:office" xmlns:r="http://schemas.openxmlformats.org/officeDocument/2006/relationships" xmlns:m="http://schemas.openxmlformats.org/officeDocument/2006/math" xmlns:v="urn:schemas-microsoft-com:vml" xmlns:wp14="http://schemas.microsoft.com/office/word/2010/wordprocessingDrawing" xmlns:wp="http://schemas.openxmlformats.org/drawingml/2006/wordprocessingDrawing" xmlns:w10="urn:schemas-microsoft-com:office:word" xmlns:w="http://schemas.openxmlformats.org/wordprocessingml/2006/main" xmlns:w14="http://schemas.microsoft.com/office/word/2010/wordml" xmlns:wpg="http://schemas.microsoft.com/office/word/2010/wordprocessingGroup" xmlns:wpi="http://schemas.microsoft.com/office/word/2010/wordprocessingInk" xmlns:wne="http://schemas.microsoft.com/office/word/2006/wordml" xmlns:wps="http://schemas.microsoft.com/office/word/2010/wordprocessingShape" mc:Ignorable="w14 wp14">
   <w:endnote w:type="separator" w:id="-1">
     <w:p>
       <w:pPr>
@@ -2948,7 +2969,7 @@
 </file>
 
 <file path=word/footer1.xml><?xml version="1.0" encoding="utf-8"?>
-<w:ftr xmlns:ve="http://schemas.openxmlformats.org/markup-compatibility/2006" xmlns:o="urn:schemas-microsoft-com:office:office" xmlns:r="http://schemas.openxmlformats.org/officeDocument/2006/relationships" xmlns:m="http://schemas.openxmlformats.org/officeDocument/2006/math" xmlns:v="urn:schemas-microsoft-com:vml" xmlns:wp="http://schemas.openxmlformats.org/drawingml/2006/wordprocessingDrawing" xmlns:w10="urn:schemas-microsoft-com:office:word" xmlns:w="http://schemas.openxmlformats.org/wordprocessingml/2006/main" xmlns:wne="http://schemas.microsoft.com/office/word/2006/wordml">
+<w:ftr xmlns:wpc="http://schemas.microsoft.com/office/word/2010/wordprocessingCanvas" xmlns:mc="http://schemas.openxmlformats.org/markup-compatibility/2006" xmlns:o="urn:schemas-microsoft-com:office:office" xmlns:r="http://schemas.openxmlformats.org/officeDocument/2006/relationships" xmlns:m="http://schemas.openxmlformats.org/officeDocument/2006/math" xmlns:v="urn:schemas-microsoft-com:vml" xmlns:wp14="http://schemas.microsoft.com/office/word/2010/wordprocessingDrawing" xmlns:wp="http://schemas.openxmlformats.org/drawingml/2006/wordprocessingDrawing" xmlns:w10="urn:schemas-microsoft-com:office:word" xmlns:w="http://schemas.openxmlformats.org/wordprocessingml/2006/main" xmlns:w14="http://schemas.microsoft.com/office/word/2010/wordml" xmlns:wpg="http://schemas.microsoft.com/office/word/2010/wordprocessingGroup" xmlns:wpi="http://schemas.microsoft.com/office/word/2010/wordprocessingInk" xmlns:wne="http://schemas.microsoft.com/office/word/2006/wordml" xmlns:wps="http://schemas.microsoft.com/office/word/2010/wordprocessingShape" mc:Ignorable="w14 wp14">
   <w:p>
     <w:pPr>
       <w:pStyle w:val="Piedepgina"/>
@@ -2971,6 +2992,7 @@
           <w:docPartUnique/>
         </w:docPartObj>
       </w:sdtPr>
+      <w:sdtEndPr/>
       <w:sdtContent>
         <w:sdt>
           <w:sdtPr>
@@ -2980,6 +3002,7 @@
               <w:docPartUnique/>
             </w:docPartObj>
           </w:sdtPr>
+          <w:sdtEndPr/>
           <w:sdtContent>
             <w:r>
               <w:t xml:space="preserve">Página </w:t>
@@ -3011,7 +3034,7 @@
                 <w:bCs/>
                 <w:noProof/>
               </w:rPr>
-              <w:t>5</w:t>
+              <w:t>6</w:t>
             </w:r>
             <w:r>
               <w:rPr>
@@ -3070,7 +3093,7 @@
 </file>
 
 <file path=word/footnotes.xml><?xml version="1.0" encoding="utf-8"?>
-<w:footnotes xmlns:ve="http://schemas.openxmlformats.org/markup-compatibility/2006" xmlns:o="urn:schemas-microsoft-com:office:office" xmlns:r="http://schemas.openxmlformats.org/officeDocument/2006/relationships" xmlns:m="http://schemas.openxmlformats.org/officeDocument/2006/math" xmlns:v="urn:schemas-microsoft-com:vml" xmlns:wp="http://schemas.openxmlformats.org/drawingml/2006/wordprocessingDrawing" xmlns:w10="urn:schemas-microsoft-com:office:word" xmlns:w="http://schemas.openxmlformats.org/wordprocessingml/2006/main" xmlns:wne="http://schemas.microsoft.com/office/word/2006/wordml">
+<w:footnotes xmlns:wpc="http://schemas.microsoft.com/office/word/2010/wordprocessingCanvas" xmlns:mc="http://schemas.openxmlformats.org/markup-compatibility/2006" xmlns:o="urn:schemas-microsoft-com:office:office" xmlns:r="http://schemas.openxmlformats.org/officeDocument/2006/relationships" xmlns:m="http://schemas.openxmlformats.org/officeDocument/2006/math" xmlns:v="urn:schemas-microsoft-com:vml" xmlns:wp14="http://schemas.microsoft.com/office/word/2010/wordprocessingDrawing" xmlns:wp="http://schemas.openxmlformats.org/drawingml/2006/wordprocessingDrawing" xmlns:w10="urn:schemas-microsoft-com:office:word" xmlns:w="http://schemas.openxmlformats.org/wordprocessingml/2006/main" xmlns:w14="http://schemas.microsoft.com/office/word/2010/wordml" xmlns:wpg="http://schemas.microsoft.com/office/word/2010/wordprocessingGroup" xmlns:wpi="http://schemas.microsoft.com/office/word/2010/wordprocessingInk" xmlns:wne="http://schemas.microsoft.com/office/word/2006/wordml" xmlns:wps="http://schemas.microsoft.com/office/word/2010/wordprocessingShape" mc:Ignorable="w14 wp14">
   <w:footnote w:type="separator" w:id="-1">
     <w:p>
       <w:pPr>
@@ -3095,7 +3118,7 @@
 </file>
 
 <file path=word/header1.xml><?xml version="1.0" encoding="utf-8"?>
-<w:hdr xmlns:ve="http://schemas.openxmlformats.org/markup-compatibility/2006" xmlns:o="urn:schemas-microsoft-com:office:office" xmlns:r="http://schemas.openxmlformats.org/officeDocument/2006/relationships" xmlns:m="http://schemas.openxmlformats.org/officeDocument/2006/math" xmlns:v="urn:schemas-microsoft-com:vml" xmlns:wp="http://schemas.openxmlformats.org/drawingml/2006/wordprocessingDrawing" xmlns:w10="urn:schemas-microsoft-com:office:word" xmlns:w="http://schemas.openxmlformats.org/wordprocessingml/2006/main" xmlns:wne="http://schemas.microsoft.com/office/word/2006/wordml">
+<w:hdr xmlns:wpc="http://schemas.microsoft.com/office/word/2010/wordprocessingCanvas" xmlns:mc="http://schemas.openxmlformats.org/markup-compatibility/2006" xmlns:o="urn:schemas-microsoft-com:office:office" xmlns:r="http://schemas.openxmlformats.org/officeDocument/2006/relationships" xmlns:m="http://schemas.openxmlformats.org/officeDocument/2006/math" xmlns:v="urn:schemas-microsoft-com:vml" xmlns:wp14="http://schemas.microsoft.com/office/word/2010/wordprocessingDrawing" xmlns:wp="http://schemas.openxmlformats.org/drawingml/2006/wordprocessingDrawing" xmlns:w10="urn:schemas-microsoft-com:office:word" xmlns:w="http://schemas.openxmlformats.org/wordprocessingml/2006/main" xmlns:w14="http://schemas.microsoft.com/office/word/2010/wordml" xmlns:wpg="http://schemas.microsoft.com/office/word/2010/wordprocessingGroup" xmlns:wpi="http://schemas.microsoft.com/office/word/2010/wordprocessingInk" xmlns:wne="http://schemas.microsoft.com/office/word/2006/wordml" xmlns:wps="http://schemas.microsoft.com/office/word/2010/wordprocessingShape" mc:Ignorable="w14 wp14">
   <w:p>
     <w:pPr>
       <w:pStyle w:val="Encabezado"/>
@@ -3107,21 +3130,7 @@
       <w:rPr>
         <w:lang w:val="en-US"/>
       </w:rPr>
-      <w:t xml:space="preserve">CC BY-NC 2019 Duo </w:t>
-    </w:r>
-    <w:proofErr w:type="spellStart"/>
-    <w:r>
-      <w:rPr>
-        <w:lang w:val="en-US"/>
-      </w:rPr>
-      <w:t>Bot</w:t>
-    </w:r>
-    <w:proofErr w:type="spellEnd"/>
-    <w:r>
-      <w:rPr>
-        <w:lang w:val="en-US"/>
-      </w:rPr>
-      <w:t xml:space="preserve"> - </w:t>
+      <w:t xml:space="preserve">CC BY-NC 2019 Duo Bot - </w:t>
     </w:r>
     <w:proofErr w:type="spellStart"/>
     <w:r>
@@ -3150,7 +3159,7 @@
 </file>
 
 <file path=word/numbering.xml><?xml version="1.0" encoding="utf-8"?>
-<w:numbering xmlns:ve="http://schemas.openxmlformats.org/markup-compatibility/2006" xmlns:o="urn:schemas-microsoft-com:office:office" xmlns:r="http://schemas.openxmlformats.org/officeDocument/2006/relationships" xmlns:m="http://schemas.openxmlformats.org/officeDocument/2006/math" xmlns:v="urn:schemas-microsoft-com:vml" xmlns:wp="http://schemas.openxmlformats.org/drawingml/2006/wordprocessingDrawing" xmlns:w10="urn:schemas-microsoft-com:office:word" xmlns:w="http://schemas.openxmlformats.org/wordprocessingml/2006/main" xmlns:wne="http://schemas.microsoft.com/office/word/2006/wordml">
+<w:numbering xmlns:wpc="http://schemas.microsoft.com/office/word/2010/wordprocessingCanvas" xmlns:mc="http://schemas.openxmlformats.org/markup-compatibility/2006" xmlns:o="urn:schemas-microsoft-com:office:office" xmlns:r="http://schemas.openxmlformats.org/officeDocument/2006/relationships" xmlns:m="http://schemas.openxmlformats.org/officeDocument/2006/math" xmlns:v="urn:schemas-microsoft-com:vml" xmlns:wp14="http://schemas.microsoft.com/office/word/2010/wordprocessingDrawing" xmlns:wp="http://schemas.openxmlformats.org/drawingml/2006/wordprocessingDrawing" xmlns:w10="urn:schemas-microsoft-com:office:word" xmlns:w="http://schemas.openxmlformats.org/wordprocessingml/2006/main" xmlns:w14="http://schemas.microsoft.com/office/word/2010/wordml" xmlns:wpg="http://schemas.microsoft.com/office/word/2010/wordprocessingGroup" xmlns:wpi="http://schemas.microsoft.com/office/word/2010/wordprocessingInk" xmlns:wne="http://schemas.microsoft.com/office/word/2006/wordml" xmlns:wps="http://schemas.microsoft.com/office/word/2010/wordprocessingShape" mc:Ignorable="w14 wp14">
   <w:abstractNum w:abstractNumId="0">
     <w:nsid w:val="130E2CF1"/>
     <w:multiLevelType w:val="hybridMultilevel"/>
@@ -3966,7 +3975,7 @@
 </file>
 
 <file path=word/styles.xml><?xml version="1.0" encoding="utf-8"?>
-<w:styles xmlns:r="http://schemas.openxmlformats.org/officeDocument/2006/relationships" xmlns:w="http://schemas.openxmlformats.org/wordprocessingml/2006/main">
+<w:styles xmlns:mc="http://schemas.openxmlformats.org/markup-compatibility/2006" xmlns:r="http://schemas.openxmlformats.org/officeDocument/2006/relationships" xmlns:w="http://schemas.openxmlformats.org/wordprocessingml/2006/main" xmlns:w14="http://schemas.microsoft.com/office/word/2010/wordml" mc:Ignorable="w14">
   <w:docDefaults>
     <w:rPrDefault>
       <w:rPr>
@@ -4185,7 +4194,6 @@
     <w:uiPriority w:val="99"/>
     <w:semiHidden/>
     <w:unhideWhenUsed/>
-    <w:qFormat/>
     <w:tblPr>
       <w:tblInd w:w="0" w:type="dxa"/>
       <w:tblCellMar>
@@ -4872,7 +4880,7 @@
   <a:extraClrSchemeLst/>
   <a:extLst>
     <a:ext uri="{05A4C25C-085E-4340-85A3-A5531E510DB2}">
-      <thm15:themeFamily xmlns:thm15="http://schemas.microsoft.com/office/thememl/2012/main" xmlns="" name="Office Theme" id="{62F939B6-93AF-4DB8-9C6B-D6C7DFDC589F}" vid="{4A3C46E8-61CC-4603-A589-7422A47A8E4A}"/>
+      <thm15:themeFamily xmlns="" xmlns:thm15="http://schemas.microsoft.com/office/thememl/2012/main" name="Office Theme" id="{62F939B6-93AF-4DB8-9C6B-D6C7DFDC589F}" vid="{4A3C46E8-61CC-4603-A589-7422A47A8E4A}"/>
     </a:ext>
   </a:extLst>
 </a:theme>
@@ -4883,7 +4891,7 @@
 </file>
 
 <file path=customXml/itemProps1.xml><?xml version="1.0" encoding="utf-8"?>
-<ds:datastoreItem xmlns:ds="http://schemas.openxmlformats.org/officeDocument/2006/customXml" ds:itemID="{26DA1527-DA39-434D-AF74-E79AC64B3689}">
+<ds:datastoreItem xmlns:ds="http://schemas.openxmlformats.org/officeDocument/2006/customXml" ds:itemID="{8E5AD3F9-6CBB-4904-8FE8-177F04FE9A99}">
   <ds:schemaRefs>
     <ds:schemaRef ds:uri="http://schemas.openxmlformats.org/officeDocument/2006/bibliography"/>
   </ds:schemaRefs>

</xml_diff>